<commit_message>
Creacion del registro del vuelo y su atributos
</commit_message>
<xml_diff>
--- a/Practica_DFD_Reserva_de_Vuelos.docx
+++ b/Practica_DFD_Reserva_de_Vuelos.docx
@@ -1,6 +1,6 @@
 
 <file path=word/document.xml><?xml version="1.0" encoding="utf-8"?>
-<w:document xmlns:wpc="http://schemas.microsoft.com/office/word/2010/wordprocessingCanvas" xmlns:mc="http://schemas.openxmlformats.org/markup-compatibility/2006" xmlns:o="urn:schemas-microsoft-com:office:office" xmlns:r="http://schemas.openxmlformats.org/officeDocument/2006/relationships" xmlns:m="http://schemas.openxmlformats.org/officeDocument/2006/math" xmlns:v="urn:schemas-microsoft-com:vml" xmlns:wp14="http://schemas.microsoft.com/office/word/2010/wordprocessingDrawing" xmlns:wp="http://schemas.openxmlformats.org/drawingml/2006/wordprocessingDrawing" xmlns:w10="urn:schemas-microsoft-com:office:word" xmlns:w="http://schemas.openxmlformats.org/wordprocessingml/2006/main" xmlns:w14="http://schemas.microsoft.com/office/word/2010/wordml" xmlns:wpg="http://schemas.microsoft.com/office/word/2010/wordprocessingGroup" xmlns:wpi="http://schemas.microsoft.com/office/word/2010/wordprocessingInk" xmlns:wne="http://schemas.microsoft.com/office/word/2006/wordml" xmlns:wps="http://schemas.microsoft.com/office/word/2010/wordprocessingShape" mc:Ignorable="w14 wp14">
+<w:document xmlns:wpc="http://schemas.microsoft.com/office/word/2010/wordprocessingCanvas" xmlns:mc="http://schemas.openxmlformats.org/markup-compatibility/2006" xmlns:o="urn:schemas-microsoft-com:office:office" xmlns:r="http://schemas.openxmlformats.org/officeDocument/2006/relationships" xmlns:m="http://schemas.openxmlformats.org/officeDocument/2006/math" xmlns:v="urn:schemas-microsoft-com:vml" xmlns:wp14="http://schemas.microsoft.com/office/word/2010/wordprocessingDrawing" xmlns:wp="http://schemas.openxmlformats.org/drawingml/2006/wordprocessingDrawing" xmlns:w10="urn:schemas-microsoft-com:office:word" xmlns:w="http://schemas.openxmlformats.org/wordprocessingml/2006/main" xmlns:w14="http://schemas.microsoft.com/office/word/2010/wordml" xmlns:w15="http://schemas.microsoft.com/office/word/2012/wordml" xmlns:wpg="http://schemas.microsoft.com/office/word/2010/wordprocessingGroup" xmlns:wpi="http://schemas.microsoft.com/office/word/2010/wordprocessingInk" xmlns:wne="http://schemas.microsoft.com/office/word/2006/wordml" xmlns:wps="http://schemas.microsoft.com/office/word/2010/wordprocessingShape" mc:Ignorable="w14 w15 wp14">
   <w:body>
     <w:p>
       <w:pPr>
@@ -196,16 +196,7 @@
           <w:sz w:val="21"/>
           <w:szCs w:val="21"/>
         </w:rPr>
-        <w:t xml:space="preserve"> información sobre vuelos disponibles, que se encuentra almacenada en la base de datos de vuelos. Una vez que se encuentra el vuelo deseado, se selecciona</w:t>
-      </w:r>
-      <w:r>
-        <w:rPr>
-          <w:rFonts w:ascii="Courier New" w:eastAsia="Courier New" w:hAnsi="Courier New" w:cs="Courier New"/>
-          <w:color w:val="000000"/>
-          <w:sz w:val="21"/>
-          <w:szCs w:val="21"/>
-        </w:rPr>
-        <w:t xml:space="preserve"> el vuelo y se realiza una solicitud de información de pasajeros. El cliente o el agente de reservas </w:t>
+        <w:t xml:space="preserve"> información sobre vuelos disponibles, que se encuentra almacenada en la base de datos de vuelos. Una vez que se encuentra el vuelo deseado, se selecciona el vuelo y se realiza una solicitud de información de pasajeros. El cliente o el agente de reservas </w:t>
       </w:r>
       <w:proofErr w:type="gramStart"/>
       <w:r>
@@ -225,16 +216,7 @@
           <w:sz w:val="21"/>
           <w:szCs w:val="21"/>
         </w:rPr>
-        <w:t xml:space="preserve"> la información de los pasajeros y luego realiza un pago, que se registra en el registro de pagos. Si el pago es exitoso, se confirma la reserva</w:t>
-      </w:r>
-      <w:r>
-        <w:rPr>
-          <w:rFonts w:ascii="Courier New" w:eastAsia="Courier New" w:hAnsi="Courier New" w:cs="Courier New"/>
-          <w:color w:val="000000"/>
-          <w:sz w:val="21"/>
-          <w:szCs w:val="21"/>
-        </w:rPr>
-        <w:t xml:space="preserve"> y se actualiza el registro de reservas. </w:t>
+        <w:t xml:space="preserve"> la información de los pasajeros y luego realiza un pago, que se registra en el registro de pagos. Si el pago es exitoso, se confirma la reserva y se actualiza el registro de reservas. </w:t>
       </w:r>
     </w:p>
     <w:p>
@@ -314,16 +296,7 @@
           <w:sz w:val="21"/>
           <w:szCs w:val="21"/>
         </w:rPr>
-        <w:t>Genere de los niveles de: contexto, nivel 1 y nivel 2 (primiti</w:t>
-      </w:r>
-      <w:r>
-        <w:rPr>
-          <w:rFonts w:ascii="Courier New" w:eastAsia="Courier New" w:hAnsi="Courier New" w:cs="Courier New"/>
-          <w:color w:val="000000"/>
-          <w:sz w:val="21"/>
-          <w:szCs w:val="21"/>
-        </w:rPr>
-        <w:t>vo)</w:t>
+        <w:t>Genere de los niveles de: contexto, nivel 1 y nivel 2 (primitivo)</w:t>
       </w:r>
     </w:p>
     <w:p>
@@ -473,16 +446,7 @@
           <w:sz w:val="21"/>
           <w:szCs w:val="21"/>
         </w:rPr>
-        <w:t xml:space="preserve"> para generar las preguntas</w:t>
-      </w:r>
-      <w:r>
-        <w:rPr>
-          <w:rFonts w:ascii="Courier New" w:eastAsia="Courier New" w:hAnsi="Courier New" w:cs="Courier New"/>
-          <w:color w:val="000000"/>
-          <w:sz w:val="21"/>
-          <w:szCs w:val="21"/>
-        </w:rPr>
-        <w:t xml:space="preserve"> y justifique porque eligió esa técnica.</w:t>
+        <w:t xml:space="preserve"> para generar las preguntas y justifique porque eligió esa técnica.</w:t>
       </w:r>
     </w:p>
     <w:p>
@@ -546,16 +510,7 @@
           <w:sz w:val="21"/>
           <w:szCs w:val="21"/>
         </w:rPr>
-        <w:t>Si considera que la descripción del proceso confeccionada al cierre es poco clara. Vuelva a reda</w:t>
-      </w:r>
-      <w:r>
-        <w:rPr>
-          <w:rFonts w:ascii="Courier New" w:eastAsia="Courier New" w:hAnsi="Courier New" w:cs="Courier New"/>
-          <w:color w:val="000000"/>
-          <w:sz w:val="21"/>
-          <w:szCs w:val="21"/>
-        </w:rPr>
-        <w:t>ctarla incluyendo sus consideraciones de mejora.</w:t>
+        <w:t>Si considera que la descripción del proceso confeccionada al cierre es poco clara. Vuelva a redactarla incluyendo sus consideraciones de mejora.</w:t>
       </w:r>
     </w:p>
     <w:p>
@@ -902,15 +857,7 @@
           <w:sz w:val="21"/>
           <w:szCs w:val="21"/>
         </w:rPr>
-        <w:t>Almacenes: Base de datos de vuelos, Base de datos de Pagos, base de datos de reserv</w:t>
-      </w:r>
-      <w:r>
-        <w:rPr>
-          <w:rFonts w:ascii="Courier New" w:eastAsia="Courier New" w:hAnsi="Courier New" w:cs="Courier New"/>
-          <w:sz w:val="21"/>
-          <w:szCs w:val="21"/>
-        </w:rPr>
-        <w:t>a,</w:t>
+        <w:t>Almacenes: Base de datos de vuelos, Base de datos de Pagos, base de datos de reserva,</w:t>
       </w:r>
     </w:p>
     <w:p>
@@ -1126,15 +1073,7 @@
           <w:sz w:val="21"/>
           <w:szCs w:val="21"/>
         </w:rPr>
-        <w:t>4) ¿Los formularios para sacar pasajes con que datos cue</w:t>
-      </w:r>
-      <w:r>
-        <w:rPr>
-          <w:rFonts w:ascii="Courier New" w:eastAsia="Courier New" w:hAnsi="Courier New" w:cs="Courier New"/>
-          <w:sz w:val="21"/>
-          <w:szCs w:val="21"/>
-        </w:rPr>
-        <w:t>ntas?</w:t>
+        <w:t>4) ¿Los formularios para sacar pasajes con que datos cuentas?</w:t>
       </w:r>
     </w:p>
     <w:p>
@@ -1239,15 +1178,7 @@
           <w:sz w:val="21"/>
           <w:szCs w:val="21"/>
         </w:rPr>
-        <w:t>¿Los  vuelos se reservan antes o despué</w:t>
-      </w:r>
-      <w:r>
-        <w:rPr>
-          <w:rFonts w:ascii="Courier New" w:eastAsia="Courier New" w:hAnsi="Courier New" w:cs="Courier New"/>
-          <w:sz w:val="21"/>
-          <w:szCs w:val="21"/>
-        </w:rPr>
-        <w:t>s del pago?</w:t>
+        <w:t>¿Los  vuelos se reservan antes o después del pago?</w:t>
       </w:r>
     </w:p>
     <w:p>
@@ -1320,15 +1251,7 @@
           <w:sz w:val="21"/>
           <w:szCs w:val="21"/>
         </w:rPr>
-        <w:t>10) ¿En los datos requeridos desde qué edad está permitido viajar sin el permiso de</w:t>
-      </w:r>
-      <w:r>
-        <w:rPr>
-          <w:rFonts w:ascii="Courier New" w:eastAsia="Courier New" w:hAnsi="Courier New" w:cs="Courier New"/>
-          <w:sz w:val="21"/>
-          <w:szCs w:val="21"/>
-        </w:rPr>
-        <w:t>l tutor/</w:t>
+        <w:t>10) ¿En los datos requeridos desde qué edad está permitido viajar sin el permiso del tutor/</w:t>
       </w:r>
       <w:proofErr w:type="gramStart"/>
       <w:r>
@@ -1387,8 +1310,6 @@
           <w:szCs w:val="21"/>
         </w:rPr>
       </w:pPr>
-      <w:bookmarkStart w:id="2" w:name="_GoBack"/>
-      <w:bookmarkEnd w:id="2"/>
       <w:r>
         <w:rPr>
           <w:rFonts w:ascii="Courier New" w:eastAsia="Courier New" w:hAnsi="Courier New" w:cs="Courier New"/>
@@ -1479,15 +1400,7 @@
           <w:sz w:val="21"/>
           <w:szCs w:val="21"/>
         </w:rPr>
-        <w:t>La disponibilidad de asientos en un vuelo debe actual</w:t>
-      </w:r>
-      <w:r>
-        <w:rPr>
-          <w:rFonts w:ascii="Courier New" w:eastAsia="Courier New" w:hAnsi="Courier New" w:cs="Courier New"/>
-          <w:sz w:val="21"/>
-          <w:szCs w:val="21"/>
-        </w:rPr>
-        <w:t>izarse en tiempo real, a medida que se realizan las reservas.</w:t>
+        <w:t>La disponibilidad de asientos en un vuelo debe actualizarse en tiempo real, a medida que se realizan las reservas.</w:t>
       </w:r>
     </w:p>
     <w:p>
@@ -1551,16 +1464,665 @@
           <w:sz w:val="21"/>
           <w:szCs w:val="21"/>
         </w:rPr>
-        <w:t xml:space="preserve"> por la a</w:t>
-      </w:r>
-      <w:r>
-        <w:rPr>
-          <w:rFonts w:ascii="Courier New" w:eastAsia="Courier New" w:hAnsi="Courier New" w:cs="Courier New"/>
-          <w:sz w:val="21"/>
-          <w:szCs w:val="21"/>
-        </w:rPr>
-        <w:t>erolínea.</w:t>
-      </w:r>
+        <w:t xml:space="preserve"> por la aerolínea.</w:t>
+      </w:r>
+    </w:p>
+    <w:p>
+      <w:pPr>
+        <w:widowControl w:val="0"/>
+        <w:spacing w:after="0" w:line="240" w:lineRule="auto"/>
+        <w:rPr>
+          <w:rFonts w:ascii="Courier New" w:eastAsia="Courier New" w:hAnsi="Courier New" w:cs="Courier New"/>
+          <w:sz w:val="21"/>
+          <w:szCs w:val="21"/>
+        </w:rPr>
+      </w:pPr>
+    </w:p>
+    <w:p>
+      <w:pPr>
+        <w:widowControl w:val="0"/>
+        <w:spacing w:after="0" w:line="240" w:lineRule="auto"/>
+        <w:rPr>
+          <w:rFonts w:ascii="Courier New" w:eastAsia="Courier New" w:hAnsi="Courier New" w:cs="Courier New"/>
+          <w:sz w:val="21"/>
+          <w:szCs w:val="21"/>
+        </w:rPr>
+      </w:pPr>
+    </w:p>
+    <w:p>
+      <w:pPr>
+        <w:widowControl w:val="0"/>
+        <w:spacing w:after="0" w:line="240" w:lineRule="auto"/>
+        <w:rPr>
+          <w:rFonts w:ascii="Courier New" w:eastAsia="Courier New" w:hAnsi="Courier New" w:cs="Courier New"/>
+          <w:sz w:val="21"/>
+          <w:szCs w:val="21"/>
+        </w:rPr>
+      </w:pPr>
+    </w:p>
+    <w:p>
+      <w:pPr>
+        <w:widowControl w:val="0"/>
+        <w:spacing w:after="0" w:line="240" w:lineRule="auto"/>
+        <w:rPr>
+          <w:rFonts w:ascii="Courier New" w:eastAsia="Courier New" w:hAnsi="Courier New" w:cs="Courier New"/>
+          <w:sz w:val="21"/>
+          <w:szCs w:val="21"/>
+        </w:rPr>
+      </w:pPr>
+    </w:p>
+    <w:p>
+      <w:pPr>
+        <w:widowControl w:val="0"/>
+        <w:spacing w:after="0" w:line="240" w:lineRule="auto"/>
+        <w:rPr>
+          <w:rFonts w:ascii="Courier New" w:eastAsia="Courier New" w:hAnsi="Courier New" w:cs="Courier New"/>
+          <w:sz w:val="21"/>
+          <w:szCs w:val="21"/>
+        </w:rPr>
+      </w:pPr>
+    </w:p>
+    <w:p>
+      <w:pPr>
+        <w:widowControl w:val="0"/>
+        <w:spacing w:after="0" w:line="240" w:lineRule="auto"/>
+        <w:rPr>
+          <w:rFonts w:ascii="Courier New" w:eastAsia="Courier New" w:hAnsi="Courier New" w:cs="Courier New"/>
+          <w:sz w:val="21"/>
+          <w:szCs w:val="21"/>
+        </w:rPr>
+      </w:pPr>
+    </w:p>
+    <w:p>
+      <w:pPr>
+        <w:widowControl w:val="0"/>
+        <w:spacing w:after="0" w:line="240" w:lineRule="auto"/>
+        <w:rPr>
+          <w:rFonts w:ascii="Courier New" w:eastAsia="Courier New" w:hAnsi="Courier New" w:cs="Courier New"/>
+          <w:sz w:val="21"/>
+          <w:szCs w:val="21"/>
+        </w:rPr>
+      </w:pPr>
+    </w:p>
+    <w:p>
+      <w:pPr>
+        <w:widowControl w:val="0"/>
+        <w:spacing w:after="0" w:line="240" w:lineRule="auto"/>
+        <w:rPr>
+          <w:rFonts w:ascii="Courier New" w:eastAsia="Courier New" w:hAnsi="Courier New" w:cs="Courier New"/>
+          <w:sz w:val="21"/>
+          <w:szCs w:val="21"/>
+        </w:rPr>
+      </w:pPr>
+    </w:p>
+    <w:p>
+      <w:pPr>
+        <w:widowControl w:val="0"/>
+        <w:spacing w:after="0" w:line="240" w:lineRule="auto"/>
+        <w:rPr>
+          <w:rFonts w:ascii="Courier New" w:eastAsia="Courier New" w:hAnsi="Courier New" w:cs="Courier New"/>
+          <w:sz w:val="21"/>
+          <w:szCs w:val="21"/>
+        </w:rPr>
+      </w:pPr>
+    </w:p>
+    <w:p>
+      <w:pPr>
+        <w:widowControl w:val="0"/>
+        <w:spacing w:after="0" w:line="240" w:lineRule="auto"/>
+        <w:rPr>
+          <w:rFonts w:ascii="Courier New" w:eastAsia="Courier New" w:hAnsi="Courier New" w:cs="Courier New"/>
+          <w:sz w:val="21"/>
+          <w:szCs w:val="21"/>
+        </w:rPr>
+      </w:pPr>
+    </w:p>
+    <w:p>
+      <w:pPr>
+        <w:widowControl w:val="0"/>
+        <w:spacing w:after="0" w:line="240" w:lineRule="auto"/>
+        <w:rPr>
+          <w:rFonts w:ascii="Courier New" w:eastAsia="Courier New" w:hAnsi="Courier New" w:cs="Courier New"/>
+          <w:sz w:val="21"/>
+          <w:szCs w:val="21"/>
+        </w:rPr>
+      </w:pPr>
+    </w:p>
+    <w:p>
+      <w:pPr>
+        <w:widowControl w:val="0"/>
+        <w:spacing w:after="0" w:line="240" w:lineRule="auto"/>
+        <w:rPr>
+          <w:rFonts w:ascii="Courier New" w:eastAsia="Courier New" w:hAnsi="Courier New" w:cs="Courier New"/>
+          <w:sz w:val="21"/>
+          <w:szCs w:val="21"/>
+        </w:rPr>
+      </w:pPr>
+    </w:p>
+    <w:p>
+      <w:pPr>
+        <w:widowControl w:val="0"/>
+        <w:spacing w:after="0" w:line="240" w:lineRule="auto"/>
+        <w:rPr>
+          <w:rFonts w:ascii="Courier New" w:eastAsia="Courier New" w:hAnsi="Courier New" w:cs="Courier New"/>
+          <w:sz w:val="21"/>
+          <w:szCs w:val="21"/>
+        </w:rPr>
+      </w:pPr>
+    </w:p>
+    <w:p>
+      <w:pPr>
+        <w:widowControl w:val="0"/>
+        <w:spacing w:after="0" w:line="240" w:lineRule="auto"/>
+        <w:rPr>
+          <w:rFonts w:ascii="Courier New" w:eastAsia="Courier New" w:hAnsi="Courier New" w:cs="Courier New"/>
+          <w:sz w:val="21"/>
+          <w:szCs w:val="21"/>
+        </w:rPr>
+      </w:pPr>
+    </w:p>
+    <w:p>
+      <w:pPr>
+        <w:widowControl w:val="0"/>
+        <w:spacing w:after="0" w:line="240" w:lineRule="auto"/>
+        <w:rPr>
+          <w:rFonts w:ascii="Courier New" w:eastAsia="Courier New" w:hAnsi="Courier New" w:cs="Courier New"/>
+          <w:sz w:val="21"/>
+          <w:szCs w:val="21"/>
+        </w:rPr>
+      </w:pPr>
+      <w:bookmarkStart w:id="2" w:name="_GoBack"/>
+      <w:bookmarkEnd w:id="2"/>
+      <w:r>
+        <w:rPr>
+          <w:rFonts w:ascii="Courier New" w:eastAsia="Courier New" w:hAnsi="Courier New" w:cs="Courier New"/>
+          <w:sz w:val="21"/>
+          <w:szCs w:val="21"/>
+        </w:rPr>
+        <w:lastRenderedPageBreak/>
+        <w:t xml:space="preserve">d) Las relaciones entre las tablas y su </w:t>
+      </w:r>
+      <w:proofErr w:type="spellStart"/>
+      <w:r>
+        <w:rPr>
+          <w:rFonts w:ascii="Courier New" w:eastAsia="Courier New" w:hAnsi="Courier New" w:cs="Courier New"/>
+          <w:sz w:val="21"/>
+          <w:szCs w:val="21"/>
+        </w:rPr>
+        <w:t>cardinalidad</w:t>
+      </w:r>
+      <w:proofErr w:type="spellEnd"/>
+      <w:r>
+        <w:rPr>
+          <w:rFonts w:ascii="Courier New" w:eastAsia="Courier New" w:hAnsi="Courier New" w:cs="Courier New"/>
+          <w:sz w:val="21"/>
+          <w:szCs w:val="21"/>
+        </w:rPr>
+        <w:t xml:space="preserve"> según las reglas de negocio que identificó en el proceso</w:t>
+      </w:r>
+    </w:p>
+    <w:p>
+      <w:pPr>
+        <w:widowControl w:val="0"/>
+        <w:spacing w:after="0" w:line="240" w:lineRule="auto"/>
+        <w:rPr>
+          <w:rFonts w:ascii="Courier New" w:eastAsia="Courier New" w:hAnsi="Courier New" w:cs="Courier New"/>
+          <w:sz w:val="21"/>
+          <w:szCs w:val="21"/>
+        </w:rPr>
+      </w:pPr>
+    </w:p>
+    <w:tbl>
+      <w:tblPr>
+        <w:tblW w:w="9237" w:type="dxa"/>
+        <w:tblCellMar>
+          <w:top w:w="15" w:type="dxa"/>
+          <w:left w:w="15" w:type="dxa"/>
+          <w:bottom w:w="15" w:type="dxa"/>
+          <w:right w:w="15" w:type="dxa"/>
+        </w:tblCellMar>
+        <w:tblLook w:val="04A0" w:firstRow="1" w:lastRow="0" w:firstColumn="1" w:lastColumn="0" w:noHBand="0" w:noVBand="1"/>
+      </w:tblPr>
+      <w:tblGrid>
+        <w:gridCol w:w="3491"/>
+        <w:gridCol w:w="5746"/>
+      </w:tblGrid>
+      <w:tr>
+        <w:trPr>
+          <w:trHeight w:val="410"/>
+        </w:trPr>
+        <w:tc>
+          <w:tcPr>
+            <w:tcW w:w="0" w:type="auto"/>
+            <w:vMerge w:val="restart"/>
+            <w:tcBorders>
+              <w:top w:val="single" w:sz="8" w:space="0" w:color="000000"/>
+              <w:left w:val="single" w:sz="8" w:space="0" w:color="000000"/>
+              <w:bottom w:val="single" w:sz="8" w:space="0" w:color="000000"/>
+              <w:right w:val="single" w:sz="8" w:space="0" w:color="000000"/>
+            </w:tcBorders>
+            <w:tcMar>
+              <w:top w:w="100" w:type="dxa"/>
+              <w:left w:w="100" w:type="dxa"/>
+              <w:bottom w:w="100" w:type="dxa"/>
+              <w:right w:w="100" w:type="dxa"/>
+            </w:tcMar>
+            <w:hideMark/>
+          </w:tcPr>
+          <w:p>
+            <w:pPr>
+              <w:spacing w:after="0" w:line="240" w:lineRule="auto"/>
+              <w:jc w:val="center"/>
+              <w:rPr>
+                <w:rFonts w:ascii="Times New Roman" w:eastAsia="Times New Roman" w:hAnsi="Times New Roman" w:cs="Times New Roman"/>
+                <w:sz w:val="24"/>
+                <w:szCs w:val="24"/>
+                <w:lang w:val="es-AR"/>
+              </w:rPr>
+            </w:pPr>
+            <w:r>
+              <w:rPr>
+                <w:rFonts w:ascii="Courier New" w:eastAsia="Times New Roman" w:hAnsi="Courier New" w:cs="Courier New"/>
+                <w:b/>
+                <w:bCs/>
+                <w:color w:val="000000"/>
+                <w:sz w:val="25"/>
+                <w:szCs w:val="25"/>
+                <w:lang w:val="es-AR"/>
+              </w:rPr>
+              <w:t>Vuelos</w:t>
+            </w:r>
+          </w:p>
+        </w:tc>
+        <w:tc>
+          <w:tcPr>
+            <w:tcW w:w="0" w:type="auto"/>
+            <w:tcBorders>
+              <w:top w:val="single" w:sz="8" w:space="0" w:color="000000"/>
+              <w:left w:val="single" w:sz="8" w:space="0" w:color="000000"/>
+              <w:bottom w:val="single" w:sz="8" w:space="0" w:color="000000"/>
+              <w:right w:val="single" w:sz="8" w:space="0" w:color="000000"/>
+            </w:tcBorders>
+            <w:tcMar>
+              <w:top w:w="100" w:type="dxa"/>
+              <w:left w:w="100" w:type="dxa"/>
+              <w:bottom w:w="100" w:type="dxa"/>
+              <w:right w:w="100" w:type="dxa"/>
+            </w:tcMar>
+            <w:hideMark/>
+          </w:tcPr>
+          <w:p>
+            <w:pPr>
+              <w:spacing w:after="0" w:line="240" w:lineRule="auto"/>
+              <w:rPr>
+                <w:rFonts w:ascii="Times New Roman" w:eastAsia="Times New Roman" w:hAnsi="Times New Roman" w:cs="Times New Roman"/>
+                <w:sz w:val="24"/>
+                <w:szCs w:val="24"/>
+                <w:lang w:val="es-AR"/>
+              </w:rPr>
+            </w:pPr>
+            <w:r>
+              <w:rPr>
+                <w:rFonts w:ascii="Cambria Math" w:eastAsia="Times New Roman" w:hAnsi="Cambria Math" w:cs="Cambria Math"/>
+                <w:color w:val="000000"/>
+                <w:sz w:val="21"/>
+                <w:szCs w:val="21"/>
+                <w:lang w:val="es-AR"/>
+              </w:rPr>
+              <w:t>⧭⧭</w:t>
+            </w:r>
+            <w:r>
+              <w:rPr>
+                <w:rFonts w:ascii="Courier New" w:eastAsia="Times New Roman" w:hAnsi="Courier New" w:cs="Courier New"/>
+                <w:color w:val="000000"/>
+                <w:sz w:val="21"/>
+                <w:szCs w:val="21"/>
+                <w:lang w:val="es-AR"/>
+              </w:rPr>
+              <w:t xml:space="preserve"> </w:t>
+            </w:r>
+            <w:proofErr w:type="spellStart"/>
+            <w:r>
+              <w:rPr>
+                <w:rFonts w:ascii="Courier New" w:eastAsia="Times New Roman" w:hAnsi="Courier New" w:cs="Courier New"/>
+                <w:color w:val="000000"/>
+                <w:sz w:val="21"/>
+                <w:szCs w:val="21"/>
+                <w:lang w:val="es-AR"/>
+              </w:rPr>
+              <w:t>Nro_Vuelo</w:t>
+            </w:r>
+            <w:proofErr w:type="spellEnd"/>
+          </w:p>
+        </w:tc>
+      </w:tr>
+      <w:tr>
+        <w:trPr>
+          <w:trHeight w:val="410"/>
+        </w:trPr>
+        <w:tc>
+          <w:tcPr>
+            <w:tcW w:w="0" w:type="auto"/>
+            <w:vMerge/>
+            <w:tcBorders>
+              <w:top w:val="single" w:sz="8" w:space="0" w:color="000000"/>
+              <w:left w:val="single" w:sz="8" w:space="0" w:color="000000"/>
+              <w:bottom w:val="single" w:sz="8" w:space="0" w:color="000000"/>
+              <w:right w:val="single" w:sz="8" w:space="0" w:color="000000"/>
+            </w:tcBorders>
+            <w:vAlign w:val="center"/>
+            <w:hideMark/>
+          </w:tcPr>
+          <w:p>
+            <w:pPr>
+              <w:spacing w:after="0" w:line="240" w:lineRule="auto"/>
+              <w:rPr>
+                <w:rFonts w:ascii="Times New Roman" w:eastAsia="Times New Roman" w:hAnsi="Times New Roman" w:cs="Times New Roman"/>
+                <w:sz w:val="24"/>
+                <w:szCs w:val="24"/>
+                <w:lang w:val="es-AR"/>
+              </w:rPr>
+            </w:pPr>
+          </w:p>
+        </w:tc>
+        <w:tc>
+          <w:tcPr>
+            <w:tcW w:w="0" w:type="auto"/>
+            <w:tcBorders>
+              <w:top w:val="single" w:sz="8" w:space="0" w:color="000000"/>
+              <w:left w:val="single" w:sz="8" w:space="0" w:color="000000"/>
+              <w:bottom w:val="single" w:sz="8" w:space="0" w:color="000000"/>
+              <w:right w:val="single" w:sz="8" w:space="0" w:color="000000"/>
+            </w:tcBorders>
+            <w:tcMar>
+              <w:top w:w="100" w:type="dxa"/>
+              <w:left w:w="100" w:type="dxa"/>
+              <w:bottom w:w="100" w:type="dxa"/>
+              <w:right w:w="100" w:type="dxa"/>
+            </w:tcMar>
+            <w:hideMark/>
+          </w:tcPr>
+          <w:p>
+            <w:pPr>
+              <w:spacing w:after="0" w:line="240" w:lineRule="auto"/>
+              <w:rPr>
+                <w:rFonts w:ascii="Times New Roman" w:eastAsia="Times New Roman" w:hAnsi="Times New Roman" w:cs="Times New Roman"/>
+                <w:sz w:val="24"/>
+                <w:szCs w:val="24"/>
+                <w:lang w:val="es-AR"/>
+              </w:rPr>
+            </w:pPr>
+            <w:r>
+              <w:rPr>
+                <w:rFonts w:ascii="Cambria Math" w:eastAsia="Times New Roman" w:hAnsi="Cambria Math" w:cs="Cambria Math"/>
+                <w:color w:val="000000"/>
+                <w:sz w:val="21"/>
+                <w:szCs w:val="21"/>
+                <w:lang w:val="es-AR"/>
+              </w:rPr>
+              <w:t>⧬⧬</w:t>
+            </w:r>
+            <w:r>
+              <w:rPr>
+                <w:rFonts w:ascii="Courier New" w:eastAsia="Times New Roman" w:hAnsi="Courier New" w:cs="Courier New"/>
+                <w:color w:val="000000"/>
+                <w:sz w:val="21"/>
+                <w:szCs w:val="21"/>
+                <w:lang w:val="es-AR"/>
+              </w:rPr>
+              <w:t xml:space="preserve"> Fecha</w:t>
+            </w:r>
+          </w:p>
+        </w:tc>
+      </w:tr>
+      <w:tr>
+        <w:trPr>
+          <w:trHeight w:val="410"/>
+        </w:trPr>
+        <w:tc>
+          <w:tcPr>
+            <w:tcW w:w="0" w:type="auto"/>
+            <w:vMerge/>
+            <w:tcBorders>
+              <w:top w:val="single" w:sz="8" w:space="0" w:color="000000"/>
+              <w:left w:val="single" w:sz="8" w:space="0" w:color="000000"/>
+              <w:bottom w:val="single" w:sz="8" w:space="0" w:color="000000"/>
+              <w:right w:val="single" w:sz="8" w:space="0" w:color="000000"/>
+            </w:tcBorders>
+            <w:vAlign w:val="center"/>
+            <w:hideMark/>
+          </w:tcPr>
+          <w:p>
+            <w:pPr>
+              <w:spacing w:after="0" w:line="240" w:lineRule="auto"/>
+              <w:rPr>
+                <w:rFonts w:ascii="Times New Roman" w:eastAsia="Times New Roman" w:hAnsi="Times New Roman" w:cs="Times New Roman"/>
+                <w:sz w:val="24"/>
+                <w:szCs w:val="24"/>
+                <w:lang w:val="es-AR"/>
+              </w:rPr>
+            </w:pPr>
+          </w:p>
+        </w:tc>
+        <w:tc>
+          <w:tcPr>
+            <w:tcW w:w="0" w:type="auto"/>
+            <w:tcBorders>
+              <w:top w:val="single" w:sz="8" w:space="0" w:color="000000"/>
+              <w:left w:val="single" w:sz="8" w:space="0" w:color="000000"/>
+              <w:bottom w:val="single" w:sz="8" w:space="0" w:color="000000"/>
+              <w:right w:val="single" w:sz="8" w:space="0" w:color="000000"/>
+            </w:tcBorders>
+            <w:tcMar>
+              <w:top w:w="100" w:type="dxa"/>
+              <w:left w:w="100" w:type="dxa"/>
+              <w:bottom w:w="100" w:type="dxa"/>
+              <w:right w:w="100" w:type="dxa"/>
+            </w:tcMar>
+            <w:hideMark/>
+          </w:tcPr>
+          <w:p>
+            <w:pPr>
+              <w:spacing w:after="0" w:line="240" w:lineRule="auto"/>
+              <w:rPr>
+                <w:rFonts w:ascii="Times New Roman" w:eastAsia="Times New Roman" w:hAnsi="Times New Roman" w:cs="Times New Roman"/>
+                <w:sz w:val="24"/>
+                <w:szCs w:val="24"/>
+                <w:lang w:val="es-AR"/>
+              </w:rPr>
+            </w:pPr>
+            <w:r>
+              <w:rPr>
+                <w:rFonts w:ascii="Cambria Math" w:eastAsia="Times New Roman" w:hAnsi="Cambria Math" w:cs="Cambria Math"/>
+                <w:color w:val="000000"/>
+                <w:sz w:val="21"/>
+                <w:szCs w:val="21"/>
+                <w:lang w:val="es-AR"/>
+              </w:rPr>
+              <w:t>⧬⧬</w:t>
+            </w:r>
+            <w:r>
+              <w:rPr>
+                <w:rFonts w:ascii="Courier New" w:eastAsia="Times New Roman" w:hAnsi="Courier New" w:cs="Courier New"/>
+                <w:color w:val="000000"/>
+                <w:sz w:val="21"/>
+                <w:szCs w:val="21"/>
+                <w:lang w:val="es-AR"/>
+              </w:rPr>
+              <w:t xml:space="preserve"> Compañía</w:t>
+            </w:r>
+          </w:p>
+        </w:tc>
+      </w:tr>
+      <w:tr>
+        <w:trPr>
+          <w:trHeight w:val="410"/>
+        </w:trPr>
+        <w:tc>
+          <w:tcPr>
+            <w:tcW w:w="0" w:type="auto"/>
+            <w:vMerge/>
+            <w:tcBorders>
+              <w:top w:val="single" w:sz="8" w:space="0" w:color="000000"/>
+              <w:left w:val="single" w:sz="8" w:space="0" w:color="000000"/>
+              <w:bottom w:val="single" w:sz="8" w:space="0" w:color="000000"/>
+              <w:right w:val="single" w:sz="8" w:space="0" w:color="000000"/>
+            </w:tcBorders>
+            <w:vAlign w:val="center"/>
+            <w:hideMark/>
+          </w:tcPr>
+          <w:p>
+            <w:pPr>
+              <w:spacing w:after="0" w:line="240" w:lineRule="auto"/>
+              <w:rPr>
+                <w:rFonts w:ascii="Times New Roman" w:eastAsia="Times New Roman" w:hAnsi="Times New Roman" w:cs="Times New Roman"/>
+                <w:sz w:val="24"/>
+                <w:szCs w:val="24"/>
+                <w:lang w:val="es-AR"/>
+              </w:rPr>
+            </w:pPr>
+          </w:p>
+        </w:tc>
+        <w:tc>
+          <w:tcPr>
+            <w:tcW w:w="0" w:type="auto"/>
+            <w:tcBorders>
+              <w:top w:val="single" w:sz="8" w:space="0" w:color="000000"/>
+              <w:left w:val="single" w:sz="8" w:space="0" w:color="000000"/>
+              <w:bottom w:val="single" w:sz="8" w:space="0" w:color="000000"/>
+              <w:right w:val="single" w:sz="8" w:space="0" w:color="000000"/>
+            </w:tcBorders>
+            <w:tcMar>
+              <w:top w:w="100" w:type="dxa"/>
+              <w:left w:w="100" w:type="dxa"/>
+              <w:bottom w:w="100" w:type="dxa"/>
+              <w:right w:w="100" w:type="dxa"/>
+            </w:tcMar>
+            <w:hideMark/>
+          </w:tcPr>
+          <w:p>
+            <w:pPr>
+              <w:spacing w:after="0" w:line="240" w:lineRule="auto"/>
+              <w:rPr>
+                <w:rFonts w:ascii="Times New Roman" w:eastAsia="Times New Roman" w:hAnsi="Times New Roman" w:cs="Times New Roman"/>
+                <w:sz w:val="24"/>
+                <w:szCs w:val="24"/>
+                <w:lang w:val="es-AR"/>
+              </w:rPr>
+            </w:pPr>
+            <w:r>
+              <w:rPr>
+                <w:rFonts w:ascii="Cambria Math" w:eastAsia="Times New Roman" w:hAnsi="Cambria Math" w:cs="Cambria Math"/>
+                <w:color w:val="000000"/>
+                <w:sz w:val="21"/>
+                <w:szCs w:val="21"/>
+                <w:lang w:val="es-AR"/>
+              </w:rPr>
+              <w:t>⧬⧬</w:t>
+            </w:r>
+            <w:r>
+              <w:rPr>
+                <w:rFonts w:ascii="Courier New" w:eastAsia="Times New Roman" w:hAnsi="Courier New" w:cs="Courier New"/>
+                <w:color w:val="000000"/>
+                <w:sz w:val="21"/>
+                <w:szCs w:val="21"/>
+                <w:lang w:val="es-AR"/>
+              </w:rPr>
+              <w:t xml:space="preserve"> Origen</w:t>
+            </w:r>
+          </w:p>
+        </w:tc>
+      </w:tr>
+      <w:tr>
+        <w:trPr>
+          <w:trHeight w:val="410"/>
+        </w:trPr>
+        <w:tc>
+          <w:tcPr>
+            <w:tcW w:w="0" w:type="auto"/>
+            <w:vMerge/>
+            <w:tcBorders>
+              <w:top w:val="single" w:sz="8" w:space="0" w:color="000000"/>
+              <w:left w:val="single" w:sz="8" w:space="0" w:color="000000"/>
+              <w:bottom w:val="single" w:sz="8" w:space="0" w:color="000000"/>
+              <w:right w:val="single" w:sz="8" w:space="0" w:color="000000"/>
+            </w:tcBorders>
+            <w:vAlign w:val="center"/>
+            <w:hideMark/>
+          </w:tcPr>
+          <w:p>
+            <w:pPr>
+              <w:spacing w:after="0" w:line="240" w:lineRule="auto"/>
+              <w:rPr>
+                <w:rFonts w:ascii="Times New Roman" w:eastAsia="Times New Roman" w:hAnsi="Times New Roman" w:cs="Times New Roman"/>
+                <w:sz w:val="24"/>
+                <w:szCs w:val="24"/>
+                <w:lang w:val="es-AR"/>
+              </w:rPr>
+            </w:pPr>
+          </w:p>
+        </w:tc>
+        <w:tc>
+          <w:tcPr>
+            <w:tcW w:w="0" w:type="auto"/>
+            <w:tcBorders>
+              <w:top w:val="single" w:sz="8" w:space="0" w:color="000000"/>
+              <w:left w:val="single" w:sz="8" w:space="0" w:color="000000"/>
+              <w:bottom w:val="single" w:sz="8" w:space="0" w:color="000000"/>
+              <w:right w:val="single" w:sz="8" w:space="0" w:color="000000"/>
+            </w:tcBorders>
+            <w:tcMar>
+              <w:top w:w="100" w:type="dxa"/>
+              <w:left w:w="100" w:type="dxa"/>
+              <w:bottom w:w="100" w:type="dxa"/>
+              <w:right w:w="100" w:type="dxa"/>
+            </w:tcMar>
+            <w:hideMark/>
+          </w:tcPr>
+          <w:p>
+            <w:pPr>
+              <w:spacing w:after="0" w:line="240" w:lineRule="auto"/>
+              <w:rPr>
+                <w:rFonts w:ascii="Times New Roman" w:eastAsia="Times New Roman" w:hAnsi="Times New Roman" w:cs="Times New Roman"/>
+                <w:sz w:val="24"/>
+                <w:szCs w:val="24"/>
+                <w:lang w:val="es-AR"/>
+              </w:rPr>
+            </w:pPr>
+            <w:r>
+              <w:rPr>
+                <w:rFonts w:ascii="Cambria Math" w:eastAsia="Times New Roman" w:hAnsi="Cambria Math" w:cs="Cambria Math"/>
+                <w:color w:val="000000"/>
+                <w:sz w:val="21"/>
+                <w:szCs w:val="21"/>
+                <w:lang w:val="es-AR"/>
+              </w:rPr>
+              <w:t>⧬⧬</w:t>
+            </w:r>
+            <w:r>
+              <w:rPr>
+                <w:rFonts w:ascii="Courier New" w:eastAsia="Times New Roman" w:hAnsi="Courier New" w:cs="Courier New"/>
+                <w:color w:val="000000"/>
+                <w:sz w:val="21"/>
+                <w:szCs w:val="21"/>
+                <w:lang w:val="es-AR"/>
+              </w:rPr>
+              <w:t xml:space="preserve"> Destino</w:t>
+            </w:r>
+          </w:p>
+        </w:tc>
+      </w:tr>
+    </w:tbl>
+    <w:p>
+      <w:pPr>
+        <w:widowControl w:val="0"/>
+        <w:spacing w:after="0" w:line="240" w:lineRule="auto"/>
+        <w:rPr>
+          <w:rFonts w:ascii="Courier New" w:eastAsia="Courier New" w:hAnsi="Courier New" w:cs="Courier New"/>
+          <w:sz w:val="21"/>
+          <w:szCs w:val="21"/>
+        </w:rPr>
+      </w:pPr>
     </w:p>
     <w:sectPr>
       <w:pgSz w:w="11906" w:h="16838"/>
@@ -1573,7 +2135,7 @@
 </file>
 
 <file path=word/numbering.xml><?xml version="1.0" encoding="utf-8"?>
-<w:numbering xmlns:wpc="http://schemas.microsoft.com/office/word/2010/wordprocessingCanvas" xmlns:mc="http://schemas.openxmlformats.org/markup-compatibility/2006" xmlns:o="urn:schemas-microsoft-com:office:office" xmlns:r="http://schemas.openxmlformats.org/officeDocument/2006/relationships" xmlns:m="http://schemas.openxmlformats.org/officeDocument/2006/math" xmlns:v="urn:schemas-microsoft-com:vml" xmlns:wp14="http://schemas.microsoft.com/office/word/2010/wordprocessingDrawing" xmlns:wp="http://schemas.openxmlformats.org/drawingml/2006/wordprocessingDrawing" xmlns:w10="urn:schemas-microsoft-com:office:word" xmlns:w="http://schemas.openxmlformats.org/wordprocessingml/2006/main" xmlns:w14="http://schemas.microsoft.com/office/word/2010/wordml" xmlns:wpg="http://schemas.microsoft.com/office/word/2010/wordprocessingGroup" xmlns:wpi="http://schemas.microsoft.com/office/word/2010/wordprocessingInk" xmlns:wne="http://schemas.microsoft.com/office/word/2006/wordml" xmlns:wps="http://schemas.microsoft.com/office/word/2010/wordprocessingShape" mc:Ignorable="w14 wp14">
+<w:numbering xmlns:wpc="http://schemas.microsoft.com/office/word/2010/wordprocessingCanvas" xmlns:mc="http://schemas.openxmlformats.org/markup-compatibility/2006" xmlns:o="urn:schemas-microsoft-com:office:office" xmlns:r="http://schemas.openxmlformats.org/officeDocument/2006/relationships" xmlns:m="http://schemas.openxmlformats.org/officeDocument/2006/math" xmlns:v="urn:schemas-microsoft-com:vml" xmlns:wp14="http://schemas.microsoft.com/office/word/2010/wordprocessingDrawing" xmlns:wp="http://schemas.openxmlformats.org/drawingml/2006/wordprocessingDrawing" xmlns:w10="urn:schemas-microsoft-com:office:word" xmlns:w="http://schemas.openxmlformats.org/wordprocessingml/2006/main" xmlns:w14="http://schemas.microsoft.com/office/word/2010/wordml" xmlns:w15="http://schemas.microsoft.com/office/word/2012/wordml" xmlns:wpg="http://schemas.microsoft.com/office/word/2010/wordprocessingGroup" xmlns:wpi="http://schemas.microsoft.com/office/word/2010/wordprocessingInk" xmlns:wne="http://schemas.microsoft.com/office/word/2006/wordml" xmlns:wps="http://schemas.microsoft.com/office/word/2010/wordprocessingShape" mc:Ignorable="w14 w15 wp14">
   <w:abstractNum w:abstractNumId="0">
     <w:nsid w:val="108F6917"/>
     <w:multiLevelType w:val="multilevel"/>
@@ -1899,7 +2461,7 @@
 </file>
 
 <file path=word/styles.xml><?xml version="1.0" encoding="utf-8"?>
-<w:styles xmlns:mc="http://schemas.openxmlformats.org/markup-compatibility/2006" xmlns:r="http://schemas.openxmlformats.org/officeDocument/2006/relationships" xmlns:w="http://schemas.openxmlformats.org/wordprocessingml/2006/main" xmlns:w14="http://schemas.microsoft.com/office/word/2010/wordml" mc:Ignorable="w14">
+<w:styles xmlns:mc="http://schemas.openxmlformats.org/markup-compatibility/2006" xmlns:r="http://schemas.openxmlformats.org/officeDocument/2006/relationships" xmlns:w="http://schemas.openxmlformats.org/wordprocessingml/2006/main" xmlns:w14="http://schemas.microsoft.com/office/word/2010/wordml" xmlns:w15="http://schemas.microsoft.com/office/word/2012/wordml" mc:Ignorable="w14 w15">
   <w:docDefaults>
     <w:rPrDefault>
       <w:rPr>
@@ -1915,144 +2477,378 @@
       </w:pPr>
     </w:pPrDefault>
   </w:docDefaults>
-  <w:latentStyles w:defLockedState="0" w:defUIPriority="99" w:defSemiHidden="1" w:defUnhideWhenUsed="1" w:defQFormat="0" w:count="267">
-    <w:lsdException w:name="Normal" w:semiHidden="0" w:uiPriority="0" w:unhideWhenUsed="0" w:qFormat="1"/>
-    <w:lsdException w:name="heading 1" w:semiHidden="0" w:uiPriority="9" w:unhideWhenUsed="0" w:qFormat="1"/>
-    <w:lsdException w:name="heading 2" w:uiPriority="9" w:qFormat="1"/>
-    <w:lsdException w:name="heading 3" w:uiPriority="9" w:qFormat="1"/>
-    <w:lsdException w:name="heading 4" w:uiPriority="9" w:qFormat="1"/>
-    <w:lsdException w:name="heading 5" w:uiPriority="9" w:qFormat="1"/>
-    <w:lsdException w:name="heading 6" w:uiPriority="9" w:qFormat="1"/>
-    <w:lsdException w:name="heading 7" w:uiPriority="9" w:qFormat="1"/>
-    <w:lsdException w:name="heading 8" w:uiPriority="9" w:qFormat="1"/>
-    <w:lsdException w:name="heading 9" w:uiPriority="9" w:qFormat="1"/>
-    <w:lsdException w:name="toc 1" w:uiPriority="39"/>
-    <w:lsdException w:name="toc 2" w:uiPriority="39"/>
-    <w:lsdException w:name="toc 3" w:uiPriority="39"/>
-    <w:lsdException w:name="toc 4" w:uiPriority="39"/>
-    <w:lsdException w:name="toc 5" w:uiPriority="39"/>
-    <w:lsdException w:name="toc 6" w:uiPriority="39"/>
-    <w:lsdException w:name="toc 7" w:uiPriority="39"/>
-    <w:lsdException w:name="toc 8" w:uiPriority="39"/>
-    <w:lsdException w:name="toc 9" w:uiPriority="39"/>
-    <w:lsdException w:name="caption" w:uiPriority="35" w:qFormat="1"/>
-    <w:lsdException w:name="Title" w:semiHidden="0" w:uiPriority="10" w:unhideWhenUsed="0" w:qFormat="1"/>
-    <w:lsdException w:name="Default Paragraph Font" w:uiPriority="1"/>
-    <w:lsdException w:name="Subtitle" w:semiHidden="0" w:uiPriority="11" w:unhideWhenUsed="0" w:qFormat="1"/>
-    <w:lsdException w:name="Strong" w:semiHidden="0" w:uiPriority="22" w:unhideWhenUsed="0" w:qFormat="1"/>
-    <w:lsdException w:name="Emphasis" w:semiHidden="0" w:uiPriority="20" w:unhideWhenUsed="0" w:qFormat="1"/>
-    <w:lsdException w:name="Table Grid" w:semiHidden="0" w:uiPriority="59" w:unhideWhenUsed="0"/>
-    <w:lsdException w:name="Placeholder Text" w:unhideWhenUsed="0"/>
-    <w:lsdException w:name="No Spacing" w:semiHidden="0" w:uiPriority="1" w:unhideWhenUsed="0" w:qFormat="1"/>
-    <w:lsdException w:name="Light Shading" w:semiHidden="0" w:uiPriority="60" w:unhideWhenUsed="0"/>
-    <w:lsdException w:name="Light List" w:semiHidden="0" w:uiPriority="61" w:unhideWhenUsed="0"/>
-    <w:lsdException w:name="Light Grid" w:semiHidden="0" w:uiPriority="62" w:unhideWhenUsed="0"/>
-    <w:lsdException w:name="Medium Shading 1" w:semiHidden="0" w:uiPriority="63" w:unhideWhenUsed="0"/>
-    <w:lsdException w:name="Medium Shading 2" w:semiHidden="0" w:uiPriority="64" w:unhideWhenUsed="0"/>
-    <w:lsdException w:name="Medium List 1" w:semiHidden="0" w:uiPriority="65" w:unhideWhenUsed="0"/>
-    <w:lsdException w:name="Medium List 2" w:semiHidden="0" w:uiPriority="66" w:unhideWhenUsed="0"/>
-    <w:lsdException w:name="Medium Grid 1" w:semiHidden="0" w:uiPriority="67" w:unhideWhenUsed="0"/>
-    <w:lsdException w:name="Medium Grid 2" w:semiHidden="0" w:uiPriority="68" w:unhideWhenUsed="0"/>
-    <w:lsdException w:name="Medium Grid 3" w:semiHidden="0" w:uiPriority="69" w:unhideWhenUsed="0"/>
-    <w:lsdException w:name="Dark List" w:semiHidden="0" w:uiPriority="70" w:unhideWhenUsed="0"/>
-    <w:lsdException w:name="Colorful Shading" w:semiHidden="0" w:uiPriority="71" w:unhideWhenUsed="0"/>
-    <w:lsdException w:name="Colorful List" w:semiHidden="0" w:uiPriority="72" w:unhideWhenUsed="0"/>
-    <w:lsdException w:name="Colorful Grid" w:semiHidden="0" w:uiPriority="73" w:unhideWhenUsed="0"/>
-    <w:lsdException w:name="Light Shading Accent 1" w:semiHidden="0" w:uiPriority="60" w:unhideWhenUsed="0"/>
-    <w:lsdException w:name="Light List Accent 1" w:semiHidden="0" w:uiPriority="61" w:unhideWhenUsed="0"/>
-    <w:lsdException w:name="Light Grid Accent 1" w:semiHidden="0" w:uiPriority="62" w:unhideWhenUsed="0"/>
-    <w:lsdException w:name="Medium Shading 1 Accent 1" w:semiHidden="0" w:uiPriority="63" w:unhideWhenUsed="0"/>
-    <w:lsdException w:name="Medium Shading 2 Accent 1" w:semiHidden="0" w:uiPriority="64" w:unhideWhenUsed="0"/>
-    <w:lsdException w:name="Medium List 1 Accent 1" w:semiHidden="0" w:uiPriority="65" w:unhideWhenUsed="0"/>
-    <w:lsdException w:name="Revision" w:unhideWhenUsed="0"/>
-    <w:lsdException w:name="List Paragraph" w:semiHidden="0" w:uiPriority="34" w:unhideWhenUsed="0" w:qFormat="1"/>
-    <w:lsdException w:name="Quote" w:semiHidden="0" w:uiPriority="29" w:unhideWhenUsed="0" w:qFormat="1"/>
-    <w:lsdException w:name="Intense Quote" w:semiHidden="0" w:uiPriority="30" w:unhideWhenUsed="0" w:qFormat="1"/>
-    <w:lsdException w:name="Medium List 2 Accent 1" w:semiHidden="0" w:uiPriority="66" w:unhideWhenUsed="0"/>
-    <w:lsdException w:name="Medium Grid 1 Accent 1" w:semiHidden="0" w:uiPriority="67" w:unhideWhenUsed="0"/>
-    <w:lsdException w:name="Medium Grid 2 Accent 1" w:semiHidden="0" w:uiPriority="68" w:unhideWhenUsed="0"/>
-    <w:lsdException w:name="Medium Grid 3 Accent 1" w:semiHidden="0" w:uiPriority="69" w:unhideWhenUsed="0"/>
-    <w:lsdException w:name="Dark List Accent 1" w:semiHidden="0" w:uiPriority="70" w:unhideWhenUsed="0"/>
-    <w:lsdException w:name="Colorful Shading Accent 1" w:semiHidden="0" w:uiPriority="71" w:unhideWhenUsed="0"/>
-    <w:lsdException w:name="Colorful List Accent 1" w:semiHidden="0" w:uiPriority="72" w:unhideWhenUsed="0"/>
-    <w:lsdException w:name="Colorful Grid Accent 1" w:semiHidden="0" w:uiPriority="73" w:unhideWhenUsed="0"/>
-    <w:lsdException w:name="Light Shading Accent 2" w:semiHidden="0" w:uiPriority="60" w:unhideWhenUsed="0"/>
-    <w:lsdException w:name="Light List Accent 2" w:semiHidden="0" w:uiPriority="61" w:unhideWhenUsed="0"/>
-    <w:lsdException w:name="Light Grid Accent 2" w:semiHidden="0" w:uiPriority="62" w:unhideWhenUsed="0"/>
-    <w:lsdException w:name="Medium Shading 1 Accent 2" w:semiHidden="0" w:uiPriority="63" w:unhideWhenUsed="0"/>
-    <w:lsdException w:name="Medium Shading 2 Accent 2" w:semiHidden="0" w:uiPriority="64" w:unhideWhenUsed="0"/>
-    <w:lsdException w:name="Medium List 1 Accent 2" w:semiHidden="0" w:uiPriority="65" w:unhideWhenUsed="0"/>
-    <w:lsdException w:name="Medium List 2 Accent 2" w:semiHidden="0" w:uiPriority="66" w:unhideWhenUsed="0"/>
-    <w:lsdException w:name="Medium Grid 1 Accent 2" w:semiHidden="0" w:uiPriority="67" w:unhideWhenUsed="0"/>
-    <w:lsdException w:name="Medium Grid 2 Accent 2" w:semiHidden="0" w:uiPriority="68" w:unhideWhenUsed="0"/>
-    <w:lsdException w:name="Medium Grid 3 Accent 2" w:semiHidden="0" w:uiPriority="69" w:unhideWhenUsed="0"/>
-    <w:lsdException w:name="Dark List Accent 2" w:semiHidden="0" w:uiPriority="70" w:unhideWhenUsed="0"/>
-    <w:lsdException w:name="Colorful Shading Accent 2" w:semiHidden="0" w:uiPriority="71" w:unhideWhenUsed="0"/>
-    <w:lsdException w:name="Colorful List Accent 2" w:semiHidden="0" w:uiPriority="72" w:unhideWhenUsed="0"/>
-    <w:lsdException w:name="Colorful Grid Accent 2" w:semiHidden="0" w:uiPriority="73" w:unhideWhenUsed="0"/>
-    <w:lsdException w:name="Light Shading Accent 3" w:semiHidden="0" w:uiPriority="60" w:unhideWhenUsed="0"/>
-    <w:lsdException w:name="Light List Accent 3" w:semiHidden="0" w:uiPriority="61" w:unhideWhenUsed="0"/>
-    <w:lsdException w:name="Light Grid Accent 3" w:semiHidden="0" w:uiPriority="62" w:unhideWhenUsed="0"/>
-    <w:lsdException w:name="Medium Shading 1 Accent 3" w:semiHidden="0" w:uiPriority="63" w:unhideWhenUsed="0"/>
-    <w:lsdException w:name="Medium Shading 2 Accent 3" w:semiHidden="0" w:uiPriority="64" w:unhideWhenUsed="0"/>
-    <w:lsdException w:name="Medium List 1 Accent 3" w:semiHidden="0" w:uiPriority="65" w:unhideWhenUsed="0"/>
-    <w:lsdException w:name="Medium List 2 Accent 3" w:semiHidden="0" w:uiPriority="66" w:unhideWhenUsed="0"/>
-    <w:lsdException w:name="Medium Grid 1 Accent 3" w:semiHidden="0" w:uiPriority="67" w:unhideWhenUsed="0"/>
-    <w:lsdException w:name="Medium Grid 2 Accent 3" w:semiHidden="0" w:uiPriority="68" w:unhideWhenUsed="0"/>
-    <w:lsdException w:name="Medium Grid 3 Accent 3" w:semiHidden="0" w:uiPriority="69" w:unhideWhenUsed="0"/>
-    <w:lsdException w:name="Dark List Accent 3" w:semiHidden="0" w:uiPriority="70" w:unhideWhenUsed="0"/>
-    <w:lsdException w:name="Colorful Shading Accent 3" w:semiHidden="0" w:uiPriority="71" w:unhideWhenUsed="0"/>
-    <w:lsdException w:name="Colorful List Accent 3" w:semiHidden="0" w:uiPriority="72" w:unhideWhenUsed="0"/>
-    <w:lsdException w:name="Colorful Grid Accent 3" w:semiHidden="0" w:uiPriority="73" w:unhideWhenUsed="0"/>
-    <w:lsdException w:name="Light Shading Accent 4" w:semiHidden="0" w:uiPriority="60" w:unhideWhenUsed="0"/>
-    <w:lsdException w:name="Light List Accent 4" w:semiHidden="0" w:uiPriority="61" w:unhideWhenUsed="0"/>
-    <w:lsdException w:name="Light Grid Accent 4" w:semiHidden="0" w:uiPriority="62" w:unhideWhenUsed="0"/>
-    <w:lsdException w:name="Medium Shading 1 Accent 4" w:semiHidden="0" w:uiPriority="63" w:unhideWhenUsed="0"/>
-    <w:lsdException w:name="Medium Shading 2 Accent 4" w:semiHidden="0" w:uiPriority="64" w:unhideWhenUsed="0"/>
-    <w:lsdException w:name="Medium List 1 Accent 4" w:semiHidden="0" w:uiPriority="65" w:unhideWhenUsed="0"/>
-    <w:lsdException w:name="Medium List 2 Accent 4" w:semiHidden="0" w:uiPriority="66" w:unhideWhenUsed="0"/>
-    <w:lsdException w:name="Medium Grid 1 Accent 4" w:semiHidden="0" w:uiPriority="67" w:unhideWhenUsed="0"/>
-    <w:lsdException w:name="Medium Grid 2 Accent 4" w:semiHidden="0" w:uiPriority="68" w:unhideWhenUsed="0"/>
-    <w:lsdException w:name="Medium Grid 3 Accent 4" w:semiHidden="0" w:uiPriority="69" w:unhideWhenUsed="0"/>
-    <w:lsdException w:name="Dark List Accent 4" w:semiHidden="0" w:uiPriority="70" w:unhideWhenUsed="0"/>
-    <w:lsdException w:name="Colorful Shading Accent 4" w:semiHidden="0" w:uiPriority="71" w:unhideWhenUsed="0"/>
-    <w:lsdException w:name="Colorful List Accent 4" w:semiHidden="0" w:uiPriority="72" w:unhideWhenUsed="0"/>
-    <w:lsdException w:name="Colorful Grid Accent 4" w:semiHidden="0" w:uiPriority="73" w:unhideWhenUsed="0"/>
-    <w:lsdException w:name="Light Shading Accent 5" w:semiHidden="0" w:uiPriority="60" w:unhideWhenUsed="0"/>
-    <w:lsdException w:name="Light List Accent 5" w:semiHidden="0" w:uiPriority="61" w:unhideWhenUsed="0"/>
-    <w:lsdException w:name="Light Grid Accent 5" w:semiHidden="0" w:uiPriority="62" w:unhideWhenUsed="0"/>
-    <w:lsdException w:name="Medium Shading 1 Accent 5" w:semiHidden="0" w:uiPriority="63" w:unhideWhenUsed="0"/>
-    <w:lsdException w:name="Medium Shading 2 Accent 5" w:semiHidden="0" w:uiPriority="64" w:unhideWhenUsed="0"/>
-    <w:lsdException w:name="Medium List 1 Accent 5" w:semiHidden="0" w:uiPriority="65" w:unhideWhenUsed="0"/>
-    <w:lsdException w:name="Medium List 2 Accent 5" w:semiHidden="0" w:uiPriority="66" w:unhideWhenUsed="0"/>
-    <w:lsdException w:name="Medium Grid 1 Accent 5" w:semiHidden="0" w:uiPriority="67" w:unhideWhenUsed="0"/>
-    <w:lsdException w:name="Medium Grid 2 Accent 5" w:semiHidden="0" w:uiPriority="68" w:unhideWhenUsed="0"/>
-    <w:lsdException w:name="Medium Grid 3 Accent 5" w:semiHidden="0" w:uiPriority="69" w:unhideWhenUsed="0"/>
-    <w:lsdException w:name="Dark List Accent 5" w:semiHidden="0" w:uiPriority="70" w:unhideWhenUsed="0"/>
-    <w:lsdException w:name="Colorful Shading Accent 5" w:semiHidden="0" w:uiPriority="71" w:unhideWhenUsed="0"/>
-    <w:lsdException w:name="Colorful List Accent 5" w:semiHidden="0" w:uiPriority="72" w:unhideWhenUsed="0"/>
-    <w:lsdException w:name="Colorful Grid Accent 5" w:semiHidden="0" w:uiPriority="73" w:unhideWhenUsed="0"/>
-    <w:lsdException w:name="Light Shading Accent 6" w:semiHidden="0" w:uiPriority="60" w:unhideWhenUsed="0"/>
-    <w:lsdException w:name="Light List Accent 6" w:semiHidden="0" w:uiPriority="61" w:unhideWhenUsed="0"/>
-    <w:lsdException w:name="Light Grid Accent 6" w:semiHidden="0" w:uiPriority="62" w:unhideWhenUsed="0"/>
-    <w:lsdException w:name="Medium Shading 1 Accent 6" w:semiHidden="0" w:uiPriority="63" w:unhideWhenUsed="0"/>
-    <w:lsdException w:name="Medium Shading 2 Accent 6" w:semiHidden="0" w:uiPriority="64" w:unhideWhenUsed="0"/>
-    <w:lsdException w:name="Medium List 1 Accent 6" w:semiHidden="0" w:uiPriority="65" w:unhideWhenUsed="0"/>
-    <w:lsdException w:name="Medium List 2 Accent 6" w:semiHidden="0" w:uiPriority="66" w:unhideWhenUsed="0"/>
-    <w:lsdException w:name="Medium Grid 1 Accent 6" w:semiHidden="0" w:uiPriority="67" w:unhideWhenUsed="0"/>
-    <w:lsdException w:name="Medium Grid 2 Accent 6" w:semiHidden="0" w:uiPriority="68" w:unhideWhenUsed="0"/>
-    <w:lsdException w:name="Medium Grid 3 Accent 6" w:semiHidden="0" w:uiPriority="69" w:unhideWhenUsed="0"/>
-    <w:lsdException w:name="Dark List Accent 6" w:semiHidden="0" w:uiPriority="70" w:unhideWhenUsed="0"/>
-    <w:lsdException w:name="Colorful Shading Accent 6" w:semiHidden="0" w:uiPriority="71" w:unhideWhenUsed="0"/>
-    <w:lsdException w:name="Colorful List Accent 6" w:semiHidden="0" w:uiPriority="72" w:unhideWhenUsed="0"/>
-    <w:lsdException w:name="Colorful Grid Accent 6" w:semiHidden="0" w:uiPriority="73" w:unhideWhenUsed="0"/>
-    <w:lsdException w:name="Subtle Emphasis" w:semiHidden="0" w:uiPriority="19" w:unhideWhenUsed="0" w:qFormat="1"/>
-    <w:lsdException w:name="Intense Emphasis" w:semiHidden="0" w:uiPriority="21" w:unhideWhenUsed="0" w:qFormat="1"/>
-    <w:lsdException w:name="Subtle Reference" w:semiHidden="0" w:uiPriority="31" w:unhideWhenUsed="0" w:qFormat="1"/>
-    <w:lsdException w:name="Intense Reference" w:semiHidden="0" w:uiPriority="32" w:unhideWhenUsed="0" w:qFormat="1"/>
-    <w:lsdException w:name="Book Title" w:semiHidden="0" w:uiPriority="33" w:unhideWhenUsed="0" w:qFormat="1"/>
-    <w:lsdException w:name="Bibliography" w:uiPriority="37"/>
-    <w:lsdException w:name="TOC Heading" w:uiPriority="39" w:qFormat="1"/>
+  <w:latentStyles w:defLockedState="0" w:defUIPriority="99" w:defSemiHidden="0" w:defUnhideWhenUsed="0" w:defQFormat="0" w:count="371">
+    <w:lsdException w:name="Normal" w:uiPriority="0" w:qFormat="1"/>
+    <w:lsdException w:name="heading 1" w:uiPriority="9" w:qFormat="1"/>
+    <w:lsdException w:name="heading 2" w:semiHidden="1" w:uiPriority="9" w:unhideWhenUsed="1" w:qFormat="1"/>
+    <w:lsdException w:name="heading 3" w:semiHidden="1" w:uiPriority="9" w:unhideWhenUsed="1" w:qFormat="1"/>
+    <w:lsdException w:name="heading 4" w:semiHidden="1" w:uiPriority="9" w:unhideWhenUsed="1" w:qFormat="1"/>
+    <w:lsdException w:name="heading 5" w:semiHidden="1" w:uiPriority="9" w:unhideWhenUsed="1" w:qFormat="1"/>
+    <w:lsdException w:name="heading 6" w:semiHidden="1" w:uiPriority="9" w:unhideWhenUsed="1" w:qFormat="1"/>
+    <w:lsdException w:name="heading 7" w:semiHidden="1" w:uiPriority="9" w:unhideWhenUsed="1" w:qFormat="1"/>
+    <w:lsdException w:name="heading 8" w:semiHidden="1" w:uiPriority="9" w:unhideWhenUsed="1" w:qFormat="1"/>
+    <w:lsdException w:name="heading 9" w:semiHidden="1" w:uiPriority="9" w:unhideWhenUsed="1" w:qFormat="1"/>
+    <w:lsdException w:name="index 1" w:semiHidden="1" w:unhideWhenUsed="1"/>
+    <w:lsdException w:name="index 2" w:semiHidden="1" w:unhideWhenUsed="1"/>
+    <w:lsdException w:name="index 3" w:semiHidden="1" w:unhideWhenUsed="1"/>
+    <w:lsdException w:name="index 4" w:semiHidden="1" w:unhideWhenUsed="1"/>
+    <w:lsdException w:name="index 5" w:semiHidden="1" w:unhideWhenUsed="1"/>
+    <w:lsdException w:name="index 6" w:semiHidden="1" w:unhideWhenUsed="1"/>
+    <w:lsdException w:name="index 7" w:semiHidden="1" w:unhideWhenUsed="1"/>
+    <w:lsdException w:name="index 8" w:semiHidden="1" w:unhideWhenUsed="1"/>
+    <w:lsdException w:name="index 9" w:semiHidden="1" w:unhideWhenUsed="1"/>
+    <w:lsdException w:name="toc 1" w:semiHidden="1" w:uiPriority="39" w:unhideWhenUsed="1"/>
+    <w:lsdException w:name="toc 2" w:semiHidden="1" w:uiPriority="39" w:unhideWhenUsed="1"/>
+    <w:lsdException w:name="toc 3" w:semiHidden="1" w:uiPriority="39" w:unhideWhenUsed="1"/>
+    <w:lsdException w:name="toc 4" w:semiHidden="1" w:uiPriority="39" w:unhideWhenUsed="1"/>
+    <w:lsdException w:name="toc 5" w:semiHidden="1" w:uiPriority="39" w:unhideWhenUsed="1"/>
+    <w:lsdException w:name="toc 6" w:semiHidden="1" w:uiPriority="39" w:unhideWhenUsed="1"/>
+    <w:lsdException w:name="toc 7" w:semiHidden="1" w:uiPriority="39" w:unhideWhenUsed="1"/>
+    <w:lsdException w:name="toc 8" w:semiHidden="1" w:uiPriority="39" w:unhideWhenUsed="1"/>
+    <w:lsdException w:name="toc 9" w:semiHidden="1" w:uiPriority="39" w:unhideWhenUsed="1"/>
+    <w:lsdException w:name="Normal Indent" w:semiHidden="1" w:unhideWhenUsed="1"/>
+    <w:lsdException w:name="footnote text" w:semiHidden="1" w:unhideWhenUsed="1"/>
+    <w:lsdException w:name="annotation text" w:semiHidden="1" w:unhideWhenUsed="1"/>
+    <w:lsdException w:name="header" w:semiHidden="1" w:unhideWhenUsed="1"/>
+    <w:lsdException w:name="footer" w:semiHidden="1" w:unhideWhenUsed="1"/>
+    <w:lsdException w:name="index heading" w:semiHidden="1" w:unhideWhenUsed="1"/>
+    <w:lsdException w:name="caption" w:semiHidden="1" w:uiPriority="35" w:unhideWhenUsed="1" w:qFormat="1"/>
+    <w:lsdException w:name="table of figures" w:semiHidden="1" w:unhideWhenUsed="1"/>
+    <w:lsdException w:name="envelope address" w:semiHidden="1" w:unhideWhenUsed="1"/>
+    <w:lsdException w:name="envelope return" w:semiHidden="1" w:unhideWhenUsed="1"/>
+    <w:lsdException w:name="footnote reference" w:semiHidden="1" w:unhideWhenUsed="1"/>
+    <w:lsdException w:name="annotation reference" w:semiHidden="1" w:unhideWhenUsed="1"/>
+    <w:lsdException w:name="line number" w:semiHidden="1" w:unhideWhenUsed="1"/>
+    <w:lsdException w:name="page number" w:semiHidden="1" w:unhideWhenUsed="1"/>
+    <w:lsdException w:name="endnote reference" w:semiHidden="1" w:unhideWhenUsed="1"/>
+    <w:lsdException w:name="endnote text" w:semiHidden="1" w:unhideWhenUsed="1"/>
+    <w:lsdException w:name="table of authorities" w:semiHidden="1" w:unhideWhenUsed="1"/>
+    <w:lsdException w:name="macro" w:semiHidden="1" w:unhideWhenUsed="1"/>
+    <w:lsdException w:name="toa heading" w:semiHidden="1" w:unhideWhenUsed="1"/>
+    <w:lsdException w:name="List" w:semiHidden="1" w:unhideWhenUsed="1"/>
+    <w:lsdException w:name="List Bullet" w:semiHidden="1" w:unhideWhenUsed="1"/>
+    <w:lsdException w:name="List Number" w:semiHidden="1" w:unhideWhenUsed="1"/>
+    <w:lsdException w:name="List 2" w:semiHidden="1" w:unhideWhenUsed="1"/>
+    <w:lsdException w:name="List 3" w:semiHidden="1" w:unhideWhenUsed="1"/>
+    <w:lsdException w:name="List 4" w:semiHidden="1" w:unhideWhenUsed="1"/>
+    <w:lsdException w:name="List 5" w:semiHidden="1" w:unhideWhenUsed="1"/>
+    <w:lsdException w:name="List Bullet 2" w:semiHidden="1" w:unhideWhenUsed="1"/>
+    <w:lsdException w:name="List Bullet 3" w:semiHidden="1" w:unhideWhenUsed="1"/>
+    <w:lsdException w:name="List Bullet 4" w:semiHidden="1" w:unhideWhenUsed="1"/>
+    <w:lsdException w:name="List Bullet 5" w:semiHidden="1" w:unhideWhenUsed="1"/>
+    <w:lsdException w:name="List Number 2" w:semiHidden="1" w:unhideWhenUsed="1"/>
+    <w:lsdException w:name="List Number 3" w:semiHidden="1" w:unhideWhenUsed="1"/>
+    <w:lsdException w:name="List Number 4" w:semiHidden="1" w:unhideWhenUsed="1"/>
+    <w:lsdException w:name="List Number 5" w:semiHidden="1" w:unhideWhenUsed="1"/>
+    <w:lsdException w:name="Title" w:uiPriority="10" w:qFormat="1"/>
+    <w:lsdException w:name="Closing" w:semiHidden="1" w:unhideWhenUsed="1"/>
+    <w:lsdException w:name="Signature" w:semiHidden="1" w:unhideWhenUsed="1"/>
+    <w:lsdException w:name="Default Paragraph Font" w:semiHidden="1" w:uiPriority="1" w:unhideWhenUsed="1"/>
+    <w:lsdException w:name="Body Text" w:semiHidden="1" w:unhideWhenUsed="1"/>
+    <w:lsdException w:name="Body Text Indent" w:semiHidden="1" w:unhideWhenUsed="1"/>
+    <w:lsdException w:name="List Continue" w:semiHidden="1" w:unhideWhenUsed="1"/>
+    <w:lsdException w:name="List Continue 2" w:semiHidden="1" w:unhideWhenUsed="1"/>
+    <w:lsdException w:name="List Continue 3" w:semiHidden="1" w:unhideWhenUsed="1"/>
+    <w:lsdException w:name="List Continue 4" w:semiHidden="1" w:unhideWhenUsed="1"/>
+    <w:lsdException w:name="List Continue 5" w:semiHidden="1" w:unhideWhenUsed="1"/>
+    <w:lsdException w:name="Message Header" w:semiHidden="1" w:unhideWhenUsed="1"/>
+    <w:lsdException w:name="Subtitle" w:uiPriority="11" w:qFormat="1"/>
+    <w:lsdException w:name="Salutation" w:semiHidden="1" w:unhideWhenUsed="1"/>
+    <w:lsdException w:name="Date" w:semiHidden="1" w:unhideWhenUsed="1"/>
+    <w:lsdException w:name="Body Text First Indent" w:semiHidden="1" w:unhideWhenUsed="1"/>
+    <w:lsdException w:name="Body Text First Indent 2" w:semiHidden="1" w:unhideWhenUsed="1"/>
+    <w:lsdException w:name="Note Heading" w:semiHidden="1" w:unhideWhenUsed="1"/>
+    <w:lsdException w:name="Body Text 2" w:semiHidden="1" w:unhideWhenUsed="1"/>
+    <w:lsdException w:name="Body Text 3" w:semiHidden="1" w:unhideWhenUsed="1"/>
+    <w:lsdException w:name="Body Text Indent 2" w:semiHidden="1" w:unhideWhenUsed="1"/>
+    <w:lsdException w:name="Body Text Indent 3" w:semiHidden="1" w:unhideWhenUsed="1"/>
+    <w:lsdException w:name="Block Text" w:semiHidden="1" w:unhideWhenUsed="1"/>
+    <w:lsdException w:name="Hyperlink" w:semiHidden="1" w:unhideWhenUsed="1"/>
+    <w:lsdException w:name="FollowedHyperlink" w:semiHidden="1" w:unhideWhenUsed="1"/>
+    <w:lsdException w:name="Strong" w:uiPriority="22" w:qFormat="1"/>
+    <w:lsdException w:name="Emphasis" w:uiPriority="20" w:qFormat="1"/>
+    <w:lsdException w:name="Document Map" w:semiHidden="1" w:unhideWhenUsed="1"/>
+    <w:lsdException w:name="Plain Text" w:semiHidden="1" w:unhideWhenUsed="1"/>
+    <w:lsdException w:name="E-mail Signature" w:semiHidden="1" w:unhideWhenUsed="1"/>
+    <w:lsdException w:name="HTML Top of Form" w:semiHidden="1" w:unhideWhenUsed="1"/>
+    <w:lsdException w:name="HTML Bottom of Form" w:semiHidden="1" w:unhideWhenUsed="1"/>
+    <w:lsdException w:name="Normal (Web)" w:semiHidden="1" w:unhideWhenUsed="1"/>
+    <w:lsdException w:name="HTML Acronym" w:semiHidden="1" w:unhideWhenUsed="1"/>
+    <w:lsdException w:name="HTML Address" w:semiHidden="1" w:unhideWhenUsed="1"/>
+    <w:lsdException w:name="HTML Cite" w:semiHidden="1" w:unhideWhenUsed="1"/>
+    <w:lsdException w:name="HTML Code" w:semiHidden="1" w:unhideWhenUsed="1"/>
+    <w:lsdException w:name="HTML Definition" w:semiHidden="1" w:unhideWhenUsed="1"/>
+    <w:lsdException w:name="HTML Keyboard" w:semiHidden="1" w:unhideWhenUsed="1"/>
+    <w:lsdException w:name="HTML Preformatted" w:semiHidden="1" w:unhideWhenUsed="1"/>
+    <w:lsdException w:name="HTML Sample" w:semiHidden="1" w:unhideWhenUsed="1"/>
+    <w:lsdException w:name="HTML Typewriter" w:semiHidden="1" w:unhideWhenUsed="1"/>
+    <w:lsdException w:name="HTML Variable" w:semiHidden="1" w:unhideWhenUsed="1"/>
+    <w:lsdException w:name="Normal Table" w:semiHidden="1" w:unhideWhenUsed="1"/>
+    <w:lsdException w:name="annotation subject" w:semiHidden="1" w:unhideWhenUsed="1"/>
+    <w:lsdException w:name="No List" w:semiHidden="1" w:unhideWhenUsed="1"/>
+    <w:lsdException w:name="Outline List 1" w:semiHidden="1" w:unhideWhenUsed="1"/>
+    <w:lsdException w:name="Outline List 2" w:semiHidden="1" w:unhideWhenUsed="1"/>
+    <w:lsdException w:name="Outline List 3" w:semiHidden="1" w:unhideWhenUsed="1"/>
+    <w:lsdException w:name="Table Simple 1" w:semiHidden="1" w:unhideWhenUsed="1"/>
+    <w:lsdException w:name="Table Simple 2" w:semiHidden="1" w:unhideWhenUsed="1"/>
+    <w:lsdException w:name="Table Simple 3" w:semiHidden="1" w:unhideWhenUsed="1"/>
+    <w:lsdException w:name="Table Classic 1" w:semiHidden="1" w:unhideWhenUsed="1"/>
+    <w:lsdException w:name="Table Classic 2" w:semiHidden="1" w:unhideWhenUsed="1"/>
+    <w:lsdException w:name="Table Classic 3" w:semiHidden="1" w:unhideWhenUsed="1"/>
+    <w:lsdException w:name="Table Classic 4" w:semiHidden="1" w:unhideWhenUsed="1"/>
+    <w:lsdException w:name="Table Colorful 1" w:semiHidden="1" w:unhideWhenUsed="1"/>
+    <w:lsdException w:name="Table Colorful 2" w:semiHidden="1" w:unhideWhenUsed="1"/>
+    <w:lsdException w:name="Table Colorful 3" w:semiHidden="1" w:unhideWhenUsed="1"/>
+    <w:lsdException w:name="Table Columns 1" w:semiHidden="1" w:unhideWhenUsed="1"/>
+    <w:lsdException w:name="Table Columns 2" w:semiHidden="1" w:unhideWhenUsed="1"/>
+    <w:lsdException w:name="Table Columns 3" w:semiHidden="1" w:unhideWhenUsed="1"/>
+    <w:lsdException w:name="Table Columns 4" w:semiHidden="1" w:unhideWhenUsed="1"/>
+    <w:lsdException w:name="Table Columns 5" w:semiHidden="1" w:unhideWhenUsed="1"/>
+    <w:lsdException w:name="Table Grid 1" w:semiHidden="1" w:unhideWhenUsed="1"/>
+    <w:lsdException w:name="Table Grid 2" w:semiHidden="1" w:unhideWhenUsed="1"/>
+    <w:lsdException w:name="Table Grid 3" w:semiHidden="1" w:unhideWhenUsed="1"/>
+    <w:lsdException w:name="Table Grid 4" w:semiHidden="1" w:unhideWhenUsed="1"/>
+    <w:lsdException w:name="Table Grid 5" w:semiHidden="1" w:unhideWhenUsed="1"/>
+    <w:lsdException w:name="Table Grid 6" w:semiHidden="1" w:unhideWhenUsed="1"/>
+    <w:lsdException w:name="Table Grid 7" w:semiHidden="1" w:unhideWhenUsed="1"/>
+    <w:lsdException w:name="Table Grid 8" w:semiHidden="1" w:unhideWhenUsed="1"/>
+    <w:lsdException w:name="Table List 1" w:semiHidden="1" w:unhideWhenUsed="1"/>
+    <w:lsdException w:name="Table List 2" w:semiHidden="1" w:unhideWhenUsed="1"/>
+    <w:lsdException w:name="Table List 3" w:semiHidden="1" w:unhideWhenUsed="1"/>
+    <w:lsdException w:name="Table List 4" w:semiHidden="1" w:unhideWhenUsed="1"/>
+    <w:lsdException w:name="Table List 5" w:semiHidden="1" w:unhideWhenUsed="1"/>
+    <w:lsdException w:name="Table List 6" w:semiHidden="1" w:unhideWhenUsed="1"/>
+    <w:lsdException w:name="Table List 7" w:semiHidden="1" w:unhideWhenUsed="1"/>
+    <w:lsdException w:name="Table List 8" w:semiHidden="1" w:unhideWhenUsed="1"/>
+    <w:lsdException w:name="Table 3D effects 1" w:semiHidden="1" w:unhideWhenUsed="1"/>
+    <w:lsdException w:name="Table 3D effects 2" w:semiHidden="1" w:unhideWhenUsed="1"/>
+    <w:lsdException w:name="Table 3D effects 3" w:semiHidden="1" w:unhideWhenUsed="1"/>
+    <w:lsdException w:name="Table Contemporary" w:semiHidden="1" w:unhideWhenUsed="1"/>
+    <w:lsdException w:name="Table Elegant" w:semiHidden="1" w:unhideWhenUsed="1"/>
+    <w:lsdException w:name="Table Professional" w:semiHidden="1" w:unhideWhenUsed="1"/>
+    <w:lsdException w:name="Table Subtle 1" w:semiHidden="1" w:unhideWhenUsed="1"/>
+    <w:lsdException w:name="Table Subtle 2" w:semiHidden="1" w:unhideWhenUsed="1"/>
+    <w:lsdException w:name="Table Web 1" w:semiHidden="1" w:unhideWhenUsed="1"/>
+    <w:lsdException w:name="Table Web 2" w:semiHidden="1" w:unhideWhenUsed="1"/>
+    <w:lsdException w:name="Table Web 3" w:semiHidden="1" w:unhideWhenUsed="1"/>
+    <w:lsdException w:name="Balloon Text" w:semiHidden="1" w:unhideWhenUsed="1"/>
+    <w:lsdException w:name="Table Grid" w:uiPriority="59"/>
+    <w:lsdException w:name="Table Theme" w:semiHidden="1" w:unhideWhenUsed="1"/>
+    <w:lsdException w:name="Placeholder Text" w:semiHidden="1"/>
+    <w:lsdException w:name="No Spacing" w:uiPriority="1" w:qFormat="1"/>
+    <w:lsdException w:name="Light Shading" w:uiPriority="60"/>
+    <w:lsdException w:name="Light List" w:uiPriority="61"/>
+    <w:lsdException w:name="Light Grid" w:uiPriority="62"/>
+    <w:lsdException w:name="Medium Shading 1" w:uiPriority="63"/>
+    <w:lsdException w:name="Medium Shading 2" w:uiPriority="64"/>
+    <w:lsdException w:name="Medium List 1" w:uiPriority="65"/>
+    <w:lsdException w:name="Medium List 2" w:uiPriority="66"/>
+    <w:lsdException w:name="Medium Grid 1" w:uiPriority="67"/>
+    <w:lsdException w:name="Medium Grid 2" w:uiPriority="68"/>
+    <w:lsdException w:name="Medium Grid 3" w:uiPriority="69"/>
+    <w:lsdException w:name="Dark List" w:uiPriority="70"/>
+    <w:lsdException w:name="Colorful Shading" w:uiPriority="71"/>
+    <w:lsdException w:name="Colorful List" w:uiPriority="72"/>
+    <w:lsdException w:name="Colorful Grid" w:uiPriority="73"/>
+    <w:lsdException w:name="Light Shading Accent 1" w:uiPriority="60"/>
+    <w:lsdException w:name="Light List Accent 1" w:uiPriority="61"/>
+    <w:lsdException w:name="Light Grid Accent 1" w:uiPriority="62"/>
+    <w:lsdException w:name="Medium Shading 1 Accent 1" w:uiPriority="63"/>
+    <w:lsdException w:name="Medium Shading 2 Accent 1" w:uiPriority="64"/>
+    <w:lsdException w:name="Medium List 1 Accent 1" w:uiPriority="65"/>
+    <w:lsdException w:name="Revision" w:semiHidden="1"/>
+    <w:lsdException w:name="List Paragraph" w:uiPriority="34" w:qFormat="1"/>
+    <w:lsdException w:name="Quote" w:uiPriority="29" w:qFormat="1"/>
+    <w:lsdException w:name="Intense Quote" w:uiPriority="30" w:qFormat="1"/>
+    <w:lsdException w:name="Medium List 2 Accent 1" w:uiPriority="66"/>
+    <w:lsdException w:name="Medium Grid 1 Accent 1" w:uiPriority="67"/>
+    <w:lsdException w:name="Medium Grid 2 Accent 1" w:uiPriority="68"/>
+    <w:lsdException w:name="Medium Grid 3 Accent 1" w:uiPriority="69"/>
+    <w:lsdException w:name="Dark List Accent 1" w:uiPriority="70"/>
+    <w:lsdException w:name="Colorful Shading Accent 1" w:uiPriority="71"/>
+    <w:lsdException w:name="Colorful List Accent 1" w:uiPriority="72"/>
+    <w:lsdException w:name="Colorful Grid Accent 1" w:uiPriority="73"/>
+    <w:lsdException w:name="Light Shading Accent 2" w:uiPriority="60"/>
+    <w:lsdException w:name="Light List Accent 2" w:uiPriority="61"/>
+    <w:lsdException w:name="Light Grid Accent 2" w:uiPriority="62"/>
+    <w:lsdException w:name="Medium Shading 1 Accent 2" w:uiPriority="63"/>
+    <w:lsdException w:name="Medium Shading 2 Accent 2" w:uiPriority="64"/>
+    <w:lsdException w:name="Medium List 1 Accent 2" w:uiPriority="65"/>
+    <w:lsdException w:name="Medium List 2 Accent 2" w:uiPriority="66"/>
+    <w:lsdException w:name="Medium Grid 1 Accent 2" w:uiPriority="67"/>
+    <w:lsdException w:name="Medium Grid 2 Accent 2" w:uiPriority="68"/>
+    <w:lsdException w:name="Medium Grid 3 Accent 2" w:uiPriority="69"/>
+    <w:lsdException w:name="Dark List Accent 2" w:uiPriority="70"/>
+    <w:lsdException w:name="Colorful Shading Accent 2" w:uiPriority="71"/>
+    <w:lsdException w:name="Colorful List Accent 2" w:uiPriority="72"/>
+    <w:lsdException w:name="Colorful Grid Accent 2" w:uiPriority="73"/>
+    <w:lsdException w:name="Light Shading Accent 3" w:uiPriority="60"/>
+    <w:lsdException w:name="Light List Accent 3" w:uiPriority="61"/>
+    <w:lsdException w:name="Light Grid Accent 3" w:uiPriority="62"/>
+    <w:lsdException w:name="Medium Shading 1 Accent 3" w:uiPriority="63"/>
+    <w:lsdException w:name="Medium Shading 2 Accent 3" w:uiPriority="64"/>
+    <w:lsdException w:name="Medium List 1 Accent 3" w:uiPriority="65"/>
+    <w:lsdException w:name="Medium List 2 Accent 3" w:uiPriority="66"/>
+    <w:lsdException w:name="Medium Grid 1 Accent 3" w:uiPriority="67"/>
+    <w:lsdException w:name="Medium Grid 2 Accent 3" w:uiPriority="68"/>
+    <w:lsdException w:name="Medium Grid 3 Accent 3" w:uiPriority="69"/>
+    <w:lsdException w:name="Dark List Accent 3" w:uiPriority="70"/>
+    <w:lsdException w:name="Colorful Shading Accent 3" w:uiPriority="71"/>
+    <w:lsdException w:name="Colorful List Accent 3" w:uiPriority="72"/>
+    <w:lsdException w:name="Colorful Grid Accent 3" w:uiPriority="73"/>
+    <w:lsdException w:name="Light Shading Accent 4" w:uiPriority="60"/>
+    <w:lsdException w:name="Light List Accent 4" w:uiPriority="61"/>
+    <w:lsdException w:name="Light Grid Accent 4" w:uiPriority="62"/>
+    <w:lsdException w:name="Medium Shading 1 Accent 4" w:uiPriority="63"/>
+    <w:lsdException w:name="Medium Shading 2 Accent 4" w:uiPriority="64"/>
+    <w:lsdException w:name="Medium List 1 Accent 4" w:uiPriority="65"/>
+    <w:lsdException w:name="Medium List 2 Accent 4" w:uiPriority="66"/>
+    <w:lsdException w:name="Medium Grid 1 Accent 4" w:uiPriority="67"/>
+    <w:lsdException w:name="Medium Grid 2 Accent 4" w:uiPriority="68"/>
+    <w:lsdException w:name="Medium Grid 3 Accent 4" w:uiPriority="69"/>
+    <w:lsdException w:name="Dark List Accent 4" w:uiPriority="70"/>
+    <w:lsdException w:name="Colorful Shading Accent 4" w:uiPriority="71"/>
+    <w:lsdException w:name="Colorful List Accent 4" w:uiPriority="72"/>
+    <w:lsdException w:name="Colorful Grid Accent 4" w:uiPriority="73"/>
+    <w:lsdException w:name="Light Shading Accent 5" w:uiPriority="60"/>
+    <w:lsdException w:name="Light List Accent 5" w:uiPriority="61"/>
+    <w:lsdException w:name="Light Grid Accent 5" w:uiPriority="62"/>
+    <w:lsdException w:name="Medium Shading 1 Accent 5" w:uiPriority="63"/>
+    <w:lsdException w:name="Medium Shading 2 Accent 5" w:uiPriority="64"/>
+    <w:lsdException w:name="Medium List 1 Accent 5" w:uiPriority="65"/>
+    <w:lsdException w:name="Medium List 2 Accent 5" w:uiPriority="66"/>
+    <w:lsdException w:name="Medium Grid 1 Accent 5" w:uiPriority="67"/>
+    <w:lsdException w:name="Medium Grid 2 Accent 5" w:uiPriority="68"/>
+    <w:lsdException w:name="Medium Grid 3 Accent 5" w:uiPriority="69"/>
+    <w:lsdException w:name="Dark List Accent 5" w:uiPriority="70"/>
+    <w:lsdException w:name="Colorful Shading Accent 5" w:uiPriority="71"/>
+    <w:lsdException w:name="Colorful List Accent 5" w:uiPriority="72"/>
+    <w:lsdException w:name="Colorful Grid Accent 5" w:uiPriority="73"/>
+    <w:lsdException w:name="Light Shading Accent 6" w:uiPriority="60"/>
+    <w:lsdException w:name="Light List Accent 6" w:uiPriority="61"/>
+    <w:lsdException w:name="Light Grid Accent 6" w:uiPriority="62"/>
+    <w:lsdException w:name="Medium Shading 1 Accent 6" w:uiPriority="63"/>
+    <w:lsdException w:name="Medium Shading 2 Accent 6" w:uiPriority="64"/>
+    <w:lsdException w:name="Medium List 1 Accent 6" w:uiPriority="65"/>
+    <w:lsdException w:name="Medium List 2 Accent 6" w:uiPriority="66"/>
+    <w:lsdException w:name="Medium Grid 1 Accent 6" w:uiPriority="67"/>
+    <w:lsdException w:name="Medium Grid 2 Accent 6" w:uiPriority="68"/>
+    <w:lsdException w:name="Medium Grid 3 Accent 6" w:uiPriority="69"/>
+    <w:lsdException w:name="Dark List Accent 6" w:uiPriority="70"/>
+    <w:lsdException w:name="Colorful Shading Accent 6" w:uiPriority="71"/>
+    <w:lsdException w:name="Colorful List Accent 6" w:uiPriority="72"/>
+    <w:lsdException w:name="Colorful Grid Accent 6" w:uiPriority="73"/>
+    <w:lsdException w:name="Subtle Emphasis" w:uiPriority="19" w:qFormat="1"/>
+    <w:lsdException w:name="Intense Emphasis" w:uiPriority="21" w:qFormat="1"/>
+    <w:lsdException w:name="Subtle Reference" w:uiPriority="31" w:qFormat="1"/>
+    <w:lsdException w:name="Intense Reference" w:uiPriority="32" w:qFormat="1"/>
+    <w:lsdException w:name="Book Title" w:uiPriority="33" w:qFormat="1"/>
+    <w:lsdException w:name="Bibliography" w:semiHidden="1" w:uiPriority="37" w:unhideWhenUsed="1"/>
+    <w:lsdException w:name="TOC Heading" w:semiHidden="1" w:uiPriority="39" w:unhideWhenUsed="1" w:qFormat="1"/>
+    <w:lsdException w:name="Plain Table 1" w:uiPriority="41"/>
+    <w:lsdException w:name="Plain Table 2" w:uiPriority="42"/>
+    <w:lsdException w:name="Plain Table 3" w:uiPriority="43"/>
+    <w:lsdException w:name="Plain Table 4" w:uiPriority="44"/>
+    <w:lsdException w:name="Plain Table 5" w:uiPriority="45"/>
+    <w:lsdException w:name="Grid Table Light" w:uiPriority="40"/>
+    <w:lsdException w:name="Grid Table 1 Light" w:uiPriority="46"/>
+    <w:lsdException w:name="Grid Table 2" w:uiPriority="47"/>
+    <w:lsdException w:name="Grid Table 3" w:uiPriority="48"/>
+    <w:lsdException w:name="Grid Table 4" w:uiPriority="49"/>
+    <w:lsdException w:name="Grid Table 5 Dark" w:uiPriority="50"/>
+    <w:lsdException w:name="Grid Table 6 Colorful" w:uiPriority="51"/>
+    <w:lsdException w:name="Grid Table 7 Colorful" w:uiPriority="52"/>
+    <w:lsdException w:name="Grid Table 1 Light Accent 1" w:uiPriority="46"/>
+    <w:lsdException w:name="Grid Table 2 Accent 1" w:uiPriority="47"/>
+    <w:lsdException w:name="Grid Table 3 Accent 1" w:uiPriority="48"/>
+    <w:lsdException w:name="Grid Table 4 Accent 1" w:uiPriority="49"/>
+    <w:lsdException w:name="Grid Table 5 Dark Accent 1" w:uiPriority="50"/>
+    <w:lsdException w:name="Grid Table 6 Colorful Accent 1" w:uiPriority="51"/>
+    <w:lsdException w:name="Grid Table 7 Colorful Accent 1" w:uiPriority="52"/>
+    <w:lsdException w:name="Grid Table 1 Light Accent 2" w:uiPriority="46"/>
+    <w:lsdException w:name="Grid Table 2 Accent 2" w:uiPriority="47"/>
+    <w:lsdException w:name="Grid Table 3 Accent 2" w:uiPriority="48"/>
+    <w:lsdException w:name="Grid Table 4 Accent 2" w:uiPriority="49"/>
+    <w:lsdException w:name="Grid Table 5 Dark Accent 2" w:uiPriority="50"/>
+    <w:lsdException w:name="Grid Table 6 Colorful Accent 2" w:uiPriority="51"/>
+    <w:lsdException w:name="Grid Table 7 Colorful Accent 2" w:uiPriority="52"/>
+    <w:lsdException w:name="Grid Table 1 Light Accent 3" w:uiPriority="46"/>
+    <w:lsdException w:name="Grid Table 2 Accent 3" w:uiPriority="47"/>
+    <w:lsdException w:name="Grid Table 3 Accent 3" w:uiPriority="48"/>
+    <w:lsdException w:name="Grid Table 4 Accent 3" w:uiPriority="49"/>
+    <w:lsdException w:name="Grid Table 5 Dark Accent 3" w:uiPriority="50"/>
+    <w:lsdException w:name="Grid Table 6 Colorful Accent 3" w:uiPriority="51"/>
+    <w:lsdException w:name="Grid Table 7 Colorful Accent 3" w:uiPriority="52"/>
+    <w:lsdException w:name="Grid Table 1 Light Accent 4" w:uiPriority="46"/>
+    <w:lsdException w:name="Grid Table 2 Accent 4" w:uiPriority="47"/>
+    <w:lsdException w:name="Grid Table 3 Accent 4" w:uiPriority="48"/>
+    <w:lsdException w:name="Grid Table 4 Accent 4" w:uiPriority="49"/>
+    <w:lsdException w:name="Grid Table 5 Dark Accent 4" w:uiPriority="50"/>
+    <w:lsdException w:name="Grid Table 6 Colorful Accent 4" w:uiPriority="51"/>
+    <w:lsdException w:name="Grid Table 7 Colorful Accent 4" w:uiPriority="52"/>
+    <w:lsdException w:name="Grid Table 1 Light Accent 5" w:uiPriority="46"/>
+    <w:lsdException w:name="Grid Table 2 Accent 5" w:uiPriority="47"/>
+    <w:lsdException w:name="Grid Table 3 Accent 5" w:uiPriority="48"/>
+    <w:lsdException w:name="Grid Table 4 Accent 5" w:uiPriority="49"/>
+    <w:lsdException w:name="Grid Table 5 Dark Accent 5" w:uiPriority="50"/>
+    <w:lsdException w:name="Grid Table 6 Colorful Accent 5" w:uiPriority="51"/>
+    <w:lsdException w:name="Grid Table 7 Colorful Accent 5" w:uiPriority="52"/>
+    <w:lsdException w:name="Grid Table 1 Light Accent 6" w:uiPriority="46"/>
+    <w:lsdException w:name="Grid Table 2 Accent 6" w:uiPriority="47"/>
+    <w:lsdException w:name="Grid Table 3 Accent 6" w:uiPriority="48"/>
+    <w:lsdException w:name="Grid Table 4 Accent 6" w:uiPriority="49"/>
+    <w:lsdException w:name="Grid Table 5 Dark Accent 6" w:uiPriority="50"/>
+    <w:lsdException w:name="Grid Table 6 Colorful Accent 6" w:uiPriority="51"/>
+    <w:lsdException w:name="Grid Table 7 Colorful Accent 6" w:uiPriority="52"/>
+    <w:lsdException w:name="List Table 1 Light" w:uiPriority="46"/>
+    <w:lsdException w:name="List Table 2" w:uiPriority="47"/>
+    <w:lsdException w:name="List Table 3" w:uiPriority="48"/>
+    <w:lsdException w:name="List Table 4" w:uiPriority="49"/>
+    <w:lsdException w:name="List Table 5 Dark" w:uiPriority="50"/>
+    <w:lsdException w:name="List Table 6 Colorful" w:uiPriority="51"/>
+    <w:lsdException w:name="List Table 7 Colorful" w:uiPriority="52"/>
+    <w:lsdException w:name="List Table 1 Light Accent 1" w:uiPriority="46"/>
+    <w:lsdException w:name="List Table 2 Accent 1" w:uiPriority="47"/>
+    <w:lsdException w:name="List Table 3 Accent 1" w:uiPriority="48"/>
+    <w:lsdException w:name="List Table 4 Accent 1" w:uiPriority="49"/>
+    <w:lsdException w:name="List Table 5 Dark Accent 1" w:uiPriority="50"/>
+    <w:lsdException w:name="List Table 6 Colorful Accent 1" w:uiPriority="51"/>
+    <w:lsdException w:name="List Table 7 Colorful Accent 1" w:uiPriority="52"/>
+    <w:lsdException w:name="List Table 1 Light Accent 2" w:uiPriority="46"/>
+    <w:lsdException w:name="List Table 2 Accent 2" w:uiPriority="47"/>
+    <w:lsdException w:name="List Table 3 Accent 2" w:uiPriority="48"/>
+    <w:lsdException w:name="List Table 4 Accent 2" w:uiPriority="49"/>
+    <w:lsdException w:name="List Table 5 Dark Accent 2" w:uiPriority="50"/>
+    <w:lsdException w:name="List Table 6 Colorful Accent 2" w:uiPriority="51"/>
+    <w:lsdException w:name="List Table 7 Colorful Accent 2" w:uiPriority="52"/>
+    <w:lsdException w:name="List Table 1 Light Accent 3" w:uiPriority="46"/>
+    <w:lsdException w:name="List Table 2 Accent 3" w:uiPriority="47"/>
+    <w:lsdException w:name="List Table 3 Accent 3" w:uiPriority="48"/>
+    <w:lsdException w:name="List Table 4 Accent 3" w:uiPriority="49"/>
+    <w:lsdException w:name="List Table 5 Dark Accent 3" w:uiPriority="50"/>
+    <w:lsdException w:name="List Table 6 Colorful Accent 3" w:uiPriority="51"/>
+    <w:lsdException w:name="List Table 7 Colorful Accent 3" w:uiPriority="52"/>
+    <w:lsdException w:name="List Table 1 Light Accent 4" w:uiPriority="46"/>
+    <w:lsdException w:name="List Table 2 Accent 4" w:uiPriority="47"/>
+    <w:lsdException w:name="List Table 3 Accent 4" w:uiPriority="48"/>
+    <w:lsdException w:name="List Table 4 Accent 4" w:uiPriority="49"/>
+    <w:lsdException w:name="List Table 5 Dark Accent 4" w:uiPriority="50"/>
+    <w:lsdException w:name="List Table 6 Colorful Accent 4" w:uiPriority="51"/>
+    <w:lsdException w:name="List Table 7 Colorful Accent 4" w:uiPriority="52"/>
+    <w:lsdException w:name="List Table 1 Light Accent 5" w:uiPriority="46"/>
+    <w:lsdException w:name="List Table 2 Accent 5" w:uiPriority="47"/>
+    <w:lsdException w:name="List Table 3 Accent 5" w:uiPriority="48"/>
+    <w:lsdException w:name="List Table 4 Accent 5" w:uiPriority="49"/>
+    <w:lsdException w:name="List Table 5 Dark Accent 5" w:uiPriority="50"/>
+    <w:lsdException w:name="List Table 6 Colorful Accent 5" w:uiPriority="51"/>
+    <w:lsdException w:name="List Table 7 Colorful Accent 5" w:uiPriority="52"/>
+    <w:lsdException w:name="List Table 1 Light Accent 6" w:uiPriority="46"/>
+    <w:lsdException w:name="List Table 2 Accent 6" w:uiPriority="47"/>
+    <w:lsdException w:name="List Table 3 Accent 6" w:uiPriority="48"/>
+    <w:lsdException w:name="List Table 4 Accent 6" w:uiPriority="49"/>
+    <w:lsdException w:name="List Table 5 Dark Accent 6" w:uiPriority="50"/>
+    <w:lsdException w:name="List Table 6 Colorful Accent 6" w:uiPriority="51"/>
+    <w:lsdException w:name="List Table 7 Colorful Accent 6" w:uiPriority="52"/>
   </w:latentStyles>
   <w:style w:type="paragraph" w:default="1" w:styleId="Normal">
     <w:name w:val="Normal"/>
@@ -2190,444 +2986,7 @@
       </w:tblCellMar>
     </w:tblPr>
   </w:style>
-  <w:style w:type="paragraph" w:styleId="Ttulo">
-    <w:name w:val="Title"/>
-    <w:basedOn w:val="Normal"/>
-    <w:next w:val="Normal"/>
-    <w:pPr>
-      <w:keepNext/>
-      <w:keepLines/>
-      <w:spacing w:before="480" w:after="120"/>
-    </w:pPr>
-    <w:rPr>
-      <w:b/>
-      <w:sz w:val="72"/>
-      <w:szCs w:val="72"/>
-    </w:rPr>
-  </w:style>
-  <w:style w:type="paragraph" w:styleId="Textosinformato">
-    <w:name w:val="Plain Text"/>
-    <w:basedOn w:val="Normal"/>
-    <w:link w:val="TextosinformatoCar"/>
-    <w:uiPriority w:val="99"/>
-    <w:unhideWhenUsed/>
-    <w:rsid w:val="00D62A51"/>
-    <w:pPr>
-      <w:spacing w:after="0" w:line="240" w:lineRule="auto"/>
-    </w:pPr>
-    <w:rPr>
-      <w:rFonts w:ascii="Consolas" w:hAnsi="Consolas"/>
-      <w:sz w:val="21"/>
-      <w:szCs w:val="21"/>
-    </w:rPr>
-  </w:style>
-  <w:style w:type="character" w:customStyle="1" w:styleId="TextosinformatoCar">
-    <w:name w:val="Texto sin formato Car"/>
-    <w:basedOn w:val="Fuentedeprrafopredeter"/>
-    <w:link w:val="Textosinformato"/>
-    <w:uiPriority w:val="99"/>
-    <w:rsid w:val="00D62A51"/>
-    <w:rPr>
-      <w:rFonts w:ascii="Consolas" w:hAnsi="Consolas"/>
-      <w:sz w:val="21"/>
-      <w:szCs w:val="21"/>
-    </w:rPr>
-  </w:style>
-  <w:style w:type="paragraph" w:styleId="Subttulo">
-    <w:name w:val="Subtitle"/>
-    <w:basedOn w:val="Normal"/>
-    <w:next w:val="Normal"/>
-    <w:pPr>
-      <w:keepNext/>
-      <w:keepLines/>
-      <w:spacing w:before="360" w:after="80"/>
-    </w:pPr>
-    <w:rPr>
-      <w:rFonts w:ascii="Georgia" w:eastAsia="Georgia" w:hAnsi="Georgia" w:cs="Georgia"/>
-      <w:i/>
-      <w:color w:val="666666"/>
-      <w:sz w:val="48"/>
-      <w:szCs w:val="48"/>
-    </w:rPr>
-  </w:style>
-  <w:style w:type="table" w:customStyle="1" w:styleId="a">
-    <w:basedOn w:val="TableNormal"/>
-    <w:tblPr>
-      <w:tblStyleRowBandSize w:val="1"/>
-      <w:tblStyleColBandSize w:val="1"/>
-      <w:tblCellMar>
-        <w:top w:w="100" w:type="dxa"/>
-        <w:left w:w="100" w:type="dxa"/>
-        <w:bottom w:w="100" w:type="dxa"/>
-        <w:right w:w="100" w:type="dxa"/>
-      </w:tblCellMar>
-    </w:tblPr>
-  </w:style>
-  <w:style w:type="table" w:customStyle="1" w:styleId="a0">
-    <w:basedOn w:val="TableNormal"/>
-    <w:tblPr>
-      <w:tblStyleRowBandSize w:val="1"/>
-      <w:tblStyleColBandSize w:val="1"/>
-      <w:tblCellMar>
-        <w:top w:w="100" w:type="dxa"/>
-        <w:left w:w="100" w:type="dxa"/>
-        <w:bottom w:w="100" w:type="dxa"/>
-        <w:right w:w="100" w:type="dxa"/>
-      </w:tblCellMar>
-    </w:tblPr>
-  </w:style>
-  <w:style w:type="table" w:customStyle="1" w:styleId="a1">
-    <w:basedOn w:val="TableNormal"/>
-    <w:tblPr>
-      <w:tblStyleRowBandSize w:val="1"/>
-      <w:tblStyleColBandSize w:val="1"/>
-      <w:tblCellMar>
-        <w:top w:w="100" w:type="dxa"/>
-        <w:left w:w="100" w:type="dxa"/>
-        <w:bottom w:w="100" w:type="dxa"/>
-        <w:right w:w="100" w:type="dxa"/>
-      </w:tblCellMar>
-    </w:tblPr>
-  </w:style>
-  <w:style w:type="table" w:customStyle="1" w:styleId="a2">
-    <w:basedOn w:val="TableNormal"/>
-    <w:tblPr>
-      <w:tblStyleRowBandSize w:val="1"/>
-      <w:tblStyleColBandSize w:val="1"/>
-      <w:tblCellMar>
-        <w:top w:w="100" w:type="dxa"/>
-        <w:left w:w="100" w:type="dxa"/>
-        <w:bottom w:w="100" w:type="dxa"/>
-        <w:right w:w="100" w:type="dxa"/>
-      </w:tblCellMar>
-    </w:tblPr>
-  </w:style>
-  <w:style w:type="paragraph" w:styleId="Textodeglobo">
-    <w:name w:val="Balloon Text"/>
-    <w:basedOn w:val="Normal"/>
-    <w:link w:val="TextodegloboCar"/>
-    <w:uiPriority w:val="99"/>
-    <w:semiHidden/>
-    <w:unhideWhenUsed/>
-    <w:rsid w:val="00B42E42"/>
-    <w:pPr>
-      <w:spacing w:after="0" w:line="240" w:lineRule="auto"/>
-    </w:pPr>
-    <w:rPr>
-      <w:rFonts w:ascii="Tahoma" w:hAnsi="Tahoma" w:cs="Tahoma"/>
-      <w:sz w:val="16"/>
-      <w:szCs w:val="16"/>
-    </w:rPr>
-  </w:style>
-  <w:style w:type="character" w:customStyle="1" w:styleId="TextodegloboCar">
-    <w:name w:val="Texto de globo Car"/>
-    <w:basedOn w:val="Fuentedeprrafopredeter"/>
-    <w:link w:val="Textodeglobo"/>
-    <w:uiPriority w:val="99"/>
-    <w:semiHidden/>
-    <w:rsid w:val="00B42E42"/>
-    <w:rPr>
-      <w:rFonts w:ascii="Tahoma" w:hAnsi="Tahoma" w:cs="Tahoma"/>
-      <w:sz w:val="16"/>
-      <w:szCs w:val="16"/>
-    </w:rPr>
-  </w:style>
-</w:styles>
-</file>
-
-<file path=word/stylesWithEffects.xml><?xml version="1.0" encoding="utf-8"?>
-<w:styles xmlns:wpc="http://schemas.microsoft.com/office/word/2010/wordprocessingCanvas" xmlns:mc="http://schemas.openxmlformats.org/markup-compatibility/2006" xmlns:o="urn:schemas-microsoft-com:office:office" xmlns:r="http://schemas.openxmlformats.org/officeDocument/2006/relationships" xmlns:m="http://schemas.openxmlformats.org/officeDocument/2006/math" xmlns:v="urn:schemas-microsoft-com:vml" xmlns:wp14="http://schemas.microsoft.com/office/word/2010/wordprocessingDrawing" xmlns:wp="http://schemas.openxmlformats.org/drawingml/2006/wordprocessingDrawing" xmlns:w10="urn:schemas-microsoft-com:office:word" xmlns:w="http://schemas.openxmlformats.org/wordprocessingml/2006/main" xmlns:w14="http://schemas.microsoft.com/office/word/2010/wordml" xmlns:wpg="http://schemas.microsoft.com/office/word/2010/wordprocessingGroup" xmlns:wpi="http://schemas.microsoft.com/office/word/2010/wordprocessingInk" xmlns:wne="http://schemas.microsoft.com/office/word/2006/wordml" xmlns:wps="http://schemas.microsoft.com/office/word/2010/wordprocessingShape" mc:Ignorable="w14 wp14">
-  <w:docDefaults>
-    <w:rPrDefault>
-      <w:rPr>
-        <w:rFonts w:ascii="Calibri" w:eastAsia="Calibri" w:hAnsi="Calibri" w:cs="Calibri"/>
-        <w:sz w:val="22"/>
-        <w:szCs w:val="22"/>
-        <w:lang w:val="es-ES_tradnl" w:eastAsia="es-AR" w:bidi="ar-SA"/>
-      </w:rPr>
-    </w:rPrDefault>
-    <w:pPrDefault>
-      <w:pPr>
-        <w:spacing w:after="160" w:line="259" w:lineRule="auto"/>
-      </w:pPr>
-    </w:pPrDefault>
-  </w:docDefaults>
-  <w:latentStyles w:defLockedState="0" w:defUIPriority="99" w:defSemiHidden="1" w:defUnhideWhenUsed="1" w:defQFormat="0" w:count="267">
-    <w:lsdException w:name="Normal" w:semiHidden="0" w:uiPriority="0" w:unhideWhenUsed="0" w:qFormat="1"/>
-    <w:lsdException w:name="heading 1" w:semiHidden="0" w:uiPriority="9" w:unhideWhenUsed="0" w:qFormat="1"/>
-    <w:lsdException w:name="heading 2" w:uiPriority="9" w:qFormat="1"/>
-    <w:lsdException w:name="heading 3" w:uiPriority="9" w:qFormat="1"/>
-    <w:lsdException w:name="heading 4" w:uiPriority="9" w:qFormat="1"/>
-    <w:lsdException w:name="heading 5" w:uiPriority="9" w:qFormat="1"/>
-    <w:lsdException w:name="heading 6" w:uiPriority="9" w:qFormat="1"/>
-    <w:lsdException w:name="heading 7" w:uiPriority="9" w:qFormat="1"/>
-    <w:lsdException w:name="heading 8" w:uiPriority="9" w:qFormat="1"/>
-    <w:lsdException w:name="heading 9" w:uiPriority="9" w:qFormat="1"/>
-    <w:lsdException w:name="toc 1" w:uiPriority="39"/>
-    <w:lsdException w:name="toc 2" w:uiPriority="39"/>
-    <w:lsdException w:name="toc 3" w:uiPriority="39"/>
-    <w:lsdException w:name="toc 4" w:uiPriority="39"/>
-    <w:lsdException w:name="toc 5" w:uiPriority="39"/>
-    <w:lsdException w:name="toc 6" w:uiPriority="39"/>
-    <w:lsdException w:name="toc 7" w:uiPriority="39"/>
-    <w:lsdException w:name="toc 8" w:uiPriority="39"/>
-    <w:lsdException w:name="toc 9" w:uiPriority="39"/>
-    <w:lsdException w:name="caption" w:uiPriority="35" w:qFormat="1"/>
-    <w:lsdException w:name="Title" w:semiHidden="0" w:uiPriority="10" w:unhideWhenUsed="0" w:qFormat="1"/>
-    <w:lsdException w:name="Default Paragraph Font" w:uiPriority="1"/>
-    <w:lsdException w:name="Subtitle" w:semiHidden="0" w:uiPriority="11" w:unhideWhenUsed="0" w:qFormat="1"/>
-    <w:lsdException w:name="Strong" w:semiHidden="0" w:uiPriority="22" w:unhideWhenUsed="0" w:qFormat="1"/>
-    <w:lsdException w:name="Emphasis" w:semiHidden="0" w:uiPriority="20" w:unhideWhenUsed="0" w:qFormat="1"/>
-    <w:lsdException w:name="Table Grid" w:semiHidden="0" w:uiPriority="59" w:unhideWhenUsed="0"/>
-    <w:lsdException w:name="Placeholder Text" w:unhideWhenUsed="0"/>
-    <w:lsdException w:name="No Spacing" w:semiHidden="0" w:uiPriority="1" w:unhideWhenUsed="0" w:qFormat="1"/>
-    <w:lsdException w:name="Light Shading" w:semiHidden="0" w:uiPriority="60" w:unhideWhenUsed="0"/>
-    <w:lsdException w:name="Light List" w:semiHidden="0" w:uiPriority="61" w:unhideWhenUsed="0"/>
-    <w:lsdException w:name="Light Grid" w:semiHidden="0" w:uiPriority="62" w:unhideWhenUsed="0"/>
-    <w:lsdException w:name="Medium Shading 1" w:semiHidden="0" w:uiPriority="63" w:unhideWhenUsed="0"/>
-    <w:lsdException w:name="Medium Shading 2" w:semiHidden="0" w:uiPriority="64" w:unhideWhenUsed="0"/>
-    <w:lsdException w:name="Medium List 1" w:semiHidden="0" w:uiPriority="65" w:unhideWhenUsed="0"/>
-    <w:lsdException w:name="Medium List 2" w:semiHidden="0" w:uiPriority="66" w:unhideWhenUsed="0"/>
-    <w:lsdException w:name="Medium Grid 1" w:semiHidden="0" w:uiPriority="67" w:unhideWhenUsed="0"/>
-    <w:lsdException w:name="Medium Grid 2" w:semiHidden="0" w:uiPriority="68" w:unhideWhenUsed="0"/>
-    <w:lsdException w:name="Medium Grid 3" w:semiHidden="0" w:uiPriority="69" w:unhideWhenUsed="0"/>
-    <w:lsdException w:name="Dark List" w:semiHidden="0" w:uiPriority="70" w:unhideWhenUsed="0"/>
-    <w:lsdException w:name="Colorful Shading" w:semiHidden="0" w:uiPriority="71" w:unhideWhenUsed="0"/>
-    <w:lsdException w:name="Colorful List" w:semiHidden="0" w:uiPriority="72" w:unhideWhenUsed="0"/>
-    <w:lsdException w:name="Colorful Grid" w:semiHidden="0" w:uiPriority="73" w:unhideWhenUsed="0"/>
-    <w:lsdException w:name="Light Shading Accent 1" w:semiHidden="0" w:uiPriority="60" w:unhideWhenUsed="0"/>
-    <w:lsdException w:name="Light List Accent 1" w:semiHidden="0" w:uiPriority="61" w:unhideWhenUsed="0"/>
-    <w:lsdException w:name="Light Grid Accent 1" w:semiHidden="0" w:uiPriority="62" w:unhideWhenUsed="0"/>
-    <w:lsdException w:name="Medium Shading 1 Accent 1" w:semiHidden="0" w:uiPriority="63" w:unhideWhenUsed="0"/>
-    <w:lsdException w:name="Medium Shading 2 Accent 1" w:semiHidden="0" w:uiPriority="64" w:unhideWhenUsed="0"/>
-    <w:lsdException w:name="Medium List 1 Accent 1" w:semiHidden="0" w:uiPriority="65" w:unhideWhenUsed="0"/>
-    <w:lsdException w:name="Revision" w:unhideWhenUsed="0"/>
-    <w:lsdException w:name="List Paragraph" w:semiHidden="0" w:uiPriority="34" w:unhideWhenUsed="0" w:qFormat="1"/>
-    <w:lsdException w:name="Quote" w:semiHidden="0" w:uiPriority="29" w:unhideWhenUsed="0" w:qFormat="1"/>
-    <w:lsdException w:name="Intense Quote" w:semiHidden="0" w:uiPriority="30" w:unhideWhenUsed="0" w:qFormat="1"/>
-    <w:lsdException w:name="Medium List 2 Accent 1" w:semiHidden="0" w:uiPriority="66" w:unhideWhenUsed="0"/>
-    <w:lsdException w:name="Medium Grid 1 Accent 1" w:semiHidden="0" w:uiPriority="67" w:unhideWhenUsed="0"/>
-    <w:lsdException w:name="Medium Grid 2 Accent 1" w:semiHidden="0" w:uiPriority="68" w:unhideWhenUsed="0"/>
-    <w:lsdException w:name="Medium Grid 3 Accent 1" w:semiHidden="0" w:uiPriority="69" w:unhideWhenUsed="0"/>
-    <w:lsdException w:name="Dark List Accent 1" w:semiHidden="0" w:uiPriority="70" w:unhideWhenUsed="0"/>
-    <w:lsdException w:name="Colorful Shading Accent 1" w:semiHidden="0" w:uiPriority="71" w:unhideWhenUsed="0"/>
-    <w:lsdException w:name="Colorful List Accent 1" w:semiHidden="0" w:uiPriority="72" w:unhideWhenUsed="0"/>
-    <w:lsdException w:name="Colorful Grid Accent 1" w:semiHidden="0" w:uiPriority="73" w:unhideWhenUsed="0"/>
-    <w:lsdException w:name="Light Shading Accent 2" w:semiHidden="0" w:uiPriority="60" w:unhideWhenUsed="0"/>
-    <w:lsdException w:name="Light List Accent 2" w:semiHidden="0" w:uiPriority="61" w:unhideWhenUsed="0"/>
-    <w:lsdException w:name="Light Grid Accent 2" w:semiHidden="0" w:uiPriority="62" w:unhideWhenUsed="0"/>
-    <w:lsdException w:name="Medium Shading 1 Accent 2" w:semiHidden="0" w:uiPriority="63" w:unhideWhenUsed="0"/>
-    <w:lsdException w:name="Medium Shading 2 Accent 2" w:semiHidden="0" w:uiPriority="64" w:unhideWhenUsed="0"/>
-    <w:lsdException w:name="Medium List 1 Accent 2" w:semiHidden="0" w:uiPriority="65" w:unhideWhenUsed="0"/>
-    <w:lsdException w:name="Medium List 2 Accent 2" w:semiHidden="0" w:uiPriority="66" w:unhideWhenUsed="0"/>
-    <w:lsdException w:name="Medium Grid 1 Accent 2" w:semiHidden="0" w:uiPriority="67" w:unhideWhenUsed="0"/>
-    <w:lsdException w:name="Medium Grid 2 Accent 2" w:semiHidden="0" w:uiPriority="68" w:unhideWhenUsed="0"/>
-    <w:lsdException w:name="Medium Grid 3 Accent 2" w:semiHidden="0" w:uiPriority="69" w:unhideWhenUsed="0"/>
-    <w:lsdException w:name="Dark List Accent 2" w:semiHidden="0" w:uiPriority="70" w:unhideWhenUsed="0"/>
-    <w:lsdException w:name="Colorful Shading Accent 2" w:semiHidden="0" w:uiPriority="71" w:unhideWhenUsed="0"/>
-    <w:lsdException w:name="Colorful List Accent 2" w:semiHidden="0" w:uiPriority="72" w:unhideWhenUsed="0"/>
-    <w:lsdException w:name="Colorful Grid Accent 2" w:semiHidden="0" w:uiPriority="73" w:unhideWhenUsed="0"/>
-    <w:lsdException w:name="Light Shading Accent 3" w:semiHidden="0" w:uiPriority="60" w:unhideWhenUsed="0"/>
-    <w:lsdException w:name="Light List Accent 3" w:semiHidden="0" w:uiPriority="61" w:unhideWhenUsed="0"/>
-    <w:lsdException w:name="Light Grid Accent 3" w:semiHidden="0" w:uiPriority="62" w:unhideWhenUsed="0"/>
-    <w:lsdException w:name="Medium Shading 1 Accent 3" w:semiHidden="0" w:uiPriority="63" w:unhideWhenUsed="0"/>
-    <w:lsdException w:name="Medium Shading 2 Accent 3" w:semiHidden="0" w:uiPriority="64" w:unhideWhenUsed="0"/>
-    <w:lsdException w:name="Medium List 1 Accent 3" w:semiHidden="0" w:uiPriority="65" w:unhideWhenUsed="0"/>
-    <w:lsdException w:name="Medium List 2 Accent 3" w:semiHidden="0" w:uiPriority="66" w:unhideWhenUsed="0"/>
-    <w:lsdException w:name="Medium Grid 1 Accent 3" w:semiHidden="0" w:uiPriority="67" w:unhideWhenUsed="0"/>
-    <w:lsdException w:name="Medium Grid 2 Accent 3" w:semiHidden="0" w:uiPriority="68" w:unhideWhenUsed="0"/>
-    <w:lsdException w:name="Medium Grid 3 Accent 3" w:semiHidden="0" w:uiPriority="69" w:unhideWhenUsed="0"/>
-    <w:lsdException w:name="Dark List Accent 3" w:semiHidden="0" w:uiPriority="70" w:unhideWhenUsed="0"/>
-    <w:lsdException w:name="Colorful Shading Accent 3" w:semiHidden="0" w:uiPriority="71" w:unhideWhenUsed="0"/>
-    <w:lsdException w:name="Colorful List Accent 3" w:semiHidden="0" w:uiPriority="72" w:unhideWhenUsed="0"/>
-    <w:lsdException w:name="Colorful Grid Accent 3" w:semiHidden="0" w:uiPriority="73" w:unhideWhenUsed="0"/>
-    <w:lsdException w:name="Light Shading Accent 4" w:semiHidden="0" w:uiPriority="60" w:unhideWhenUsed="0"/>
-    <w:lsdException w:name="Light List Accent 4" w:semiHidden="0" w:uiPriority="61" w:unhideWhenUsed="0"/>
-    <w:lsdException w:name="Light Grid Accent 4" w:semiHidden="0" w:uiPriority="62" w:unhideWhenUsed="0"/>
-    <w:lsdException w:name="Medium Shading 1 Accent 4" w:semiHidden="0" w:uiPriority="63" w:unhideWhenUsed="0"/>
-    <w:lsdException w:name="Medium Shading 2 Accent 4" w:semiHidden="0" w:uiPriority="64" w:unhideWhenUsed="0"/>
-    <w:lsdException w:name="Medium List 1 Accent 4" w:semiHidden="0" w:uiPriority="65" w:unhideWhenUsed="0"/>
-    <w:lsdException w:name="Medium List 2 Accent 4" w:semiHidden="0" w:uiPriority="66" w:unhideWhenUsed="0"/>
-    <w:lsdException w:name="Medium Grid 1 Accent 4" w:semiHidden="0" w:uiPriority="67" w:unhideWhenUsed="0"/>
-    <w:lsdException w:name="Medium Grid 2 Accent 4" w:semiHidden="0" w:uiPriority="68" w:unhideWhenUsed="0"/>
-    <w:lsdException w:name="Medium Grid 3 Accent 4" w:semiHidden="0" w:uiPriority="69" w:unhideWhenUsed="0"/>
-    <w:lsdException w:name="Dark List Accent 4" w:semiHidden="0" w:uiPriority="70" w:unhideWhenUsed="0"/>
-    <w:lsdException w:name="Colorful Shading Accent 4" w:semiHidden="0" w:uiPriority="71" w:unhideWhenUsed="0"/>
-    <w:lsdException w:name="Colorful List Accent 4" w:semiHidden="0" w:uiPriority="72" w:unhideWhenUsed="0"/>
-    <w:lsdException w:name="Colorful Grid Accent 4" w:semiHidden="0" w:uiPriority="73" w:unhideWhenUsed="0"/>
-    <w:lsdException w:name="Light Shading Accent 5" w:semiHidden="0" w:uiPriority="60" w:unhideWhenUsed="0"/>
-    <w:lsdException w:name="Light List Accent 5" w:semiHidden="0" w:uiPriority="61" w:unhideWhenUsed="0"/>
-    <w:lsdException w:name="Light Grid Accent 5" w:semiHidden="0" w:uiPriority="62" w:unhideWhenUsed="0"/>
-    <w:lsdException w:name="Medium Shading 1 Accent 5" w:semiHidden="0" w:uiPriority="63" w:unhideWhenUsed="0"/>
-    <w:lsdException w:name="Medium Shading 2 Accent 5" w:semiHidden="0" w:uiPriority="64" w:unhideWhenUsed="0"/>
-    <w:lsdException w:name="Medium List 1 Accent 5" w:semiHidden="0" w:uiPriority="65" w:unhideWhenUsed="0"/>
-    <w:lsdException w:name="Medium List 2 Accent 5" w:semiHidden="0" w:uiPriority="66" w:unhideWhenUsed="0"/>
-    <w:lsdException w:name="Medium Grid 1 Accent 5" w:semiHidden="0" w:uiPriority="67" w:unhideWhenUsed="0"/>
-    <w:lsdException w:name="Medium Grid 2 Accent 5" w:semiHidden="0" w:uiPriority="68" w:unhideWhenUsed="0"/>
-    <w:lsdException w:name="Medium Grid 3 Accent 5" w:semiHidden="0" w:uiPriority="69" w:unhideWhenUsed="0"/>
-    <w:lsdException w:name="Dark List Accent 5" w:semiHidden="0" w:uiPriority="70" w:unhideWhenUsed="0"/>
-    <w:lsdException w:name="Colorful Shading Accent 5" w:semiHidden="0" w:uiPriority="71" w:unhideWhenUsed="0"/>
-    <w:lsdException w:name="Colorful List Accent 5" w:semiHidden="0" w:uiPriority="72" w:unhideWhenUsed="0"/>
-    <w:lsdException w:name="Colorful Grid Accent 5" w:semiHidden="0" w:uiPriority="73" w:unhideWhenUsed="0"/>
-    <w:lsdException w:name="Light Shading Accent 6" w:semiHidden="0" w:uiPriority="60" w:unhideWhenUsed="0"/>
-    <w:lsdException w:name="Light List Accent 6" w:semiHidden="0" w:uiPriority="61" w:unhideWhenUsed="0"/>
-    <w:lsdException w:name="Light Grid Accent 6" w:semiHidden="0" w:uiPriority="62" w:unhideWhenUsed="0"/>
-    <w:lsdException w:name="Medium Shading 1 Accent 6" w:semiHidden="0" w:uiPriority="63" w:unhideWhenUsed="0"/>
-    <w:lsdException w:name="Medium Shading 2 Accent 6" w:semiHidden="0" w:uiPriority="64" w:unhideWhenUsed="0"/>
-    <w:lsdException w:name="Medium List 1 Accent 6" w:semiHidden="0" w:uiPriority="65" w:unhideWhenUsed="0"/>
-    <w:lsdException w:name="Medium List 2 Accent 6" w:semiHidden="0" w:uiPriority="66" w:unhideWhenUsed="0"/>
-    <w:lsdException w:name="Medium Grid 1 Accent 6" w:semiHidden="0" w:uiPriority="67" w:unhideWhenUsed="0"/>
-    <w:lsdException w:name="Medium Grid 2 Accent 6" w:semiHidden="0" w:uiPriority="68" w:unhideWhenUsed="0"/>
-    <w:lsdException w:name="Medium Grid 3 Accent 6" w:semiHidden="0" w:uiPriority="69" w:unhideWhenUsed="0"/>
-    <w:lsdException w:name="Dark List Accent 6" w:semiHidden="0" w:uiPriority="70" w:unhideWhenUsed="0"/>
-    <w:lsdException w:name="Colorful Shading Accent 6" w:semiHidden="0" w:uiPriority="71" w:unhideWhenUsed="0"/>
-    <w:lsdException w:name="Colorful List Accent 6" w:semiHidden="0" w:uiPriority="72" w:unhideWhenUsed="0"/>
-    <w:lsdException w:name="Colorful Grid Accent 6" w:semiHidden="0" w:uiPriority="73" w:unhideWhenUsed="0"/>
-    <w:lsdException w:name="Subtle Emphasis" w:semiHidden="0" w:uiPriority="19" w:unhideWhenUsed="0" w:qFormat="1"/>
-    <w:lsdException w:name="Intense Emphasis" w:semiHidden="0" w:uiPriority="21" w:unhideWhenUsed="0" w:qFormat="1"/>
-    <w:lsdException w:name="Subtle Reference" w:semiHidden="0" w:uiPriority="31" w:unhideWhenUsed="0" w:qFormat="1"/>
-    <w:lsdException w:name="Intense Reference" w:semiHidden="0" w:uiPriority="32" w:unhideWhenUsed="0" w:qFormat="1"/>
-    <w:lsdException w:name="Book Title" w:semiHidden="0" w:uiPriority="33" w:unhideWhenUsed="0" w:qFormat="1"/>
-    <w:lsdException w:name="Bibliography" w:uiPriority="37"/>
-    <w:lsdException w:name="TOC Heading" w:uiPriority="39" w:qFormat="1"/>
-  </w:latentStyles>
-  <w:style w:type="paragraph" w:default="1" w:styleId="Normal">
-    <w:name w:val="Normal"/>
-    <w:qFormat/>
-  </w:style>
-  <w:style w:type="paragraph" w:styleId="Ttulo1">
-    <w:name w:val="heading 1"/>
-    <w:basedOn w:val="Normal"/>
-    <w:next w:val="Normal"/>
-    <w:pPr>
-      <w:keepNext/>
-      <w:keepLines/>
-      <w:spacing w:before="480" w:after="120"/>
-      <w:outlineLvl w:val="0"/>
-    </w:pPr>
-    <w:rPr>
-      <w:b/>
-      <w:sz w:val="48"/>
-      <w:szCs w:val="48"/>
-    </w:rPr>
-  </w:style>
-  <w:style w:type="paragraph" w:styleId="Ttulo2">
-    <w:name w:val="heading 2"/>
-    <w:basedOn w:val="Normal"/>
-    <w:next w:val="Normal"/>
-    <w:pPr>
-      <w:keepNext/>
-      <w:keepLines/>
-      <w:spacing w:before="360" w:after="80"/>
-      <w:outlineLvl w:val="1"/>
-    </w:pPr>
-    <w:rPr>
-      <w:b/>
-      <w:sz w:val="36"/>
-      <w:szCs w:val="36"/>
-    </w:rPr>
-  </w:style>
-  <w:style w:type="paragraph" w:styleId="Ttulo3">
-    <w:name w:val="heading 3"/>
-    <w:basedOn w:val="Normal"/>
-    <w:next w:val="Normal"/>
-    <w:pPr>
-      <w:keepNext/>
-      <w:keepLines/>
-      <w:spacing w:before="280" w:after="80"/>
-      <w:outlineLvl w:val="2"/>
-    </w:pPr>
-    <w:rPr>
-      <w:b/>
-      <w:sz w:val="28"/>
-      <w:szCs w:val="28"/>
-    </w:rPr>
-  </w:style>
-  <w:style w:type="paragraph" w:styleId="Ttulo4">
-    <w:name w:val="heading 4"/>
-    <w:basedOn w:val="Normal"/>
-    <w:next w:val="Normal"/>
-    <w:pPr>
-      <w:keepNext/>
-      <w:keepLines/>
-      <w:spacing w:before="240" w:after="40"/>
-      <w:outlineLvl w:val="3"/>
-    </w:pPr>
-    <w:rPr>
-      <w:b/>
-      <w:sz w:val="24"/>
-      <w:szCs w:val="24"/>
-    </w:rPr>
-  </w:style>
-  <w:style w:type="paragraph" w:styleId="Ttulo5">
-    <w:name w:val="heading 5"/>
-    <w:basedOn w:val="Normal"/>
-    <w:next w:val="Normal"/>
-    <w:pPr>
-      <w:keepNext/>
-      <w:keepLines/>
-      <w:spacing w:before="220" w:after="40"/>
-      <w:outlineLvl w:val="4"/>
-    </w:pPr>
-    <w:rPr>
-      <w:b/>
-    </w:rPr>
-  </w:style>
-  <w:style w:type="paragraph" w:styleId="Ttulo6">
-    <w:name w:val="heading 6"/>
-    <w:basedOn w:val="Normal"/>
-    <w:next w:val="Normal"/>
-    <w:pPr>
-      <w:keepNext/>
-      <w:keepLines/>
-      <w:spacing w:before="200" w:after="40"/>
-      <w:outlineLvl w:val="5"/>
-    </w:pPr>
-    <w:rPr>
-      <w:b/>
-      <w:sz w:val="20"/>
-      <w:szCs w:val="20"/>
-    </w:rPr>
-  </w:style>
-  <w:style w:type="character" w:default="1" w:styleId="Fuentedeprrafopredeter">
-    <w:name w:val="Default Paragraph Font"/>
-    <w:uiPriority w:val="1"/>
-    <w:semiHidden/>
-    <w:unhideWhenUsed/>
-  </w:style>
-  <w:style w:type="table" w:default="1" w:styleId="Tablanormal">
-    <w:name w:val="Normal Table"/>
-    <w:uiPriority w:val="99"/>
-    <w:semiHidden/>
-    <w:unhideWhenUsed/>
-    <w:tblPr>
-      <w:tblInd w:w="0" w:type="dxa"/>
-      <w:tblCellMar>
-        <w:top w:w="0" w:type="dxa"/>
-        <w:left w:w="108" w:type="dxa"/>
-        <w:bottom w:w="0" w:type="dxa"/>
-        <w:right w:w="108" w:type="dxa"/>
-      </w:tblCellMar>
-    </w:tblPr>
-  </w:style>
-  <w:style w:type="numbering" w:default="1" w:styleId="Sinlista">
-    <w:name w:val="No List"/>
-    <w:uiPriority w:val="99"/>
-    <w:semiHidden/>
-    <w:unhideWhenUsed/>
-  </w:style>
-  <w:style w:type="table" w:customStyle="1" w:styleId="TableNormal">
-    <w:name w:val="Table Normal"/>
-    <w:tblPr>
-      <w:tblCellMar>
-        <w:top w:w="0" w:type="dxa"/>
-        <w:left w:w="0" w:type="dxa"/>
-        <w:bottom w:w="0" w:type="dxa"/>
-        <w:right w:w="0" w:type="dxa"/>
-      </w:tblCellMar>
-    </w:tblPr>
-  </w:style>
-  <w:style w:type="paragraph" w:styleId="Ttulo">
+  <w:style w:type="paragraph" w:styleId="Puesto">
     <w:name w:val="Title"/>
     <w:basedOn w:val="Normal"/>
     <w:next w:val="Normal"/>
@@ -3027,7 +3386,7 @@
   <a:extraClrSchemeLst/>
   <a:extLst>
     <a:ext uri="{05A4C25C-085E-4340-85A3-A5531E510DB2}">
-      <thm15:themeFamily xmlns:thm15="http://schemas.microsoft.com/office/thememl/2012/main" xmlns="" name="Office Theme" id="{62F939B6-93AF-4DB8-9C6B-D6C7DFDC589F}" vid="{4A3C46E8-61CC-4603-A589-7422A47A8E4A}"/>
+      <thm15:themeFamily xmlns:thm15="http://schemas.microsoft.com/office/thememl/2012/main" name="Office Theme" id="{62F939B6-93AF-4DB8-9C6B-D6C7DFDC589F}" vid="{4A3C46E8-61CC-4603-A589-7422A47A8E4A}"/>
     </a:ext>
   </a:extLst>
 </a:theme>

</xml_diff>

<commit_message>
Creación Registro de Reservas y sus atributos y claves
</commit_message>
<xml_diff>
--- a/Practica_DFD_Reserva_de_Vuelos.docx
+++ b/Practica_DFD_Reserva_de_Vuelos.docx
@@ -1,6 +1,6 @@
 
 <file path=word/document.xml><?xml version="1.0" encoding="utf-8"?>
-<w:document xmlns:wpc="http://schemas.microsoft.com/office/word/2010/wordprocessingCanvas" xmlns:mc="http://schemas.openxmlformats.org/markup-compatibility/2006" xmlns:o="urn:schemas-microsoft-com:office:office" xmlns:r="http://schemas.openxmlformats.org/officeDocument/2006/relationships" xmlns:m="http://schemas.openxmlformats.org/officeDocument/2006/math" xmlns:v="urn:schemas-microsoft-com:vml" xmlns:wp14="http://schemas.microsoft.com/office/word/2010/wordprocessingDrawing" xmlns:wp="http://schemas.openxmlformats.org/drawingml/2006/wordprocessingDrawing" xmlns:w10="urn:schemas-microsoft-com:office:word" xmlns:w="http://schemas.openxmlformats.org/wordprocessingml/2006/main" xmlns:w14="http://schemas.microsoft.com/office/word/2010/wordml" xmlns:w15="http://schemas.microsoft.com/office/word/2012/wordml" xmlns:wpg="http://schemas.microsoft.com/office/word/2010/wordprocessingGroup" xmlns:wpi="http://schemas.microsoft.com/office/word/2010/wordprocessingInk" xmlns:wne="http://schemas.microsoft.com/office/word/2006/wordml" xmlns:wps="http://schemas.microsoft.com/office/word/2010/wordprocessingShape" mc:Ignorable="w14 w15 wp14">
+<w:document xmlns:wpc="http://schemas.microsoft.com/office/word/2010/wordprocessingCanvas" xmlns:cx="http://schemas.microsoft.com/office/drawing/2014/chartex" xmlns:cx1="http://schemas.microsoft.com/office/drawing/2015/9/8/chartex" xmlns:cx2="http://schemas.microsoft.com/office/drawing/2015/10/21/chartex" xmlns:cx3="http://schemas.microsoft.com/office/drawing/2016/5/9/chartex" xmlns:cx4="http://schemas.microsoft.com/office/drawing/2016/5/10/chartex" xmlns:cx5="http://schemas.microsoft.com/office/drawing/2016/5/11/chartex" xmlns:cx6="http://schemas.microsoft.com/office/drawing/2016/5/12/chartex" xmlns:cx7="http://schemas.microsoft.com/office/drawing/2016/5/13/chartex" xmlns:cx8="http://schemas.microsoft.com/office/drawing/2016/5/14/chartex" xmlns:mc="http://schemas.openxmlformats.org/markup-compatibility/2006" xmlns:aink="http://schemas.microsoft.com/office/drawing/2016/ink" xmlns:am3d="http://schemas.microsoft.com/office/drawing/2017/model3d" xmlns:o="urn:schemas-microsoft-com:office:office" xmlns:oel="http://schemas.microsoft.com/office/2019/extlst" xmlns:r="http://schemas.openxmlformats.org/officeDocument/2006/relationships" xmlns:m="http://schemas.openxmlformats.org/officeDocument/2006/math" xmlns:v="urn:schemas-microsoft-com:vml" xmlns:wp14="http://schemas.microsoft.com/office/word/2010/wordprocessingDrawing" xmlns:wp="http://schemas.openxmlformats.org/drawingml/2006/wordprocessingDrawing" xmlns:w10="urn:schemas-microsoft-com:office:word" xmlns:w="http://schemas.openxmlformats.org/wordprocessingml/2006/main" xmlns:w14="http://schemas.microsoft.com/office/word/2010/wordml" xmlns:w15="http://schemas.microsoft.com/office/word/2012/wordml" xmlns:w16cex="http://schemas.microsoft.com/office/word/2018/wordml/cex" xmlns:w16cid="http://schemas.microsoft.com/office/word/2016/wordml/cid" xmlns:w16="http://schemas.microsoft.com/office/word/2018/wordml" xmlns:w16du="http://schemas.microsoft.com/office/word/2023/wordml/word16du" xmlns:w16sdtdh="http://schemas.microsoft.com/office/word/2020/wordml/sdtdatahash" xmlns:w16se="http://schemas.microsoft.com/office/word/2015/wordml/symex" xmlns:wpg="http://schemas.microsoft.com/office/word/2010/wordprocessingGroup" xmlns:wpi="http://schemas.microsoft.com/office/word/2010/wordprocessingInk" xmlns:wne="http://schemas.microsoft.com/office/word/2006/wordml" xmlns:wps="http://schemas.microsoft.com/office/word/2010/wordprocessingShape" mc:Ignorable="w14 w15 w16se w16cid w16 w16cex w16sdtdh wp14">
   <w:body>
     <w:p>
       <w:pPr>
@@ -176,47 +176,7 @@
           <w:sz w:val="21"/>
           <w:szCs w:val="21"/>
         </w:rPr>
-        <w:t xml:space="preserve">El proceso de reserva de pasajes aéreos implica varios pasos. El cliente o el agente de reservas </w:t>
-      </w:r>
-      <w:proofErr w:type="gramStart"/>
-      <w:r>
-        <w:rPr>
-          <w:rFonts w:ascii="Courier New" w:eastAsia="Courier New" w:hAnsi="Courier New" w:cs="Courier New"/>
-          <w:color w:val="000000"/>
-          <w:sz w:val="21"/>
-          <w:szCs w:val="21"/>
-        </w:rPr>
-        <w:t>busca</w:t>
-      </w:r>
-      <w:proofErr w:type="gramEnd"/>
-      <w:r>
-        <w:rPr>
-          <w:rFonts w:ascii="Courier New" w:eastAsia="Courier New" w:hAnsi="Courier New" w:cs="Courier New"/>
-          <w:color w:val="000000"/>
-          <w:sz w:val="21"/>
-          <w:szCs w:val="21"/>
-        </w:rPr>
-        <w:t xml:space="preserve"> información sobre vuelos disponibles, que se encuentra almacenada en la base de datos de vuelos. Una vez que se encuentra el vuelo deseado, se selecciona el vuelo y se realiza una solicitud de información de pasajeros. El cliente o el agente de reservas </w:t>
-      </w:r>
-      <w:proofErr w:type="gramStart"/>
-      <w:r>
-        <w:rPr>
-          <w:rFonts w:ascii="Courier New" w:eastAsia="Courier New" w:hAnsi="Courier New" w:cs="Courier New"/>
-          <w:color w:val="000000"/>
-          <w:sz w:val="21"/>
-          <w:szCs w:val="21"/>
-        </w:rPr>
-        <w:t>proporciona</w:t>
-      </w:r>
-      <w:proofErr w:type="gramEnd"/>
-      <w:r>
-        <w:rPr>
-          <w:rFonts w:ascii="Courier New" w:eastAsia="Courier New" w:hAnsi="Courier New" w:cs="Courier New"/>
-          <w:color w:val="000000"/>
-          <w:sz w:val="21"/>
-          <w:szCs w:val="21"/>
-        </w:rPr>
-        <w:t xml:space="preserve"> la información de los pasajeros y luego realiza un pago, que se registra en el registro de pagos. Si el pago es exitoso, se confirma la reserva y se actualiza el registro de reservas. </w:t>
+        <w:t xml:space="preserve">El proceso de reserva de pasajes aéreos implica varios pasos. El cliente o el agente de reservas busca información sobre vuelos disponibles, que se encuentra almacenada en la base de datos de vuelos. Una vez que se encuentra el vuelo deseado, se selecciona el vuelo y se realiza una solicitud de información de pasajeros. El cliente o el agente de reservas proporciona la información de los pasajeros y luego realiza un pago, que se registra en el registro de pagos. Si el pago es exitoso, se confirma la reserva y se actualiza el registro de reservas. </w:t>
       </w:r>
     </w:p>
     <w:p>
@@ -409,27 +369,7 @@
           <w:sz w:val="21"/>
           <w:szCs w:val="21"/>
         </w:rPr>
-        <w:t xml:space="preserve">Explique </w:t>
-      </w:r>
-      <w:proofErr w:type="spellStart"/>
-      <w:r>
-        <w:rPr>
-          <w:rFonts w:ascii="Courier New" w:eastAsia="Courier New" w:hAnsi="Courier New" w:cs="Courier New"/>
-          <w:color w:val="000000"/>
-          <w:sz w:val="21"/>
-          <w:szCs w:val="21"/>
-        </w:rPr>
-        <w:t>que</w:t>
-      </w:r>
-      <w:proofErr w:type="spellEnd"/>
-      <w:r>
-        <w:rPr>
-          <w:rFonts w:ascii="Courier New" w:eastAsia="Courier New" w:hAnsi="Courier New" w:cs="Courier New"/>
-          <w:color w:val="000000"/>
-          <w:sz w:val="21"/>
-          <w:szCs w:val="21"/>
-        </w:rPr>
-        <w:t xml:space="preserve"> técnica de entrevista </w:t>
+        <w:t xml:space="preserve">Explique que técnica de entrevista </w:t>
       </w:r>
       <w:r>
         <w:rPr>
@@ -726,25 +666,7 @@
           <w:sz w:val="21"/>
           <w:szCs w:val="21"/>
         </w:rPr>
-        <w:t xml:space="preserve">Las relaciones entre las tablas y su </w:t>
-      </w:r>
-      <w:proofErr w:type="spellStart"/>
-      <w:r>
-        <w:rPr>
-          <w:rFonts w:ascii="Courier New" w:eastAsia="Courier New" w:hAnsi="Courier New" w:cs="Courier New"/>
-          <w:sz w:val="21"/>
-          <w:szCs w:val="21"/>
-        </w:rPr>
-        <w:t>cardinalidad</w:t>
-      </w:r>
-      <w:proofErr w:type="spellEnd"/>
-      <w:r>
-        <w:rPr>
-          <w:rFonts w:ascii="Courier New" w:eastAsia="Courier New" w:hAnsi="Courier New" w:cs="Courier New"/>
-          <w:sz w:val="21"/>
-          <w:szCs w:val="21"/>
-        </w:rPr>
-        <w:t xml:space="preserve"> según las reglas de negocio que identificó en el proceso.</w:t>
+        <w:t>Las relaciones entre las tablas y su cardinalidad según las reglas de negocio que identificó en el proceso.</w:t>
       </w:r>
     </w:p>
     <w:p>
@@ -1446,25 +1368,7 @@
           <w:sz w:val="21"/>
           <w:szCs w:val="21"/>
         </w:rPr>
-        <w:t xml:space="preserve">Los usuarios deben pagar por su reserva antes de la fecha límite de pago </w:t>
-      </w:r>
-      <w:proofErr w:type="gramStart"/>
-      <w:r>
-        <w:rPr>
-          <w:rFonts w:ascii="Courier New" w:eastAsia="Courier New" w:hAnsi="Courier New" w:cs="Courier New"/>
-          <w:sz w:val="21"/>
-          <w:szCs w:val="21"/>
-        </w:rPr>
-        <w:t>establecida</w:t>
-      </w:r>
-      <w:proofErr w:type="gramEnd"/>
-      <w:r>
-        <w:rPr>
-          <w:rFonts w:ascii="Courier New" w:eastAsia="Courier New" w:hAnsi="Courier New" w:cs="Courier New"/>
-          <w:sz w:val="21"/>
-          <w:szCs w:val="21"/>
-        </w:rPr>
-        <w:t xml:space="preserve"> por la aerolínea.</w:t>
+        <w:t>Los usuarios deben pagar por su reserva antes de la fecha límite de pago establecida por la aerolínea.</w:t>
       </w:r>
     </w:p>
     <w:p>
@@ -1631,8 +1535,6 @@
           <w:szCs w:val="21"/>
         </w:rPr>
       </w:pPr>
-      <w:bookmarkStart w:id="2" w:name="_GoBack"/>
-      <w:bookmarkEnd w:id="2"/>
       <w:r>
         <w:rPr>
           <w:rFonts w:ascii="Courier New" w:eastAsia="Courier New" w:hAnsi="Courier New" w:cs="Courier New"/>
@@ -1640,25 +1542,7 @@
           <w:szCs w:val="21"/>
         </w:rPr>
         <w:lastRenderedPageBreak/>
-        <w:t xml:space="preserve">d) Las relaciones entre las tablas y su </w:t>
-      </w:r>
-      <w:proofErr w:type="spellStart"/>
-      <w:r>
-        <w:rPr>
-          <w:rFonts w:ascii="Courier New" w:eastAsia="Courier New" w:hAnsi="Courier New" w:cs="Courier New"/>
-          <w:sz w:val="21"/>
-          <w:szCs w:val="21"/>
-        </w:rPr>
-        <w:t>cardinalidad</w:t>
-      </w:r>
-      <w:proofErr w:type="spellEnd"/>
-      <w:r>
-        <w:rPr>
-          <w:rFonts w:ascii="Courier New" w:eastAsia="Courier New" w:hAnsi="Courier New" w:cs="Courier New"/>
-          <w:sz w:val="21"/>
-          <w:szCs w:val="21"/>
-        </w:rPr>
-        <w:t xml:space="preserve"> según las reglas de negocio que identificó en el proceso</w:t>
+        <w:t>d) Las relaciones entre las tablas y su cardinalidad según las reglas de negocio que identificó en el proceso</w:t>
       </w:r>
     </w:p>
     <w:p>
@@ -1684,8 +1568,8 @@
         <w:tblLook w:val="04A0" w:firstRow="1" w:lastRow="0" w:firstColumn="1" w:lastColumn="0" w:noHBand="0" w:noVBand="1"/>
       </w:tblPr>
       <w:tblGrid>
-        <w:gridCol w:w="3491"/>
-        <w:gridCol w:w="5746"/>
+        <w:gridCol w:w="3716"/>
+        <w:gridCol w:w="5521"/>
       </w:tblGrid>
       <w:tr>
         <w:trPr>
@@ -1769,7 +1653,7 @@
                 <w:szCs w:val="21"/>
                 <w:lang w:val="es-AR"/>
               </w:rPr>
-              <w:t>⧭⧭</w:t>
+              <w:t>●</w:t>
             </w:r>
             <w:r>
               <w:rPr>
@@ -1860,7 +1744,7 @@
                 <w:szCs w:val="21"/>
                 <w:lang w:val="es-AR"/>
               </w:rPr>
-              <w:t>⧬⧬</w:t>
+              <w:t>○</w:t>
             </w:r>
             <w:r>
               <w:rPr>
@@ -1939,7 +1823,7 @@
                 <w:szCs w:val="21"/>
                 <w:lang w:val="es-AR"/>
               </w:rPr>
-              <w:t>⧬⧬</w:t>
+              <w:t>○</w:t>
             </w:r>
             <w:r>
               <w:rPr>
@@ -2018,7 +1902,7 @@
                 <w:szCs w:val="21"/>
                 <w:lang w:val="es-AR"/>
               </w:rPr>
-              <w:t>⧬⧬</w:t>
+              <w:t>○</w:t>
             </w:r>
             <w:r>
               <w:rPr>
@@ -2097,7 +1981,7 @@
                 <w:szCs w:val="21"/>
                 <w:lang w:val="es-AR"/>
               </w:rPr>
-              <w:t>⧬⧬</w:t>
+              <w:t>○</w:t>
             </w:r>
             <w:r>
               <w:rPr>
@@ -2109,6 +1993,565 @@
               </w:rPr>
               <w:t xml:space="preserve"> Destino</w:t>
             </w:r>
+          </w:p>
+        </w:tc>
+      </w:tr>
+    </w:tbl>
+    <w:p>
+      <w:pPr>
+        <w:widowControl w:val="0"/>
+        <w:spacing w:after="0" w:line="240" w:lineRule="auto"/>
+        <w:rPr>
+          <w:rFonts w:ascii="Courier New" w:eastAsia="Courier New" w:hAnsi="Courier New" w:cs="Courier New"/>
+          <w:sz w:val="21"/>
+          <w:szCs w:val="21"/>
+        </w:rPr>
+      </w:pPr>
+    </w:p>
+    <w:tbl>
+      <w:tblPr>
+        <w:tblW w:w="9237" w:type="dxa"/>
+        <w:tblCellMar>
+          <w:top w:w="15" w:type="dxa"/>
+          <w:left w:w="15" w:type="dxa"/>
+          <w:bottom w:w="15" w:type="dxa"/>
+          <w:right w:w="15" w:type="dxa"/>
+        </w:tblCellMar>
+        <w:tblLook w:val="04A0" w:firstRow="1" w:lastRow="0" w:firstColumn="1" w:lastColumn="0" w:noHBand="0" w:noVBand="1"/>
+      </w:tblPr>
+      <w:tblGrid>
+        <w:gridCol w:w="3994"/>
+        <w:gridCol w:w="5243"/>
+      </w:tblGrid>
+      <w:tr>
+        <w:trPr>
+          <w:trHeight w:val="410"/>
+        </w:trPr>
+        <w:tc>
+          <w:tcPr>
+            <w:tcW w:w="0" w:type="auto"/>
+            <w:vMerge w:val="restart"/>
+            <w:tcBorders>
+              <w:top w:val="single" w:sz="8" w:space="0" w:color="000000"/>
+              <w:left w:val="single" w:sz="8" w:space="0" w:color="000000"/>
+              <w:bottom w:val="single" w:sz="8" w:space="0" w:color="000000"/>
+              <w:right w:val="single" w:sz="8" w:space="0" w:color="000000"/>
+            </w:tcBorders>
+            <w:tcMar>
+              <w:top w:w="100" w:type="dxa"/>
+              <w:left w:w="100" w:type="dxa"/>
+              <w:bottom w:w="100" w:type="dxa"/>
+              <w:right w:w="100" w:type="dxa"/>
+            </w:tcMar>
+            <w:hideMark/>
+          </w:tcPr>
+          <w:p>
+            <w:pPr>
+              <w:spacing w:after="0" w:line="240" w:lineRule="auto"/>
+              <w:jc w:val="center"/>
+              <w:rPr>
+                <w:rFonts w:ascii="Times New Roman" w:eastAsia="Times New Roman" w:hAnsi="Times New Roman" w:cs="Times New Roman"/>
+                <w:sz w:val="24"/>
+                <w:szCs w:val="24"/>
+                <w:lang w:val="es-AR"/>
+              </w:rPr>
+            </w:pPr>
+            <w:r>
+              <w:rPr>
+                <w:rFonts w:ascii="Courier New" w:eastAsia="Times New Roman" w:hAnsi="Courier New" w:cs="Courier New"/>
+                <w:b/>
+                <w:bCs/>
+                <w:color w:val="000000"/>
+                <w:sz w:val="25"/>
+                <w:szCs w:val="25"/>
+                <w:lang w:val="es-AR"/>
+              </w:rPr>
+              <w:t>Reservas</w:t>
+            </w:r>
+          </w:p>
+        </w:tc>
+        <w:tc>
+          <w:tcPr>
+            <w:tcW w:w="0" w:type="auto"/>
+            <w:tcBorders>
+              <w:top w:val="single" w:sz="8" w:space="0" w:color="000000"/>
+              <w:left w:val="single" w:sz="8" w:space="0" w:color="000000"/>
+              <w:bottom w:val="single" w:sz="8" w:space="0" w:color="000000"/>
+              <w:right w:val="single" w:sz="8" w:space="0" w:color="000000"/>
+            </w:tcBorders>
+            <w:tcMar>
+              <w:top w:w="100" w:type="dxa"/>
+              <w:left w:w="100" w:type="dxa"/>
+              <w:bottom w:w="100" w:type="dxa"/>
+              <w:right w:w="100" w:type="dxa"/>
+            </w:tcMar>
+            <w:hideMark/>
+          </w:tcPr>
+          <w:p>
+            <w:pPr>
+              <w:spacing w:after="0" w:line="240" w:lineRule="auto"/>
+              <w:rPr>
+                <w:rFonts w:ascii="Times New Roman" w:eastAsia="Times New Roman" w:hAnsi="Times New Roman" w:cs="Times New Roman"/>
+                <w:sz w:val="24"/>
+                <w:szCs w:val="24"/>
+                <w:lang w:val="es-AR"/>
+              </w:rPr>
+            </w:pPr>
+            <w:r>
+              <w:rPr>
+                <w:rFonts w:ascii="Cambria Math" w:eastAsia="Times New Roman" w:hAnsi="Cambria Math" w:cs="Cambria Math"/>
+                <w:color w:val="000000"/>
+                <w:sz w:val="21"/>
+                <w:szCs w:val="21"/>
+                <w:lang w:val="es-AR"/>
+              </w:rPr>
+              <w:t>●</w:t>
+            </w:r>
+            <w:r>
+              <w:rPr>
+                <w:rFonts w:ascii="Courier New" w:eastAsia="Times New Roman" w:hAnsi="Courier New" w:cs="Courier New"/>
+                <w:color w:val="000000"/>
+                <w:sz w:val="21"/>
+                <w:szCs w:val="21"/>
+                <w:lang w:val="es-AR"/>
+              </w:rPr>
+              <w:t xml:space="preserve"> </w:t>
+            </w:r>
+            <w:proofErr w:type="spellStart"/>
+            <w:r>
+              <w:rPr>
+                <w:rFonts w:ascii="Courier New" w:eastAsia="Times New Roman" w:hAnsi="Courier New" w:cs="Courier New"/>
+                <w:color w:val="000000"/>
+                <w:sz w:val="21"/>
+                <w:szCs w:val="21"/>
+                <w:lang w:val="es-AR"/>
+              </w:rPr>
+              <w:t>ID</w:t>
+            </w:r>
+            <w:r>
+              <w:rPr>
+                <w:rFonts w:ascii="Courier New" w:eastAsia="Times New Roman" w:hAnsi="Courier New" w:cs="Courier New"/>
+                <w:color w:val="000000"/>
+                <w:sz w:val="21"/>
+                <w:szCs w:val="21"/>
+                <w:lang w:val="es-AR"/>
+              </w:rPr>
+              <w:t>_</w:t>
+            </w:r>
+            <w:r>
+              <w:rPr>
+                <w:rFonts w:ascii="Courier New" w:eastAsia="Times New Roman" w:hAnsi="Courier New" w:cs="Courier New"/>
+                <w:color w:val="000000"/>
+                <w:sz w:val="21"/>
+                <w:szCs w:val="21"/>
+                <w:lang w:val="es-AR"/>
+              </w:rPr>
+              <w:t>Reserva</w:t>
+            </w:r>
+            <w:proofErr w:type="spellEnd"/>
+          </w:p>
+        </w:tc>
+      </w:tr>
+      <w:tr>
+        <w:trPr>
+          <w:trHeight w:val="410"/>
+        </w:trPr>
+        <w:tc>
+          <w:tcPr>
+            <w:tcW w:w="0" w:type="auto"/>
+            <w:vMerge/>
+            <w:tcBorders>
+              <w:top w:val="single" w:sz="8" w:space="0" w:color="000000"/>
+              <w:left w:val="single" w:sz="8" w:space="0" w:color="000000"/>
+              <w:bottom w:val="single" w:sz="8" w:space="0" w:color="000000"/>
+              <w:right w:val="single" w:sz="8" w:space="0" w:color="000000"/>
+            </w:tcBorders>
+            <w:vAlign w:val="center"/>
+            <w:hideMark/>
+          </w:tcPr>
+          <w:p>
+            <w:pPr>
+              <w:spacing w:after="0" w:line="240" w:lineRule="auto"/>
+              <w:rPr>
+                <w:rFonts w:ascii="Times New Roman" w:eastAsia="Times New Roman" w:hAnsi="Times New Roman" w:cs="Times New Roman"/>
+                <w:sz w:val="24"/>
+                <w:szCs w:val="24"/>
+                <w:lang w:val="es-AR"/>
+              </w:rPr>
+            </w:pPr>
+          </w:p>
+        </w:tc>
+        <w:tc>
+          <w:tcPr>
+            <w:tcW w:w="0" w:type="auto"/>
+            <w:tcBorders>
+              <w:top w:val="single" w:sz="8" w:space="0" w:color="000000"/>
+              <w:left w:val="single" w:sz="8" w:space="0" w:color="000000"/>
+              <w:bottom w:val="single" w:sz="8" w:space="0" w:color="000000"/>
+              <w:right w:val="single" w:sz="8" w:space="0" w:color="000000"/>
+            </w:tcBorders>
+            <w:tcMar>
+              <w:top w:w="100" w:type="dxa"/>
+              <w:left w:w="100" w:type="dxa"/>
+              <w:bottom w:w="100" w:type="dxa"/>
+              <w:right w:w="100" w:type="dxa"/>
+            </w:tcMar>
+          </w:tcPr>
+          <w:p>
+            <w:pPr>
+              <w:spacing w:after="0" w:line="240" w:lineRule="auto"/>
+              <w:rPr>
+                <w:rFonts w:ascii="Times New Roman" w:eastAsia="Times New Roman" w:hAnsi="Times New Roman" w:cs="Times New Roman"/>
+                <w:sz w:val="24"/>
+                <w:szCs w:val="24"/>
+                <w:lang w:val="es-AR"/>
+              </w:rPr>
+            </w:pPr>
+            <w:r>
+              <w:rPr>
+                <w:rFonts w:ascii="Cambria Math" w:eastAsia="Times New Roman" w:hAnsi="Cambria Math" w:cs="Cambria Math"/>
+                <w:color w:val="000000"/>
+                <w:sz w:val="21"/>
+                <w:szCs w:val="21"/>
+                <w:lang w:val="es-AR"/>
+              </w:rPr>
+              <w:t>◐</w:t>
+            </w:r>
+            <w:r>
+              <w:rPr>
+                <w:rFonts w:ascii="Courier New" w:eastAsia="Times New Roman" w:hAnsi="Courier New" w:cs="Courier New"/>
+                <w:color w:val="000000"/>
+                <w:sz w:val="21"/>
+                <w:szCs w:val="21"/>
+                <w:lang w:val="es-AR"/>
+              </w:rPr>
+              <w:t xml:space="preserve"> </w:t>
+            </w:r>
+            <w:proofErr w:type="spellStart"/>
+            <w:r>
+              <w:rPr>
+                <w:rFonts w:ascii="Courier New" w:eastAsia="Times New Roman" w:hAnsi="Courier New" w:cs="Courier New"/>
+                <w:color w:val="000000"/>
+                <w:sz w:val="21"/>
+                <w:szCs w:val="21"/>
+                <w:lang w:val="es-AR"/>
+              </w:rPr>
+              <w:t>Nro_Vuelo</w:t>
+            </w:r>
+            <w:proofErr w:type="spellEnd"/>
+          </w:p>
+        </w:tc>
+      </w:tr>
+      <w:tr>
+        <w:trPr>
+          <w:trHeight w:val="410"/>
+        </w:trPr>
+        <w:tc>
+          <w:tcPr>
+            <w:tcW w:w="0" w:type="auto"/>
+            <w:vMerge/>
+            <w:tcBorders>
+              <w:top w:val="single" w:sz="8" w:space="0" w:color="000000"/>
+              <w:left w:val="single" w:sz="8" w:space="0" w:color="000000"/>
+              <w:bottom w:val="single" w:sz="8" w:space="0" w:color="000000"/>
+              <w:right w:val="single" w:sz="8" w:space="0" w:color="000000"/>
+            </w:tcBorders>
+            <w:vAlign w:val="center"/>
+            <w:hideMark/>
+          </w:tcPr>
+          <w:p>
+            <w:pPr>
+              <w:spacing w:after="0" w:line="240" w:lineRule="auto"/>
+              <w:rPr>
+                <w:rFonts w:ascii="Times New Roman" w:eastAsia="Times New Roman" w:hAnsi="Times New Roman" w:cs="Times New Roman"/>
+                <w:sz w:val="24"/>
+                <w:szCs w:val="24"/>
+                <w:lang w:val="es-AR"/>
+              </w:rPr>
+            </w:pPr>
+          </w:p>
+        </w:tc>
+        <w:tc>
+          <w:tcPr>
+            <w:tcW w:w="0" w:type="auto"/>
+            <w:tcBorders>
+              <w:top w:val="single" w:sz="8" w:space="0" w:color="000000"/>
+              <w:left w:val="single" w:sz="8" w:space="0" w:color="000000"/>
+              <w:bottom w:val="single" w:sz="8" w:space="0" w:color="000000"/>
+              <w:right w:val="single" w:sz="8" w:space="0" w:color="000000"/>
+            </w:tcBorders>
+            <w:tcMar>
+              <w:top w:w="100" w:type="dxa"/>
+              <w:left w:w="100" w:type="dxa"/>
+              <w:bottom w:w="100" w:type="dxa"/>
+              <w:right w:w="100" w:type="dxa"/>
+            </w:tcMar>
+            <w:hideMark/>
+          </w:tcPr>
+          <w:p>
+            <w:pPr>
+              <w:spacing w:after="0" w:line="240" w:lineRule="auto"/>
+              <w:rPr>
+                <w:rFonts w:ascii="Times New Roman" w:eastAsia="Times New Roman" w:hAnsi="Times New Roman" w:cs="Times New Roman"/>
+                <w:sz w:val="24"/>
+                <w:szCs w:val="24"/>
+                <w:lang w:val="es-AR"/>
+              </w:rPr>
+            </w:pPr>
+            <w:r>
+              <w:rPr>
+                <w:rFonts w:ascii="Cambria Math" w:eastAsia="Times New Roman" w:hAnsi="Cambria Math" w:cs="Cambria Math"/>
+                <w:color w:val="000000"/>
+                <w:sz w:val="21"/>
+                <w:szCs w:val="21"/>
+                <w:lang w:val="es-AR"/>
+              </w:rPr>
+              <w:t>◐</w:t>
+            </w:r>
+            <w:r>
+              <w:rPr>
+                <w:rFonts w:ascii="Courier New" w:eastAsia="Times New Roman" w:hAnsi="Courier New" w:cs="Courier New"/>
+                <w:color w:val="000000"/>
+                <w:sz w:val="21"/>
+                <w:szCs w:val="21"/>
+                <w:lang w:val="es-AR"/>
+              </w:rPr>
+              <w:t xml:space="preserve"> </w:t>
+            </w:r>
+            <w:proofErr w:type="spellStart"/>
+            <w:r>
+              <w:rPr>
+                <w:rFonts w:ascii="Courier New" w:eastAsia="Times New Roman" w:hAnsi="Courier New" w:cs="Courier New"/>
+                <w:color w:val="000000"/>
+                <w:sz w:val="21"/>
+                <w:szCs w:val="21"/>
+                <w:lang w:val="es-AR"/>
+              </w:rPr>
+              <w:t>ID</w:t>
+            </w:r>
+            <w:r>
+              <w:rPr>
+                <w:rFonts w:ascii="Courier New" w:eastAsia="Times New Roman" w:hAnsi="Courier New" w:cs="Courier New"/>
+                <w:color w:val="000000"/>
+                <w:sz w:val="21"/>
+                <w:szCs w:val="21"/>
+                <w:lang w:val="es-AR"/>
+              </w:rPr>
+              <w:t>_</w:t>
+            </w:r>
+            <w:r>
+              <w:rPr>
+                <w:rFonts w:ascii="Courier New" w:eastAsia="Times New Roman" w:hAnsi="Courier New" w:cs="Courier New"/>
+                <w:color w:val="000000"/>
+                <w:sz w:val="21"/>
+                <w:szCs w:val="21"/>
+                <w:lang w:val="es-AR"/>
+              </w:rPr>
+              <w:t>Cliente</w:t>
+            </w:r>
+            <w:proofErr w:type="spellEnd"/>
+          </w:p>
+        </w:tc>
+      </w:tr>
+      <w:tr>
+        <w:trPr>
+          <w:trHeight w:val="410"/>
+        </w:trPr>
+        <w:tc>
+          <w:tcPr>
+            <w:tcW w:w="0" w:type="auto"/>
+            <w:vMerge/>
+            <w:tcBorders>
+              <w:top w:val="single" w:sz="8" w:space="0" w:color="000000"/>
+              <w:left w:val="single" w:sz="8" w:space="0" w:color="000000"/>
+              <w:bottom w:val="single" w:sz="8" w:space="0" w:color="000000"/>
+              <w:right w:val="single" w:sz="8" w:space="0" w:color="000000"/>
+            </w:tcBorders>
+            <w:vAlign w:val="center"/>
+            <w:hideMark/>
+          </w:tcPr>
+          <w:p>
+            <w:pPr>
+              <w:spacing w:after="0" w:line="240" w:lineRule="auto"/>
+              <w:rPr>
+                <w:rFonts w:ascii="Times New Roman" w:eastAsia="Times New Roman" w:hAnsi="Times New Roman" w:cs="Times New Roman"/>
+                <w:sz w:val="24"/>
+                <w:szCs w:val="24"/>
+                <w:lang w:val="es-AR"/>
+              </w:rPr>
+            </w:pPr>
+          </w:p>
+        </w:tc>
+        <w:tc>
+          <w:tcPr>
+            <w:tcW w:w="0" w:type="auto"/>
+            <w:tcBorders>
+              <w:top w:val="single" w:sz="8" w:space="0" w:color="000000"/>
+              <w:left w:val="single" w:sz="8" w:space="0" w:color="000000"/>
+              <w:bottom w:val="single" w:sz="8" w:space="0" w:color="000000"/>
+              <w:right w:val="single" w:sz="8" w:space="0" w:color="000000"/>
+            </w:tcBorders>
+            <w:tcMar>
+              <w:top w:w="100" w:type="dxa"/>
+              <w:left w:w="100" w:type="dxa"/>
+              <w:bottom w:w="100" w:type="dxa"/>
+              <w:right w:w="100" w:type="dxa"/>
+            </w:tcMar>
+            <w:hideMark/>
+          </w:tcPr>
+          <w:p>
+            <w:pPr>
+              <w:spacing w:after="0" w:line="240" w:lineRule="auto"/>
+              <w:rPr>
+                <w:rFonts w:ascii="Times New Roman" w:eastAsia="Times New Roman" w:hAnsi="Times New Roman" w:cs="Times New Roman"/>
+                <w:sz w:val="24"/>
+                <w:szCs w:val="24"/>
+                <w:lang w:val="es-AR"/>
+              </w:rPr>
+            </w:pPr>
+            <w:r>
+              <w:rPr>
+                <w:rFonts w:ascii="Cambria Math" w:eastAsia="Times New Roman" w:hAnsi="Cambria Math" w:cs="Cambria Math"/>
+                <w:color w:val="000000"/>
+                <w:sz w:val="21"/>
+                <w:szCs w:val="21"/>
+                <w:lang w:val="es-AR"/>
+              </w:rPr>
+              <w:t>◐</w:t>
+            </w:r>
+            <w:r>
+              <w:rPr>
+                <w:rFonts w:ascii="Courier New" w:eastAsia="Times New Roman" w:hAnsi="Courier New" w:cs="Courier New"/>
+                <w:color w:val="000000"/>
+                <w:sz w:val="21"/>
+                <w:szCs w:val="21"/>
+                <w:lang w:val="es-AR"/>
+              </w:rPr>
+              <w:t xml:space="preserve"> </w:t>
+            </w:r>
+            <w:proofErr w:type="spellStart"/>
+            <w:r>
+              <w:rPr>
+                <w:rFonts w:ascii="Courier New" w:eastAsia="Times New Roman" w:hAnsi="Courier New" w:cs="Courier New"/>
+                <w:color w:val="000000"/>
+                <w:sz w:val="21"/>
+                <w:szCs w:val="21"/>
+                <w:lang w:val="es-AR"/>
+              </w:rPr>
+              <w:t>ID</w:t>
+            </w:r>
+            <w:r>
+              <w:rPr>
+                <w:rFonts w:ascii="Courier New" w:eastAsia="Times New Roman" w:hAnsi="Courier New" w:cs="Courier New"/>
+                <w:color w:val="000000"/>
+                <w:sz w:val="21"/>
+                <w:szCs w:val="21"/>
+                <w:lang w:val="es-AR"/>
+              </w:rPr>
+              <w:t>_</w:t>
+            </w:r>
+            <w:r>
+              <w:rPr>
+                <w:rFonts w:ascii="Courier New" w:eastAsia="Times New Roman" w:hAnsi="Courier New" w:cs="Courier New"/>
+                <w:color w:val="000000"/>
+                <w:sz w:val="21"/>
+                <w:szCs w:val="21"/>
+                <w:lang w:val="es-AR"/>
+              </w:rPr>
+              <w:t>Pago</w:t>
+            </w:r>
+            <w:proofErr w:type="spellEnd"/>
+          </w:p>
+        </w:tc>
+      </w:tr>
+      <w:tr>
+        <w:trPr>
+          <w:trHeight w:val="410"/>
+        </w:trPr>
+        <w:tc>
+          <w:tcPr>
+            <w:tcW w:w="0" w:type="auto"/>
+            <w:vMerge/>
+            <w:tcBorders>
+              <w:top w:val="single" w:sz="8" w:space="0" w:color="000000"/>
+              <w:left w:val="single" w:sz="8" w:space="0" w:color="000000"/>
+              <w:bottom w:val="single" w:sz="8" w:space="0" w:color="000000"/>
+              <w:right w:val="single" w:sz="8" w:space="0" w:color="000000"/>
+            </w:tcBorders>
+            <w:vAlign w:val="center"/>
+            <w:hideMark/>
+          </w:tcPr>
+          <w:p>
+            <w:pPr>
+              <w:spacing w:after="0" w:line="240" w:lineRule="auto"/>
+              <w:rPr>
+                <w:rFonts w:ascii="Times New Roman" w:eastAsia="Times New Roman" w:hAnsi="Times New Roman" w:cs="Times New Roman"/>
+                <w:sz w:val="24"/>
+                <w:szCs w:val="24"/>
+                <w:lang w:val="es-AR"/>
+              </w:rPr>
+            </w:pPr>
+          </w:p>
+        </w:tc>
+        <w:tc>
+          <w:tcPr>
+            <w:tcW w:w="0" w:type="auto"/>
+            <w:tcBorders>
+              <w:top w:val="single" w:sz="8" w:space="0" w:color="000000"/>
+              <w:left w:val="single" w:sz="8" w:space="0" w:color="000000"/>
+              <w:bottom w:val="single" w:sz="8" w:space="0" w:color="000000"/>
+              <w:right w:val="single" w:sz="8" w:space="0" w:color="000000"/>
+            </w:tcBorders>
+            <w:tcMar>
+              <w:top w:w="100" w:type="dxa"/>
+              <w:left w:w="100" w:type="dxa"/>
+              <w:bottom w:w="100" w:type="dxa"/>
+              <w:right w:w="100" w:type="dxa"/>
+            </w:tcMar>
+            <w:hideMark/>
+          </w:tcPr>
+          <w:p>
+            <w:pPr>
+              <w:spacing w:after="0" w:line="240" w:lineRule="auto"/>
+              <w:rPr>
+                <w:rFonts w:ascii="Times New Roman" w:eastAsia="Times New Roman" w:hAnsi="Times New Roman" w:cs="Times New Roman"/>
+                <w:sz w:val="24"/>
+                <w:szCs w:val="24"/>
+                <w:lang w:val="es-AR"/>
+              </w:rPr>
+            </w:pPr>
+            <w:r>
+              <w:rPr>
+                <w:rFonts w:ascii="Cambria Math" w:eastAsia="Times New Roman" w:hAnsi="Cambria Math" w:cs="Cambria Math"/>
+                <w:color w:val="000000"/>
+                <w:sz w:val="21"/>
+                <w:szCs w:val="21"/>
+                <w:lang w:val="es-AR"/>
+              </w:rPr>
+              <w:t>○</w:t>
+            </w:r>
+            <w:r>
+              <w:rPr>
+                <w:rFonts w:ascii="Courier New" w:eastAsia="Times New Roman" w:hAnsi="Courier New" w:cs="Courier New"/>
+                <w:color w:val="000000"/>
+                <w:sz w:val="21"/>
+                <w:szCs w:val="21"/>
+                <w:lang w:val="es-AR"/>
+              </w:rPr>
+              <w:t xml:space="preserve"> </w:t>
+            </w:r>
+            <w:proofErr w:type="spellStart"/>
+            <w:r>
+              <w:rPr>
+                <w:rFonts w:ascii="Courier New" w:eastAsia="Times New Roman" w:hAnsi="Courier New" w:cs="Courier New"/>
+                <w:color w:val="000000"/>
+                <w:sz w:val="21"/>
+                <w:szCs w:val="21"/>
+                <w:lang w:val="es-AR"/>
+              </w:rPr>
+              <w:t>Nro_Asiento</w:t>
+            </w:r>
+            <w:proofErr w:type="spellEnd"/>
           </w:p>
         </w:tc>
       </w:tr>
@@ -2135,8 +2578,8 @@
 </file>
 
 <file path=word/numbering.xml><?xml version="1.0" encoding="utf-8"?>
-<w:numbering xmlns:wpc="http://schemas.microsoft.com/office/word/2010/wordprocessingCanvas" xmlns:mc="http://schemas.openxmlformats.org/markup-compatibility/2006" xmlns:o="urn:schemas-microsoft-com:office:office" xmlns:r="http://schemas.openxmlformats.org/officeDocument/2006/relationships" xmlns:m="http://schemas.openxmlformats.org/officeDocument/2006/math" xmlns:v="urn:schemas-microsoft-com:vml" xmlns:wp14="http://schemas.microsoft.com/office/word/2010/wordprocessingDrawing" xmlns:wp="http://schemas.openxmlformats.org/drawingml/2006/wordprocessingDrawing" xmlns:w10="urn:schemas-microsoft-com:office:word" xmlns:w="http://schemas.openxmlformats.org/wordprocessingml/2006/main" xmlns:w14="http://schemas.microsoft.com/office/word/2010/wordml" xmlns:w15="http://schemas.microsoft.com/office/word/2012/wordml" xmlns:wpg="http://schemas.microsoft.com/office/word/2010/wordprocessingGroup" xmlns:wpi="http://schemas.microsoft.com/office/word/2010/wordprocessingInk" xmlns:wne="http://schemas.microsoft.com/office/word/2006/wordml" xmlns:wps="http://schemas.microsoft.com/office/word/2010/wordprocessingShape" mc:Ignorable="w14 w15 wp14">
-  <w:abstractNum w:abstractNumId="0">
+<w:numbering xmlns:wpc="http://schemas.microsoft.com/office/word/2010/wordprocessingCanvas" xmlns:cx="http://schemas.microsoft.com/office/drawing/2014/chartex" xmlns:cx1="http://schemas.microsoft.com/office/drawing/2015/9/8/chartex" xmlns:cx2="http://schemas.microsoft.com/office/drawing/2015/10/21/chartex" xmlns:cx3="http://schemas.microsoft.com/office/drawing/2016/5/9/chartex" xmlns:cx4="http://schemas.microsoft.com/office/drawing/2016/5/10/chartex" xmlns:cx5="http://schemas.microsoft.com/office/drawing/2016/5/11/chartex" xmlns:cx6="http://schemas.microsoft.com/office/drawing/2016/5/12/chartex" xmlns:cx7="http://schemas.microsoft.com/office/drawing/2016/5/13/chartex" xmlns:cx8="http://schemas.microsoft.com/office/drawing/2016/5/14/chartex" xmlns:mc="http://schemas.openxmlformats.org/markup-compatibility/2006" xmlns:aink="http://schemas.microsoft.com/office/drawing/2016/ink" xmlns:am3d="http://schemas.microsoft.com/office/drawing/2017/model3d" xmlns:o="urn:schemas-microsoft-com:office:office" xmlns:oel="http://schemas.microsoft.com/office/2019/extlst" xmlns:r="http://schemas.openxmlformats.org/officeDocument/2006/relationships" xmlns:m="http://schemas.openxmlformats.org/officeDocument/2006/math" xmlns:v="urn:schemas-microsoft-com:vml" xmlns:wp14="http://schemas.microsoft.com/office/word/2010/wordprocessingDrawing" xmlns:wp="http://schemas.openxmlformats.org/drawingml/2006/wordprocessingDrawing" xmlns:w10="urn:schemas-microsoft-com:office:word" xmlns:w="http://schemas.openxmlformats.org/wordprocessingml/2006/main" xmlns:w14="http://schemas.microsoft.com/office/word/2010/wordml" xmlns:w15="http://schemas.microsoft.com/office/word/2012/wordml" xmlns:w16cex="http://schemas.microsoft.com/office/word/2018/wordml/cex" xmlns:w16cid="http://schemas.microsoft.com/office/word/2016/wordml/cid" xmlns:w16="http://schemas.microsoft.com/office/word/2018/wordml" xmlns:w16du="http://schemas.microsoft.com/office/word/2023/wordml/word16du" xmlns:w16sdtdh="http://schemas.microsoft.com/office/word/2020/wordml/sdtdatahash" xmlns:w16se="http://schemas.microsoft.com/office/word/2015/wordml/symex" xmlns:wpg="http://schemas.microsoft.com/office/word/2010/wordprocessingGroup" xmlns:wpi="http://schemas.microsoft.com/office/word/2010/wordprocessingInk" xmlns:wne="http://schemas.microsoft.com/office/word/2006/wordml" xmlns:wps="http://schemas.microsoft.com/office/word/2010/wordprocessingShape" mc:Ignorable="w14 w15 w16se w16cid w16 w16cex w16sdtdh wp14">
+  <w:abstractNum w:abstractNumId="0" w15:restartNumberingAfterBreak="0">
     <w:nsid w:val="108F6917"/>
     <w:multiLevelType w:val="multilevel"/>
     <w:tmpl w:val="B0E26628"/>
@@ -2222,7 +2665,7 @@
       </w:pPr>
     </w:lvl>
   </w:abstractNum>
-  <w:abstractNum w:abstractNumId="1">
+  <w:abstractNum w:abstractNumId="1" w15:restartNumberingAfterBreak="0">
     <w:nsid w:val="1145276F"/>
     <w:multiLevelType w:val="multilevel"/>
     <w:tmpl w:val="1B16A160"/>
@@ -2335,7 +2778,7 @@
       </w:rPr>
     </w:lvl>
   </w:abstractNum>
-  <w:abstractNum w:abstractNumId="2">
+  <w:abstractNum w:abstractNumId="2" w15:restartNumberingAfterBreak="0">
     <w:nsid w:val="3E3F4AA9"/>
     <w:multiLevelType w:val="multilevel"/>
     <w:tmpl w:val="D4B00E9E"/>
@@ -2448,20 +2891,20 @@
       </w:rPr>
     </w:lvl>
   </w:abstractNum>
-  <w:num w:numId="1">
+  <w:num w:numId="1" w16cid:durableId="2122459018">
     <w:abstractNumId w:val="1"/>
   </w:num>
-  <w:num w:numId="2">
+  <w:num w:numId="2" w16cid:durableId="755789338">
     <w:abstractNumId w:val="2"/>
   </w:num>
-  <w:num w:numId="3">
+  <w:num w:numId="3" w16cid:durableId="1428579457">
     <w:abstractNumId w:val="0"/>
   </w:num>
 </w:numbering>
 </file>
 
 <file path=word/styles.xml><?xml version="1.0" encoding="utf-8"?>
-<w:styles xmlns:mc="http://schemas.openxmlformats.org/markup-compatibility/2006" xmlns:r="http://schemas.openxmlformats.org/officeDocument/2006/relationships" xmlns:w="http://schemas.openxmlformats.org/wordprocessingml/2006/main" xmlns:w14="http://schemas.microsoft.com/office/word/2010/wordml" xmlns:w15="http://schemas.microsoft.com/office/word/2012/wordml" mc:Ignorable="w14 w15">
+<w:styles xmlns:mc="http://schemas.openxmlformats.org/markup-compatibility/2006" xmlns:r="http://schemas.openxmlformats.org/officeDocument/2006/relationships" xmlns:w="http://schemas.openxmlformats.org/wordprocessingml/2006/main" xmlns:w14="http://schemas.microsoft.com/office/word/2010/wordml" xmlns:w15="http://schemas.microsoft.com/office/word/2012/wordml" xmlns:w16cex="http://schemas.microsoft.com/office/word/2018/wordml/cex" xmlns:w16cid="http://schemas.microsoft.com/office/word/2016/wordml/cid" xmlns:w16="http://schemas.microsoft.com/office/word/2018/wordml" xmlns:w16sdtdh="http://schemas.microsoft.com/office/word/2020/wordml/sdtdatahash" xmlns:w16se="http://schemas.microsoft.com/office/word/2015/wordml/symex" mc:Ignorable="w14 w15 w16se w16cid w16 w16cex w16sdtdh">
   <w:docDefaults>
     <w:rPrDefault>
       <w:rPr>
@@ -2477,7 +2920,7 @@
       </w:pPr>
     </w:pPrDefault>
   </w:docDefaults>
-  <w:latentStyles w:defLockedState="0" w:defUIPriority="99" w:defSemiHidden="0" w:defUnhideWhenUsed="0" w:defQFormat="0" w:count="371">
+  <w:latentStyles w:defLockedState="0" w:defUIPriority="99" w:defSemiHidden="0" w:defUnhideWhenUsed="0" w:defQFormat="0" w:count="376">
     <w:lsdException w:name="Normal" w:uiPriority="0" w:qFormat="1"/>
     <w:lsdException w:name="heading 1" w:uiPriority="9" w:qFormat="1"/>
     <w:lsdException w:name="heading 2" w:semiHidden="1" w:uiPriority="9" w:unhideWhenUsed="1" w:qFormat="1"/>
@@ -2583,7 +3026,6 @@
     <w:lsdException w:name="HTML Sample" w:semiHidden="1" w:unhideWhenUsed="1"/>
     <w:lsdException w:name="HTML Typewriter" w:semiHidden="1" w:unhideWhenUsed="1"/>
     <w:lsdException w:name="HTML Variable" w:semiHidden="1" w:unhideWhenUsed="1"/>
-    <w:lsdException w:name="Normal Table" w:semiHidden="1" w:unhideWhenUsed="1"/>
     <w:lsdException w:name="annotation subject" w:semiHidden="1" w:unhideWhenUsed="1"/>
     <w:lsdException w:name="No List" w:semiHidden="1" w:unhideWhenUsed="1"/>
     <w:lsdException w:name="Outline List 1" w:semiHidden="1" w:unhideWhenUsed="1"/>
@@ -2626,11 +3068,8 @@
     <w:lsdException w:name="Table Contemporary" w:semiHidden="1" w:unhideWhenUsed="1"/>
     <w:lsdException w:name="Table Elegant" w:semiHidden="1" w:unhideWhenUsed="1"/>
     <w:lsdException w:name="Table Professional" w:semiHidden="1" w:unhideWhenUsed="1"/>
-    <w:lsdException w:name="Table Subtle 1" w:semiHidden="1" w:unhideWhenUsed="1"/>
     <w:lsdException w:name="Table Subtle 2" w:semiHidden="1" w:unhideWhenUsed="1"/>
     <w:lsdException w:name="Table Web 1" w:semiHidden="1" w:unhideWhenUsed="1"/>
-    <w:lsdException w:name="Table Web 2" w:semiHidden="1" w:unhideWhenUsed="1"/>
-    <w:lsdException w:name="Table Web 3" w:semiHidden="1" w:unhideWhenUsed="1"/>
     <w:lsdException w:name="Balloon Text" w:semiHidden="1" w:unhideWhenUsed="1"/>
     <w:lsdException w:name="Table Grid" w:uiPriority="59"/>
     <w:lsdException w:name="Table Theme" w:semiHidden="1" w:unhideWhenUsed="1"/>
@@ -2849,12 +3288,17 @@
     <w:lsdException w:name="List Table 5 Dark Accent 6" w:uiPriority="50"/>
     <w:lsdException w:name="List Table 6 Colorful Accent 6" w:uiPriority="51"/>
     <w:lsdException w:name="List Table 7 Colorful Accent 6" w:uiPriority="52"/>
+    <w:lsdException w:name="Mention" w:semiHidden="1" w:unhideWhenUsed="1"/>
+    <w:lsdException w:name="Smart Hyperlink" w:semiHidden="1" w:unhideWhenUsed="1"/>
+    <w:lsdException w:name="Hashtag" w:semiHidden="1" w:unhideWhenUsed="1"/>
+    <w:lsdException w:name="Unresolved Mention" w:semiHidden="1" w:unhideWhenUsed="1"/>
+    <w:lsdException w:name="Smart Link" w:semiHidden="1" w:unhideWhenUsed="1"/>
   </w:latentStyles>
   <w:style w:type="paragraph" w:default="1" w:styleId="Normal">
     <w:name w:val="Normal"/>
     <w:qFormat/>
   </w:style>
-  <w:style w:type="paragraph" w:styleId="Ttulo1">
+  <w:style w:type="paragraph" w:styleId="Heading1">
     <w:name w:val="heading 1"/>
     <w:basedOn w:val="Normal"/>
     <w:next w:val="Normal"/>
@@ -2870,7 +3314,7 @@
       <w:szCs w:val="48"/>
     </w:rPr>
   </w:style>
-  <w:style w:type="paragraph" w:styleId="Ttulo2">
+  <w:style w:type="paragraph" w:styleId="Heading2">
     <w:name w:val="heading 2"/>
     <w:basedOn w:val="Normal"/>
     <w:next w:val="Normal"/>
@@ -2886,7 +3330,7 @@
       <w:szCs w:val="36"/>
     </w:rPr>
   </w:style>
-  <w:style w:type="paragraph" w:styleId="Ttulo3">
+  <w:style w:type="paragraph" w:styleId="Heading3">
     <w:name w:val="heading 3"/>
     <w:basedOn w:val="Normal"/>
     <w:next w:val="Normal"/>
@@ -2902,7 +3346,7 @@
       <w:szCs w:val="28"/>
     </w:rPr>
   </w:style>
-  <w:style w:type="paragraph" w:styleId="Ttulo4">
+  <w:style w:type="paragraph" w:styleId="Heading4">
     <w:name w:val="heading 4"/>
     <w:basedOn w:val="Normal"/>
     <w:next w:val="Normal"/>
@@ -2918,7 +3362,7 @@
       <w:szCs w:val="24"/>
     </w:rPr>
   </w:style>
-  <w:style w:type="paragraph" w:styleId="Ttulo5">
+  <w:style w:type="paragraph" w:styleId="Heading5">
     <w:name w:val="heading 5"/>
     <w:basedOn w:val="Normal"/>
     <w:next w:val="Normal"/>
@@ -2932,7 +3376,7 @@
       <w:b/>
     </w:rPr>
   </w:style>
-  <w:style w:type="paragraph" w:styleId="Ttulo6">
+  <w:style w:type="paragraph" w:styleId="Heading6">
     <w:name w:val="heading 6"/>
     <w:basedOn w:val="Normal"/>
     <w:next w:val="Normal"/>
@@ -2948,13 +3392,13 @@
       <w:szCs w:val="20"/>
     </w:rPr>
   </w:style>
-  <w:style w:type="character" w:default="1" w:styleId="Fuentedeprrafopredeter">
+  <w:style w:type="character" w:default="1" w:styleId="DefaultParagraphFont">
     <w:name w:val="Default Paragraph Font"/>
     <w:uiPriority w:val="1"/>
     <w:semiHidden/>
     <w:unhideWhenUsed/>
   </w:style>
-  <w:style w:type="table" w:default="1" w:styleId="Tablanormal">
+  <w:style w:type="table" w:default="1" w:styleId="TableNormal">
     <w:name w:val="Normal Table"/>
     <w:uiPriority w:val="99"/>
     <w:semiHidden/>
@@ -2969,14 +3413,14 @@
       </w:tblCellMar>
     </w:tblPr>
   </w:style>
-  <w:style w:type="numbering" w:default="1" w:styleId="Sinlista">
+  <w:style w:type="numbering" w:default="1" w:styleId="NoList">
     <w:name w:val="No List"/>
     <w:uiPriority w:val="99"/>
     <w:semiHidden/>
     <w:unhideWhenUsed/>
   </w:style>
-  <w:style w:type="table" w:customStyle="1" w:styleId="TableNormal">
-    <w:name w:val="Table Normal"/>
+  <w:style w:type="table" w:customStyle="1" w:styleId="TableNormal1">
+    <w:name w:val="Table Normal1"/>
     <w:tblPr>
       <w:tblCellMar>
         <w:top w:w="0" w:type="dxa"/>
@@ -2986,7 +3430,7 @@
       </w:tblCellMar>
     </w:tblPr>
   </w:style>
-  <w:style w:type="paragraph" w:styleId="Puesto">
+  <w:style w:type="paragraph" w:styleId="Title">
     <w:name w:val="Title"/>
     <w:basedOn w:val="Normal"/>
     <w:next w:val="Normal"/>
@@ -3001,10 +3445,10 @@
       <w:szCs w:val="72"/>
     </w:rPr>
   </w:style>
-  <w:style w:type="paragraph" w:styleId="Textosinformato">
+  <w:style w:type="paragraph" w:styleId="PlainText">
     <w:name w:val="Plain Text"/>
     <w:basedOn w:val="Normal"/>
-    <w:link w:val="TextosinformatoCar"/>
+    <w:link w:val="PlainTextChar"/>
     <w:uiPriority w:val="99"/>
     <w:unhideWhenUsed/>
     <w:rsid w:val="00D62A51"/>
@@ -3017,10 +3461,10 @@
       <w:szCs w:val="21"/>
     </w:rPr>
   </w:style>
-  <w:style w:type="character" w:customStyle="1" w:styleId="TextosinformatoCar">
-    <w:name w:val="Texto sin formato Car"/>
-    <w:basedOn w:val="Fuentedeprrafopredeter"/>
-    <w:link w:val="Textosinformato"/>
+  <w:style w:type="character" w:customStyle="1" w:styleId="PlainTextChar">
+    <w:name w:val="Plain Text Char"/>
+    <w:basedOn w:val="DefaultParagraphFont"/>
+    <w:link w:val="PlainText"/>
     <w:uiPriority w:val="99"/>
     <w:rsid w:val="00D62A51"/>
     <w:rPr>
@@ -3029,7 +3473,7 @@
       <w:szCs w:val="21"/>
     </w:rPr>
   </w:style>
-  <w:style w:type="paragraph" w:styleId="Subttulo">
+  <w:style w:type="paragraph" w:styleId="Subtitle">
     <w:name w:val="Subtitle"/>
     <w:basedOn w:val="Normal"/>
     <w:next w:val="Normal"/>
@@ -3047,7 +3491,7 @@
     </w:rPr>
   </w:style>
   <w:style w:type="table" w:customStyle="1" w:styleId="a">
-    <w:basedOn w:val="TableNormal"/>
+    <w:basedOn w:val="TableNormal1"/>
     <w:tblPr>
       <w:tblStyleRowBandSize w:val="1"/>
       <w:tblStyleColBandSize w:val="1"/>
@@ -3060,7 +3504,7 @@
     </w:tblPr>
   </w:style>
   <w:style w:type="table" w:customStyle="1" w:styleId="a0">
-    <w:basedOn w:val="TableNormal"/>
+    <w:basedOn w:val="TableNormal1"/>
     <w:tblPr>
       <w:tblStyleRowBandSize w:val="1"/>
       <w:tblStyleColBandSize w:val="1"/>
@@ -3073,7 +3517,7 @@
     </w:tblPr>
   </w:style>
   <w:style w:type="table" w:customStyle="1" w:styleId="a1">
-    <w:basedOn w:val="TableNormal"/>
+    <w:basedOn w:val="TableNormal1"/>
     <w:tblPr>
       <w:tblStyleRowBandSize w:val="1"/>
       <w:tblStyleColBandSize w:val="1"/>
@@ -3086,7 +3530,7 @@
     </w:tblPr>
   </w:style>
   <w:style w:type="table" w:customStyle="1" w:styleId="a2">
-    <w:basedOn w:val="TableNormal"/>
+    <w:basedOn w:val="TableNormal1"/>
     <w:tblPr>
       <w:tblStyleRowBandSize w:val="1"/>
       <w:tblStyleColBandSize w:val="1"/>
@@ -3098,10 +3542,10 @@
       </w:tblCellMar>
     </w:tblPr>
   </w:style>
-  <w:style w:type="paragraph" w:styleId="Textodeglobo">
+  <w:style w:type="paragraph" w:styleId="BalloonText">
     <w:name w:val="Balloon Text"/>
     <w:basedOn w:val="Normal"/>
-    <w:link w:val="TextodegloboCar"/>
+    <w:link w:val="BalloonTextChar"/>
     <w:uiPriority w:val="99"/>
     <w:semiHidden/>
     <w:unhideWhenUsed/>
@@ -3115,10 +3559,10 @@
       <w:szCs w:val="16"/>
     </w:rPr>
   </w:style>
-  <w:style w:type="character" w:customStyle="1" w:styleId="TextodegloboCar">
-    <w:name w:val="Texto de globo Car"/>
-    <w:basedOn w:val="Fuentedeprrafopredeter"/>
-    <w:link w:val="Textodeglobo"/>
+  <w:style w:type="character" w:customStyle="1" w:styleId="BalloonTextChar">
+    <w:name w:val="Balloon Text Char"/>
+    <w:basedOn w:val="DefaultParagraphFont"/>
+    <w:link w:val="BalloonText"/>
     <w:uiPriority w:val="99"/>
     <w:semiHidden/>
     <w:rsid w:val="00B42E42"/>
@@ -3398,6 +3842,10 @@
 </go:gDocsCustomXmlDataStorage>
 </file>
 
+<file path=customXml/item2.xml><?xml version="1.0" encoding="utf-8"?>
+<b:Sources xmlns:b="http://schemas.openxmlformats.org/officeDocument/2006/bibliography" xmlns="http://schemas.openxmlformats.org/officeDocument/2006/bibliography" SelectedStyle="\APASixthEditionOfficeOnline.xsl" StyleName="APA" Version="6"/>
+</file>
+
 <file path=customXml/itemProps1.xml><?xml version="1.0" encoding="utf-8"?>
 <ds:datastoreItem xmlns:ds="http://schemas.openxmlformats.org/officeDocument/2006/customXml" ds:itemID="{11111111-1234-1234-1234-123412341234}">
   <ds:schemaRefs>
@@ -3405,4 +3853,12 @@
     <ds:schemaRef ds:uri="http://schemas.openxmlformats.org/officeDocument/2006/relationships"/>
   </ds:schemaRefs>
 </ds:datastoreItem>
+</file>
+
+<file path=customXml/itemProps2.xml><?xml version="1.0" encoding="utf-8"?>
+<ds:datastoreItem xmlns:ds="http://schemas.openxmlformats.org/officeDocument/2006/customXml" ds:itemID="{7EA26E0F-FC48-4389-A4CC-4596D4D65F29}">
+  <ds:schemaRefs>
+    <ds:schemaRef ds:uri="http://schemas.openxmlformats.org/officeDocument/2006/bibliography"/>
+  </ds:schemaRefs>
+</ds:datastoreItem>
 </file>
</xml_diff>

<commit_message>
creación tabla de pagos
</commit_message>
<xml_diff>
--- a/Practica_DFD_Reserva_de_Vuelos.docx
+++ b/Practica_DFD_Reserva_de_Vuelos.docx
@@ -318,27 +318,7 @@
           <w:sz w:val="21"/>
           <w:szCs w:val="21"/>
         </w:rPr>
-        <w:t xml:space="preserve">Genere una lista de preguntas que lo habrían llevado a obtener ese </w:t>
-      </w:r>
-      <w:proofErr w:type="spellStart"/>
-      <w:r>
-        <w:rPr>
-          <w:rFonts w:ascii="Courier New" w:eastAsia="Courier New" w:hAnsi="Courier New" w:cs="Courier New"/>
-          <w:color w:val="000000"/>
-          <w:sz w:val="21"/>
-          <w:szCs w:val="21"/>
-        </w:rPr>
-        <w:t>dfd</w:t>
-      </w:r>
-      <w:proofErr w:type="spellEnd"/>
-      <w:r>
-        <w:rPr>
-          <w:rFonts w:ascii="Courier New" w:eastAsia="Courier New" w:hAnsi="Courier New" w:cs="Courier New"/>
-          <w:color w:val="000000"/>
-          <w:sz w:val="21"/>
-          <w:szCs w:val="21"/>
-        </w:rPr>
-        <w:t>.</w:t>
+        <w:t>Genere una lista de preguntas que lo habrían llevado a obtener ese dfd.</w:t>
       </w:r>
     </w:p>
     <w:p>
@@ -1173,18 +1153,8 @@
           <w:sz w:val="21"/>
           <w:szCs w:val="21"/>
         </w:rPr>
-        <w:t>10) ¿En los datos requeridos desde qué edad está permitido viajar sin el permiso del tutor/</w:t>
-      </w:r>
-      <w:proofErr w:type="gramStart"/>
-      <w:r>
-        <w:rPr>
-          <w:rFonts w:ascii="Courier New" w:eastAsia="Courier New" w:hAnsi="Courier New" w:cs="Courier New"/>
-          <w:sz w:val="21"/>
-          <w:szCs w:val="21"/>
-        </w:rPr>
-        <w:t>padres ?</w:t>
-      </w:r>
-      <w:proofErr w:type="gramEnd"/>
+        <w:t>10) ¿En los datos requeridos desde qué edad está permitido viajar sin el permiso del tutor/padres ?</w:t>
+      </w:r>
     </w:p>
     <w:p>
       <w:pPr>
@@ -1568,8 +1538,8 @@
         <w:tblLook w:val="04A0" w:firstRow="1" w:lastRow="0" w:firstColumn="1" w:lastColumn="0" w:noHBand="0" w:noVBand="1"/>
       </w:tblPr>
       <w:tblGrid>
-        <w:gridCol w:w="3716"/>
-        <w:gridCol w:w="5521"/>
+        <w:gridCol w:w="4069"/>
+        <w:gridCol w:w="5168"/>
       </w:tblGrid>
       <w:tr>
         <w:trPr>
@@ -1577,7 +1547,7 @@
         </w:trPr>
         <w:tc>
           <w:tcPr>
-            <w:tcW w:w="0" w:type="auto"/>
+            <w:tcW w:w="4069" w:type="dxa"/>
             <w:vMerge w:val="restart"/>
             <w:tcBorders>
               <w:top w:val="single" w:sz="8" w:space="0" w:color="000000"/>
@@ -1620,7 +1590,7 @@
         </w:tc>
         <w:tc>
           <w:tcPr>
-            <w:tcW w:w="0" w:type="auto"/>
+            <w:tcW w:w="5168" w:type="dxa"/>
             <w:tcBorders>
               <w:top w:val="single" w:sz="8" w:space="0" w:color="000000"/>
               <w:left w:val="single" w:sz="8" w:space="0" w:color="000000"/>
@@ -1663,20 +1633,8 @@
                 <w:szCs w:val="21"/>
                 <w:lang w:val="es-AR"/>
               </w:rPr>
-              <w:t xml:space="preserve"> </w:t>
+              <w:t xml:space="preserve"> Nro_Vuelo</w:t>
             </w:r>
-            <w:proofErr w:type="spellStart"/>
-            <w:r>
-              <w:rPr>
-                <w:rFonts w:ascii="Courier New" w:eastAsia="Times New Roman" w:hAnsi="Courier New" w:cs="Courier New"/>
-                <w:color w:val="000000"/>
-                <w:sz w:val="21"/>
-                <w:szCs w:val="21"/>
-                <w:lang w:val="es-AR"/>
-              </w:rPr>
-              <w:t>Nro_Vuelo</w:t>
-            </w:r>
-            <w:proofErr w:type="spellEnd"/>
           </w:p>
         </w:tc>
       </w:tr>
@@ -1686,7 +1644,7 @@
         </w:trPr>
         <w:tc>
           <w:tcPr>
-            <w:tcW w:w="0" w:type="auto"/>
+            <w:tcW w:w="4069" w:type="dxa"/>
             <w:vMerge/>
             <w:tcBorders>
               <w:top w:val="single" w:sz="8" w:space="0" w:color="000000"/>
@@ -1711,7 +1669,7 @@
         </w:tc>
         <w:tc>
           <w:tcPr>
-            <w:tcW w:w="0" w:type="auto"/>
+            <w:tcW w:w="5168" w:type="dxa"/>
             <w:tcBorders>
               <w:top w:val="single" w:sz="8" w:space="0" w:color="000000"/>
               <w:left w:val="single" w:sz="8" w:space="0" w:color="000000"/>
@@ -1765,7 +1723,7 @@
         </w:trPr>
         <w:tc>
           <w:tcPr>
-            <w:tcW w:w="0" w:type="auto"/>
+            <w:tcW w:w="4069" w:type="dxa"/>
             <w:vMerge/>
             <w:tcBorders>
               <w:top w:val="single" w:sz="8" w:space="0" w:color="000000"/>
@@ -1790,7 +1748,7 @@
         </w:tc>
         <w:tc>
           <w:tcPr>
-            <w:tcW w:w="0" w:type="auto"/>
+            <w:tcW w:w="5168" w:type="dxa"/>
             <w:tcBorders>
               <w:top w:val="single" w:sz="8" w:space="0" w:color="000000"/>
               <w:left w:val="single" w:sz="8" w:space="0" w:color="000000"/>
@@ -1844,7 +1802,7 @@
         </w:trPr>
         <w:tc>
           <w:tcPr>
-            <w:tcW w:w="0" w:type="auto"/>
+            <w:tcW w:w="4069" w:type="dxa"/>
             <w:vMerge/>
             <w:tcBorders>
               <w:top w:val="single" w:sz="8" w:space="0" w:color="000000"/>
@@ -1869,7 +1827,7 @@
         </w:tc>
         <w:tc>
           <w:tcPr>
-            <w:tcW w:w="0" w:type="auto"/>
+            <w:tcW w:w="5168" w:type="dxa"/>
             <w:tcBorders>
               <w:top w:val="single" w:sz="8" w:space="0" w:color="000000"/>
               <w:left w:val="single" w:sz="8" w:space="0" w:color="000000"/>
@@ -1923,7 +1881,7 @@
         </w:trPr>
         <w:tc>
           <w:tcPr>
-            <w:tcW w:w="0" w:type="auto"/>
+            <w:tcW w:w="4069" w:type="dxa"/>
             <w:vMerge/>
             <w:tcBorders>
               <w:top w:val="single" w:sz="8" w:space="0" w:color="000000"/>
@@ -1948,7 +1906,7 @@
         </w:tc>
         <w:tc>
           <w:tcPr>
-            <w:tcW w:w="0" w:type="auto"/>
+            <w:tcW w:w="5168" w:type="dxa"/>
             <w:tcBorders>
               <w:top w:val="single" w:sz="8" w:space="0" w:color="000000"/>
               <w:left w:val="single" w:sz="8" w:space="0" w:color="000000"/>
@@ -2020,8 +1978,8 @@
         <w:tblLook w:val="04A0" w:firstRow="1" w:lastRow="0" w:firstColumn="1" w:lastColumn="0" w:noHBand="0" w:noVBand="1"/>
       </w:tblPr>
       <w:tblGrid>
-        <w:gridCol w:w="3994"/>
-        <w:gridCol w:w="5243"/>
+        <w:gridCol w:w="4069"/>
+        <w:gridCol w:w="5168"/>
       </w:tblGrid>
       <w:tr>
         <w:trPr>
@@ -2029,7 +1987,7 @@
         </w:trPr>
         <w:tc>
           <w:tcPr>
-            <w:tcW w:w="0" w:type="auto"/>
+            <w:tcW w:w="4069" w:type="dxa"/>
             <w:vMerge w:val="restart"/>
             <w:tcBorders>
               <w:top w:val="single" w:sz="8" w:space="0" w:color="000000"/>
@@ -2072,7 +2030,7 @@
         </w:tc>
         <w:tc>
           <w:tcPr>
-            <w:tcW w:w="0" w:type="auto"/>
+            <w:tcW w:w="5168" w:type="dxa"/>
             <w:tcBorders>
               <w:top w:val="single" w:sz="8" w:space="0" w:color="000000"/>
               <w:left w:val="single" w:sz="8" w:space="0" w:color="000000"/>
@@ -2117,7 +2075,6 @@
               </w:rPr>
               <w:t xml:space="preserve"> </w:t>
             </w:r>
-            <w:proofErr w:type="spellStart"/>
             <w:r>
               <w:rPr>
                 <w:rFonts w:ascii="Courier New" w:eastAsia="Times New Roman" w:hAnsi="Courier New" w:cs="Courier New"/>
@@ -2148,7 +2105,6 @@
               </w:rPr>
               <w:t>Reserva</w:t>
             </w:r>
-            <w:proofErr w:type="spellEnd"/>
           </w:p>
         </w:tc>
       </w:tr>
@@ -2158,7 +2114,7 @@
         </w:trPr>
         <w:tc>
           <w:tcPr>
-            <w:tcW w:w="0" w:type="auto"/>
+            <w:tcW w:w="4069" w:type="dxa"/>
             <w:vMerge/>
             <w:tcBorders>
               <w:top w:val="single" w:sz="8" w:space="0" w:color="000000"/>
@@ -2183,7 +2139,7 @@
         </w:tc>
         <w:tc>
           <w:tcPr>
-            <w:tcW w:w="0" w:type="auto"/>
+            <w:tcW w:w="5168" w:type="dxa"/>
             <w:tcBorders>
               <w:top w:val="single" w:sz="8" w:space="0" w:color="000000"/>
               <w:left w:val="single" w:sz="8" w:space="0" w:color="000000"/>
@@ -2225,20 +2181,8 @@
                 <w:szCs w:val="21"/>
                 <w:lang w:val="es-AR"/>
               </w:rPr>
-              <w:t xml:space="preserve"> </w:t>
+              <w:t xml:space="preserve"> Nro_Vuelo</w:t>
             </w:r>
-            <w:proofErr w:type="spellStart"/>
-            <w:r>
-              <w:rPr>
-                <w:rFonts w:ascii="Courier New" w:eastAsia="Times New Roman" w:hAnsi="Courier New" w:cs="Courier New"/>
-                <w:color w:val="000000"/>
-                <w:sz w:val="21"/>
-                <w:szCs w:val="21"/>
-                <w:lang w:val="es-AR"/>
-              </w:rPr>
-              <w:t>Nro_Vuelo</w:t>
-            </w:r>
-            <w:proofErr w:type="spellEnd"/>
           </w:p>
         </w:tc>
       </w:tr>
@@ -2248,7 +2192,7 @@
         </w:trPr>
         <w:tc>
           <w:tcPr>
-            <w:tcW w:w="0" w:type="auto"/>
+            <w:tcW w:w="4069" w:type="dxa"/>
             <w:vMerge/>
             <w:tcBorders>
               <w:top w:val="single" w:sz="8" w:space="0" w:color="000000"/>
@@ -2273,7 +2217,7 @@
         </w:tc>
         <w:tc>
           <w:tcPr>
-            <w:tcW w:w="0" w:type="auto"/>
+            <w:tcW w:w="5168" w:type="dxa"/>
             <w:tcBorders>
               <w:top w:val="single" w:sz="8" w:space="0" w:color="000000"/>
               <w:left w:val="single" w:sz="8" w:space="0" w:color="000000"/>
@@ -2318,7 +2262,6 @@
               </w:rPr>
               <w:t xml:space="preserve"> </w:t>
             </w:r>
-            <w:proofErr w:type="spellStart"/>
             <w:r>
               <w:rPr>
                 <w:rFonts w:ascii="Courier New" w:eastAsia="Times New Roman" w:hAnsi="Courier New" w:cs="Courier New"/>
@@ -2349,7 +2292,6 @@
               </w:rPr>
               <w:t>Cliente</w:t>
             </w:r>
-            <w:proofErr w:type="spellEnd"/>
           </w:p>
         </w:tc>
       </w:tr>
@@ -2359,7 +2301,7 @@
         </w:trPr>
         <w:tc>
           <w:tcPr>
-            <w:tcW w:w="0" w:type="auto"/>
+            <w:tcW w:w="4069" w:type="dxa"/>
             <w:vMerge/>
             <w:tcBorders>
               <w:top w:val="single" w:sz="8" w:space="0" w:color="000000"/>
@@ -2384,7 +2326,7 @@
         </w:tc>
         <w:tc>
           <w:tcPr>
-            <w:tcW w:w="0" w:type="auto"/>
+            <w:tcW w:w="5168" w:type="dxa"/>
             <w:tcBorders>
               <w:top w:val="single" w:sz="8" w:space="0" w:color="000000"/>
               <w:left w:val="single" w:sz="8" w:space="0" w:color="000000"/>
@@ -2429,7 +2371,6 @@
               </w:rPr>
               <w:t xml:space="preserve"> </w:t>
             </w:r>
-            <w:proofErr w:type="spellStart"/>
             <w:r>
               <w:rPr>
                 <w:rFonts w:ascii="Courier New" w:eastAsia="Times New Roman" w:hAnsi="Courier New" w:cs="Courier New"/>
@@ -2460,7 +2401,6 @@
               </w:rPr>
               <w:t>Pago</w:t>
             </w:r>
-            <w:proofErr w:type="spellEnd"/>
           </w:p>
         </w:tc>
       </w:tr>
@@ -2470,7 +2410,7 @@
         </w:trPr>
         <w:tc>
           <w:tcPr>
-            <w:tcW w:w="0" w:type="auto"/>
+            <w:tcW w:w="4069" w:type="dxa"/>
             <w:vMerge/>
             <w:tcBorders>
               <w:top w:val="single" w:sz="8" w:space="0" w:color="000000"/>
@@ -2495,7 +2435,7 @@
         </w:tc>
         <w:tc>
           <w:tcPr>
-            <w:tcW w:w="0" w:type="auto"/>
+            <w:tcW w:w="5168" w:type="dxa"/>
             <w:tcBorders>
               <w:top w:val="single" w:sz="8" w:space="0" w:color="000000"/>
               <w:left w:val="single" w:sz="8" w:space="0" w:color="000000"/>
@@ -2540,7 +2480,6 @@
               </w:rPr>
               <w:t xml:space="preserve"> </w:t>
             </w:r>
-            <w:proofErr w:type="spellStart"/>
             <w:r>
               <w:rPr>
                 <w:rFonts w:ascii="Courier New" w:eastAsia="Times New Roman" w:hAnsi="Courier New" w:cs="Courier New"/>
@@ -2551,11 +2490,461 @@
               </w:rPr>
               <w:t>Nro_Asiento</w:t>
             </w:r>
-            <w:proofErr w:type="spellEnd"/>
           </w:p>
         </w:tc>
       </w:tr>
     </w:tbl>
+    <w:p>
+      <w:pPr>
+        <w:widowControl w:val="0"/>
+        <w:spacing w:after="0" w:line="240" w:lineRule="auto"/>
+        <w:rPr>
+          <w:rFonts w:ascii="Courier New" w:eastAsia="Courier New" w:hAnsi="Courier New" w:cs="Courier New"/>
+          <w:sz w:val="21"/>
+          <w:szCs w:val="21"/>
+        </w:rPr>
+      </w:pPr>
+    </w:p>
+    <w:tbl>
+      <w:tblPr>
+        <w:tblW w:w="9237" w:type="dxa"/>
+        <w:tblCellMar>
+          <w:top w:w="15" w:type="dxa"/>
+          <w:left w:w="15" w:type="dxa"/>
+          <w:bottom w:w="15" w:type="dxa"/>
+          <w:right w:w="15" w:type="dxa"/>
+        </w:tblCellMar>
+        <w:tblLook w:val="04A0" w:firstRow="1" w:lastRow="0" w:firstColumn="1" w:lastColumn="0" w:noHBand="0" w:noVBand="1"/>
+      </w:tblPr>
+      <w:tblGrid>
+        <w:gridCol w:w="4069"/>
+        <w:gridCol w:w="5168"/>
+      </w:tblGrid>
+      <w:tr>
+        <w:trPr>
+          <w:trHeight w:val="410"/>
+        </w:trPr>
+        <w:tc>
+          <w:tcPr>
+            <w:tcW w:w="4069" w:type="dxa"/>
+            <w:vMerge w:val="restart"/>
+            <w:tcBorders>
+              <w:top w:val="single" w:sz="8" w:space="0" w:color="000000"/>
+              <w:left w:val="single" w:sz="8" w:space="0" w:color="000000"/>
+              <w:bottom w:val="single" w:sz="8" w:space="0" w:color="000000"/>
+              <w:right w:val="single" w:sz="8" w:space="0" w:color="000000"/>
+            </w:tcBorders>
+            <w:tcMar>
+              <w:top w:w="100" w:type="dxa"/>
+              <w:left w:w="100" w:type="dxa"/>
+              <w:bottom w:w="100" w:type="dxa"/>
+              <w:right w:w="100" w:type="dxa"/>
+            </w:tcMar>
+            <w:hideMark/>
+          </w:tcPr>
+          <w:p>
+            <w:pPr>
+              <w:spacing w:after="0" w:line="240" w:lineRule="auto"/>
+              <w:jc w:val="center"/>
+              <w:rPr>
+                <w:rFonts w:ascii="Times New Roman" w:eastAsia="Times New Roman" w:hAnsi="Times New Roman" w:cs="Times New Roman"/>
+                <w:sz w:val="24"/>
+                <w:szCs w:val="24"/>
+                <w:lang w:val="es-AR"/>
+              </w:rPr>
+            </w:pPr>
+            <w:r>
+              <w:rPr>
+                <w:rFonts w:ascii="Courier New" w:eastAsia="Times New Roman" w:hAnsi="Courier New" w:cs="Courier New"/>
+                <w:b/>
+                <w:bCs/>
+                <w:color w:val="000000"/>
+                <w:sz w:val="25"/>
+                <w:szCs w:val="25"/>
+                <w:lang w:val="es-AR"/>
+              </w:rPr>
+              <w:t>Pagos</w:t>
+            </w:r>
+          </w:p>
+        </w:tc>
+        <w:tc>
+          <w:tcPr>
+            <w:tcW w:w="5168" w:type="dxa"/>
+            <w:tcBorders>
+              <w:top w:val="single" w:sz="8" w:space="0" w:color="000000"/>
+              <w:left w:val="single" w:sz="8" w:space="0" w:color="000000"/>
+              <w:bottom w:val="single" w:sz="8" w:space="0" w:color="000000"/>
+              <w:right w:val="single" w:sz="8" w:space="0" w:color="000000"/>
+            </w:tcBorders>
+            <w:tcMar>
+              <w:top w:w="100" w:type="dxa"/>
+              <w:left w:w="100" w:type="dxa"/>
+              <w:bottom w:w="100" w:type="dxa"/>
+              <w:right w:w="100" w:type="dxa"/>
+            </w:tcMar>
+            <w:hideMark/>
+          </w:tcPr>
+          <w:p>
+            <w:pPr>
+              <w:spacing w:after="0" w:line="240" w:lineRule="auto"/>
+              <w:rPr>
+                <w:rFonts w:ascii="Times New Roman" w:eastAsia="Times New Roman" w:hAnsi="Times New Roman" w:cs="Times New Roman"/>
+                <w:sz w:val="24"/>
+                <w:szCs w:val="24"/>
+                <w:lang w:val="es-AR"/>
+              </w:rPr>
+            </w:pPr>
+            <w:r>
+              <w:rPr>
+                <w:rFonts w:ascii="Cambria Math" w:eastAsia="Times New Roman" w:hAnsi="Cambria Math" w:cs="Cambria Math"/>
+                <w:color w:val="000000"/>
+                <w:sz w:val="21"/>
+                <w:szCs w:val="21"/>
+                <w:lang w:val="es-AR"/>
+              </w:rPr>
+              <w:t>⧭⧭</w:t>
+            </w:r>
+            <w:r>
+              <w:rPr>
+                <w:rFonts w:ascii="Courier New" w:eastAsia="Times New Roman" w:hAnsi="Courier New" w:cs="Courier New"/>
+                <w:color w:val="000000"/>
+                <w:sz w:val="21"/>
+                <w:szCs w:val="21"/>
+                <w:lang w:val="es-AR"/>
+              </w:rPr>
+              <w:t xml:space="preserve"> ID Transacción</w:t>
+            </w:r>
+          </w:p>
+        </w:tc>
+      </w:tr>
+      <w:tr>
+        <w:trPr>
+          <w:trHeight w:val="410"/>
+        </w:trPr>
+        <w:tc>
+          <w:tcPr>
+            <w:tcW w:w="4069" w:type="dxa"/>
+            <w:vMerge/>
+            <w:tcBorders>
+              <w:top w:val="single" w:sz="8" w:space="0" w:color="000000"/>
+              <w:left w:val="single" w:sz="8" w:space="0" w:color="000000"/>
+              <w:bottom w:val="single" w:sz="8" w:space="0" w:color="000000"/>
+              <w:right w:val="single" w:sz="8" w:space="0" w:color="000000"/>
+            </w:tcBorders>
+            <w:vAlign w:val="center"/>
+            <w:hideMark/>
+          </w:tcPr>
+          <w:p>
+            <w:pPr>
+              <w:spacing w:after="0" w:line="240" w:lineRule="auto"/>
+              <w:rPr>
+                <w:rFonts w:ascii="Times New Roman" w:eastAsia="Times New Roman" w:hAnsi="Times New Roman" w:cs="Times New Roman"/>
+                <w:sz w:val="24"/>
+                <w:szCs w:val="24"/>
+                <w:lang w:val="es-AR"/>
+              </w:rPr>
+            </w:pPr>
+          </w:p>
+        </w:tc>
+        <w:tc>
+          <w:tcPr>
+            <w:tcW w:w="5168" w:type="dxa"/>
+            <w:tcBorders>
+              <w:top w:val="single" w:sz="8" w:space="0" w:color="000000"/>
+              <w:left w:val="single" w:sz="8" w:space="0" w:color="000000"/>
+              <w:bottom w:val="single" w:sz="8" w:space="0" w:color="000000"/>
+              <w:right w:val="single" w:sz="8" w:space="0" w:color="000000"/>
+            </w:tcBorders>
+            <w:tcMar>
+              <w:top w:w="100" w:type="dxa"/>
+              <w:left w:w="100" w:type="dxa"/>
+              <w:bottom w:w="100" w:type="dxa"/>
+              <w:right w:w="100" w:type="dxa"/>
+            </w:tcMar>
+            <w:hideMark/>
+          </w:tcPr>
+          <w:p>
+            <w:pPr>
+              <w:spacing w:after="0" w:line="240" w:lineRule="auto"/>
+              <w:rPr>
+                <w:rFonts w:ascii="Times New Roman" w:eastAsia="Times New Roman" w:hAnsi="Times New Roman" w:cs="Times New Roman"/>
+                <w:sz w:val="24"/>
+                <w:szCs w:val="24"/>
+                <w:lang w:val="es-AR"/>
+              </w:rPr>
+            </w:pPr>
+            <w:r>
+              <w:rPr>
+                <w:rFonts w:ascii="Cambria Math" w:eastAsia="Times New Roman" w:hAnsi="Cambria Math" w:cs="Cambria Math"/>
+                <w:color w:val="000000"/>
+                <w:sz w:val="21"/>
+                <w:szCs w:val="21"/>
+                <w:lang w:val="es-AR"/>
+              </w:rPr>
+              <w:t>⧬⧭</w:t>
+            </w:r>
+            <w:r>
+              <w:rPr>
+                <w:rFonts w:ascii="Courier New" w:eastAsia="Times New Roman" w:hAnsi="Courier New" w:cs="Courier New"/>
+                <w:color w:val="000000"/>
+                <w:sz w:val="21"/>
+                <w:szCs w:val="21"/>
+                <w:lang w:val="es-AR"/>
+              </w:rPr>
+              <w:t xml:space="preserve"> ID_Cliente</w:t>
+            </w:r>
+          </w:p>
+        </w:tc>
+      </w:tr>
+      <w:tr>
+        <w:trPr>
+          <w:trHeight w:val="410"/>
+        </w:trPr>
+        <w:tc>
+          <w:tcPr>
+            <w:tcW w:w="4069" w:type="dxa"/>
+            <w:vMerge/>
+            <w:tcBorders>
+              <w:top w:val="single" w:sz="8" w:space="0" w:color="000000"/>
+              <w:left w:val="single" w:sz="8" w:space="0" w:color="000000"/>
+              <w:bottom w:val="single" w:sz="8" w:space="0" w:color="000000"/>
+              <w:right w:val="single" w:sz="8" w:space="0" w:color="000000"/>
+            </w:tcBorders>
+            <w:vAlign w:val="center"/>
+            <w:hideMark/>
+          </w:tcPr>
+          <w:p>
+            <w:pPr>
+              <w:spacing w:after="0" w:line="240" w:lineRule="auto"/>
+              <w:rPr>
+                <w:rFonts w:ascii="Times New Roman" w:eastAsia="Times New Roman" w:hAnsi="Times New Roman" w:cs="Times New Roman"/>
+                <w:sz w:val="24"/>
+                <w:szCs w:val="24"/>
+                <w:lang w:val="es-AR"/>
+              </w:rPr>
+            </w:pPr>
+          </w:p>
+        </w:tc>
+        <w:tc>
+          <w:tcPr>
+            <w:tcW w:w="5168" w:type="dxa"/>
+            <w:tcBorders>
+              <w:top w:val="single" w:sz="8" w:space="0" w:color="000000"/>
+              <w:left w:val="single" w:sz="8" w:space="0" w:color="000000"/>
+              <w:bottom w:val="single" w:sz="8" w:space="0" w:color="000000"/>
+              <w:right w:val="single" w:sz="8" w:space="0" w:color="000000"/>
+            </w:tcBorders>
+            <w:tcMar>
+              <w:top w:w="100" w:type="dxa"/>
+              <w:left w:w="100" w:type="dxa"/>
+              <w:bottom w:w="100" w:type="dxa"/>
+              <w:right w:w="100" w:type="dxa"/>
+            </w:tcMar>
+            <w:hideMark/>
+          </w:tcPr>
+          <w:p>
+            <w:pPr>
+              <w:spacing w:after="0" w:line="240" w:lineRule="auto"/>
+              <w:rPr>
+                <w:rFonts w:ascii="Times New Roman" w:eastAsia="Times New Roman" w:hAnsi="Times New Roman" w:cs="Times New Roman"/>
+                <w:sz w:val="24"/>
+                <w:szCs w:val="24"/>
+                <w:lang w:val="es-AR"/>
+              </w:rPr>
+            </w:pPr>
+            <w:r>
+              <w:rPr>
+                <w:rFonts w:ascii="Cambria Math" w:eastAsia="Times New Roman" w:hAnsi="Cambria Math" w:cs="Cambria Math"/>
+                <w:color w:val="000000"/>
+                <w:sz w:val="21"/>
+                <w:szCs w:val="21"/>
+                <w:lang w:val="es-AR"/>
+              </w:rPr>
+              <w:t>⧬⧭</w:t>
+            </w:r>
+            <w:r>
+              <w:rPr>
+                <w:rFonts w:ascii="Courier New" w:eastAsia="Times New Roman" w:hAnsi="Courier New" w:cs="Courier New"/>
+                <w:color w:val="000000"/>
+                <w:sz w:val="21"/>
+                <w:szCs w:val="21"/>
+                <w:lang w:val="es-AR"/>
+              </w:rPr>
+              <w:t xml:space="preserve"> ID_Reserva</w:t>
+            </w:r>
+          </w:p>
+        </w:tc>
+      </w:tr>
+      <w:tr>
+        <w:trPr>
+          <w:trHeight w:val="410"/>
+        </w:trPr>
+        <w:tc>
+          <w:tcPr>
+            <w:tcW w:w="4069" w:type="dxa"/>
+            <w:vMerge/>
+            <w:tcBorders>
+              <w:top w:val="single" w:sz="8" w:space="0" w:color="000000"/>
+              <w:left w:val="single" w:sz="8" w:space="0" w:color="000000"/>
+              <w:bottom w:val="single" w:sz="8" w:space="0" w:color="000000"/>
+              <w:right w:val="single" w:sz="8" w:space="0" w:color="000000"/>
+            </w:tcBorders>
+            <w:vAlign w:val="center"/>
+            <w:hideMark/>
+          </w:tcPr>
+          <w:p>
+            <w:pPr>
+              <w:spacing w:after="0" w:line="240" w:lineRule="auto"/>
+              <w:rPr>
+                <w:rFonts w:ascii="Times New Roman" w:eastAsia="Times New Roman" w:hAnsi="Times New Roman" w:cs="Times New Roman"/>
+                <w:sz w:val="24"/>
+                <w:szCs w:val="24"/>
+                <w:lang w:val="es-AR"/>
+              </w:rPr>
+            </w:pPr>
+          </w:p>
+        </w:tc>
+        <w:tc>
+          <w:tcPr>
+            <w:tcW w:w="5168" w:type="dxa"/>
+            <w:tcBorders>
+              <w:top w:val="single" w:sz="8" w:space="0" w:color="000000"/>
+              <w:left w:val="single" w:sz="8" w:space="0" w:color="000000"/>
+              <w:bottom w:val="single" w:sz="8" w:space="0" w:color="000000"/>
+              <w:right w:val="single" w:sz="8" w:space="0" w:color="000000"/>
+            </w:tcBorders>
+            <w:tcMar>
+              <w:top w:w="100" w:type="dxa"/>
+              <w:left w:w="100" w:type="dxa"/>
+              <w:bottom w:w="100" w:type="dxa"/>
+              <w:right w:w="100" w:type="dxa"/>
+            </w:tcMar>
+            <w:hideMark/>
+          </w:tcPr>
+          <w:p>
+            <w:pPr>
+              <w:spacing w:after="0" w:line="240" w:lineRule="auto"/>
+              <w:rPr>
+                <w:rFonts w:ascii="Times New Roman" w:eastAsia="Times New Roman" w:hAnsi="Times New Roman" w:cs="Times New Roman"/>
+                <w:sz w:val="24"/>
+                <w:szCs w:val="24"/>
+                <w:lang w:val="es-AR"/>
+              </w:rPr>
+            </w:pPr>
+            <w:r>
+              <w:rPr>
+                <w:rFonts w:ascii="Cambria Math" w:eastAsia="Times New Roman" w:hAnsi="Cambria Math" w:cs="Cambria Math"/>
+                <w:color w:val="000000"/>
+                <w:sz w:val="21"/>
+                <w:szCs w:val="21"/>
+                <w:lang w:val="es-AR"/>
+              </w:rPr>
+              <w:t>⧬⧬</w:t>
+            </w:r>
+            <w:r>
+              <w:rPr>
+                <w:rFonts w:ascii="Courier New" w:eastAsia="Times New Roman" w:hAnsi="Courier New" w:cs="Courier New"/>
+                <w:color w:val="000000"/>
+                <w:sz w:val="21"/>
+                <w:szCs w:val="21"/>
+                <w:lang w:val="es-AR"/>
+              </w:rPr>
+              <w:t xml:space="preserve"> Fecha</w:t>
+            </w:r>
+          </w:p>
+        </w:tc>
+      </w:tr>
+      <w:tr>
+        <w:trPr>
+          <w:trHeight w:val="410"/>
+        </w:trPr>
+        <w:tc>
+          <w:tcPr>
+            <w:tcW w:w="4069" w:type="dxa"/>
+            <w:vMerge/>
+            <w:tcBorders>
+              <w:top w:val="single" w:sz="8" w:space="0" w:color="000000"/>
+              <w:left w:val="single" w:sz="8" w:space="0" w:color="000000"/>
+              <w:bottom w:val="single" w:sz="8" w:space="0" w:color="000000"/>
+              <w:right w:val="single" w:sz="8" w:space="0" w:color="000000"/>
+            </w:tcBorders>
+            <w:vAlign w:val="center"/>
+            <w:hideMark/>
+          </w:tcPr>
+          <w:p>
+            <w:pPr>
+              <w:spacing w:after="0" w:line="240" w:lineRule="auto"/>
+              <w:rPr>
+                <w:rFonts w:ascii="Times New Roman" w:eastAsia="Times New Roman" w:hAnsi="Times New Roman" w:cs="Times New Roman"/>
+                <w:sz w:val="24"/>
+                <w:szCs w:val="24"/>
+                <w:lang w:val="es-AR"/>
+              </w:rPr>
+            </w:pPr>
+          </w:p>
+        </w:tc>
+        <w:tc>
+          <w:tcPr>
+            <w:tcW w:w="5168" w:type="dxa"/>
+            <w:tcBorders>
+              <w:top w:val="single" w:sz="8" w:space="0" w:color="000000"/>
+              <w:left w:val="single" w:sz="8" w:space="0" w:color="000000"/>
+              <w:bottom w:val="single" w:sz="8" w:space="0" w:color="000000"/>
+              <w:right w:val="single" w:sz="8" w:space="0" w:color="000000"/>
+            </w:tcBorders>
+            <w:tcMar>
+              <w:top w:w="100" w:type="dxa"/>
+              <w:left w:w="100" w:type="dxa"/>
+              <w:bottom w:w="100" w:type="dxa"/>
+              <w:right w:w="100" w:type="dxa"/>
+            </w:tcMar>
+            <w:hideMark/>
+          </w:tcPr>
+          <w:p>
+            <w:pPr>
+              <w:spacing w:after="0" w:line="240" w:lineRule="auto"/>
+              <w:rPr>
+                <w:rFonts w:ascii="Times New Roman" w:eastAsia="Times New Roman" w:hAnsi="Times New Roman" w:cs="Times New Roman"/>
+                <w:sz w:val="24"/>
+                <w:szCs w:val="24"/>
+                <w:lang w:val="es-AR"/>
+              </w:rPr>
+            </w:pPr>
+            <w:r>
+              <w:rPr>
+                <w:rFonts w:ascii="Cambria Math" w:eastAsia="Times New Roman" w:hAnsi="Cambria Math" w:cs="Cambria Math"/>
+                <w:color w:val="000000"/>
+                <w:sz w:val="21"/>
+                <w:szCs w:val="21"/>
+                <w:lang w:val="es-AR"/>
+              </w:rPr>
+              <w:t>⧬⧬</w:t>
+            </w:r>
+            <w:r>
+              <w:rPr>
+                <w:rFonts w:ascii="Courier New" w:eastAsia="Times New Roman" w:hAnsi="Courier New" w:cs="Courier New"/>
+                <w:color w:val="000000"/>
+                <w:sz w:val="21"/>
+                <w:szCs w:val="21"/>
+                <w:lang w:val="es-AR"/>
+              </w:rPr>
+              <w:t xml:space="preserve"> Monto</w:t>
+            </w:r>
+          </w:p>
+        </w:tc>
+      </w:tr>
+    </w:tbl>
+    <w:p>
+      <w:pPr>
+        <w:widowControl w:val="0"/>
+        <w:spacing w:after="0" w:line="240" w:lineRule="auto"/>
+        <w:rPr>
+          <w:rFonts w:ascii="Courier New" w:eastAsia="Courier New" w:hAnsi="Courier New" w:cs="Courier New"/>
+          <w:sz w:val="21"/>
+          <w:szCs w:val="21"/>
+        </w:rPr>
+      </w:pPr>
+    </w:p>
     <w:p>
       <w:pPr>
         <w:widowControl w:val="0"/>
@@ -3026,6 +3415,7 @@
     <w:lsdException w:name="HTML Sample" w:semiHidden="1" w:unhideWhenUsed="1"/>
     <w:lsdException w:name="HTML Typewriter" w:semiHidden="1" w:unhideWhenUsed="1"/>
     <w:lsdException w:name="HTML Variable" w:semiHidden="1" w:unhideWhenUsed="1"/>
+    <w:lsdException w:name="Normal Table" w:semiHidden="1" w:unhideWhenUsed="1"/>
     <w:lsdException w:name="annotation subject" w:semiHidden="1" w:unhideWhenUsed="1"/>
     <w:lsdException w:name="No List" w:semiHidden="1" w:unhideWhenUsed="1"/>
     <w:lsdException w:name="Outline List 1" w:semiHidden="1" w:unhideWhenUsed="1"/>
@@ -3068,8 +3458,11 @@
     <w:lsdException w:name="Table Contemporary" w:semiHidden="1" w:unhideWhenUsed="1"/>
     <w:lsdException w:name="Table Elegant" w:semiHidden="1" w:unhideWhenUsed="1"/>
     <w:lsdException w:name="Table Professional" w:semiHidden="1" w:unhideWhenUsed="1"/>
+    <w:lsdException w:name="Table Subtle 1" w:semiHidden="1" w:unhideWhenUsed="1"/>
     <w:lsdException w:name="Table Subtle 2" w:semiHidden="1" w:unhideWhenUsed="1"/>
     <w:lsdException w:name="Table Web 1" w:semiHidden="1" w:unhideWhenUsed="1"/>
+    <w:lsdException w:name="Table Web 2" w:semiHidden="1" w:unhideWhenUsed="1"/>
+    <w:lsdException w:name="Table Web 3" w:semiHidden="1" w:unhideWhenUsed="1"/>
     <w:lsdException w:name="Balloon Text" w:semiHidden="1" w:unhideWhenUsed="1"/>
     <w:lsdException w:name="Table Grid" w:uiPriority="59"/>
     <w:lsdException w:name="Table Theme" w:semiHidden="1" w:unhideWhenUsed="1"/>
@@ -3298,7 +3691,7 @@
     <w:name w:val="Normal"/>
     <w:qFormat/>
   </w:style>
-  <w:style w:type="paragraph" w:styleId="Heading1">
+  <w:style w:type="paragraph" w:styleId="Ttulo1">
     <w:name w:val="heading 1"/>
     <w:basedOn w:val="Normal"/>
     <w:next w:val="Normal"/>
@@ -3314,7 +3707,7 @@
       <w:szCs w:val="48"/>
     </w:rPr>
   </w:style>
-  <w:style w:type="paragraph" w:styleId="Heading2">
+  <w:style w:type="paragraph" w:styleId="Ttulo2">
     <w:name w:val="heading 2"/>
     <w:basedOn w:val="Normal"/>
     <w:next w:val="Normal"/>
@@ -3330,7 +3723,7 @@
       <w:szCs w:val="36"/>
     </w:rPr>
   </w:style>
-  <w:style w:type="paragraph" w:styleId="Heading3">
+  <w:style w:type="paragraph" w:styleId="Ttulo3">
     <w:name w:val="heading 3"/>
     <w:basedOn w:val="Normal"/>
     <w:next w:val="Normal"/>
@@ -3346,7 +3739,7 @@
       <w:szCs w:val="28"/>
     </w:rPr>
   </w:style>
-  <w:style w:type="paragraph" w:styleId="Heading4">
+  <w:style w:type="paragraph" w:styleId="Ttulo4">
     <w:name w:val="heading 4"/>
     <w:basedOn w:val="Normal"/>
     <w:next w:val="Normal"/>
@@ -3362,7 +3755,7 @@
       <w:szCs w:val="24"/>
     </w:rPr>
   </w:style>
-  <w:style w:type="paragraph" w:styleId="Heading5">
+  <w:style w:type="paragraph" w:styleId="Ttulo5">
     <w:name w:val="heading 5"/>
     <w:basedOn w:val="Normal"/>
     <w:next w:val="Normal"/>
@@ -3376,7 +3769,7 @@
       <w:b/>
     </w:rPr>
   </w:style>
-  <w:style w:type="paragraph" w:styleId="Heading6">
+  <w:style w:type="paragraph" w:styleId="Ttulo6">
     <w:name w:val="heading 6"/>
     <w:basedOn w:val="Normal"/>
     <w:next w:val="Normal"/>
@@ -3392,13 +3785,13 @@
       <w:szCs w:val="20"/>
     </w:rPr>
   </w:style>
-  <w:style w:type="character" w:default="1" w:styleId="DefaultParagraphFont">
+  <w:style w:type="character" w:default="1" w:styleId="Fuentedeprrafopredeter">
     <w:name w:val="Default Paragraph Font"/>
     <w:uiPriority w:val="1"/>
     <w:semiHidden/>
     <w:unhideWhenUsed/>
   </w:style>
-  <w:style w:type="table" w:default="1" w:styleId="TableNormal">
+  <w:style w:type="table" w:default="1" w:styleId="Tablanormal">
     <w:name w:val="Normal Table"/>
     <w:uiPriority w:val="99"/>
     <w:semiHidden/>
@@ -3413,7 +3806,7 @@
       </w:tblCellMar>
     </w:tblPr>
   </w:style>
-  <w:style w:type="numbering" w:default="1" w:styleId="NoList">
+  <w:style w:type="numbering" w:default="1" w:styleId="Sinlista">
     <w:name w:val="No List"/>
     <w:uiPriority w:val="99"/>
     <w:semiHidden/>
@@ -3430,7 +3823,7 @@
       </w:tblCellMar>
     </w:tblPr>
   </w:style>
-  <w:style w:type="paragraph" w:styleId="Title">
+  <w:style w:type="paragraph" w:styleId="Ttulo">
     <w:name w:val="Title"/>
     <w:basedOn w:val="Normal"/>
     <w:next w:val="Normal"/>
@@ -3445,10 +3838,10 @@
       <w:szCs w:val="72"/>
     </w:rPr>
   </w:style>
-  <w:style w:type="paragraph" w:styleId="PlainText">
+  <w:style w:type="paragraph" w:styleId="Textosinformato">
     <w:name w:val="Plain Text"/>
     <w:basedOn w:val="Normal"/>
-    <w:link w:val="PlainTextChar"/>
+    <w:link w:val="TextosinformatoCar"/>
     <w:uiPriority w:val="99"/>
     <w:unhideWhenUsed/>
     <w:rsid w:val="00D62A51"/>
@@ -3461,10 +3854,10 @@
       <w:szCs w:val="21"/>
     </w:rPr>
   </w:style>
-  <w:style w:type="character" w:customStyle="1" w:styleId="PlainTextChar">
-    <w:name w:val="Plain Text Char"/>
-    <w:basedOn w:val="DefaultParagraphFont"/>
-    <w:link w:val="PlainText"/>
+  <w:style w:type="character" w:customStyle="1" w:styleId="TextosinformatoCar">
+    <w:name w:val="Texto sin formato Car"/>
+    <w:basedOn w:val="Fuentedeprrafopredeter"/>
+    <w:link w:val="Textosinformato"/>
     <w:uiPriority w:val="99"/>
     <w:rsid w:val="00D62A51"/>
     <w:rPr>
@@ -3473,7 +3866,7 @@
       <w:szCs w:val="21"/>
     </w:rPr>
   </w:style>
-  <w:style w:type="paragraph" w:styleId="Subtitle">
+  <w:style w:type="paragraph" w:styleId="Subttulo">
     <w:name w:val="Subtitle"/>
     <w:basedOn w:val="Normal"/>
     <w:next w:val="Normal"/>
@@ -3542,10 +3935,10 @@
       </w:tblCellMar>
     </w:tblPr>
   </w:style>
-  <w:style w:type="paragraph" w:styleId="BalloonText">
+  <w:style w:type="paragraph" w:styleId="Textodeglobo">
     <w:name w:val="Balloon Text"/>
     <w:basedOn w:val="Normal"/>
-    <w:link w:val="BalloonTextChar"/>
+    <w:link w:val="TextodegloboCar"/>
     <w:uiPriority w:val="99"/>
     <w:semiHidden/>
     <w:unhideWhenUsed/>
@@ -3559,10 +3952,10 @@
       <w:szCs w:val="16"/>
     </w:rPr>
   </w:style>
-  <w:style w:type="character" w:customStyle="1" w:styleId="BalloonTextChar">
-    <w:name w:val="Balloon Text Char"/>
-    <w:basedOn w:val="DefaultParagraphFont"/>
-    <w:link w:val="BalloonText"/>
+  <w:style w:type="character" w:customStyle="1" w:styleId="TextodegloboCar">
+    <w:name w:val="Texto de globo Car"/>
+    <w:basedOn w:val="Fuentedeprrafopredeter"/>
+    <w:link w:val="Textodeglobo"/>
     <w:uiPriority w:val="99"/>
     <w:semiHidden/>
     <w:rsid w:val="00B42E42"/>
@@ -3570,6 +3963,23 @@
       <w:rFonts w:ascii="Tahoma" w:hAnsi="Tahoma" w:cs="Tahoma"/>
       <w:sz w:val="16"/>
       <w:szCs w:val="16"/>
+    </w:rPr>
+  </w:style>
+  <w:style w:type="paragraph" w:styleId="NormalWeb">
+    <w:name w:val="Normal (Web)"/>
+    <w:basedOn w:val="Normal"/>
+    <w:uiPriority w:val="99"/>
+    <w:semiHidden/>
+    <w:unhideWhenUsed/>
+    <w:rsid w:val="005824B7"/>
+    <w:pPr>
+      <w:spacing w:before="100" w:beforeAutospacing="1" w:after="100" w:afterAutospacing="1" w:line="240" w:lineRule="auto"/>
+    </w:pPr>
+    <w:rPr>
+      <w:rFonts w:ascii="Times New Roman" w:eastAsia="Times New Roman" w:hAnsi="Times New Roman" w:cs="Times New Roman"/>
+      <w:sz w:val="24"/>
+      <w:szCs w:val="24"/>
+      <w:lang w:val="es-AR"/>
     </w:rPr>
   </w:style>
 </w:styles>

</xml_diff>

<commit_message>
Agregando cambios de Cliente a la tabla
</commit_message>
<xml_diff>
--- a/Practica_DFD_Reserva_de_Vuelos.docx
+++ b/Practica_DFD_Reserva_de_Vuelos.docx
@@ -1,6 +1,6 @@
 
 <file path=word/document.xml><?xml version="1.0" encoding="utf-8"?>
-<w:document xmlns:wpc="http://schemas.microsoft.com/office/word/2010/wordprocessingCanvas" xmlns:cx="http://schemas.microsoft.com/office/drawing/2014/chartex" xmlns:cx1="http://schemas.microsoft.com/office/drawing/2015/9/8/chartex" xmlns:cx2="http://schemas.microsoft.com/office/drawing/2015/10/21/chartex" xmlns:cx3="http://schemas.microsoft.com/office/drawing/2016/5/9/chartex" xmlns:cx4="http://schemas.microsoft.com/office/drawing/2016/5/10/chartex" xmlns:cx5="http://schemas.microsoft.com/office/drawing/2016/5/11/chartex" xmlns:cx6="http://schemas.microsoft.com/office/drawing/2016/5/12/chartex" xmlns:cx7="http://schemas.microsoft.com/office/drawing/2016/5/13/chartex" xmlns:cx8="http://schemas.microsoft.com/office/drawing/2016/5/14/chartex" xmlns:mc="http://schemas.openxmlformats.org/markup-compatibility/2006" xmlns:aink="http://schemas.microsoft.com/office/drawing/2016/ink" xmlns:am3d="http://schemas.microsoft.com/office/drawing/2017/model3d" xmlns:o="urn:schemas-microsoft-com:office:office" xmlns:oel="http://schemas.microsoft.com/office/2019/extlst" xmlns:r="http://schemas.openxmlformats.org/officeDocument/2006/relationships" xmlns:m="http://schemas.openxmlformats.org/officeDocument/2006/math" xmlns:v="urn:schemas-microsoft-com:vml" xmlns:wp14="http://schemas.microsoft.com/office/word/2010/wordprocessingDrawing" xmlns:wp="http://schemas.openxmlformats.org/drawingml/2006/wordprocessingDrawing" xmlns:w10="urn:schemas-microsoft-com:office:word" xmlns:w="http://schemas.openxmlformats.org/wordprocessingml/2006/main" xmlns:w14="http://schemas.microsoft.com/office/word/2010/wordml" xmlns:w15="http://schemas.microsoft.com/office/word/2012/wordml" xmlns:w16cex="http://schemas.microsoft.com/office/word/2018/wordml/cex" xmlns:w16cid="http://schemas.microsoft.com/office/word/2016/wordml/cid" xmlns:w16="http://schemas.microsoft.com/office/word/2018/wordml" xmlns:w16du="http://schemas.microsoft.com/office/word/2023/wordml/word16du" xmlns:w16sdtdh="http://schemas.microsoft.com/office/word/2020/wordml/sdtdatahash" xmlns:w16se="http://schemas.microsoft.com/office/word/2015/wordml/symex" xmlns:wpg="http://schemas.microsoft.com/office/word/2010/wordprocessingGroup" xmlns:wpi="http://schemas.microsoft.com/office/word/2010/wordprocessingInk" xmlns:wne="http://schemas.microsoft.com/office/word/2006/wordml" xmlns:wps="http://schemas.microsoft.com/office/word/2010/wordprocessingShape" mc:Ignorable="w14 w15 w16se w16cid w16 w16cex w16sdtdh wp14">
+<w:document xmlns:wpc="http://schemas.microsoft.com/office/word/2010/wordprocessingCanvas" xmlns:mc="http://schemas.openxmlformats.org/markup-compatibility/2006" xmlns:o="urn:schemas-microsoft-com:office:office" xmlns:r="http://schemas.openxmlformats.org/officeDocument/2006/relationships" xmlns:m="http://schemas.openxmlformats.org/officeDocument/2006/math" xmlns:v="urn:schemas-microsoft-com:vml" xmlns:wp14="http://schemas.microsoft.com/office/word/2010/wordprocessingDrawing" xmlns:wp="http://schemas.openxmlformats.org/drawingml/2006/wordprocessingDrawing" xmlns:w10="urn:schemas-microsoft-com:office:word" xmlns:w="http://schemas.openxmlformats.org/wordprocessingml/2006/main" xmlns:w14="http://schemas.microsoft.com/office/word/2010/wordml" xmlns:wpg="http://schemas.microsoft.com/office/word/2010/wordprocessingGroup" xmlns:wpi="http://schemas.microsoft.com/office/word/2010/wordprocessingInk" xmlns:wne="http://schemas.microsoft.com/office/word/2006/wordml" xmlns:wps="http://schemas.microsoft.com/office/word/2010/wordprocessingShape" mc:Ignorable="w14 wp14">
   <w:body>
     <w:p>
       <w:pPr>
@@ -176,7 +176,47 @@
           <w:sz w:val="21"/>
           <w:szCs w:val="21"/>
         </w:rPr>
-        <w:t xml:space="preserve">El proceso de reserva de pasajes aéreos implica varios pasos. El cliente o el agente de reservas busca información sobre vuelos disponibles, que se encuentra almacenada en la base de datos de vuelos. Una vez que se encuentra el vuelo deseado, se selecciona el vuelo y se realiza una solicitud de información de pasajeros. El cliente o el agente de reservas proporciona la información de los pasajeros y luego realiza un pago, que se registra en el registro de pagos. Si el pago es exitoso, se confirma la reserva y se actualiza el registro de reservas. </w:t>
+        <w:t xml:space="preserve">El proceso de reserva de pasajes aéreos implica varios pasos. El cliente o el agente de reservas </w:t>
+      </w:r>
+      <w:proofErr w:type="gramStart"/>
+      <w:r>
+        <w:rPr>
+          <w:rFonts w:ascii="Courier New" w:eastAsia="Courier New" w:hAnsi="Courier New" w:cs="Courier New"/>
+          <w:color w:val="000000"/>
+          <w:sz w:val="21"/>
+          <w:szCs w:val="21"/>
+        </w:rPr>
+        <w:t>busca</w:t>
+      </w:r>
+      <w:proofErr w:type="gramEnd"/>
+      <w:r>
+        <w:rPr>
+          <w:rFonts w:ascii="Courier New" w:eastAsia="Courier New" w:hAnsi="Courier New" w:cs="Courier New"/>
+          <w:color w:val="000000"/>
+          <w:sz w:val="21"/>
+          <w:szCs w:val="21"/>
+        </w:rPr>
+        <w:t xml:space="preserve"> información sobre vuelos disponibles, que se encuentra almacenada en la base de datos de vuelos. Una vez que se encuentra el vuelo deseado, se selecciona el vuelo y se realiza una solicitud de información de pasajeros. El cliente o el agente de reservas </w:t>
+      </w:r>
+      <w:proofErr w:type="gramStart"/>
+      <w:r>
+        <w:rPr>
+          <w:rFonts w:ascii="Courier New" w:eastAsia="Courier New" w:hAnsi="Courier New" w:cs="Courier New"/>
+          <w:color w:val="000000"/>
+          <w:sz w:val="21"/>
+          <w:szCs w:val="21"/>
+        </w:rPr>
+        <w:t>proporciona</w:t>
+      </w:r>
+      <w:proofErr w:type="gramEnd"/>
+      <w:r>
+        <w:rPr>
+          <w:rFonts w:ascii="Courier New" w:eastAsia="Courier New" w:hAnsi="Courier New" w:cs="Courier New"/>
+          <w:color w:val="000000"/>
+          <w:sz w:val="21"/>
+          <w:szCs w:val="21"/>
+        </w:rPr>
+        <w:t xml:space="preserve"> la información de los pasajeros y luego realiza un pago, que se registra en el registro de pagos. Si el pago es exitoso, se confirma la reserva y se actualiza el registro de reservas. </w:t>
       </w:r>
     </w:p>
     <w:p>
@@ -1153,8 +1193,18 @@
           <w:sz w:val="21"/>
           <w:szCs w:val="21"/>
         </w:rPr>
-        <w:t>10) ¿En los datos requeridos desde qué edad está permitido viajar sin el permiso del tutor/padres ?</w:t>
-      </w:r>
+        <w:t>10) ¿En los datos requeridos desde qué edad está permitido viajar sin el permiso del tutor/</w:t>
+      </w:r>
+      <w:proofErr w:type="gramStart"/>
+      <w:r>
+        <w:rPr>
+          <w:rFonts w:ascii="Courier New" w:eastAsia="Courier New" w:hAnsi="Courier New" w:cs="Courier New"/>
+          <w:sz w:val="21"/>
+          <w:szCs w:val="21"/>
+        </w:rPr>
+        <w:t>padres ?</w:t>
+      </w:r>
+      <w:proofErr w:type="gramEnd"/>
     </w:p>
     <w:p>
       <w:pPr>
@@ -1338,7 +1388,25 @@
           <w:sz w:val="21"/>
           <w:szCs w:val="21"/>
         </w:rPr>
-        <w:t>Los usuarios deben pagar por su reserva antes de la fecha límite de pago establecida por la aerolínea.</w:t>
+        <w:t xml:space="preserve">Los usuarios deben pagar por su reserva antes de la fecha límite de pago </w:t>
+      </w:r>
+      <w:proofErr w:type="gramStart"/>
+      <w:r>
+        <w:rPr>
+          <w:rFonts w:ascii="Courier New" w:eastAsia="Courier New" w:hAnsi="Courier New" w:cs="Courier New"/>
+          <w:sz w:val="21"/>
+          <w:szCs w:val="21"/>
+        </w:rPr>
+        <w:t>establecida</w:t>
+      </w:r>
+      <w:proofErr w:type="gramEnd"/>
+      <w:r>
+        <w:rPr>
+          <w:rFonts w:ascii="Courier New" w:eastAsia="Courier New" w:hAnsi="Courier New" w:cs="Courier New"/>
+          <w:sz w:val="21"/>
+          <w:szCs w:val="21"/>
+        </w:rPr>
+        <w:t xml:space="preserve"> por la aerolínea.</w:t>
       </w:r>
     </w:p>
     <w:p>
@@ -1890,6 +1958,260 @@
               <w:right w:val="single" w:sz="8" w:space="0" w:color="000000"/>
             </w:tcBorders>
             <w:vAlign w:val="center"/>
+          </w:tcPr>
+          <w:p>
+            <w:pPr>
+              <w:spacing w:after="0" w:line="240" w:lineRule="auto"/>
+              <w:rPr>
+                <w:rFonts w:ascii="Times New Roman" w:eastAsia="Times New Roman" w:hAnsi="Times New Roman" w:cs="Times New Roman"/>
+                <w:sz w:val="24"/>
+                <w:szCs w:val="24"/>
+                <w:lang w:val="es-AR"/>
+              </w:rPr>
+            </w:pPr>
+          </w:p>
+        </w:tc>
+        <w:tc>
+          <w:tcPr>
+            <w:tcW w:w="5168" w:type="dxa"/>
+            <w:tcBorders>
+              <w:top w:val="single" w:sz="8" w:space="0" w:color="000000"/>
+              <w:left w:val="single" w:sz="8" w:space="0" w:color="000000"/>
+              <w:bottom w:val="single" w:sz="8" w:space="0" w:color="000000"/>
+              <w:right w:val="single" w:sz="8" w:space="0" w:color="000000"/>
+            </w:tcBorders>
+            <w:tcMar>
+              <w:top w:w="100" w:type="dxa"/>
+              <w:left w:w="100" w:type="dxa"/>
+              <w:bottom w:w="100" w:type="dxa"/>
+              <w:right w:w="100" w:type="dxa"/>
+            </w:tcMar>
+          </w:tcPr>
+          <w:p>
+            <w:pPr>
+              <w:spacing w:after="0" w:line="240" w:lineRule="auto"/>
+              <w:rPr>
+                <w:rFonts w:ascii="Cambria Math" w:eastAsia="Times New Roman" w:hAnsi="Cambria Math" w:cs="Cambria Math"/>
+                <w:color w:val="000000"/>
+                <w:sz w:val="21"/>
+                <w:szCs w:val="21"/>
+                <w:lang w:val="es-AR"/>
+              </w:rPr>
+            </w:pPr>
+            <w:r>
+              <w:rPr>
+                <w:rFonts w:ascii="Cambria Math" w:eastAsia="Times New Roman" w:hAnsi="Cambria Math" w:cs="Cambria Math"/>
+                <w:color w:val="000000"/>
+                <w:sz w:val="21"/>
+                <w:szCs w:val="21"/>
+                <w:lang w:val="es-AR"/>
+              </w:rPr>
+              <w:t>○</w:t>
+            </w:r>
+            <w:r>
+              <w:rPr>
+                <w:rFonts w:ascii="Courier New" w:eastAsia="Times New Roman" w:hAnsi="Courier New" w:cs="Courier New"/>
+                <w:color w:val="000000"/>
+                <w:sz w:val="21"/>
+                <w:szCs w:val="21"/>
+                <w:lang w:val="es-AR"/>
+              </w:rPr>
+              <w:t xml:space="preserve"> Destino</w:t>
+            </w:r>
+          </w:p>
+        </w:tc>
+      </w:tr>
+      <w:tr>
+        <w:trPr>
+          <w:trHeight w:val="410"/>
+        </w:trPr>
+        <w:tc>
+          <w:tcPr>
+            <w:tcW w:w="4069" w:type="dxa"/>
+            <w:vMerge/>
+            <w:tcBorders>
+              <w:top w:val="single" w:sz="8" w:space="0" w:color="000000"/>
+              <w:left w:val="single" w:sz="8" w:space="0" w:color="000000"/>
+              <w:bottom w:val="single" w:sz="8" w:space="0" w:color="000000"/>
+              <w:right w:val="single" w:sz="8" w:space="0" w:color="000000"/>
+            </w:tcBorders>
+            <w:vAlign w:val="center"/>
+          </w:tcPr>
+          <w:p>
+            <w:pPr>
+              <w:spacing w:after="0" w:line="240" w:lineRule="auto"/>
+              <w:rPr>
+                <w:rFonts w:ascii="Times New Roman" w:eastAsia="Times New Roman" w:hAnsi="Times New Roman" w:cs="Times New Roman"/>
+                <w:sz w:val="24"/>
+                <w:szCs w:val="24"/>
+                <w:lang w:val="es-AR"/>
+              </w:rPr>
+            </w:pPr>
+          </w:p>
+        </w:tc>
+        <w:tc>
+          <w:tcPr>
+            <w:tcW w:w="5168" w:type="dxa"/>
+            <w:tcBorders>
+              <w:top w:val="single" w:sz="8" w:space="0" w:color="000000"/>
+              <w:left w:val="single" w:sz="8" w:space="0" w:color="000000"/>
+              <w:bottom w:val="single" w:sz="8" w:space="0" w:color="000000"/>
+              <w:right w:val="single" w:sz="8" w:space="0" w:color="000000"/>
+            </w:tcBorders>
+            <w:tcMar>
+              <w:top w:w="100" w:type="dxa"/>
+              <w:left w:w="100" w:type="dxa"/>
+              <w:bottom w:w="100" w:type="dxa"/>
+              <w:right w:w="100" w:type="dxa"/>
+            </w:tcMar>
+          </w:tcPr>
+          <w:p>
+            <w:pPr>
+              <w:spacing w:after="0" w:line="240" w:lineRule="auto"/>
+              <w:rPr>
+                <w:rFonts w:ascii="Cambria Math" w:eastAsia="Times New Roman" w:hAnsi="Cambria Math" w:cs="Cambria Math"/>
+                <w:color w:val="000000"/>
+                <w:sz w:val="21"/>
+                <w:szCs w:val="21"/>
+                <w:lang w:val="es-AR"/>
+              </w:rPr>
+            </w:pPr>
+            <w:r>
+              <w:rPr>
+                <w:rFonts w:ascii="Cambria Math" w:eastAsia="Times New Roman" w:hAnsi="Cambria Math" w:cs="Cambria Math"/>
+                <w:color w:val="000000"/>
+                <w:sz w:val="21"/>
+                <w:szCs w:val="21"/>
+                <w:lang w:val="es-AR"/>
+              </w:rPr>
+              <w:t>○</w:t>
+            </w:r>
+            <w:r>
+              <w:rPr>
+                <w:rFonts w:ascii="Courier New" w:eastAsia="Times New Roman" w:hAnsi="Courier New" w:cs="Courier New"/>
+                <w:color w:val="000000"/>
+                <w:sz w:val="21"/>
+                <w:szCs w:val="21"/>
+                <w:lang w:val="es-AR"/>
+              </w:rPr>
+              <w:t xml:space="preserve"> </w:t>
+            </w:r>
+            <w:r>
+              <w:rPr>
+                <w:rFonts w:ascii="Courier New" w:eastAsia="Times New Roman" w:hAnsi="Courier New" w:cs="Courier New"/>
+                <w:color w:val="000000"/>
+                <w:sz w:val="21"/>
+                <w:szCs w:val="21"/>
+                <w:lang w:val="es-AR"/>
+              </w:rPr>
+              <w:t>Hora_salida_local</w:t>
+            </w:r>
+          </w:p>
+        </w:tc>
+      </w:tr>
+      <w:tr>
+        <w:trPr>
+          <w:trHeight w:val="410"/>
+        </w:trPr>
+        <w:tc>
+          <w:tcPr>
+            <w:tcW w:w="4069" w:type="dxa"/>
+            <w:vMerge/>
+            <w:tcBorders>
+              <w:top w:val="single" w:sz="8" w:space="0" w:color="000000"/>
+              <w:left w:val="single" w:sz="8" w:space="0" w:color="000000"/>
+              <w:bottom w:val="single" w:sz="8" w:space="0" w:color="000000"/>
+              <w:right w:val="single" w:sz="8" w:space="0" w:color="000000"/>
+            </w:tcBorders>
+            <w:vAlign w:val="center"/>
+          </w:tcPr>
+          <w:p>
+            <w:pPr>
+              <w:spacing w:after="0" w:line="240" w:lineRule="auto"/>
+              <w:rPr>
+                <w:rFonts w:ascii="Times New Roman" w:eastAsia="Times New Roman" w:hAnsi="Times New Roman" w:cs="Times New Roman"/>
+                <w:sz w:val="24"/>
+                <w:szCs w:val="24"/>
+                <w:lang w:val="es-AR"/>
+              </w:rPr>
+            </w:pPr>
+          </w:p>
+        </w:tc>
+        <w:tc>
+          <w:tcPr>
+            <w:tcW w:w="5168" w:type="dxa"/>
+            <w:tcBorders>
+              <w:top w:val="single" w:sz="8" w:space="0" w:color="000000"/>
+              <w:left w:val="single" w:sz="8" w:space="0" w:color="000000"/>
+              <w:bottom w:val="single" w:sz="8" w:space="0" w:color="000000"/>
+              <w:right w:val="single" w:sz="8" w:space="0" w:color="000000"/>
+            </w:tcBorders>
+            <w:tcMar>
+              <w:top w:w="100" w:type="dxa"/>
+              <w:left w:w="100" w:type="dxa"/>
+              <w:bottom w:w="100" w:type="dxa"/>
+              <w:right w:w="100" w:type="dxa"/>
+            </w:tcMar>
+          </w:tcPr>
+          <w:p>
+            <w:pPr>
+              <w:spacing w:after="0" w:line="240" w:lineRule="auto"/>
+              <w:rPr>
+                <w:rFonts w:ascii="Cambria Math" w:eastAsia="Times New Roman" w:hAnsi="Cambria Math" w:cs="Cambria Math"/>
+                <w:color w:val="000000"/>
+                <w:sz w:val="21"/>
+                <w:szCs w:val="21"/>
+                <w:lang w:val="es-AR"/>
+              </w:rPr>
+            </w:pPr>
+            <w:r>
+              <w:rPr>
+                <w:rFonts w:ascii="Cambria Math" w:eastAsia="Times New Roman" w:hAnsi="Cambria Math" w:cs="Cambria Math"/>
+                <w:color w:val="000000"/>
+                <w:sz w:val="21"/>
+                <w:szCs w:val="21"/>
+                <w:lang w:val="es-AR"/>
+              </w:rPr>
+              <w:t>○</w:t>
+            </w:r>
+            <w:r>
+              <w:rPr>
+                <w:rFonts w:ascii="Courier New" w:eastAsia="Times New Roman" w:hAnsi="Courier New" w:cs="Courier New"/>
+                <w:color w:val="000000"/>
+                <w:sz w:val="21"/>
+                <w:szCs w:val="21"/>
+                <w:lang w:val="es-AR"/>
+              </w:rPr>
+              <w:t xml:space="preserve"> </w:t>
+            </w:r>
+            <w:r>
+              <w:rPr>
+                <w:rFonts w:ascii="Courier New" w:eastAsia="Times New Roman" w:hAnsi="Courier New" w:cs="Courier New"/>
+                <w:color w:val="000000"/>
+                <w:sz w:val="21"/>
+                <w:szCs w:val="21"/>
+                <w:lang w:val="es-AR"/>
+              </w:rPr>
+              <w:t>Hora_llegada_local</w:t>
+            </w:r>
+          </w:p>
+        </w:tc>
+      </w:tr>
+      <w:tr>
+        <w:trPr>
+          <w:trHeight w:val="410"/>
+        </w:trPr>
+        <w:tc>
+          <w:tcPr>
+            <w:tcW w:w="4069" w:type="dxa"/>
+            <w:vMerge/>
+            <w:tcBorders>
+              <w:top w:val="single" w:sz="8" w:space="0" w:color="000000"/>
+              <w:left w:val="single" w:sz="8" w:space="0" w:color="000000"/>
+              <w:bottom w:val="single" w:sz="8" w:space="0" w:color="000000"/>
+              <w:right w:val="single" w:sz="8" w:space="0" w:color="000000"/>
+            </w:tcBorders>
+            <w:vAlign w:val="center"/>
             <w:hideMark/>
           </w:tcPr>
           <w:p>
@@ -1949,7 +2271,17 @@
                 <w:szCs w:val="21"/>
                 <w:lang w:val="es-AR"/>
               </w:rPr>
-              <w:t xml:space="preserve"> Destino</w:t>
+              <w:t xml:space="preserve"> </w:t>
+            </w:r>
+            <w:r>
+              <w:rPr>
+                <w:rFonts w:ascii="Courier New" w:eastAsia="Times New Roman" w:hAnsi="Courier New" w:cs="Courier New"/>
+                <w:color w:val="000000"/>
+                <w:sz w:val="21"/>
+                <w:szCs w:val="21"/>
+                <w:lang w:val="es-AR"/>
+              </w:rPr>
+              <w:t>Duracion_del_vuelo</w:t>
             </w:r>
           </w:p>
         </w:tc>
@@ -2419,6 +2751,94 @@
               <w:right w:val="single" w:sz="8" w:space="0" w:color="000000"/>
             </w:tcBorders>
             <w:vAlign w:val="center"/>
+          </w:tcPr>
+          <w:p>
+            <w:pPr>
+              <w:spacing w:after="0" w:line="240" w:lineRule="auto"/>
+              <w:rPr>
+                <w:rFonts w:ascii="Times New Roman" w:eastAsia="Times New Roman" w:hAnsi="Times New Roman" w:cs="Times New Roman"/>
+                <w:sz w:val="24"/>
+                <w:szCs w:val="24"/>
+                <w:lang w:val="es-AR"/>
+              </w:rPr>
+            </w:pPr>
+          </w:p>
+        </w:tc>
+        <w:tc>
+          <w:tcPr>
+            <w:tcW w:w="5168" w:type="dxa"/>
+            <w:tcBorders>
+              <w:top w:val="single" w:sz="8" w:space="0" w:color="000000"/>
+              <w:left w:val="single" w:sz="8" w:space="0" w:color="000000"/>
+              <w:bottom w:val="single" w:sz="8" w:space="0" w:color="000000"/>
+              <w:right w:val="single" w:sz="8" w:space="0" w:color="000000"/>
+            </w:tcBorders>
+            <w:tcMar>
+              <w:top w:w="100" w:type="dxa"/>
+              <w:left w:w="100" w:type="dxa"/>
+              <w:bottom w:w="100" w:type="dxa"/>
+              <w:right w:w="100" w:type="dxa"/>
+            </w:tcMar>
+          </w:tcPr>
+          <w:p>
+            <w:pPr>
+              <w:spacing w:after="0" w:line="240" w:lineRule="auto"/>
+              <w:rPr>
+                <w:rFonts w:ascii="Cambria Math" w:eastAsia="Times New Roman" w:hAnsi="Cambria Math" w:cs="Cambria Math"/>
+                <w:color w:val="000000"/>
+                <w:sz w:val="21"/>
+                <w:szCs w:val="21"/>
+                <w:lang w:val="es-AR"/>
+              </w:rPr>
+            </w:pPr>
+            <w:r>
+              <w:rPr>
+                <w:rFonts w:ascii="Cambria Math" w:eastAsia="Times New Roman" w:hAnsi="Cambria Math" w:cs="Cambria Math"/>
+                <w:color w:val="000000"/>
+                <w:sz w:val="21"/>
+                <w:szCs w:val="21"/>
+                <w:lang w:val="es-AR"/>
+              </w:rPr>
+              <w:t>○</w:t>
+            </w:r>
+            <w:r>
+              <w:rPr>
+                <w:rFonts w:ascii="Courier New" w:eastAsia="Times New Roman" w:hAnsi="Courier New" w:cs="Courier New"/>
+                <w:color w:val="000000"/>
+                <w:sz w:val="21"/>
+                <w:szCs w:val="21"/>
+                <w:lang w:val="es-AR"/>
+              </w:rPr>
+              <w:t xml:space="preserve"> </w:t>
+            </w:r>
+            <w:r>
+              <w:rPr>
+                <w:rFonts w:ascii="Courier New" w:eastAsia="Times New Roman" w:hAnsi="Courier New" w:cs="Courier New"/>
+                <w:color w:val="000000"/>
+                <w:sz w:val="21"/>
+                <w:szCs w:val="21"/>
+                <w:lang w:val="es-AR"/>
+              </w:rPr>
+              <w:t>Nro_Asiento</w:t>
+            </w:r>
+          </w:p>
+        </w:tc>
+      </w:tr>
+      <w:tr>
+        <w:trPr>
+          <w:trHeight w:val="410"/>
+        </w:trPr>
+        <w:tc>
+          <w:tcPr>
+            <w:tcW w:w="4069" w:type="dxa"/>
+            <w:vMerge/>
+            <w:tcBorders>
+              <w:top w:val="single" w:sz="8" w:space="0" w:color="000000"/>
+              <w:left w:val="single" w:sz="8" w:space="0" w:color="000000"/>
+              <w:bottom w:val="single" w:sz="8" w:space="0" w:color="000000"/>
+              <w:right w:val="single" w:sz="8" w:space="0" w:color="000000"/>
+            </w:tcBorders>
+            <w:vAlign w:val="center"/>
             <w:hideMark/>
           </w:tcPr>
           <w:p>
@@ -2488,7 +2908,7 @@
                 <w:szCs w:val="21"/>
                 <w:lang w:val="es-AR"/>
               </w:rPr>
-              <w:t>Nro_Asiento</w:t>
+              <w:t>Requerimientos_especiales</w:t>
             </w:r>
           </w:p>
         </w:tc>
@@ -2602,7 +3022,7 @@
                 <w:szCs w:val="21"/>
                 <w:lang w:val="es-AR"/>
               </w:rPr>
-              <w:t>⧭⧭</w:t>
+              <w:t>●</w:t>
             </w:r>
             <w:r>
               <w:rPr>
@@ -2612,7 +3032,27 @@
                 <w:szCs w:val="21"/>
                 <w:lang w:val="es-AR"/>
               </w:rPr>
-              <w:t xml:space="preserve"> ID Transacción</w:t>
+              <w:t xml:space="preserve"> </w:t>
+            </w:r>
+            <w:r>
+              <w:rPr>
+                <w:rFonts w:ascii="Courier New" w:eastAsia="Times New Roman" w:hAnsi="Courier New" w:cs="Courier New"/>
+                <w:color w:val="000000"/>
+                <w:sz w:val="21"/>
+                <w:szCs w:val="21"/>
+                <w:lang w:val="es-AR"/>
+              </w:rPr>
+              <w:t xml:space="preserve"> ID_Transaccio</w:t>
+            </w:r>
+            <w:r>
+              <w:rPr>
+                <w:rFonts w:ascii="Courier New" w:eastAsia="Times New Roman" w:hAnsi="Courier New" w:cs="Courier New"/>
+                <w:color w:val="000000"/>
+                <w:sz w:val="21"/>
+                <w:szCs w:val="21"/>
+                <w:lang w:val="es-AR"/>
+              </w:rPr>
+              <w:t>n</w:t>
             </w:r>
           </w:p>
         </w:tc>
@@ -2681,7 +3121,7 @@
                 <w:szCs w:val="21"/>
                 <w:lang w:val="es-AR"/>
               </w:rPr>
-              <w:t>⧬⧭</w:t>
+              <w:t>◐</w:t>
             </w:r>
             <w:r>
               <w:rPr>
@@ -2760,7 +3200,7 @@
                 <w:szCs w:val="21"/>
                 <w:lang w:val="es-AR"/>
               </w:rPr>
-              <w:t>⧬⧭</w:t>
+              <w:t>◐</w:t>
             </w:r>
             <w:r>
               <w:rPr>
@@ -2839,7 +3279,7 @@
                 <w:szCs w:val="21"/>
                 <w:lang w:val="es-AR"/>
               </w:rPr>
-              <w:t>⧬⧬</w:t>
+              <w:t>○</w:t>
             </w:r>
             <w:r>
               <w:rPr>
@@ -2850,6 +3290,84 @@
                 <w:lang w:val="es-AR"/>
               </w:rPr>
               <w:t xml:space="preserve"> Fecha</w:t>
+            </w:r>
+          </w:p>
+        </w:tc>
+      </w:tr>
+      <w:tr>
+        <w:trPr>
+          <w:trHeight w:val="410"/>
+        </w:trPr>
+        <w:tc>
+          <w:tcPr>
+            <w:tcW w:w="4069" w:type="dxa"/>
+            <w:vMerge/>
+            <w:tcBorders>
+              <w:top w:val="single" w:sz="8" w:space="0" w:color="000000"/>
+              <w:left w:val="single" w:sz="8" w:space="0" w:color="000000"/>
+              <w:bottom w:val="single" w:sz="8" w:space="0" w:color="000000"/>
+              <w:right w:val="single" w:sz="8" w:space="0" w:color="000000"/>
+            </w:tcBorders>
+            <w:vAlign w:val="center"/>
+          </w:tcPr>
+          <w:p>
+            <w:pPr>
+              <w:spacing w:after="0" w:line="240" w:lineRule="auto"/>
+              <w:rPr>
+                <w:rFonts w:ascii="Times New Roman" w:eastAsia="Times New Roman" w:hAnsi="Times New Roman" w:cs="Times New Roman"/>
+                <w:sz w:val="24"/>
+                <w:szCs w:val="24"/>
+                <w:lang w:val="es-AR"/>
+              </w:rPr>
+            </w:pPr>
+          </w:p>
+        </w:tc>
+        <w:tc>
+          <w:tcPr>
+            <w:tcW w:w="5168" w:type="dxa"/>
+            <w:tcBorders>
+              <w:top w:val="single" w:sz="8" w:space="0" w:color="000000"/>
+              <w:left w:val="single" w:sz="8" w:space="0" w:color="000000"/>
+              <w:bottom w:val="single" w:sz="8" w:space="0" w:color="000000"/>
+              <w:right w:val="single" w:sz="8" w:space="0" w:color="000000"/>
+            </w:tcBorders>
+            <w:tcMar>
+              <w:top w:w="100" w:type="dxa"/>
+              <w:left w:w="100" w:type="dxa"/>
+              <w:bottom w:w="100" w:type="dxa"/>
+              <w:right w:w="100" w:type="dxa"/>
+            </w:tcMar>
+          </w:tcPr>
+          <w:p>
+            <w:pPr>
+              <w:spacing w:after="0" w:line="240" w:lineRule="auto"/>
+              <w:rPr>
+                <w:rFonts w:ascii="Cambria Math" w:eastAsia="Times New Roman" w:hAnsi="Cambria Math" w:cs="Cambria Math"/>
+                <w:color w:val="000000"/>
+                <w:sz w:val="21"/>
+                <w:szCs w:val="21"/>
+                <w:lang w:val="es-AR"/>
+              </w:rPr>
+            </w:pPr>
+            <w:r>
+              <w:rPr>
+                <w:rFonts w:ascii="Cambria Math" w:eastAsia="Times New Roman" w:hAnsi="Cambria Math" w:cs="Cambria Math"/>
+                <w:color w:val="000000"/>
+                <w:sz w:val="21"/>
+                <w:szCs w:val="21"/>
+                <w:lang w:val="es-AR"/>
+              </w:rPr>
+              <w:t>○</w:t>
+            </w:r>
+            <w:r>
+              <w:rPr>
+                <w:rFonts w:ascii="Courier New" w:eastAsia="Times New Roman" w:hAnsi="Courier New" w:cs="Courier New"/>
+                <w:color w:val="000000"/>
+                <w:sz w:val="21"/>
+                <w:szCs w:val="21"/>
+                <w:lang w:val="es-AR"/>
+              </w:rPr>
+              <w:t xml:space="preserve"> Monto</w:t>
             </w:r>
           </w:p>
         </w:tc>
@@ -2918,7 +3436,7 @@
                 <w:szCs w:val="21"/>
                 <w:lang w:val="es-AR"/>
               </w:rPr>
-              <w:t>⧬⧬</w:t>
+              <w:t>○</w:t>
             </w:r>
             <w:r>
               <w:rPr>
@@ -2928,7 +3446,997 @@
                 <w:szCs w:val="21"/>
                 <w:lang w:val="es-AR"/>
               </w:rPr>
-              <w:t xml:space="preserve"> Monto</w:t>
+              <w:t xml:space="preserve"> Modo_de_pago</w:t>
+            </w:r>
+          </w:p>
+        </w:tc>
+      </w:tr>
+    </w:tbl>
+    <w:p>
+      <w:pPr>
+        <w:widowControl w:val="0"/>
+        <w:spacing w:after="0" w:line="240" w:lineRule="auto"/>
+        <w:rPr>
+          <w:rFonts w:ascii="Courier New" w:eastAsia="Courier New" w:hAnsi="Courier New" w:cs="Courier New"/>
+          <w:sz w:val="21"/>
+          <w:szCs w:val="21"/>
+        </w:rPr>
+      </w:pPr>
+    </w:p>
+    <w:p>
+      <w:pPr>
+        <w:widowControl w:val="0"/>
+        <w:spacing w:after="0" w:line="240" w:lineRule="auto"/>
+        <w:rPr>
+          <w:rFonts w:ascii="Courier New" w:eastAsia="Courier New" w:hAnsi="Courier New" w:cs="Courier New"/>
+          <w:sz w:val="21"/>
+          <w:szCs w:val="21"/>
+        </w:rPr>
+      </w:pPr>
+    </w:p>
+    <w:tbl>
+      <w:tblPr>
+        <w:tblW w:w="9237" w:type="dxa"/>
+        <w:tblCellMar>
+          <w:top w:w="15" w:type="dxa"/>
+          <w:left w:w="15" w:type="dxa"/>
+          <w:bottom w:w="15" w:type="dxa"/>
+          <w:right w:w="15" w:type="dxa"/>
+        </w:tblCellMar>
+        <w:tblLook w:val="04A0" w:firstRow="1" w:lastRow="0" w:firstColumn="1" w:lastColumn="0" w:noHBand="0" w:noVBand="1"/>
+      </w:tblPr>
+      <w:tblGrid>
+        <w:gridCol w:w="4069"/>
+        <w:gridCol w:w="5168"/>
+      </w:tblGrid>
+      <w:tr>
+        <w:trPr>
+          <w:trHeight w:val="410"/>
+        </w:trPr>
+        <w:tc>
+          <w:tcPr>
+            <w:tcW w:w="4069" w:type="dxa"/>
+            <w:vMerge w:val="restart"/>
+            <w:tcBorders>
+              <w:top w:val="single" w:sz="8" w:space="0" w:color="000000"/>
+              <w:left w:val="single" w:sz="8" w:space="0" w:color="000000"/>
+              <w:bottom w:val="single" w:sz="8" w:space="0" w:color="000000"/>
+              <w:right w:val="single" w:sz="8" w:space="0" w:color="000000"/>
+            </w:tcBorders>
+            <w:tcMar>
+              <w:top w:w="100" w:type="dxa"/>
+              <w:left w:w="100" w:type="dxa"/>
+              <w:bottom w:w="100" w:type="dxa"/>
+              <w:right w:w="100" w:type="dxa"/>
+            </w:tcMar>
+            <w:hideMark/>
+          </w:tcPr>
+          <w:p>
+            <w:pPr>
+              <w:spacing w:after="0" w:line="240" w:lineRule="auto"/>
+              <w:jc w:val="center"/>
+              <w:rPr>
+                <w:rFonts w:ascii="Times New Roman" w:eastAsia="Times New Roman" w:hAnsi="Times New Roman" w:cs="Times New Roman"/>
+                <w:sz w:val="24"/>
+                <w:szCs w:val="24"/>
+                <w:lang w:val="es-AR"/>
+              </w:rPr>
+            </w:pPr>
+            <w:r>
+              <w:rPr>
+                <w:rFonts w:ascii="Courier New" w:eastAsia="Times New Roman" w:hAnsi="Courier New" w:cs="Courier New"/>
+                <w:b/>
+                <w:bCs/>
+                <w:color w:val="000000"/>
+                <w:sz w:val="25"/>
+                <w:szCs w:val="25"/>
+                <w:lang w:val="es-AR"/>
+              </w:rPr>
+              <w:t>Clientes</w:t>
+            </w:r>
+          </w:p>
+        </w:tc>
+        <w:tc>
+          <w:tcPr>
+            <w:tcW w:w="5168" w:type="dxa"/>
+            <w:tcBorders>
+              <w:top w:val="single" w:sz="8" w:space="0" w:color="000000"/>
+              <w:left w:val="single" w:sz="8" w:space="0" w:color="000000"/>
+              <w:bottom w:val="single" w:sz="8" w:space="0" w:color="000000"/>
+              <w:right w:val="single" w:sz="8" w:space="0" w:color="000000"/>
+            </w:tcBorders>
+            <w:tcMar>
+              <w:top w:w="100" w:type="dxa"/>
+              <w:left w:w="100" w:type="dxa"/>
+              <w:bottom w:w="100" w:type="dxa"/>
+              <w:right w:w="100" w:type="dxa"/>
+            </w:tcMar>
+            <w:hideMark/>
+          </w:tcPr>
+          <w:p>
+            <w:pPr>
+              <w:spacing w:after="0" w:line="240" w:lineRule="auto"/>
+              <w:rPr>
+                <w:rFonts w:ascii="Times New Roman" w:eastAsia="Times New Roman" w:hAnsi="Times New Roman" w:cs="Times New Roman"/>
+                <w:sz w:val="24"/>
+                <w:szCs w:val="24"/>
+                <w:lang w:val="es-AR"/>
+              </w:rPr>
+            </w:pPr>
+            <w:r>
+              <w:rPr>
+                <w:rFonts w:ascii="Cambria Math" w:eastAsia="Times New Roman" w:hAnsi="Cambria Math" w:cs="Cambria Math"/>
+                <w:color w:val="000000"/>
+                <w:sz w:val="21"/>
+                <w:szCs w:val="21"/>
+                <w:lang w:val="es-AR"/>
+              </w:rPr>
+              <w:t>●</w:t>
+            </w:r>
+            <w:r>
+              <w:rPr>
+                <w:rFonts w:ascii="Courier New" w:eastAsia="Times New Roman" w:hAnsi="Courier New" w:cs="Courier New"/>
+                <w:color w:val="000000"/>
+                <w:sz w:val="21"/>
+                <w:szCs w:val="21"/>
+                <w:lang w:val="es-AR"/>
+              </w:rPr>
+              <w:t xml:space="preserve"> </w:t>
+            </w:r>
+            <w:r>
+              <w:rPr>
+                <w:rFonts w:ascii="Courier New" w:eastAsia="Times New Roman" w:hAnsi="Courier New" w:cs="Courier New"/>
+                <w:color w:val="000000"/>
+                <w:sz w:val="21"/>
+                <w:szCs w:val="21"/>
+                <w:lang w:val="es-AR"/>
+              </w:rPr>
+              <w:t xml:space="preserve"> ID_Cliente</w:t>
+            </w:r>
+          </w:p>
+        </w:tc>
+      </w:tr>
+      <w:tr>
+        <w:trPr>
+          <w:trHeight w:val="410"/>
+        </w:trPr>
+        <w:tc>
+          <w:tcPr>
+            <w:tcW w:w="4069" w:type="dxa"/>
+            <w:vMerge/>
+            <w:tcBorders>
+              <w:top w:val="single" w:sz="8" w:space="0" w:color="000000"/>
+              <w:left w:val="single" w:sz="8" w:space="0" w:color="000000"/>
+              <w:bottom w:val="single" w:sz="8" w:space="0" w:color="000000"/>
+              <w:right w:val="single" w:sz="8" w:space="0" w:color="000000"/>
+            </w:tcBorders>
+            <w:vAlign w:val="center"/>
+            <w:hideMark/>
+          </w:tcPr>
+          <w:p>
+            <w:pPr>
+              <w:spacing w:after="0" w:line="240" w:lineRule="auto"/>
+              <w:rPr>
+                <w:rFonts w:ascii="Times New Roman" w:eastAsia="Times New Roman" w:hAnsi="Times New Roman" w:cs="Times New Roman"/>
+                <w:sz w:val="24"/>
+                <w:szCs w:val="24"/>
+                <w:lang w:val="es-AR"/>
+              </w:rPr>
+            </w:pPr>
+          </w:p>
+        </w:tc>
+        <w:tc>
+          <w:tcPr>
+            <w:tcW w:w="5168" w:type="dxa"/>
+            <w:tcBorders>
+              <w:top w:val="single" w:sz="8" w:space="0" w:color="000000"/>
+              <w:left w:val="single" w:sz="8" w:space="0" w:color="000000"/>
+              <w:bottom w:val="single" w:sz="8" w:space="0" w:color="000000"/>
+              <w:right w:val="single" w:sz="8" w:space="0" w:color="000000"/>
+            </w:tcBorders>
+            <w:tcMar>
+              <w:top w:w="100" w:type="dxa"/>
+              <w:left w:w="100" w:type="dxa"/>
+              <w:bottom w:w="100" w:type="dxa"/>
+              <w:right w:w="100" w:type="dxa"/>
+            </w:tcMar>
+            <w:hideMark/>
+          </w:tcPr>
+          <w:p>
+            <w:pPr>
+              <w:spacing w:after="0" w:line="240" w:lineRule="auto"/>
+              <w:rPr>
+                <w:rFonts w:ascii="Times New Roman" w:eastAsia="Times New Roman" w:hAnsi="Times New Roman" w:cs="Times New Roman"/>
+                <w:sz w:val="24"/>
+                <w:szCs w:val="24"/>
+                <w:lang w:val="es-AR"/>
+              </w:rPr>
+            </w:pPr>
+            <w:r>
+              <w:rPr>
+                <w:rFonts w:ascii="Cambria Math" w:eastAsia="Times New Roman" w:hAnsi="Cambria Math" w:cs="Cambria Math"/>
+                <w:color w:val="000000"/>
+                <w:sz w:val="21"/>
+                <w:szCs w:val="21"/>
+                <w:lang w:val="es-AR"/>
+              </w:rPr>
+              <w:t>○</w:t>
+            </w:r>
+            <w:r>
+              <w:rPr>
+                <w:rFonts w:ascii="Courier New" w:eastAsia="Times New Roman" w:hAnsi="Courier New" w:cs="Courier New"/>
+                <w:color w:val="000000"/>
+                <w:sz w:val="21"/>
+                <w:szCs w:val="21"/>
+                <w:lang w:val="es-AR"/>
+              </w:rPr>
+              <w:t xml:space="preserve"> </w:t>
+            </w:r>
+            <w:r>
+              <w:rPr>
+                <w:rFonts w:ascii="Courier New" w:eastAsia="Times New Roman" w:hAnsi="Courier New" w:cs="Courier New"/>
+                <w:color w:val="000000"/>
+                <w:sz w:val="21"/>
+                <w:szCs w:val="21"/>
+                <w:lang w:val="es-AR"/>
+              </w:rPr>
+              <w:t>Pasaporte</w:t>
+            </w:r>
+          </w:p>
+        </w:tc>
+      </w:tr>
+      <w:tr>
+        <w:trPr>
+          <w:trHeight w:val="410"/>
+        </w:trPr>
+        <w:tc>
+          <w:tcPr>
+            <w:tcW w:w="4069" w:type="dxa"/>
+            <w:vMerge/>
+            <w:tcBorders>
+              <w:top w:val="single" w:sz="8" w:space="0" w:color="000000"/>
+              <w:left w:val="single" w:sz="8" w:space="0" w:color="000000"/>
+              <w:bottom w:val="single" w:sz="8" w:space="0" w:color="000000"/>
+              <w:right w:val="single" w:sz="8" w:space="0" w:color="000000"/>
+            </w:tcBorders>
+            <w:vAlign w:val="center"/>
+          </w:tcPr>
+          <w:p>
+            <w:pPr>
+              <w:spacing w:after="0" w:line="240" w:lineRule="auto"/>
+              <w:rPr>
+                <w:rFonts w:ascii="Times New Roman" w:eastAsia="Times New Roman" w:hAnsi="Times New Roman" w:cs="Times New Roman"/>
+                <w:sz w:val="24"/>
+                <w:szCs w:val="24"/>
+                <w:lang w:val="es-AR"/>
+              </w:rPr>
+            </w:pPr>
+          </w:p>
+        </w:tc>
+        <w:tc>
+          <w:tcPr>
+            <w:tcW w:w="5168" w:type="dxa"/>
+            <w:tcBorders>
+              <w:top w:val="single" w:sz="8" w:space="0" w:color="000000"/>
+              <w:left w:val="single" w:sz="8" w:space="0" w:color="000000"/>
+              <w:bottom w:val="single" w:sz="8" w:space="0" w:color="000000"/>
+              <w:right w:val="single" w:sz="8" w:space="0" w:color="000000"/>
+            </w:tcBorders>
+            <w:tcMar>
+              <w:top w:w="100" w:type="dxa"/>
+              <w:left w:w="100" w:type="dxa"/>
+              <w:bottom w:w="100" w:type="dxa"/>
+              <w:right w:w="100" w:type="dxa"/>
+            </w:tcMar>
+          </w:tcPr>
+          <w:p>
+            <w:pPr>
+              <w:spacing w:after="0" w:line="240" w:lineRule="auto"/>
+              <w:rPr>
+                <w:rFonts w:ascii="Cambria Math" w:eastAsia="Times New Roman" w:hAnsi="Cambria Math" w:cs="Cambria Math"/>
+                <w:color w:val="000000"/>
+                <w:sz w:val="21"/>
+                <w:szCs w:val="21"/>
+                <w:lang w:val="es-AR"/>
+              </w:rPr>
+            </w:pPr>
+            <w:r>
+              <w:rPr>
+                <w:rFonts w:ascii="Cambria Math" w:eastAsia="Times New Roman" w:hAnsi="Cambria Math" w:cs="Cambria Math"/>
+                <w:color w:val="000000"/>
+                <w:sz w:val="21"/>
+                <w:szCs w:val="21"/>
+                <w:lang w:val="es-AR"/>
+              </w:rPr>
+              <w:t>○</w:t>
+            </w:r>
+            <w:r>
+              <w:rPr>
+                <w:rFonts w:ascii="Courier New" w:eastAsia="Times New Roman" w:hAnsi="Courier New" w:cs="Courier New"/>
+                <w:color w:val="000000"/>
+                <w:sz w:val="21"/>
+                <w:szCs w:val="21"/>
+                <w:lang w:val="es-AR"/>
+              </w:rPr>
+              <w:t xml:space="preserve"> </w:t>
+            </w:r>
+            <w:r>
+              <w:rPr>
+                <w:rFonts w:ascii="Courier New" w:eastAsia="Times New Roman" w:hAnsi="Courier New" w:cs="Courier New"/>
+                <w:color w:val="000000"/>
+                <w:sz w:val="21"/>
+                <w:szCs w:val="21"/>
+                <w:lang w:val="es-AR"/>
+              </w:rPr>
+              <w:t>DNI</w:t>
+            </w:r>
+          </w:p>
+        </w:tc>
+      </w:tr>
+      <w:tr>
+        <w:trPr>
+          <w:trHeight w:val="410"/>
+        </w:trPr>
+        <w:tc>
+          <w:tcPr>
+            <w:tcW w:w="4069" w:type="dxa"/>
+            <w:vMerge/>
+            <w:tcBorders>
+              <w:top w:val="single" w:sz="8" w:space="0" w:color="000000"/>
+              <w:left w:val="single" w:sz="8" w:space="0" w:color="000000"/>
+              <w:bottom w:val="single" w:sz="8" w:space="0" w:color="000000"/>
+              <w:right w:val="single" w:sz="8" w:space="0" w:color="000000"/>
+            </w:tcBorders>
+            <w:vAlign w:val="center"/>
+          </w:tcPr>
+          <w:p>
+            <w:pPr>
+              <w:spacing w:after="0" w:line="240" w:lineRule="auto"/>
+              <w:rPr>
+                <w:rFonts w:ascii="Times New Roman" w:eastAsia="Times New Roman" w:hAnsi="Times New Roman" w:cs="Times New Roman"/>
+                <w:sz w:val="24"/>
+                <w:szCs w:val="24"/>
+                <w:lang w:val="es-AR"/>
+              </w:rPr>
+            </w:pPr>
+          </w:p>
+        </w:tc>
+        <w:tc>
+          <w:tcPr>
+            <w:tcW w:w="5168" w:type="dxa"/>
+            <w:tcBorders>
+              <w:top w:val="single" w:sz="8" w:space="0" w:color="000000"/>
+              <w:left w:val="single" w:sz="8" w:space="0" w:color="000000"/>
+              <w:bottom w:val="single" w:sz="8" w:space="0" w:color="000000"/>
+              <w:right w:val="single" w:sz="8" w:space="0" w:color="000000"/>
+            </w:tcBorders>
+            <w:tcMar>
+              <w:top w:w="100" w:type="dxa"/>
+              <w:left w:w="100" w:type="dxa"/>
+              <w:bottom w:w="100" w:type="dxa"/>
+              <w:right w:w="100" w:type="dxa"/>
+            </w:tcMar>
+          </w:tcPr>
+          <w:p>
+            <w:pPr>
+              <w:spacing w:after="0" w:line="240" w:lineRule="auto"/>
+              <w:rPr>
+                <w:rFonts w:ascii="Cambria Math" w:eastAsia="Times New Roman" w:hAnsi="Cambria Math" w:cs="Cambria Math"/>
+                <w:color w:val="000000"/>
+                <w:sz w:val="21"/>
+                <w:szCs w:val="21"/>
+                <w:lang w:val="es-AR"/>
+              </w:rPr>
+            </w:pPr>
+            <w:r>
+              <w:rPr>
+                <w:rFonts w:ascii="Cambria Math" w:eastAsia="Times New Roman" w:hAnsi="Cambria Math" w:cs="Cambria Math"/>
+                <w:color w:val="000000"/>
+                <w:sz w:val="21"/>
+                <w:szCs w:val="21"/>
+                <w:lang w:val="es-AR"/>
+              </w:rPr>
+              <w:t>○</w:t>
+            </w:r>
+            <w:r>
+              <w:rPr>
+                <w:rFonts w:ascii="Courier New" w:eastAsia="Times New Roman" w:hAnsi="Courier New" w:cs="Courier New"/>
+                <w:color w:val="000000"/>
+                <w:sz w:val="21"/>
+                <w:szCs w:val="21"/>
+                <w:lang w:val="es-AR"/>
+              </w:rPr>
+              <w:t xml:space="preserve"> </w:t>
+            </w:r>
+            <w:r>
+              <w:rPr>
+                <w:rFonts w:ascii="Courier New" w:eastAsia="Times New Roman" w:hAnsi="Courier New" w:cs="Courier New"/>
+                <w:color w:val="000000"/>
+                <w:sz w:val="21"/>
+                <w:szCs w:val="21"/>
+                <w:lang w:val="es-AR"/>
+              </w:rPr>
+              <w:t>Nombre</w:t>
+            </w:r>
+          </w:p>
+        </w:tc>
+      </w:tr>
+      <w:tr>
+        <w:trPr>
+          <w:trHeight w:val="410"/>
+        </w:trPr>
+        <w:tc>
+          <w:tcPr>
+            <w:tcW w:w="4069" w:type="dxa"/>
+            <w:vMerge/>
+            <w:tcBorders>
+              <w:top w:val="single" w:sz="8" w:space="0" w:color="000000"/>
+              <w:left w:val="single" w:sz="8" w:space="0" w:color="000000"/>
+              <w:bottom w:val="single" w:sz="8" w:space="0" w:color="000000"/>
+              <w:right w:val="single" w:sz="8" w:space="0" w:color="000000"/>
+            </w:tcBorders>
+            <w:vAlign w:val="center"/>
+            <w:hideMark/>
+          </w:tcPr>
+          <w:p>
+            <w:pPr>
+              <w:spacing w:after="0" w:line="240" w:lineRule="auto"/>
+              <w:rPr>
+                <w:rFonts w:ascii="Times New Roman" w:eastAsia="Times New Roman" w:hAnsi="Times New Roman" w:cs="Times New Roman"/>
+                <w:sz w:val="24"/>
+                <w:szCs w:val="24"/>
+                <w:lang w:val="es-AR"/>
+              </w:rPr>
+            </w:pPr>
+          </w:p>
+        </w:tc>
+        <w:tc>
+          <w:tcPr>
+            <w:tcW w:w="5168" w:type="dxa"/>
+            <w:tcBorders>
+              <w:top w:val="single" w:sz="8" w:space="0" w:color="000000"/>
+              <w:left w:val="single" w:sz="8" w:space="0" w:color="000000"/>
+              <w:bottom w:val="single" w:sz="8" w:space="0" w:color="000000"/>
+              <w:right w:val="single" w:sz="8" w:space="0" w:color="000000"/>
+            </w:tcBorders>
+            <w:tcMar>
+              <w:top w:w="100" w:type="dxa"/>
+              <w:left w:w="100" w:type="dxa"/>
+              <w:bottom w:w="100" w:type="dxa"/>
+              <w:right w:w="100" w:type="dxa"/>
+            </w:tcMar>
+            <w:hideMark/>
+          </w:tcPr>
+          <w:p>
+            <w:pPr>
+              <w:spacing w:after="0" w:line="240" w:lineRule="auto"/>
+              <w:rPr>
+                <w:rFonts w:ascii="Times New Roman" w:eastAsia="Times New Roman" w:hAnsi="Times New Roman" w:cs="Times New Roman"/>
+                <w:sz w:val="24"/>
+                <w:szCs w:val="24"/>
+                <w:lang w:val="es-AR"/>
+              </w:rPr>
+            </w:pPr>
+            <w:r>
+              <w:rPr>
+                <w:rFonts w:ascii="Cambria Math" w:eastAsia="Times New Roman" w:hAnsi="Cambria Math" w:cs="Cambria Math"/>
+                <w:color w:val="000000"/>
+                <w:sz w:val="21"/>
+                <w:szCs w:val="21"/>
+                <w:lang w:val="es-AR"/>
+              </w:rPr>
+              <w:t>○</w:t>
+            </w:r>
+            <w:r>
+              <w:rPr>
+                <w:rFonts w:ascii="Courier New" w:eastAsia="Times New Roman" w:hAnsi="Courier New" w:cs="Courier New"/>
+                <w:color w:val="000000"/>
+                <w:sz w:val="21"/>
+                <w:szCs w:val="21"/>
+                <w:lang w:val="es-AR"/>
+              </w:rPr>
+              <w:t xml:space="preserve"> </w:t>
+            </w:r>
+            <w:r>
+              <w:rPr>
+                <w:rFonts w:ascii="Courier New" w:eastAsia="Times New Roman" w:hAnsi="Courier New" w:cs="Courier New"/>
+                <w:color w:val="000000"/>
+                <w:sz w:val="21"/>
+                <w:szCs w:val="21"/>
+                <w:lang w:val="es-AR"/>
+              </w:rPr>
+              <w:t>Apellido</w:t>
+            </w:r>
+          </w:p>
+        </w:tc>
+        <w:bookmarkStart w:id="2" w:name="_GoBack"/>
+        <w:bookmarkEnd w:id="2"/>
+      </w:tr>
+      <w:tr>
+        <w:trPr>
+          <w:trHeight w:val="410"/>
+        </w:trPr>
+        <w:tc>
+          <w:tcPr>
+            <w:tcW w:w="4069" w:type="dxa"/>
+            <w:vMerge/>
+            <w:tcBorders>
+              <w:top w:val="single" w:sz="8" w:space="0" w:color="000000"/>
+              <w:left w:val="single" w:sz="8" w:space="0" w:color="000000"/>
+              <w:bottom w:val="single" w:sz="8" w:space="0" w:color="000000"/>
+              <w:right w:val="single" w:sz="8" w:space="0" w:color="000000"/>
+            </w:tcBorders>
+            <w:vAlign w:val="center"/>
+          </w:tcPr>
+          <w:p>
+            <w:pPr>
+              <w:spacing w:after="0" w:line="240" w:lineRule="auto"/>
+              <w:rPr>
+                <w:rFonts w:ascii="Times New Roman" w:eastAsia="Times New Roman" w:hAnsi="Times New Roman" w:cs="Times New Roman"/>
+                <w:sz w:val="24"/>
+                <w:szCs w:val="24"/>
+                <w:lang w:val="es-AR"/>
+              </w:rPr>
+            </w:pPr>
+          </w:p>
+        </w:tc>
+        <w:tc>
+          <w:tcPr>
+            <w:tcW w:w="5168" w:type="dxa"/>
+            <w:tcBorders>
+              <w:top w:val="single" w:sz="8" w:space="0" w:color="000000"/>
+              <w:left w:val="single" w:sz="8" w:space="0" w:color="000000"/>
+              <w:bottom w:val="single" w:sz="8" w:space="0" w:color="000000"/>
+              <w:right w:val="single" w:sz="8" w:space="0" w:color="000000"/>
+            </w:tcBorders>
+            <w:tcMar>
+              <w:top w:w="100" w:type="dxa"/>
+              <w:left w:w="100" w:type="dxa"/>
+              <w:bottom w:w="100" w:type="dxa"/>
+              <w:right w:w="100" w:type="dxa"/>
+            </w:tcMar>
+          </w:tcPr>
+          <w:p>
+            <w:pPr>
+              <w:spacing w:after="0" w:line="240" w:lineRule="auto"/>
+              <w:rPr>
+                <w:rFonts w:ascii="Cambria Math" w:eastAsia="Times New Roman" w:hAnsi="Cambria Math" w:cs="Cambria Math"/>
+                <w:color w:val="000000"/>
+                <w:sz w:val="21"/>
+                <w:szCs w:val="21"/>
+                <w:lang w:val="es-AR"/>
+              </w:rPr>
+            </w:pPr>
+            <w:r>
+              <w:rPr>
+                <w:rFonts w:ascii="Cambria Math" w:eastAsia="Times New Roman" w:hAnsi="Cambria Math" w:cs="Cambria Math"/>
+                <w:color w:val="000000"/>
+                <w:sz w:val="21"/>
+                <w:szCs w:val="21"/>
+                <w:lang w:val="es-AR"/>
+              </w:rPr>
+              <w:t>○</w:t>
+            </w:r>
+            <w:r>
+              <w:rPr>
+                <w:rFonts w:ascii="Courier New" w:eastAsia="Times New Roman" w:hAnsi="Courier New" w:cs="Courier New"/>
+                <w:color w:val="000000"/>
+                <w:sz w:val="21"/>
+                <w:szCs w:val="21"/>
+                <w:lang w:val="es-AR"/>
+              </w:rPr>
+              <w:t xml:space="preserve"> Direccion</w:t>
+            </w:r>
+          </w:p>
+        </w:tc>
+      </w:tr>
+      <w:tr>
+        <w:trPr>
+          <w:trHeight w:val="410"/>
+        </w:trPr>
+        <w:tc>
+          <w:tcPr>
+            <w:tcW w:w="4069" w:type="dxa"/>
+            <w:vMerge/>
+            <w:tcBorders>
+              <w:top w:val="single" w:sz="8" w:space="0" w:color="000000"/>
+              <w:left w:val="single" w:sz="8" w:space="0" w:color="000000"/>
+              <w:bottom w:val="single" w:sz="8" w:space="0" w:color="000000"/>
+              <w:right w:val="single" w:sz="8" w:space="0" w:color="000000"/>
+            </w:tcBorders>
+            <w:vAlign w:val="center"/>
+            <w:hideMark/>
+          </w:tcPr>
+          <w:p>
+            <w:pPr>
+              <w:spacing w:after="0" w:line="240" w:lineRule="auto"/>
+              <w:rPr>
+                <w:rFonts w:ascii="Times New Roman" w:eastAsia="Times New Roman" w:hAnsi="Times New Roman" w:cs="Times New Roman"/>
+                <w:sz w:val="24"/>
+                <w:szCs w:val="24"/>
+                <w:lang w:val="es-AR"/>
+              </w:rPr>
+            </w:pPr>
+          </w:p>
+        </w:tc>
+        <w:tc>
+          <w:tcPr>
+            <w:tcW w:w="5168" w:type="dxa"/>
+            <w:tcBorders>
+              <w:top w:val="single" w:sz="8" w:space="0" w:color="000000"/>
+              <w:left w:val="single" w:sz="8" w:space="0" w:color="000000"/>
+              <w:bottom w:val="single" w:sz="8" w:space="0" w:color="000000"/>
+              <w:right w:val="single" w:sz="8" w:space="0" w:color="000000"/>
+            </w:tcBorders>
+            <w:tcMar>
+              <w:top w:w="100" w:type="dxa"/>
+              <w:left w:w="100" w:type="dxa"/>
+              <w:bottom w:w="100" w:type="dxa"/>
+              <w:right w:w="100" w:type="dxa"/>
+            </w:tcMar>
+            <w:hideMark/>
+          </w:tcPr>
+          <w:p>
+            <w:pPr>
+              <w:spacing w:after="0" w:line="240" w:lineRule="auto"/>
+              <w:rPr>
+                <w:rFonts w:ascii="Times New Roman" w:eastAsia="Times New Roman" w:hAnsi="Times New Roman" w:cs="Times New Roman"/>
+                <w:sz w:val="24"/>
+                <w:szCs w:val="24"/>
+                <w:lang w:val="es-AR"/>
+              </w:rPr>
+            </w:pPr>
+            <w:r>
+              <w:rPr>
+                <w:rFonts w:ascii="Cambria Math" w:eastAsia="Times New Roman" w:hAnsi="Cambria Math" w:cs="Cambria Math"/>
+                <w:color w:val="000000"/>
+                <w:sz w:val="21"/>
+                <w:szCs w:val="21"/>
+                <w:lang w:val="es-AR"/>
+              </w:rPr>
+              <w:t>○</w:t>
+            </w:r>
+            <w:r>
+              <w:rPr>
+                <w:rFonts w:ascii="Courier New" w:eastAsia="Times New Roman" w:hAnsi="Courier New" w:cs="Courier New"/>
+                <w:color w:val="000000"/>
+                <w:sz w:val="21"/>
+                <w:szCs w:val="21"/>
+                <w:lang w:val="es-AR"/>
+              </w:rPr>
+              <w:t xml:space="preserve"> Celular</w:t>
+            </w:r>
+          </w:p>
+        </w:tc>
+      </w:tr>
+      <w:tr>
+        <w:trPr>
+          <w:trHeight w:val="410"/>
+        </w:trPr>
+        <w:tc>
+          <w:tcPr>
+            <w:tcW w:w="4069" w:type="dxa"/>
+            <w:vMerge/>
+            <w:tcBorders>
+              <w:top w:val="single" w:sz="8" w:space="0" w:color="000000"/>
+              <w:left w:val="single" w:sz="8" w:space="0" w:color="000000"/>
+              <w:bottom w:val="single" w:sz="8" w:space="0" w:color="000000"/>
+              <w:right w:val="single" w:sz="8" w:space="0" w:color="000000"/>
+            </w:tcBorders>
+            <w:vAlign w:val="center"/>
+          </w:tcPr>
+          <w:p>
+            <w:pPr>
+              <w:spacing w:after="0" w:line="240" w:lineRule="auto"/>
+              <w:rPr>
+                <w:rFonts w:ascii="Times New Roman" w:eastAsia="Times New Roman" w:hAnsi="Times New Roman" w:cs="Times New Roman"/>
+                <w:sz w:val="24"/>
+                <w:szCs w:val="24"/>
+                <w:lang w:val="es-AR"/>
+              </w:rPr>
+            </w:pPr>
+          </w:p>
+        </w:tc>
+        <w:tc>
+          <w:tcPr>
+            <w:tcW w:w="5168" w:type="dxa"/>
+            <w:tcBorders>
+              <w:top w:val="single" w:sz="8" w:space="0" w:color="000000"/>
+              <w:left w:val="single" w:sz="8" w:space="0" w:color="000000"/>
+              <w:bottom w:val="single" w:sz="8" w:space="0" w:color="000000"/>
+              <w:right w:val="single" w:sz="8" w:space="0" w:color="000000"/>
+            </w:tcBorders>
+            <w:tcMar>
+              <w:top w:w="100" w:type="dxa"/>
+              <w:left w:w="100" w:type="dxa"/>
+              <w:bottom w:w="100" w:type="dxa"/>
+              <w:right w:w="100" w:type="dxa"/>
+            </w:tcMar>
+          </w:tcPr>
+          <w:p>
+            <w:pPr>
+              <w:spacing w:after="0" w:line="240" w:lineRule="auto"/>
+              <w:rPr>
+                <w:rFonts w:ascii="Cambria Math" w:eastAsia="Times New Roman" w:hAnsi="Cambria Math" w:cs="Cambria Math"/>
+                <w:color w:val="000000"/>
+                <w:sz w:val="21"/>
+                <w:szCs w:val="21"/>
+                <w:lang w:val="es-AR"/>
+              </w:rPr>
+            </w:pPr>
+            <w:r>
+              <w:rPr>
+                <w:rFonts w:ascii="Cambria Math" w:eastAsia="Times New Roman" w:hAnsi="Cambria Math" w:cs="Cambria Math"/>
+                <w:color w:val="000000"/>
+                <w:sz w:val="21"/>
+                <w:szCs w:val="21"/>
+                <w:lang w:val="es-AR"/>
+              </w:rPr>
+              <w:t>○</w:t>
+            </w:r>
+            <w:r>
+              <w:rPr>
+                <w:rFonts w:ascii="Courier New" w:eastAsia="Times New Roman" w:hAnsi="Courier New" w:cs="Courier New"/>
+                <w:color w:val="000000"/>
+                <w:sz w:val="21"/>
+                <w:szCs w:val="21"/>
+                <w:lang w:val="es-AR"/>
+              </w:rPr>
+              <w:t xml:space="preserve"> Mail</w:t>
+            </w:r>
+          </w:p>
+        </w:tc>
+      </w:tr>
+      <w:tr>
+        <w:trPr>
+          <w:trHeight w:val="410"/>
+        </w:trPr>
+        <w:tc>
+          <w:tcPr>
+            <w:tcW w:w="4069" w:type="dxa"/>
+            <w:vMerge/>
+            <w:tcBorders>
+              <w:top w:val="single" w:sz="8" w:space="0" w:color="000000"/>
+              <w:left w:val="single" w:sz="8" w:space="0" w:color="000000"/>
+              <w:bottom w:val="single" w:sz="8" w:space="0" w:color="000000"/>
+              <w:right w:val="single" w:sz="8" w:space="0" w:color="000000"/>
+            </w:tcBorders>
+            <w:vAlign w:val="center"/>
+          </w:tcPr>
+          <w:p>
+            <w:pPr>
+              <w:spacing w:after="0" w:line="240" w:lineRule="auto"/>
+              <w:rPr>
+                <w:rFonts w:ascii="Times New Roman" w:eastAsia="Times New Roman" w:hAnsi="Times New Roman" w:cs="Times New Roman"/>
+                <w:sz w:val="24"/>
+                <w:szCs w:val="24"/>
+                <w:lang w:val="es-AR"/>
+              </w:rPr>
+            </w:pPr>
+          </w:p>
+        </w:tc>
+        <w:tc>
+          <w:tcPr>
+            <w:tcW w:w="5168" w:type="dxa"/>
+            <w:tcBorders>
+              <w:top w:val="single" w:sz="8" w:space="0" w:color="000000"/>
+              <w:left w:val="single" w:sz="8" w:space="0" w:color="000000"/>
+              <w:bottom w:val="single" w:sz="8" w:space="0" w:color="000000"/>
+              <w:right w:val="single" w:sz="8" w:space="0" w:color="000000"/>
+            </w:tcBorders>
+            <w:tcMar>
+              <w:top w:w="100" w:type="dxa"/>
+              <w:left w:w="100" w:type="dxa"/>
+              <w:bottom w:w="100" w:type="dxa"/>
+              <w:right w:w="100" w:type="dxa"/>
+            </w:tcMar>
+          </w:tcPr>
+          <w:p>
+            <w:pPr>
+              <w:spacing w:after="0" w:line="240" w:lineRule="auto"/>
+              <w:rPr>
+                <w:rFonts w:ascii="Cambria Math" w:eastAsia="Times New Roman" w:hAnsi="Cambria Math" w:cs="Cambria Math"/>
+                <w:color w:val="000000"/>
+                <w:sz w:val="21"/>
+                <w:szCs w:val="21"/>
+                <w:lang w:val="es-AR"/>
+              </w:rPr>
+            </w:pPr>
+            <w:r>
+              <w:rPr>
+                <w:rFonts w:ascii="Cambria Math" w:eastAsia="Times New Roman" w:hAnsi="Cambria Math" w:cs="Cambria Math"/>
+                <w:color w:val="000000"/>
+                <w:sz w:val="21"/>
+                <w:szCs w:val="21"/>
+                <w:lang w:val="es-AR"/>
+              </w:rPr>
+              <w:t>○</w:t>
+            </w:r>
+            <w:r>
+              <w:rPr>
+                <w:rFonts w:ascii="Courier New" w:eastAsia="Times New Roman" w:hAnsi="Courier New" w:cs="Courier New"/>
+                <w:color w:val="000000"/>
+                <w:sz w:val="21"/>
+                <w:szCs w:val="21"/>
+                <w:lang w:val="es-AR"/>
+              </w:rPr>
+              <w:t xml:space="preserve"> Genero</w:t>
+            </w:r>
+          </w:p>
+        </w:tc>
+      </w:tr>
+      <w:tr>
+        <w:trPr>
+          <w:trHeight w:val="410"/>
+        </w:trPr>
+        <w:tc>
+          <w:tcPr>
+            <w:tcW w:w="4069" w:type="dxa"/>
+            <w:vMerge/>
+            <w:tcBorders>
+              <w:top w:val="single" w:sz="8" w:space="0" w:color="000000"/>
+              <w:left w:val="single" w:sz="8" w:space="0" w:color="000000"/>
+              <w:bottom w:val="single" w:sz="8" w:space="0" w:color="000000"/>
+              <w:right w:val="single" w:sz="8" w:space="0" w:color="000000"/>
+            </w:tcBorders>
+            <w:vAlign w:val="center"/>
+          </w:tcPr>
+          <w:p>
+            <w:pPr>
+              <w:spacing w:after="0" w:line="240" w:lineRule="auto"/>
+              <w:rPr>
+                <w:rFonts w:ascii="Times New Roman" w:eastAsia="Times New Roman" w:hAnsi="Times New Roman" w:cs="Times New Roman"/>
+                <w:sz w:val="24"/>
+                <w:szCs w:val="24"/>
+                <w:lang w:val="es-AR"/>
+              </w:rPr>
+            </w:pPr>
+          </w:p>
+        </w:tc>
+        <w:tc>
+          <w:tcPr>
+            <w:tcW w:w="5168" w:type="dxa"/>
+            <w:tcBorders>
+              <w:top w:val="single" w:sz="8" w:space="0" w:color="000000"/>
+              <w:left w:val="single" w:sz="8" w:space="0" w:color="000000"/>
+              <w:bottom w:val="single" w:sz="8" w:space="0" w:color="000000"/>
+              <w:right w:val="single" w:sz="8" w:space="0" w:color="000000"/>
+            </w:tcBorders>
+            <w:tcMar>
+              <w:top w:w="100" w:type="dxa"/>
+              <w:left w:w="100" w:type="dxa"/>
+              <w:bottom w:w="100" w:type="dxa"/>
+              <w:right w:w="100" w:type="dxa"/>
+            </w:tcMar>
+          </w:tcPr>
+          <w:p>
+            <w:pPr>
+              <w:spacing w:after="0" w:line="240" w:lineRule="auto"/>
+              <w:rPr>
+                <w:rFonts w:ascii="Cambria Math" w:eastAsia="Times New Roman" w:hAnsi="Cambria Math" w:cs="Cambria Math"/>
+                <w:color w:val="000000"/>
+                <w:sz w:val="21"/>
+                <w:szCs w:val="21"/>
+                <w:lang w:val="es-AR"/>
+              </w:rPr>
+            </w:pPr>
+            <w:r>
+              <w:rPr>
+                <w:rFonts w:ascii="Cambria Math" w:eastAsia="Times New Roman" w:hAnsi="Cambria Math" w:cs="Cambria Math"/>
+                <w:color w:val="000000"/>
+                <w:sz w:val="21"/>
+                <w:szCs w:val="21"/>
+                <w:lang w:val="es-AR"/>
+              </w:rPr>
+              <w:t>○</w:t>
+            </w:r>
+            <w:r>
+              <w:rPr>
+                <w:rFonts w:ascii="Courier New" w:eastAsia="Times New Roman" w:hAnsi="Courier New" w:cs="Courier New"/>
+                <w:color w:val="000000"/>
+                <w:sz w:val="21"/>
+                <w:szCs w:val="21"/>
+                <w:lang w:val="es-AR"/>
+              </w:rPr>
+              <w:t xml:space="preserve"> </w:t>
+            </w:r>
+            <w:r>
+              <w:rPr>
+                <w:rFonts w:ascii="Courier New" w:eastAsia="Times New Roman" w:hAnsi="Courier New" w:cs="Courier New"/>
+                <w:color w:val="000000"/>
+                <w:sz w:val="21"/>
+                <w:szCs w:val="21"/>
+                <w:lang w:val="es-AR"/>
+              </w:rPr>
+              <w:t>Fecha_Nacimiento</w:t>
+            </w:r>
+          </w:p>
+        </w:tc>
+      </w:tr>
+      <w:tr>
+        <w:trPr>
+          <w:trHeight w:val="410"/>
+        </w:trPr>
+        <w:tc>
+          <w:tcPr>
+            <w:tcW w:w="4069" w:type="dxa"/>
+            <w:vMerge/>
+            <w:tcBorders>
+              <w:top w:val="single" w:sz="8" w:space="0" w:color="000000"/>
+              <w:left w:val="single" w:sz="8" w:space="0" w:color="000000"/>
+              <w:bottom w:val="single" w:sz="8" w:space="0" w:color="000000"/>
+              <w:right w:val="single" w:sz="8" w:space="0" w:color="000000"/>
+            </w:tcBorders>
+            <w:vAlign w:val="center"/>
+          </w:tcPr>
+          <w:p>
+            <w:pPr>
+              <w:spacing w:after="0" w:line="240" w:lineRule="auto"/>
+              <w:rPr>
+                <w:rFonts w:ascii="Times New Roman" w:eastAsia="Times New Roman" w:hAnsi="Times New Roman" w:cs="Times New Roman"/>
+                <w:sz w:val="24"/>
+                <w:szCs w:val="24"/>
+                <w:lang w:val="es-AR"/>
+              </w:rPr>
+            </w:pPr>
+          </w:p>
+        </w:tc>
+        <w:tc>
+          <w:tcPr>
+            <w:tcW w:w="5168" w:type="dxa"/>
+            <w:tcBorders>
+              <w:top w:val="single" w:sz="8" w:space="0" w:color="000000"/>
+              <w:left w:val="single" w:sz="8" w:space="0" w:color="000000"/>
+              <w:bottom w:val="single" w:sz="8" w:space="0" w:color="000000"/>
+              <w:right w:val="single" w:sz="8" w:space="0" w:color="000000"/>
+            </w:tcBorders>
+            <w:tcMar>
+              <w:top w:w="100" w:type="dxa"/>
+              <w:left w:w="100" w:type="dxa"/>
+              <w:bottom w:w="100" w:type="dxa"/>
+              <w:right w:w="100" w:type="dxa"/>
+            </w:tcMar>
+          </w:tcPr>
+          <w:p>
+            <w:pPr>
+              <w:spacing w:after="0" w:line="240" w:lineRule="auto"/>
+              <w:rPr>
+                <w:rFonts w:ascii="Cambria Math" w:eastAsia="Times New Roman" w:hAnsi="Cambria Math" w:cs="Cambria Math"/>
+                <w:color w:val="000000"/>
+                <w:sz w:val="21"/>
+                <w:szCs w:val="21"/>
+                <w:lang w:val="es-AR"/>
+              </w:rPr>
+            </w:pPr>
+            <w:r>
+              <w:rPr>
+                <w:rFonts w:ascii="Cambria Math" w:eastAsia="Times New Roman" w:hAnsi="Cambria Math" w:cs="Cambria Math"/>
+                <w:color w:val="000000"/>
+                <w:sz w:val="21"/>
+                <w:szCs w:val="21"/>
+                <w:lang w:val="es-AR"/>
+              </w:rPr>
+              <w:t>○</w:t>
+            </w:r>
+            <w:r>
+              <w:rPr>
+                <w:rFonts w:ascii="Courier New" w:eastAsia="Times New Roman" w:hAnsi="Courier New" w:cs="Courier New"/>
+                <w:color w:val="000000"/>
+                <w:sz w:val="21"/>
+                <w:szCs w:val="21"/>
+                <w:lang w:val="es-AR"/>
+              </w:rPr>
+              <w:t xml:space="preserve"> </w:t>
+            </w:r>
+            <w:r>
+              <w:rPr>
+                <w:rFonts w:ascii="Courier New" w:eastAsia="Times New Roman" w:hAnsi="Courier New" w:cs="Courier New"/>
+                <w:color w:val="000000"/>
+                <w:sz w:val="21"/>
+                <w:szCs w:val="21"/>
+                <w:lang w:val="es-AR"/>
+              </w:rPr>
+              <w:t>Nacionalidad</w:t>
             </w:r>
           </w:p>
         </w:tc>
@@ -2967,8 +4475,8 @@
 </file>
 
 <file path=word/numbering.xml><?xml version="1.0" encoding="utf-8"?>
-<w:numbering xmlns:wpc="http://schemas.microsoft.com/office/word/2010/wordprocessingCanvas" xmlns:cx="http://schemas.microsoft.com/office/drawing/2014/chartex" xmlns:cx1="http://schemas.microsoft.com/office/drawing/2015/9/8/chartex" xmlns:cx2="http://schemas.microsoft.com/office/drawing/2015/10/21/chartex" xmlns:cx3="http://schemas.microsoft.com/office/drawing/2016/5/9/chartex" xmlns:cx4="http://schemas.microsoft.com/office/drawing/2016/5/10/chartex" xmlns:cx5="http://schemas.microsoft.com/office/drawing/2016/5/11/chartex" xmlns:cx6="http://schemas.microsoft.com/office/drawing/2016/5/12/chartex" xmlns:cx7="http://schemas.microsoft.com/office/drawing/2016/5/13/chartex" xmlns:cx8="http://schemas.microsoft.com/office/drawing/2016/5/14/chartex" xmlns:mc="http://schemas.openxmlformats.org/markup-compatibility/2006" xmlns:aink="http://schemas.microsoft.com/office/drawing/2016/ink" xmlns:am3d="http://schemas.microsoft.com/office/drawing/2017/model3d" xmlns:o="urn:schemas-microsoft-com:office:office" xmlns:oel="http://schemas.microsoft.com/office/2019/extlst" xmlns:r="http://schemas.openxmlformats.org/officeDocument/2006/relationships" xmlns:m="http://schemas.openxmlformats.org/officeDocument/2006/math" xmlns:v="urn:schemas-microsoft-com:vml" xmlns:wp14="http://schemas.microsoft.com/office/word/2010/wordprocessingDrawing" xmlns:wp="http://schemas.openxmlformats.org/drawingml/2006/wordprocessingDrawing" xmlns:w10="urn:schemas-microsoft-com:office:word" xmlns:w="http://schemas.openxmlformats.org/wordprocessingml/2006/main" xmlns:w14="http://schemas.microsoft.com/office/word/2010/wordml" xmlns:w15="http://schemas.microsoft.com/office/word/2012/wordml" xmlns:w16cex="http://schemas.microsoft.com/office/word/2018/wordml/cex" xmlns:w16cid="http://schemas.microsoft.com/office/word/2016/wordml/cid" xmlns:w16="http://schemas.microsoft.com/office/word/2018/wordml" xmlns:w16du="http://schemas.microsoft.com/office/word/2023/wordml/word16du" xmlns:w16sdtdh="http://schemas.microsoft.com/office/word/2020/wordml/sdtdatahash" xmlns:w16se="http://schemas.microsoft.com/office/word/2015/wordml/symex" xmlns:wpg="http://schemas.microsoft.com/office/word/2010/wordprocessingGroup" xmlns:wpi="http://schemas.microsoft.com/office/word/2010/wordprocessingInk" xmlns:wne="http://schemas.microsoft.com/office/word/2006/wordml" xmlns:wps="http://schemas.microsoft.com/office/word/2010/wordprocessingShape" mc:Ignorable="w14 w15 w16se w16cid w16 w16cex w16sdtdh wp14">
-  <w:abstractNum w:abstractNumId="0" w15:restartNumberingAfterBreak="0">
+<w:numbering xmlns:wpc="http://schemas.microsoft.com/office/word/2010/wordprocessingCanvas" xmlns:mc="http://schemas.openxmlformats.org/markup-compatibility/2006" xmlns:o="urn:schemas-microsoft-com:office:office" xmlns:r="http://schemas.openxmlformats.org/officeDocument/2006/relationships" xmlns:m="http://schemas.openxmlformats.org/officeDocument/2006/math" xmlns:v="urn:schemas-microsoft-com:vml" xmlns:wp14="http://schemas.microsoft.com/office/word/2010/wordprocessingDrawing" xmlns:wp="http://schemas.openxmlformats.org/drawingml/2006/wordprocessingDrawing" xmlns:w10="urn:schemas-microsoft-com:office:word" xmlns:w="http://schemas.openxmlformats.org/wordprocessingml/2006/main" xmlns:w14="http://schemas.microsoft.com/office/word/2010/wordml" xmlns:wpg="http://schemas.microsoft.com/office/word/2010/wordprocessingGroup" xmlns:wpi="http://schemas.microsoft.com/office/word/2010/wordprocessingInk" xmlns:wne="http://schemas.microsoft.com/office/word/2006/wordml" xmlns:wps="http://schemas.microsoft.com/office/word/2010/wordprocessingShape" mc:Ignorable="w14 wp14">
+  <w:abstractNum w:abstractNumId="0">
     <w:nsid w:val="108F6917"/>
     <w:multiLevelType w:val="multilevel"/>
     <w:tmpl w:val="B0E26628"/>
@@ -3054,7 +4562,7 @@
       </w:pPr>
     </w:lvl>
   </w:abstractNum>
-  <w:abstractNum w:abstractNumId="1" w15:restartNumberingAfterBreak="0">
+  <w:abstractNum w:abstractNumId="1">
     <w:nsid w:val="1145276F"/>
     <w:multiLevelType w:val="multilevel"/>
     <w:tmpl w:val="1B16A160"/>
@@ -3167,7 +4675,7 @@
       </w:rPr>
     </w:lvl>
   </w:abstractNum>
-  <w:abstractNum w:abstractNumId="2" w15:restartNumberingAfterBreak="0">
+  <w:abstractNum w:abstractNumId="2">
     <w:nsid w:val="3E3F4AA9"/>
     <w:multiLevelType w:val="multilevel"/>
     <w:tmpl w:val="D4B00E9E"/>
@@ -3280,20 +4788,20 @@
       </w:rPr>
     </w:lvl>
   </w:abstractNum>
-  <w:num w:numId="1" w16cid:durableId="2122459018">
+  <w:num w:numId="1">
     <w:abstractNumId w:val="1"/>
   </w:num>
-  <w:num w:numId="2" w16cid:durableId="755789338">
+  <w:num w:numId="2">
     <w:abstractNumId w:val="2"/>
   </w:num>
-  <w:num w:numId="3" w16cid:durableId="1428579457">
+  <w:num w:numId="3">
     <w:abstractNumId w:val="0"/>
   </w:num>
 </w:numbering>
 </file>
 
 <file path=word/styles.xml><?xml version="1.0" encoding="utf-8"?>
-<w:styles xmlns:mc="http://schemas.openxmlformats.org/markup-compatibility/2006" xmlns:r="http://schemas.openxmlformats.org/officeDocument/2006/relationships" xmlns:w="http://schemas.openxmlformats.org/wordprocessingml/2006/main" xmlns:w14="http://schemas.microsoft.com/office/word/2010/wordml" xmlns:w15="http://schemas.microsoft.com/office/word/2012/wordml" xmlns:w16cex="http://schemas.microsoft.com/office/word/2018/wordml/cex" xmlns:w16cid="http://schemas.microsoft.com/office/word/2016/wordml/cid" xmlns:w16="http://schemas.microsoft.com/office/word/2018/wordml" xmlns:w16sdtdh="http://schemas.microsoft.com/office/word/2020/wordml/sdtdatahash" xmlns:w16se="http://schemas.microsoft.com/office/word/2015/wordml/symex" mc:Ignorable="w14 w15 w16se w16cid w16 w16cex w16sdtdh">
+<w:styles xmlns:mc="http://schemas.openxmlformats.org/markup-compatibility/2006" xmlns:r="http://schemas.openxmlformats.org/officeDocument/2006/relationships" xmlns:w="http://schemas.openxmlformats.org/wordprocessingml/2006/main" xmlns:w14="http://schemas.microsoft.com/office/word/2010/wordml" mc:Ignorable="w14">
   <w:docDefaults>
     <w:rPrDefault>
       <w:rPr>
@@ -3309,383 +4817,598 @@
       </w:pPr>
     </w:pPrDefault>
   </w:docDefaults>
-  <w:latentStyles w:defLockedState="0" w:defUIPriority="99" w:defSemiHidden="0" w:defUnhideWhenUsed="0" w:defQFormat="0" w:count="376">
-    <w:lsdException w:name="Normal" w:uiPriority="0" w:qFormat="1"/>
-    <w:lsdException w:name="heading 1" w:uiPriority="9" w:qFormat="1"/>
-    <w:lsdException w:name="heading 2" w:semiHidden="1" w:uiPriority="9" w:unhideWhenUsed="1" w:qFormat="1"/>
-    <w:lsdException w:name="heading 3" w:semiHidden="1" w:uiPriority="9" w:unhideWhenUsed="1" w:qFormat="1"/>
-    <w:lsdException w:name="heading 4" w:semiHidden="1" w:uiPriority="9" w:unhideWhenUsed="1" w:qFormat="1"/>
-    <w:lsdException w:name="heading 5" w:semiHidden="1" w:uiPriority="9" w:unhideWhenUsed="1" w:qFormat="1"/>
-    <w:lsdException w:name="heading 6" w:semiHidden="1" w:uiPriority="9" w:unhideWhenUsed="1" w:qFormat="1"/>
-    <w:lsdException w:name="heading 7" w:semiHidden="1" w:uiPriority="9" w:unhideWhenUsed="1" w:qFormat="1"/>
-    <w:lsdException w:name="heading 8" w:semiHidden="1" w:uiPriority="9" w:unhideWhenUsed="1" w:qFormat="1"/>
-    <w:lsdException w:name="heading 9" w:semiHidden="1" w:uiPriority="9" w:unhideWhenUsed="1" w:qFormat="1"/>
-    <w:lsdException w:name="index 1" w:semiHidden="1" w:unhideWhenUsed="1"/>
-    <w:lsdException w:name="index 2" w:semiHidden="1" w:unhideWhenUsed="1"/>
-    <w:lsdException w:name="index 3" w:semiHidden="1" w:unhideWhenUsed="1"/>
-    <w:lsdException w:name="index 4" w:semiHidden="1" w:unhideWhenUsed="1"/>
-    <w:lsdException w:name="index 5" w:semiHidden="1" w:unhideWhenUsed="1"/>
-    <w:lsdException w:name="index 6" w:semiHidden="1" w:unhideWhenUsed="1"/>
-    <w:lsdException w:name="index 7" w:semiHidden="1" w:unhideWhenUsed="1"/>
-    <w:lsdException w:name="index 8" w:semiHidden="1" w:unhideWhenUsed="1"/>
-    <w:lsdException w:name="index 9" w:semiHidden="1" w:unhideWhenUsed="1"/>
-    <w:lsdException w:name="toc 1" w:semiHidden="1" w:uiPriority="39" w:unhideWhenUsed="1"/>
-    <w:lsdException w:name="toc 2" w:semiHidden="1" w:uiPriority="39" w:unhideWhenUsed="1"/>
-    <w:lsdException w:name="toc 3" w:semiHidden="1" w:uiPriority="39" w:unhideWhenUsed="1"/>
-    <w:lsdException w:name="toc 4" w:semiHidden="1" w:uiPriority="39" w:unhideWhenUsed="1"/>
-    <w:lsdException w:name="toc 5" w:semiHidden="1" w:uiPriority="39" w:unhideWhenUsed="1"/>
-    <w:lsdException w:name="toc 6" w:semiHidden="1" w:uiPriority="39" w:unhideWhenUsed="1"/>
-    <w:lsdException w:name="toc 7" w:semiHidden="1" w:uiPriority="39" w:unhideWhenUsed="1"/>
-    <w:lsdException w:name="toc 8" w:semiHidden="1" w:uiPriority="39" w:unhideWhenUsed="1"/>
-    <w:lsdException w:name="toc 9" w:semiHidden="1" w:uiPriority="39" w:unhideWhenUsed="1"/>
-    <w:lsdException w:name="Normal Indent" w:semiHidden="1" w:unhideWhenUsed="1"/>
-    <w:lsdException w:name="footnote text" w:semiHidden="1" w:unhideWhenUsed="1"/>
-    <w:lsdException w:name="annotation text" w:semiHidden="1" w:unhideWhenUsed="1"/>
-    <w:lsdException w:name="header" w:semiHidden="1" w:unhideWhenUsed="1"/>
-    <w:lsdException w:name="footer" w:semiHidden="1" w:unhideWhenUsed="1"/>
-    <w:lsdException w:name="index heading" w:semiHidden="1" w:unhideWhenUsed="1"/>
-    <w:lsdException w:name="caption" w:semiHidden="1" w:uiPriority="35" w:unhideWhenUsed="1" w:qFormat="1"/>
-    <w:lsdException w:name="table of figures" w:semiHidden="1" w:unhideWhenUsed="1"/>
-    <w:lsdException w:name="envelope address" w:semiHidden="1" w:unhideWhenUsed="1"/>
-    <w:lsdException w:name="envelope return" w:semiHidden="1" w:unhideWhenUsed="1"/>
-    <w:lsdException w:name="footnote reference" w:semiHidden="1" w:unhideWhenUsed="1"/>
-    <w:lsdException w:name="annotation reference" w:semiHidden="1" w:unhideWhenUsed="1"/>
-    <w:lsdException w:name="line number" w:semiHidden="1" w:unhideWhenUsed="1"/>
-    <w:lsdException w:name="page number" w:semiHidden="1" w:unhideWhenUsed="1"/>
-    <w:lsdException w:name="endnote reference" w:semiHidden="1" w:unhideWhenUsed="1"/>
-    <w:lsdException w:name="endnote text" w:semiHidden="1" w:unhideWhenUsed="1"/>
-    <w:lsdException w:name="table of authorities" w:semiHidden="1" w:unhideWhenUsed="1"/>
-    <w:lsdException w:name="macro" w:semiHidden="1" w:unhideWhenUsed="1"/>
-    <w:lsdException w:name="toa heading" w:semiHidden="1" w:unhideWhenUsed="1"/>
-    <w:lsdException w:name="List" w:semiHidden="1" w:unhideWhenUsed="1"/>
-    <w:lsdException w:name="List Bullet" w:semiHidden="1" w:unhideWhenUsed="1"/>
-    <w:lsdException w:name="List Number" w:semiHidden="1" w:unhideWhenUsed="1"/>
-    <w:lsdException w:name="List 2" w:semiHidden="1" w:unhideWhenUsed="1"/>
-    <w:lsdException w:name="List 3" w:semiHidden="1" w:unhideWhenUsed="1"/>
-    <w:lsdException w:name="List 4" w:semiHidden="1" w:unhideWhenUsed="1"/>
-    <w:lsdException w:name="List 5" w:semiHidden="1" w:unhideWhenUsed="1"/>
-    <w:lsdException w:name="List Bullet 2" w:semiHidden="1" w:unhideWhenUsed="1"/>
-    <w:lsdException w:name="List Bullet 3" w:semiHidden="1" w:unhideWhenUsed="1"/>
-    <w:lsdException w:name="List Bullet 4" w:semiHidden="1" w:unhideWhenUsed="1"/>
-    <w:lsdException w:name="List Bullet 5" w:semiHidden="1" w:unhideWhenUsed="1"/>
-    <w:lsdException w:name="List Number 2" w:semiHidden="1" w:unhideWhenUsed="1"/>
-    <w:lsdException w:name="List Number 3" w:semiHidden="1" w:unhideWhenUsed="1"/>
-    <w:lsdException w:name="List Number 4" w:semiHidden="1" w:unhideWhenUsed="1"/>
-    <w:lsdException w:name="List Number 5" w:semiHidden="1" w:unhideWhenUsed="1"/>
-    <w:lsdException w:name="Title" w:uiPriority="10" w:qFormat="1"/>
-    <w:lsdException w:name="Closing" w:semiHidden="1" w:unhideWhenUsed="1"/>
-    <w:lsdException w:name="Signature" w:semiHidden="1" w:unhideWhenUsed="1"/>
-    <w:lsdException w:name="Default Paragraph Font" w:semiHidden="1" w:uiPriority="1" w:unhideWhenUsed="1"/>
-    <w:lsdException w:name="Body Text" w:semiHidden="1" w:unhideWhenUsed="1"/>
-    <w:lsdException w:name="Body Text Indent" w:semiHidden="1" w:unhideWhenUsed="1"/>
-    <w:lsdException w:name="List Continue" w:semiHidden="1" w:unhideWhenUsed="1"/>
-    <w:lsdException w:name="List Continue 2" w:semiHidden="1" w:unhideWhenUsed="1"/>
-    <w:lsdException w:name="List Continue 3" w:semiHidden="1" w:unhideWhenUsed="1"/>
-    <w:lsdException w:name="List Continue 4" w:semiHidden="1" w:unhideWhenUsed="1"/>
-    <w:lsdException w:name="List Continue 5" w:semiHidden="1" w:unhideWhenUsed="1"/>
-    <w:lsdException w:name="Message Header" w:semiHidden="1" w:unhideWhenUsed="1"/>
-    <w:lsdException w:name="Subtitle" w:uiPriority="11" w:qFormat="1"/>
-    <w:lsdException w:name="Salutation" w:semiHidden="1" w:unhideWhenUsed="1"/>
-    <w:lsdException w:name="Date" w:semiHidden="1" w:unhideWhenUsed="1"/>
-    <w:lsdException w:name="Body Text First Indent" w:semiHidden="1" w:unhideWhenUsed="1"/>
-    <w:lsdException w:name="Body Text First Indent 2" w:semiHidden="1" w:unhideWhenUsed="1"/>
-    <w:lsdException w:name="Note Heading" w:semiHidden="1" w:unhideWhenUsed="1"/>
-    <w:lsdException w:name="Body Text 2" w:semiHidden="1" w:unhideWhenUsed="1"/>
-    <w:lsdException w:name="Body Text 3" w:semiHidden="1" w:unhideWhenUsed="1"/>
-    <w:lsdException w:name="Body Text Indent 2" w:semiHidden="1" w:unhideWhenUsed="1"/>
-    <w:lsdException w:name="Body Text Indent 3" w:semiHidden="1" w:unhideWhenUsed="1"/>
-    <w:lsdException w:name="Block Text" w:semiHidden="1" w:unhideWhenUsed="1"/>
-    <w:lsdException w:name="Hyperlink" w:semiHidden="1" w:unhideWhenUsed="1"/>
-    <w:lsdException w:name="FollowedHyperlink" w:semiHidden="1" w:unhideWhenUsed="1"/>
-    <w:lsdException w:name="Strong" w:uiPriority="22" w:qFormat="1"/>
-    <w:lsdException w:name="Emphasis" w:uiPriority="20" w:qFormat="1"/>
-    <w:lsdException w:name="Document Map" w:semiHidden="1" w:unhideWhenUsed="1"/>
-    <w:lsdException w:name="Plain Text" w:semiHidden="1" w:unhideWhenUsed="1"/>
-    <w:lsdException w:name="E-mail Signature" w:semiHidden="1" w:unhideWhenUsed="1"/>
-    <w:lsdException w:name="HTML Top of Form" w:semiHidden="1" w:unhideWhenUsed="1"/>
-    <w:lsdException w:name="HTML Bottom of Form" w:semiHidden="1" w:unhideWhenUsed="1"/>
-    <w:lsdException w:name="Normal (Web)" w:semiHidden="1" w:unhideWhenUsed="1"/>
-    <w:lsdException w:name="HTML Acronym" w:semiHidden="1" w:unhideWhenUsed="1"/>
-    <w:lsdException w:name="HTML Address" w:semiHidden="1" w:unhideWhenUsed="1"/>
-    <w:lsdException w:name="HTML Cite" w:semiHidden="1" w:unhideWhenUsed="1"/>
-    <w:lsdException w:name="HTML Code" w:semiHidden="1" w:unhideWhenUsed="1"/>
-    <w:lsdException w:name="HTML Definition" w:semiHidden="1" w:unhideWhenUsed="1"/>
-    <w:lsdException w:name="HTML Keyboard" w:semiHidden="1" w:unhideWhenUsed="1"/>
-    <w:lsdException w:name="HTML Preformatted" w:semiHidden="1" w:unhideWhenUsed="1"/>
-    <w:lsdException w:name="HTML Sample" w:semiHidden="1" w:unhideWhenUsed="1"/>
-    <w:lsdException w:name="HTML Typewriter" w:semiHidden="1" w:unhideWhenUsed="1"/>
-    <w:lsdException w:name="HTML Variable" w:semiHidden="1" w:unhideWhenUsed="1"/>
-    <w:lsdException w:name="Normal Table" w:semiHidden="1" w:unhideWhenUsed="1"/>
-    <w:lsdException w:name="annotation subject" w:semiHidden="1" w:unhideWhenUsed="1"/>
-    <w:lsdException w:name="No List" w:semiHidden="1" w:unhideWhenUsed="1"/>
-    <w:lsdException w:name="Outline List 1" w:semiHidden="1" w:unhideWhenUsed="1"/>
-    <w:lsdException w:name="Outline List 2" w:semiHidden="1" w:unhideWhenUsed="1"/>
-    <w:lsdException w:name="Outline List 3" w:semiHidden="1" w:unhideWhenUsed="1"/>
-    <w:lsdException w:name="Table Simple 1" w:semiHidden="1" w:unhideWhenUsed="1"/>
-    <w:lsdException w:name="Table Simple 2" w:semiHidden="1" w:unhideWhenUsed="1"/>
-    <w:lsdException w:name="Table Simple 3" w:semiHidden="1" w:unhideWhenUsed="1"/>
-    <w:lsdException w:name="Table Classic 1" w:semiHidden="1" w:unhideWhenUsed="1"/>
-    <w:lsdException w:name="Table Classic 2" w:semiHidden="1" w:unhideWhenUsed="1"/>
-    <w:lsdException w:name="Table Classic 3" w:semiHidden="1" w:unhideWhenUsed="1"/>
-    <w:lsdException w:name="Table Classic 4" w:semiHidden="1" w:unhideWhenUsed="1"/>
-    <w:lsdException w:name="Table Colorful 1" w:semiHidden="1" w:unhideWhenUsed="1"/>
-    <w:lsdException w:name="Table Colorful 2" w:semiHidden="1" w:unhideWhenUsed="1"/>
-    <w:lsdException w:name="Table Colorful 3" w:semiHidden="1" w:unhideWhenUsed="1"/>
-    <w:lsdException w:name="Table Columns 1" w:semiHidden="1" w:unhideWhenUsed="1"/>
-    <w:lsdException w:name="Table Columns 2" w:semiHidden="1" w:unhideWhenUsed="1"/>
-    <w:lsdException w:name="Table Columns 3" w:semiHidden="1" w:unhideWhenUsed="1"/>
-    <w:lsdException w:name="Table Columns 4" w:semiHidden="1" w:unhideWhenUsed="1"/>
-    <w:lsdException w:name="Table Columns 5" w:semiHidden="1" w:unhideWhenUsed="1"/>
-    <w:lsdException w:name="Table Grid 1" w:semiHidden="1" w:unhideWhenUsed="1"/>
-    <w:lsdException w:name="Table Grid 2" w:semiHidden="1" w:unhideWhenUsed="1"/>
-    <w:lsdException w:name="Table Grid 3" w:semiHidden="1" w:unhideWhenUsed="1"/>
-    <w:lsdException w:name="Table Grid 4" w:semiHidden="1" w:unhideWhenUsed="1"/>
-    <w:lsdException w:name="Table Grid 5" w:semiHidden="1" w:unhideWhenUsed="1"/>
-    <w:lsdException w:name="Table Grid 6" w:semiHidden="1" w:unhideWhenUsed="1"/>
-    <w:lsdException w:name="Table Grid 7" w:semiHidden="1" w:unhideWhenUsed="1"/>
-    <w:lsdException w:name="Table Grid 8" w:semiHidden="1" w:unhideWhenUsed="1"/>
-    <w:lsdException w:name="Table List 1" w:semiHidden="1" w:unhideWhenUsed="1"/>
-    <w:lsdException w:name="Table List 2" w:semiHidden="1" w:unhideWhenUsed="1"/>
-    <w:lsdException w:name="Table List 3" w:semiHidden="1" w:unhideWhenUsed="1"/>
-    <w:lsdException w:name="Table List 4" w:semiHidden="1" w:unhideWhenUsed="1"/>
-    <w:lsdException w:name="Table List 5" w:semiHidden="1" w:unhideWhenUsed="1"/>
-    <w:lsdException w:name="Table List 6" w:semiHidden="1" w:unhideWhenUsed="1"/>
-    <w:lsdException w:name="Table List 7" w:semiHidden="1" w:unhideWhenUsed="1"/>
-    <w:lsdException w:name="Table List 8" w:semiHidden="1" w:unhideWhenUsed="1"/>
-    <w:lsdException w:name="Table 3D effects 1" w:semiHidden="1" w:unhideWhenUsed="1"/>
-    <w:lsdException w:name="Table 3D effects 2" w:semiHidden="1" w:unhideWhenUsed="1"/>
-    <w:lsdException w:name="Table 3D effects 3" w:semiHidden="1" w:unhideWhenUsed="1"/>
-    <w:lsdException w:name="Table Contemporary" w:semiHidden="1" w:unhideWhenUsed="1"/>
-    <w:lsdException w:name="Table Elegant" w:semiHidden="1" w:unhideWhenUsed="1"/>
-    <w:lsdException w:name="Table Professional" w:semiHidden="1" w:unhideWhenUsed="1"/>
-    <w:lsdException w:name="Table Subtle 1" w:semiHidden="1" w:unhideWhenUsed="1"/>
-    <w:lsdException w:name="Table Subtle 2" w:semiHidden="1" w:unhideWhenUsed="1"/>
-    <w:lsdException w:name="Table Web 1" w:semiHidden="1" w:unhideWhenUsed="1"/>
-    <w:lsdException w:name="Table Web 2" w:semiHidden="1" w:unhideWhenUsed="1"/>
-    <w:lsdException w:name="Table Web 3" w:semiHidden="1" w:unhideWhenUsed="1"/>
-    <w:lsdException w:name="Balloon Text" w:semiHidden="1" w:unhideWhenUsed="1"/>
-    <w:lsdException w:name="Table Grid" w:uiPriority="59"/>
-    <w:lsdException w:name="Table Theme" w:semiHidden="1" w:unhideWhenUsed="1"/>
-    <w:lsdException w:name="Placeholder Text" w:semiHidden="1"/>
-    <w:lsdException w:name="No Spacing" w:uiPriority="1" w:qFormat="1"/>
-    <w:lsdException w:name="Light Shading" w:uiPriority="60"/>
-    <w:lsdException w:name="Light List" w:uiPriority="61"/>
-    <w:lsdException w:name="Light Grid" w:uiPriority="62"/>
-    <w:lsdException w:name="Medium Shading 1" w:uiPriority="63"/>
-    <w:lsdException w:name="Medium Shading 2" w:uiPriority="64"/>
-    <w:lsdException w:name="Medium List 1" w:uiPriority="65"/>
-    <w:lsdException w:name="Medium List 2" w:uiPriority="66"/>
-    <w:lsdException w:name="Medium Grid 1" w:uiPriority="67"/>
-    <w:lsdException w:name="Medium Grid 2" w:uiPriority="68"/>
-    <w:lsdException w:name="Medium Grid 3" w:uiPriority="69"/>
-    <w:lsdException w:name="Dark List" w:uiPriority="70"/>
-    <w:lsdException w:name="Colorful Shading" w:uiPriority="71"/>
-    <w:lsdException w:name="Colorful List" w:uiPriority="72"/>
-    <w:lsdException w:name="Colorful Grid" w:uiPriority="73"/>
-    <w:lsdException w:name="Light Shading Accent 1" w:uiPriority="60"/>
-    <w:lsdException w:name="Light List Accent 1" w:uiPriority="61"/>
-    <w:lsdException w:name="Light Grid Accent 1" w:uiPriority="62"/>
-    <w:lsdException w:name="Medium Shading 1 Accent 1" w:uiPriority="63"/>
-    <w:lsdException w:name="Medium Shading 2 Accent 1" w:uiPriority="64"/>
-    <w:lsdException w:name="Medium List 1 Accent 1" w:uiPriority="65"/>
-    <w:lsdException w:name="Revision" w:semiHidden="1"/>
-    <w:lsdException w:name="List Paragraph" w:uiPriority="34" w:qFormat="1"/>
-    <w:lsdException w:name="Quote" w:uiPriority="29" w:qFormat="1"/>
-    <w:lsdException w:name="Intense Quote" w:uiPriority="30" w:qFormat="1"/>
-    <w:lsdException w:name="Medium List 2 Accent 1" w:uiPriority="66"/>
-    <w:lsdException w:name="Medium Grid 1 Accent 1" w:uiPriority="67"/>
-    <w:lsdException w:name="Medium Grid 2 Accent 1" w:uiPriority="68"/>
-    <w:lsdException w:name="Medium Grid 3 Accent 1" w:uiPriority="69"/>
-    <w:lsdException w:name="Dark List Accent 1" w:uiPriority="70"/>
-    <w:lsdException w:name="Colorful Shading Accent 1" w:uiPriority="71"/>
-    <w:lsdException w:name="Colorful List Accent 1" w:uiPriority="72"/>
-    <w:lsdException w:name="Colorful Grid Accent 1" w:uiPriority="73"/>
-    <w:lsdException w:name="Light Shading Accent 2" w:uiPriority="60"/>
-    <w:lsdException w:name="Light List Accent 2" w:uiPriority="61"/>
-    <w:lsdException w:name="Light Grid Accent 2" w:uiPriority="62"/>
-    <w:lsdException w:name="Medium Shading 1 Accent 2" w:uiPriority="63"/>
-    <w:lsdException w:name="Medium Shading 2 Accent 2" w:uiPriority="64"/>
-    <w:lsdException w:name="Medium List 1 Accent 2" w:uiPriority="65"/>
-    <w:lsdException w:name="Medium List 2 Accent 2" w:uiPriority="66"/>
-    <w:lsdException w:name="Medium Grid 1 Accent 2" w:uiPriority="67"/>
-    <w:lsdException w:name="Medium Grid 2 Accent 2" w:uiPriority="68"/>
-    <w:lsdException w:name="Medium Grid 3 Accent 2" w:uiPriority="69"/>
-    <w:lsdException w:name="Dark List Accent 2" w:uiPriority="70"/>
-    <w:lsdException w:name="Colorful Shading Accent 2" w:uiPriority="71"/>
-    <w:lsdException w:name="Colorful List Accent 2" w:uiPriority="72"/>
-    <w:lsdException w:name="Colorful Grid Accent 2" w:uiPriority="73"/>
-    <w:lsdException w:name="Light Shading Accent 3" w:uiPriority="60"/>
-    <w:lsdException w:name="Light List Accent 3" w:uiPriority="61"/>
-    <w:lsdException w:name="Light Grid Accent 3" w:uiPriority="62"/>
-    <w:lsdException w:name="Medium Shading 1 Accent 3" w:uiPriority="63"/>
-    <w:lsdException w:name="Medium Shading 2 Accent 3" w:uiPriority="64"/>
-    <w:lsdException w:name="Medium List 1 Accent 3" w:uiPriority="65"/>
-    <w:lsdException w:name="Medium List 2 Accent 3" w:uiPriority="66"/>
-    <w:lsdException w:name="Medium Grid 1 Accent 3" w:uiPriority="67"/>
-    <w:lsdException w:name="Medium Grid 2 Accent 3" w:uiPriority="68"/>
-    <w:lsdException w:name="Medium Grid 3 Accent 3" w:uiPriority="69"/>
-    <w:lsdException w:name="Dark List Accent 3" w:uiPriority="70"/>
-    <w:lsdException w:name="Colorful Shading Accent 3" w:uiPriority="71"/>
-    <w:lsdException w:name="Colorful List Accent 3" w:uiPriority="72"/>
-    <w:lsdException w:name="Colorful Grid Accent 3" w:uiPriority="73"/>
-    <w:lsdException w:name="Light Shading Accent 4" w:uiPriority="60"/>
-    <w:lsdException w:name="Light List Accent 4" w:uiPriority="61"/>
-    <w:lsdException w:name="Light Grid Accent 4" w:uiPriority="62"/>
-    <w:lsdException w:name="Medium Shading 1 Accent 4" w:uiPriority="63"/>
-    <w:lsdException w:name="Medium Shading 2 Accent 4" w:uiPriority="64"/>
-    <w:lsdException w:name="Medium List 1 Accent 4" w:uiPriority="65"/>
-    <w:lsdException w:name="Medium List 2 Accent 4" w:uiPriority="66"/>
-    <w:lsdException w:name="Medium Grid 1 Accent 4" w:uiPriority="67"/>
-    <w:lsdException w:name="Medium Grid 2 Accent 4" w:uiPriority="68"/>
-    <w:lsdException w:name="Medium Grid 3 Accent 4" w:uiPriority="69"/>
-    <w:lsdException w:name="Dark List Accent 4" w:uiPriority="70"/>
-    <w:lsdException w:name="Colorful Shading Accent 4" w:uiPriority="71"/>
-    <w:lsdException w:name="Colorful List Accent 4" w:uiPriority="72"/>
-    <w:lsdException w:name="Colorful Grid Accent 4" w:uiPriority="73"/>
-    <w:lsdException w:name="Light Shading Accent 5" w:uiPriority="60"/>
-    <w:lsdException w:name="Light List Accent 5" w:uiPriority="61"/>
-    <w:lsdException w:name="Light Grid Accent 5" w:uiPriority="62"/>
-    <w:lsdException w:name="Medium Shading 1 Accent 5" w:uiPriority="63"/>
-    <w:lsdException w:name="Medium Shading 2 Accent 5" w:uiPriority="64"/>
-    <w:lsdException w:name="Medium List 1 Accent 5" w:uiPriority="65"/>
-    <w:lsdException w:name="Medium List 2 Accent 5" w:uiPriority="66"/>
-    <w:lsdException w:name="Medium Grid 1 Accent 5" w:uiPriority="67"/>
-    <w:lsdException w:name="Medium Grid 2 Accent 5" w:uiPriority="68"/>
-    <w:lsdException w:name="Medium Grid 3 Accent 5" w:uiPriority="69"/>
-    <w:lsdException w:name="Dark List Accent 5" w:uiPriority="70"/>
-    <w:lsdException w:name="Colorful Shading Accent 5" w:uiPriority="71"/>
-    <w:lsdException w:name="Colorful List Accent 5" w:uiPriority="72"/>
-    <w:lsdException w:name="Colorful Grid Accent 5" w:uiPriority="73"/>
-    <w:lsdException w:name="Light Shading Accent 6" w:uiPriority="60"/>
-    <w:lsdException w:name="Light List Accent 6" w:uiPriority="61"/>
-    <w:lsdException w:name="Light Grid Accent 6" w:uiPriority="62"/>
-    <w:lsdException w:name="Medium Shading 1 Accent 6" w:uiPriority="63"/>
-    <w:lsdException w:name="Medium Shading 2 Accent 6" w:uiPriority="64"/>
-    <w:lsdException w:name="Medium List 1 Accent 6" w:uiPriority="65"/>
-    <w:lsdException w:name="Medium List 2 Accent 6" w:uiPriority="66"/>
-    <w:lsdException w:name="Medium Grid 1 Accent 6" w:uiPriority="67"/>
-    <w:lsdException w:name="Medium Grid 2 Accent 6" w:uiPriority="68"/>
-    <w:lsdException w:name="Medium Grid 3 Accent 6" w:uiPriority="69"/>
-    <w:lsdException w:name="Dark List Accent 6" w:uiPriority="70"/>
-    <w:lsdException w:name="Colorful Shading Accent 6" w:uiPriority="71"/>
-    <w:lsdException w:name="Colorful List Accent 6" w:uiPriority="72"/>
-    <w:lsdException w:name="Colorful Grid Accent 6" w:uiPriority="73"/>
-    <w:lsdException w:name="Subtle Emphasis" w:uiPriority="19" w:qFormat="1"/>
-    <w:lsdException w:name="Intense Emphasis" w:uiPriority="21" w:qFormat="1"/>
-    <w:lsdException w:name="Subtle Reference" w:uiPriority="31" w:qFormat="1"/>
-    <w:lsdException w:name="Intense Reference" w:uiPriority="32" w:qFormat="1"/>
-    <w:lsdException w:name="Book Title" w:uiPriority="33" w:qFormat="1"/>
-    <w:lsdException w:name="Bibliography" w:semiHidden="1" w:uiPriority="37" w:unhideWhenUsed="1"/>
-    <w:lsdException w:name="TOC Heading" w:semiHidden="1" w:uiPriority="39" w:unhideWhenUsed="1" w:qFormat="1"/>
-    <w:lsdException w:name="Plain Table 1" w:uiPriority="41"/>
-    <w:lsdException w:name="Plain Table 2" w:uiPriority="42"/>
-    <w:lsdException w:name="Plain Table 3" w:uiPriority="43"/>
-    <w:lsdException w:name="Plain Table 4" w:uiPriority="44"/>
-    <w:lsdException w:name="Plain Table 5" w:uiPriority="45"/>
-    <w:lsdException w:name="Grid Table Light" w:uiPriority="40"/>
-    <w:lsdException w:name="Grid Table 1 Light" w:uiPriority="46"/>
-    <w:lsdException w:name="Grid Table 2" w:uiPriority="47"/>
-    <w:lsdException w:name="Grid Table 3" w:uiPriority="48"/>
-    <w:lsdException w:name="Grid Table 4" w:uiPriority="49"/>
-    <w:lsdException w:name="Grid Table 5 Dark" w:uiPriority="50"/>
-    <w:lsdException w:name="Grid Table 6 Colorful" w:uiPriority="51"/>
-    <w:lsdException w:name="Grid Table 7 Colorful" w:uiPriority="52"/>
-    <w:lsdException w:name="Grid Table 1 Light Accent 1" w:uiPriority="46"/>
-    <w:lsdException w:name="Grid Table 2 Accent 1" w:uiPriority="47"/>
-    <w:lsdException w:name="Grid Table 3 Accent 1" w:uiPriority="48"/>
-    <w:lsdException w:name="Grid Table 4 Accent 1" w:uiPriority="49"/>
-    <w:lsdException w:name="Grid Table 5 Dark Accent 1" w:uiPriority="50"/>
-    <w:lsdException w:name="Grid Table 6 Colorful Accent 1" w:uiPriority="51"/>
-    <w:lsdException w:name="Grid Table 7 Colorful Accent 1" w:uiPriority="52"/>
-    <w:lsdException w:name="Grid Table 1 Light Accent 2" w:uiPriority="46"/>
-    <w:lsdException w:name="Grid Table 2 Accent 2" w:uiPriority="47"/>
-    <w:lsdException w:name="Grid Table 3 Accent 2" w:uiPriority="48"/>
-    <w:lsdException w:name="Grid Table 4 Accent 2" w:uiPriority="49"/>
-    <w:lsdException w:name="Grid Table 5 Dark Accent 2" w:uiPriority="50"/>
-    <w:lsdException w:name="Grid Table 6 Colorful Accent 2" w:uiPriority="51"/>
-    <w:lsdException w:name="Grid Table 7 Colorful Accent 2" w:uiPriority="52"/>
-    <w:lsdException w:name="Grid Table 1 Light Accent 3" w:uiPriority="46"/>
-    <w:lsdException w:name="Grid Table 2 Accent 3" w:uiPriority="47"/>
-    <w:lsdException w:name="Grid Table 3 Accent 3" w:uiPriority="48"/>
-    <w:lsdException w:name="Grid Table 4 Accent 3" w:uiPriority="49"/>
-    <w:lsdException w:name="Grid Table 5 Dark Accent 3" w:uiPriority="50"/>
-    <w:lsdException w:name="Grid Table 6 Colorful Accent 3" w:uiPriority="51"/>
-    <w:lsdException w:name="Grid Table 7 Colorful Accent 3" w:uiPriority="52"/>
-    <w:lsdException w:name="Grid Table 1 Light Accent 4" w:uiPriority="46"/>
-    <w:lsdException w:name="Grid Table 2 Accent 4" w:uiPriority="47"/>
-    <w:lsdException w:name="Grid Table 3 Accent 4" w:uiPriority="48"/>
-    <w:lsdException w:name="Grid Table 4 Accent 4" w:uiPriority="49"/>
-    <w:lsdException w:name="Grid Table 5 Dark Accent 4" w:uiPriority="50"/>
-    <w:lsdException w:name="Grid Table 6 Colorful Accent 4" w:uiPriority="51"/>
-    <w:lsdException w:name="Grid Table 7 Colorful Accent 4" w:uiPriority="52"/>
-    <w:lsdException w:name="Grid Table 1 Light Accent 5" w:uiPriority="46"/>
-    <w:lsdException w:name="Grid Table 2 Accent 5" w:uiPriority="47"/>
-    <w:lsdException w:name="Grid Table 3 Accent 5" w:uiPriority="48"/>
-    <w:lsdException w:name="Grid Table 4 Accent 5" w:uiPriority="49"/>
-    <w:lsdException w:name="Grid Table 5 Dark Accent 5" w:uiPriority="50"/>
-    <w:lsdException w:name="Grid Table 6 Colorful Accent 5" w:uiPriority="51"/>
-    <w:lsdException w:name="Grid Table 7 Colorful Accent 5" w:uiPriority="52"/>
-    <w:lsdException w:name="Grid Table 1 Light Accent 6" w:uiPriority="46"/>
-    <w:lsdException w:name="Grid Table 2 Accent 6" w:uiPriority="47"/>
-    <w:lsdException w:name="Grid Table 3 Accent 6" w:uiPriority="48"/>
-    <w:lsdException w:name="Grid Table 4 Accent 6" w:uiPriority="49"/>
-    <w:lsdException w:name="Grid Table 5 Dark Accent 6" w:uiPriority="50"/>
-    <w:lsdException w:name="Grid Table 6 Colorful Accent 6" w:uiPriority="51"/>
-    <w:lsdException w:name="Grid Table 7 Colorful Accent 6" w:uiPriority="52"/>
-    <w:lsdException w:name="List Table 1 Light" w:uiPriority="46"/>
-    <w:lsdException w:name="List Table 2" w:uiPriority="47"/>
-    <w:lsdException w:name="List Table 3" w:uiPriority="48"/>
-    <w:lsdException w:name="List Table 4" w:uiPriority="49"/>
-    <w:lsdException w:name="List Table 5 Dark" w:uiPriority="50"/>
-    <w:lsdException w:name="List Table 6 Colorful" w:uiPriority="51"/>
-    <w:lsdException w:name="List Table 7 Colorful" w:uiPriority="52"/>
-    <w:lsdException w:name="List Table 1 Light Accent 1" w:uiPriority="46"/>
-    <w:lsdException w:name="List Table 2 Accent 1" w:uiPriority="47"/>
-    <w:lsdException w:name="List Table 3 Accent 1" w:uiPriority="48"/>
-    <w:lsdException w:name="List Table 4 Accent 1" w:uiPriority="49"/>
-    <w:lsdException w:name="List Table 5 Dark Accent 1" w:uiPriority="50"/>
-    <w:lsdException w:name="List Table 6 Colorful Accent 1" w:uiPriority="51"/>
-    <w:lsdException w:name="List Table 7 Colorful Accent 1" w:uiPriority="52"/>
-    <w:lsdException w:name="List Table 1 Light Accent 2" w:uiPriority="46"/>
-    <w:lsdException w:name="List Table 2 Accent 2" w:uiPriority="47"/>
-    <w:lsdException w:name="List Table 3 Accent 2" w:uiPriority="48"/>
-    <w:lsdException w:name="List Table 4 Accent 2" w:uiPriority="49"/>
-    <w:lsdException w:name="List Table 5 Dark Accent 2" w:uiPriority="50"/>
-    <w:lsdException w:name="List Table 6 Colorful Accent 2" w:uiPriority="51"/>
-    <w:lsdException w:name="List Table 7 Colorful Accent 2" w:uiPriority="52"/>
-    <w:lsdException w:name="List Table 1 Light Accent 3" w:uiPriority="46"/>
-    <w:lsdException w:name="List Table 2 Accent 3" w:uiPriority="47"/>
-    <w:lsdException w:name="List Table 3 Accent 3" w:uiPriority="48"/>
-    <w:lsdException w:name="List Table 4 Accent 3" w:uiPriority="49"/>
-    <w:lsdException w:name="List Table 5 Dark Accent 3" w:uiPriority="50"/>
-    <w:lsdException w:name="List Table 6 Colorful Accent 3" w:uiPriority="51"/>
-    <w:lsdException w:name="List Table 7 Colorful Accent 3" w:uiPriority="52"/>
-    <w:lsdException w:name="List Table 1 Light Accent 4" w:uiPriority="46"/>
-    <w:lsdException w:name="List Table 2 Accent 4" w:uiPriority="47"/>
-    <w:lsdException w:name="List Table 3 Accent 4" w:uiPriority="48"/>
-    <w:lsdException w:name="List Table 4 Accent 4" w:uiPriority="49"/>
-    <w:lsdException w:name="List Table 5 Dark Accent 4" w:uiPriority="50"/>
-    <w:lsdException w:name="List Table 6 Colorful Accent 4" w:uiPriority="51"/>
-    <w:lsdException w:name="List Table 7 Colorful Accent 4" w:uiPriority="52"/>
-    <w:lsdException w:name="List Table 1 Light Accent 5" w:uiPriority="46"/>
-    <w:lsdException w:name="List Table 2 Accent 5" w:uiPriority="47"/>
-    <w:lsdException w:name="List Table 3 Accent 5" w:uiPriority="48"/>
-    <w:lsdException w:name="List Table 4 Accent 5" w:uiPriority="49"/>
-    <w:lsdException w:name="List Table 5 Dark Accent 5" w:uiPriority="50"/>
-    <w:lsdException w:name="List Table 6 Colorful Accent 5" w:uiPriority="51"/>
-    <w:lsdException w:name="List Table 7 Colorful Accent 5" w:uiPriority="52"/>
-    <w:lsdException w:name="List Table 1 Light Accent 6" w:uiPriority="46"/>
-    <w:lsdException w:name="List Table 2 Accent 6" w:uiPriority="47"/>
-    <w:lsdException w:name="List Table 3 Accent 6" w:uiPriority="48"/>
-    <w:lsdException w:name="List Table 4 Accent 6" w:uiPriority="49"/>
-    <w:lsdException w:name="List Table 5 Dark Accent 6" w:uiPriority="50"/>
-    <w:lsdException w:name="List Table 6 Colorful Accent 6" w:uiPriority="51"/>
-    <w:lsdException w:name="List Table 7 Colorful Accent 6" w:uiPriority="52"/>
-    <w:lsdException w:name="Mention" w:semiHidden="1" w:unhideWhenUsed="1"/>
-    <w:lsdException w:name="Smart Hyperlink" w:semiHidden="1" w:unhideWhenUsed="1"/>
-    <w:lsdException w:name="Hashtag" w:semiHidden="1" w:unhideWhenUsed="1"/>
-    <w:lsdException w:name="Unresolved Mention" w:semiHidden="1" w:unhideWhenUsed="1"/>
-    <w:lsdException w:name="Smart Link" w:semiHidden="1" w:unhideWhenUsed="1"/>
+  <w:latentStyles w:defLockedState="0" w:defUIPriority="99" w:defSemiHidden="1" w:defUnhideWhenUsed="1" w:defQFormat="0" w:count="267">
+    <w:lsdException w:name="Normal" w:semiHidden="0" w:uiPriority="0" w:unhideWhenUsed="0" w:qFormat="1"/>
+    <w:lsdException w:name="heading 1" w:semiHidden="0" w:uiPriority="9" w:unhideWhenUsed="0" w:qFormat="1"/>
+    <w:lsdException w:name="heading 2" w:uiPriority="9" w:qFormat="1"/>
+    <w:lsdException w:name="heading 3" w:uiPriority="9" w:qFormat="1"/>
+    <w:lsdException w:name="heading 4" w:uiPriority="9" w:qFormat="1"/>
+    <w:lsdException w:name="heading 5" w:uiPriority="9" w:qFormat="1"/>
+    <w:lsdException w:name="heading 6" w:uiPriority="9" w:qFormat="1"/>
+    <w:lsdException w:name="heading 7" w:uiPriority="9" w:qFormat="1"/>
+    <w:lsdException w:name="heading 8" w:uiPriority="9" w:qFormat="1"/>
+    <w:lsdException w:name="heading 9" w:uiPriority="9" w:qFormat="1"/>
+    <w:lsdException w:name="toc 1" w:uiPriority="39"/>
+    <w:lsdException w:name="toc 2" w:uiPriority="39"/>
+    <w:lsdException w:name="toc 3" w:uiPriority="39"/>
+    <w:lsdException w:name="toc 4" w:uiPriority="39"/>
+    <w:lsdException w:name="toc 5" w:uiPriority="39"/>
+    <w:lsdException w:name="toc 6" w:uiPriority="39"/>
+    <w:lsdException w:name="toc 7" w:uiPriority="39"/>
+    <w:lsdException w:name="toc 8" w:uiPriority="39"/>
+    <w:lsdException w:name="toc 9" w:uiPriority="39"/>
+    <w:lsdException w:name="caption" w:uiPriority="35" w:qFormat="1"/>
+    <w:lsdException w:name="Title" w:semiHidden="0" w:uiPriority="10" w:unhideWhenUsed="0" w:qFormat="1"/>
+    <w:lsdException w:name="Default Paragraph Font" w:uiPriority="1"/>
+    <w:lsdException w:name="Subtitle" w:semiHidden="0" w:uiPriority="11" w:unhideWhenUsed="0" w:qFormat="1"/>
+    <w:lsdException w:name="Strong" w:semiHidden="0" w:uiPriority="22" w:unhideWhenUsed="0" w:qFormat="1"/>
+    <w:lsdException w:name="Emphasis" w:semiHidden="0" w:uiPriority="20" w:unhideWhenUsed="0" w:qFormat="1"/>
+    <w:lsdException w:name="Table Grid" w:semiHidden="0" w:uiPriority="59" w:unhideWhenUsed="0"/>
+    <w:lsdException w:name="Placeholder Text" w:unhideWhenUsed="0"/>
+    <w:lsdException w:name="No Spacing" w:semiHidden="0" w:uiPriority="1" w:unhideWhenUsed="0" w:qFormat="1"/>
+    <w:lsdException w:name="Light Shading" w:semiHidden="0" w:uiPriority="60" w:unhideWhenUsed="0"/>
+    <w:lsdException w:name="Light List" w:semiHidden="0" w:uiPriority="61" w:unhideWhenUsed="0"/>
+    <w:lsdException w:name="Light Grid" w:semiHidden="0" w:uiPriority="62" w:unhideWhenUsed="0"/>
+    <w:lsdException w:name="Medium Shading 1" w:semiHidden="0" w:uiPriority="63" w:unhideWhenUsed="0"/>
+    <w:lsdException w:name="Medium Shading 2" w:semiHidden="0" w:uiPriority="64" w:unhideWhenUsed="0"/>
+    <w:lsdException w:name="Medium List 1" w:semiHidden="0" w:uiPriority="65" w:unhideWhenUsed="0"/>
+    <w:lsdException w:name="Medium List 2" w:semiHidden="0" w:uiPriority="66" w:unhideWhenUsed="0"/>
+    <w:lsdException w:name="Medium Grid 1" w:semiHidden="0" w:uiPriority="67" w:unhideWhenUsed="0"/>
+    <w:lsdException w:name="Medium Grid 2" w:semiHidden="0" w:uiPriority="68" w:unhideWhenUsed="0"/>
+    <w:lsdException w:name="Medium Grid 3" w:semiHidden="0" w:uiPriority="69" w:unhideWhenUsed="0"/>
+    <w:lsdException w:name="Dark List" w:semiHidden="0" w:uiPriority="70" w:unhideWhenUsed="0"/>
+    <w:lsdException w:name="Colorful Shading" w:semiHidden="0" w:uiPriority="71" w:unhideWhenUsed="0"/>
+    <w:lsdException w:name="Colorful List" w:semiHidden="0" w:uiPriority="72" w:unhideWhenUsed="0"/>
+    <w:lsdException w:name="Colorful Grid" w:semiHidden="0" w:uiPriority="73" w:unhideWhenUsed="0"/>
+    <w:lsdException w:name="Light Shading Accent 1" w:semiHidden="0" w:uiPriority="60" w:unhideWhenUsed="0"/>
+    <w:lsdException w:name="Light List Accent 1" w:semiHidden="0" w:uiPriority="61" w:unhideWhenUsed="0"/>
+    <w:lsdException w:name="Light Grid Accent 1" w:semiHidden="0" w:uiPriority="62" w:unhideWhenUsed="0"/>
+    <w:lsdException w:name="Medium Shading 1 Accent 1" w:semiHidden="0" w:uiPriority="63" w:unhideWhenUsed="0"/>
+    <w:lsdException w:name="Medium Shading 2 Accent 1" w:semiHidden="0" w:uiPriority="64" w:unhideWhenUsed="0"/>
+    <w:lsdException w:name="Medium List 1 Accent 1" w:semiHidden="0" w:uiPriority="65" w:unhideWhenUsed="0"/>
+    <w:lsdException w:name="Revision" w:unhideWhenUsed="0"/>
+    <w:lsdException w:name="List Paragraph" w:semiHidden="0" w:uiPriority="34" w:unhideWhenUsed="0" w:qFormat="1"/>
+    <w:lsdException w:name="Quote" w:semiHidden="0" w:uiPriority="29" w:unhideWhenUsed="0" w:qFormat="1"/>
+    <w:lsdException w:name="Intense Quote" w:semiHidden="0" w:uiPriority="30" w:unhideWhenUsed="0" w:qFormat="1"/>
+    <w:lsdException w:name="Medium List 2 Accent 1" w:semiHidden="0" w:uiPriority="66" w:unhideWhenUsed="0"/>
+    <w:lsdException w:name="Medium Grid 1 Accent 1" w:semiHidden="0" w:uiPriority="67" w:unhideWhenUsed="0"/>
+    <w:lsdException w:name="Medium Grid 2 Accent 1" w:semiHidden="0" w:uiPriority="68" w:unhideWhenUsed="0"/>
+    <w:lsdException w:name="Medium Grid 3 Accent 1" w:semiHidden="0" w:uiPriority="69" w:unhideWhenUsed="0"/>
+    <w:lsdException w:name="Dark List Accent 1" w:semiHidden="0" w:uiPriority="70" w:unhideWhenUsed="0"/>
+    <w:lsdException w:name="Colorful Shading Accent 1" w:semiHidden="0" w:uiPriority="71" w:unhideWhenUsed="0"/>
+    <w:lsdException w:name="Colorful List Accent 1" w:semiHidden="0" w:uiPriority="72" w:unhideWhenUsed="0"/>
+    <w:lsdException w:name="Colorful Grid Accent 1" w:semiHidden="0" w:uiPriority="73" w:unhideWhenUsed="0"/>
+    <w:lsdException w:name="Light Shading Accent 2" w:semiHidden="0" w:uiPriority="60" w:unhideWhenUsed="0"/>
+    <w:lsdException w:name="Light List Accent 2" w:semiHidden="0" w:uiPriority="61" w:unhideWhenUsed="0"/>
+    <w:lsdException w:name="Light Grid Accent 2" w:semiHidden="0" w:uiPriority="62" w:unhideWhenUsed="0"/>
+    <w:lsdException w:name="Medium Shading 1 Accent 2" w:semiHidden="0" w:uiPriority="63" w:unhideWhenUsed="0"/>
+    <w:lsdException w:name="Medium Shading 2 Accent 2" w:semiHidden="0" w:uiPriority="64" w:unhideWhenUsed="0"/>
+    <w:lsdException w:name="Medium List 1 Accent 2" w:semiHidden="0" w:uiPriority="65" w:unhideWhenUsed="0"/>
+    <w:lsdException w:name="Medium List 2 Accent 2" w:semiHidden="0" w:uiPriority="66" w:unhideWhenUsed="0"/>
+    <w:lsdException w:name="Medium Grid 1 Accent 2" w:semiHidden="0" w:uiPriority="67" w:unhideWhenUsed="0"/>
+    <w:lsdException w:name="Medium Grid 2 Accent 2" w:semiHidden="0" w:uiPriority="68" w:unhideWhenUsed="0"/>
+    <w:lsdException w:name="Medium Grid 3 Accent 2" w:semiHidden="0" w:uiPriority="69" w:unhideWhenUsed="0"/>
+    <w:lsdException w:name="Dark List Accent 2" w:semiHidden="0" w:uiPriority="70" w:unhideWhenUsed="0"/>
+    <w:lsdException w:name="Colorful Shading Accent 2" w:semiHidden="0" w:uiPriority="71" w:unhideWhenUsed="0"/>
+    <w:lsdException w:name="Colorful List Accent 2" w:semiHidden="0" w:uiPriority="72" w:unhideWhenUsed="0"/>
+    <w:lsdException w:name="Colorful Grid Accent 2" w:semiHidden="0" w:uiPriority="73" w:unhideWhenUsed="0"/>
+    <w:lsdException w:name="Light Shading Accent 3" w:semiHidden="0" w:uiPriority="60" w:unhideWhenUsed="0"/>
+    <w:lsdException w:name="Light List Accent 3" w:semiHidden="0" w:uiPriority="61" w:unhideWhenUsed="0"/>
+    <w:lsdException w:name="Light Grid Accent 3" w:semiHidden="0" w:uiPriority="62" w:unhideWhenUsed="0"/>
+    <w:lsdException w:name="Medium Shading 1 Accent 3" w:semiHidden="0" w:uiPriority="63" w:unhideWhenUsed="0"/>
+    <w:lsdException w:name="Medium Shading 2 Accent 3" w:semiHidden="0" w:uiPriority="64" w:unhideWhenUsed="0"/>
+    <w:lsdException w:name="Medium List 1 Accent 3" w:semiHidden="0" w:uiPriority="65" w:unhideWhenUsed="0"/>
+    <w:lsdException w:name="Medium List 2 Accent 3" w:semiHidden="0" w:uiPriority="66" w:unhideWhenUsed="0"/>
+    <w:lsdException w:name="Medium Grid 1 Accent 3" w:semiHidden="0" w:uiPriority="67" w:unhideWhenUsed="0"/>
+    <w:lsdException w:name="Medium Grid 2 Accent 3" w:semiHidden="0" w:uiPriority="68" w:unhideWhenUsed="0"/>
+    <w:lsdException w:name="Medium Grid 3 Accent 3" w:semiHidden="0" w:uiPriority="69" w:unhideWhenUsed="0"/>
+    <w:lsdException w:name="Dark List Accent 3" w:semiHidden="0" w:uiPriority="70" w:unhideWhenUsed="0"/>
+    <w:lsdException w:name="Colorful Shading Accent 3" w:semiHidden="0" w:uiPriority="71" w:unhideWhenUsed="0"/>
+    <w:lsdException w:name="Colorful List Accent 3" w:semiHidden="0" w:uiPriority="72" w:unhideWhenUsed="0"/>
+    <w:lsdException w:name="Colorful Grid Accent 3" w:semiHidden="0" w:uiPriority="73" w:unhideWhenUsed="0"/>
+    <w:lsdException w:name="Light Shading Accent 4" w:semiHidden="0" w:uiPriority="60" w:unhideWhenUsed="0"/>
+    <w:lsdException w:name="Light List Accent 4" w:semiHidden="0" w:uiPriority="61" w:unhideWhenUsed="0"/>
+    <w:lsdException w:name="Light Grid Accent 4" w:semiHidden="0" w:uiPriority="62" w:unhideWhenUsed="0"/>
+    <w:lsdException w:name="Medium Shading 1 Accent 4" w:semiHidden="0" w:uiPriority="63" w:unhideWhenUsed="0"/>
+    <w:lsdException w:name="Medium Shading 2 Accent 4" w:semiHidden="0" w:uiPriority="64" w:unhideWhenUsed="0"/>
+    <w:lsdException w:name="Medium List 1 Accent 4" w:semiHidden="0" w:uiPriority="65" w:unhideWhenUsed="0"/>
+    <w:lsdException w:name="Medium List 2 Accent 4" w:semiHidden="0" w:uiPriority="66" w:unhideWhenUsed="0"/>
+    <w:lsdException w:name="Medium Grid 1 Accent 4" w:semiHidden="0" w:uiPriority="67" w:unhideWhenUsed="0"/>
+    <w:lsdException w:name="Medium Grid 2 Accent 4" w:semiHidden="0" w:uiPriority="68" w:unhideWhenUsed="0"/>
+    <w:lsdException w:name="Medium Grid 3 Accent 4" w:semiHidden="0" w:uiPriority="69" w:unhideWhenUsed="0"/>
+    <w:lsdException w:name="Dark List Accent 4" w:semiHidden="0" w:uiPriority="70" w:unhideWhenUsed="0"/>
+    <w:lsdException w:name="Colorful Shading Accent 4" w:semiHidden="0" w:uiPriority="71" w:unhideWhenUsed="0"/>
+    <w:lsdException w:name="Colorful List Accent 4" w:semiHidden="0" w:uiPriority="72" w:unhideWhenUsed="0"/>
+    <w:lsdException w:name="Colorful Grid Accent 4" w:semiHidden="0" w:uiPriority="73" w:unhideWhenUsed="0"/>
+    <w:lsdException w:name="Light Shading Accent 5" w:semiHidden="0" w:uiPriority="60" w:unhideWhenUsed="0"/>
+    <w:lsdException w:name="Light List Accent 5" w:semiHidden="0" w:uiPriority="61" w:unhideWhenUsed="0"/>
+    <w:lsdException w:name="Light Grid Accent 5" w:semiHidden="0" w:uiPriority="62" w:unhideWhenUsed="0"/>
+    <w:lsdException w:name="Medium Shading 1 Accent 5" w:semiHidden="0" w:uiPriority="63" w:unhideWhenUsed="0"/>
+    <w:lsdException w:name="Medium Shading 2 Accent 5" w:semiHidden="0" w:uiPriority="64" w:unhideWhenUsed="0"/>
+    <w:lsdException w:name="Medium List 1 Accent 5" w:semiHidden="0" w:uiPriority="65" w:unhideWhenUsed="0"/>
+    <w:lsdException w:name="Medium List 2 Accent 5" w:semiHidden="0" w:uiPriority="66" w:unhideWhenUsed="0"/>
+    <w:lsdException w:name="Medium Grid 1 Accent 5" w:semiHidden="0" w:uiPriority="67" w:unhideWhenUsed="0"/>
+    <w:lsdException w:name="Medium Grid 2 Accent 5" w:semiHidden="0" w:uiPriority="68" w:unhideWhenUsed="0"/>
+    <w:lsdException w:name="Medium Grid 3 Accent 5" w:semiHidden="0" w:uiPriority="69" w:unhideWhenUsed="0"/>
+    <w:lsdException w:name="Dark List Accent 5" w:semiHidden="0" w:uiPriority="70" w:unhideWhenUsed="0"/>
+    <w:lsdException w:name="Colorful Shading Accent 5" w:semiHidden="0" w:uiPriority="71" w:unhideWhenUsed="0"/>
+    <w:lsdException w:name="Colorful List Accent 5" w:semiHidden="0" w:uiPriority="72" w:unhideWhenUsed="0"/>
+    <w:lsdException w:name="Colorful Grid Accent 5" w:semiHidden="0" w:uiPriority="73" w:unhideWhenUsed="0"/>
+    <w:lsdException w:name="Light Shading Accent 6" w:semiHidden="0" w:uiPriority="60" w:unhideWhenUsed="0"/>
+    <w:lsdException w:name="Light List Accent 6" w:semiHidden="0" w:uiPriority="61" w:unhideWhenUsed="0"/>
+    <w:lsdException w:name="Light Grid Accent 6" w:semiHidden="0" w:uiPriority="62" w:unhideWhenUsed="0"/>
+    <w:lsdException w:name="Medium Shading 1 Accent 6" w:semiHidden="0" w:uiPriority="63" w:unhideWhenUsed="0"/>
+    <w:lsdException w:name="Medium Shading 2 Accent 6" w:semiHidden="0" w:uiPriority="64" w:unhideWhenUsed="0"/>
+    <w:lsdException w:name="Medium List 1 Accent 6" w:semiHidden="0" w:uiPriority="65" w:unhideWhenUsed="0"/>
+    <w:lsdException w:name="Medium List 2 Accent 6" w:semiHidden="0" w:uiPriority="66" w:unhideWhenUsed="0"/>
+    <w:lsdException w:name="Medium Grid 1 Accent 6" w:semiHidden="0" w:uiPriority="67" w:unhideWhenUsed="0"/>
+    <w:lsdException w:name="Medium Grid 2 Accent 6" w:semiHidden="0" w:uiPriority="68" w:unhideWhenUsed="0"/>
+    <w:lsdException w:name="Medium Grid 3 Accent 6" w:semiHidden="0" w:uiPriority="69" w:unhideWhenUsed="0"/>
+    <w:lsdException w:name="Dark List Accent 6" w:semiHidden="0" w:uiPriority="70" w:unhideWhenUsed="0"/>
+    <w:lsdException w:name="Colorful Shading Accent 6" w:semiHidden="0" w:uiPriority="71" w:unhideWhenUsed="0"/>
+    <w:lsdException w:name="Colorful List Accent 6" w:semiHidden="0" w:uiPriority="72" w:unhideWhenUsed="0"/>
+    <w:lsdException w:name="Colorful Grid Accent 6" w:semiHidden="0" w:uiPriority="73" w:unhideWhenUsed="0"/>
+    <w:lsdException w:name="Subtle Emphasis" w:semiHidden="0" w:uiPriority="19" w:unhideWhenUsed="0" w:qFormat="1"/>
+    <w:lsdException w:name="Intense Emphasis" w:semiHidden="0" w:uiPriority="21" w:unhideWhenUsed="0" w:qFormat="1"/>
+    <w:lsdException w:name="Subtle Reference" w:semiHidden="0" w:uiPriority="31" w:unhideWhenUsed="0" w:qFormat="1"/>
+    <w:lsdException w:name="Intense Reference" w:semiHidden="0" w:uiPriority="32" w:unhideWhenUsed="0" w:qFormat="1"/>
+    <w:lsdException w:name="Book Title" w:semiHidden="0" w:uiPriority="33" w:unhideWhenUsed="0" w:qFormat="1"/>
+    <w:lsdException w:name="Bibliography" w:uiPriority="37"/>
+    <w:lsdException w:name="TOC Heading" w:uiPriority="39" w:qFormat="1"/>
+  </w:latentStyles>
+  <w:style w:type="paragraph" w:default="1" w:styleId="Normal">
+    <w:name w:val="Normal"/>
+    <w:qFormat/>
+  </w:style>
+  <w:style w:type="paragraph" w:styleId="Ttulo1">
+    <w:name w:val="heading 1"/>
+    <w:basedOn w:val="Normal"/>
+    <w:next w:val="Normal"/>
+    <w:pPr>
+      <w:keepNext/>
+      <w:keepLines/>
+      <w:spacing w:before="480" w:after="120"/>
+      <w:outlineLvl w:val="0"/>
+    </w:pPr>
+    <w:rPr>
+      <w:b/>
+      <w:sz w:val="48"/>
+      <w:szCs w:val="48"/>
+    </w:rPr>
+  </w:style>
+  <w:style w:type="paragraph" w:styleId="Ttulo2">
+    <w:name w:val="heading 2"/>
+    <w:basedOn w:val="Normal"/>
+    <w:next w:val="Normal"/>
+    <w:pPr>
+      <w:keepNext/>
+      <w:keepLines/>
+      <w:spacing w:before="360" w:after="80"/>
+      <w:outlineLvl w:val="1"/>
+    </w:pPr>
+    <w:rPr>
+      <w:b/>
+      <w:sz w:val="36"/>
+      <w:szCs w:val="36"/>
+    </w:rPr>
+  </w:style>
+  <w:style w:type="paragraph" w:styleId="Ttulo3">
+    <w:name w:val="heading 3"/>
+    <w:basedOn w:val="Normal"/>
+    <w:next w:val="Normal"/>
+    <w:pPr>
+      <w:keepNext/>
+      <w:keepLines/>
+      <w:spacing w:before="280" w:after="80"/>
+      <w:outlineLvl w:val="2"/>
+    </w:pPr>
+    <w:rPr>
+      <w:b/>
+      <w:sz w:val="28"/>
+      <w:szCs w:val="28"/>
+    </w:rPr>
+  </w:style>
+  <w:style w:type="paragraph" w:styleId="Ttulo4">
+    <w:name w:val="heading 4"/>
+    <w:basedOn w:val="Normal"/>
+    <w:next w:val="Normal"/>
+    <w:pPr>
+      <w:keepNext/>
+      <w:keepLines/>
+      <w:spacing w:before="240" w:after="40"/>
+      <w:outlineLvl w:val="3"/>
+    </w:pPr>
+    <w:rPr>
+      <w:b/>
+      <w:sz w:val="24"/>
+      <w:szCs w:val="24"/>
+    </w:rPr>
+  </w:style>
+  <w:style w:type="paragraph" w:styleId="Ttulo5">
+    <w:name w:val="heading 5"/>
+    <w:basedOn w:val="Normal"/>
+    <w:next w:val="Normal"/>
+    <w:pPr>
+      <w:keepNext/>
+      <w:keepLines/>
+      <w:spacing w:before="220" w:after="40"/>
+      <w:outlineLvl w:val="4"/>
+    </w:pPr>
+    <w:rPr>
+      <w:b/>
+    </w:rPr>
+  </w:style>
+  <w:style w:type="paragraph" w:styleId="Ttulo6">
+    <w:name w:val="heading 6"/>
+    <w:basedOn w:val="Normal"/>
+    <w:next w:val="Normal"/>
+    <w:pPr>
+      <w:keepNext/>
+      <w:keepLines/>
+      <w:spacing w:before="200" w:after="40"/>
+      <w:outlineLvl w:val="5"/>
+    </w:pPr>
+    <w:rPr>
+      <w:b/>
+      <w:sz w:val="20"/>
+      <w:szCs w:val="20"/>
+    </w:rPr>
+  </w:style>
+  <w:style w:type="character" w:default="1" w:styleId="Fuentedeprrafopredeter">
+    <w:name w:val="Default Paragraph Font"/>
+    <w:uiPriority w:val="1"/>
+    <w:semiHidden/>
+    <w:unhideWhenUsed/>
+  </w:style>
+  <w:style w:type="table" w:default="1" w:styleId="Tablanormal">
+    <w:name w:val="Normal Table"/>
+    <w:uiPriority w:val="99"/>
+    <w:semiHidden/>
+    <w:unhideWhenUsed/>
+    <w:tblPr>
+      <w:tblInd w:w="0" w:type="dxa"/>
+      <w:tblCellMar>
+        <w:top w:w="0" w:type="dxa"/>
+        <w:left w:w="108" w:type="dxa"/>
+        <w:bottom w:w="0" w:type="dxa"/>
+        <w:right w:w="108" w:type="dxa"/>
+      </w:tblCellMar>
+    </w:tblPr>
+  </w:style>
+  <w:style w:type="numbering" w:default="1" w:styleId="Sinlista">
+    <w:name w:val="No List"/>
+    <w:uiPriority w:val="99"/>
+    <w:semiHidden/>
+    <w:unhideWhenUsed/>
+  </w:style>
+  <w:style w:type="table" w:customStyle="1" w:styleId="TableNormal1">
+    <w:name w:val="Table Normal1"/>
+    <w:tblPr>
+      <w:tblCellMar>
+        <w:top w:w="0" w:type="dxa"/>
+        <w:left w:w="0" w:type="dxa"/>
+        <w:bottom w:w="0" w:type="dxa"/>
+        <w:right w:w="0" w:type="dxa"/>
+      </w:tblCellMar>
+    </w:tblPr>
+  </w:style>
+  <w:style w:type="paragraph" w:styleId="Ttulo">
+    <w:name w:val="Title"/>
+    <w:basedOn w:val="Normal"/>
+    <w:next w:val="Normal"/>
+    <w:pPr>
+      <w:keepNext/>
+      <w:keepLines/>
+      <w:spacing w:before="480" w:after="120"/>
+    </w:pPr>
+    <w:rPr>
+      <w:b/>
+      <w:sz w:val="72"/>
+      <w:szCs w:val="72"/>
+    </w:rPr>
+  </w:style>
+  <w:style w:type="paragraph" w:styleId="Textosinformato">
+    <w:name w:val="Plain Text"/>
+    <w:basedOn w:val="Normal"/>
+    <w:link w:val="TextosinformatoCar"/>
+    <w:uiPriority w:val="99"/>
+    <w:unhideWhenUsed/>
+    <w:rsid w:val="00D62A51"/>
+    <w:pPr>
+      <w:spacing w:after="0" w:line="240" w:lineRule="auto"/>
+    </w:pPr>
+    <w:rPr>
+      <w:rFonts w:ascii="Consolas" w:hAnsi="Consolas"/>
+      <w:sz w:val="21"/>
+      <w:szCs w:val="21"/>
+    </w:rPr>
+  </w:style>
+  <w:style w:type="character" w:customStyle="1" w:styleId="TextosinformatoCar">
+    <w:name w:val="Texto sin formato Car"/>
+    <w:basedOn w:val="Fuentedeprrafopredeter"/>
+    <w:link w:val="Textosinformato"/>
+    <w:uiPriority w:val="99"/>
+    <w:rsid w:val="00D62A51"/>
+    <w:rPr>
+      <w:rFonts w:ascii="Consolas" w:hAnsi="Consolas"/>
+      <w:sz w:val="21"/>
+      <w:szCs w:val="21"/>
+    </w:rPr>
+  </w:style>
+  <w:style w:type="paragraph" w:styleId="Subttulo">
+    <w:name w:val="Subtitle"/>
+    <w:basedOn w:val="Normal"/>
+    <w:next w:val="Normal"/>
+    <w:pPr>
+      <w:keepNext/>
+      <w:keepLines/>
+      <w:spacing w:before="360" w:after="80"/>
+    </w:pPr>
+    <w:rPr>
+      <w:rFonts w:ascii="Georgia" w:eastAsia="Georgia" w:hAnsi="Georgia" w:cs="Georgia"/>
+      <w:i/>
+      <w:color w:val="666666"/>
+      <w:sz w:val="48"/>
+      <w:szCs w:val="48"/>
+    </w:rPr>
+  </w:style>
+  <w:style w:type="table" w:customStyle="1" w:styleId="a">
+    <w:basedOn w:val="TableNormal1"/>
+    <w:tblPr>
+      <w:tblStyleRowBandSize w:val="1"/>
+      <w:tblStyleColBandSize w:val="1"/>
+      <w:tblCellMar>
+        <w:top w:w="100" w:type="dxa"/>
+        <w:left w:w="100" w:type="dxa"/>
+        <w:bottom w:w="100" w:type="dxa"/>
+        <w:right w:w="100" w:type="dxa"/>
+      </w:tblCellMar>
+    </w:tblPr>
+  </w:style>
+  <w:style w:type="table" w:customStyle="1" w:styleId="a0">
+    <w:basedOn w:val="TableNormal1"/>
+    <w:tblPr>
+      <w:tblStyleRowBandSize w:val="1"/>
+      <w:tblStyleColBandSize w:val="1"/>
+      <w:tblCellMar>
+        <w:top w:w="100" w:type="dxa"/>
+        <w:left w:w="100" w:type="dxa"/>
+        <w:bottom w:w="100" w:type="dxa"/>
+        <w:right w:w="100" w:type="dxa"/>
+      </w:tblCellMar>
+    </w:tblPr>
+  </w:style>
+  <w:style w:type="table" w:customStyle="1" w:styleId="a1">
+    <w:basedOn w:val="TableNormal1"/>
+    <w:tblPr>
+      <w:tblStyleRowBandSize w:val="1"/>
+      <w:tblStyleColBandSize w:val="1"/>
+      <w:tblCellMar>
+        <w:top w:w="100" w:type="dxa"/>
+        <w:left w:w="100" w:type="dxa"/>
+        <w:bottom w:w="100" w:type="dxa"/>
+        <w:right w:w="100" w:type="dxa"/>
+      </w:tblCellMar>
+    </w:tblPr>
+  </w:style>
+  <w:style w:type="table" w:customStyle="1" w:styleId="a2">
+    <w:basedOn w:val="TableNormal1"/>
+    <w:tblPr>
+      <w:tblStyleRowBandSize w:val="1"/>
+      <w:tblStyleColBandSize w:val="1"/>
+      <w:tblCellMar>
+        <w:top w:w="100" w:type="dxa"/>
+        <w:left w:w="100" w:type="dxa"/>
+        <w:bottom w:w="100" w:type="dxa"/>
+        <w:right w:w="100" w:type="dxa"/>
+      </w:tblCellMar>
+    </w:tblPr>
+  </w:style>
+  <w:style w:type="paragraph" w:styleId="Textodeglobo">
+    <w:name w:val="Balloon Text"/>
+    <w:basedOn w:val="Normal"/>
+    <w:link w:val="TextodegloboCar"/>
+    <w:uiPriority w:val="99"/>
+    <w:semiHidden/>
+    <w:unhideWhenUsed/>
+    <w:rsid w:val="00B42E42"/>
+    <w:pPr>
+      <w:spacing w:after="0" w:line="240" w:lineRule="auto"/>
+    </w:pPr>
+    <w:rPr>
+      <w:rFonts w:ascii="Tahoma" w:hAnsi="Tahoma" w:cs="Tahoma"/>
+      <w:sz w:val="16"/>
+      <w:szCs w:val="16"/>
+    </w:rPr>
+  </w:style>
+  <w:style w:type="character" w:customStyle="1" w:styleId="TextodegloboCar">
+    <w:name w:val="Texto de globo Car"/>
+    <w:basedOn w:val="Fuentedeprrafopredeter"/>
+    <w:link w:val="Textodeglobo"/>
+    <w:uiPriority w:val="99"/>
+    <w:semiHidden/>
+    <w:rsid w:val="00B42E42"/>
+    <w:rPr>
+      <w:rFonts w:ascii="Tahoma" w:hAnsi="Tahoma" w:cs="Tahoma"/>
+      <w:sz w:val="16"/>
+      <w:szCs w:val="16"/>
+    </w:rPr>
+  </w:style>
+  <w:style w:type="paragraph" w:styleId="NormalWeb">
+    <w:name w:val="Normal (Web)"/>
+    <w:basedOn w:val="Normal"/>
+    <w:uiPriority w:val="99"/>
+    <w:semiHidden/>
+    <w:unhideWhenUsed/>
+    <w:rsid w:val="005824B7"/>
+    <w:pPr>
+      <w:spacing w:before="100" w:beforeAutospacing="1" w:after="100" w:afterAutospacing="1" w:line="240" w:lineRule="auto"/>
+    </w:pPr>
+    <w:rPr>
+      <w:rFonts w:ascii="Times New Roman" w:eastAsia="Times New Roman" w:hAnsi="Times New Roman" w:cs="Times New Roman"/>
+      <w:sz w:val="24"/>
+      <w:szCs w:val="24"/>
+      <w:lang w:val="es-AR"/>
+    </w:rPr>
+  </w:style>
+</w:styles>
+</file>
+
+<file path=word/stylesWithEffects.xml><?xml version="1.0" encoding="utf-8"?>
+<w:styles xmlns:wpc="http://schemas.microsoft.com/office/word/2010/wordprocessingCanvas" xmlns:mc="http://schemas.openxmlformats.org/markup-compatibility/2006" xmlns:o="urn:schemas-microsoft-com:office:office" xmlns:r="http://schemas.openxmlformats.org/officeDocument/2006/relationships" xmlns:m="http://schemas.openxmlformats.org/officeDocument/2006/math" xmlns:v="urn:schemas-microsoft-com:vml" xmlns:wp14="http://schemas.microsoft.com/office/word/2010/wordprocessingDrawing" xmlns:wp="http://schemas.openxmlformats.org/drawingml/2006/wordprocessingDrawing" xmlns:w10="urn:schemas-microsoft-com:office:word" xmlns:w="http://schemas.openxmlformats.org/wordprocessingml/2006/main" xmlns:w14="http://schemas.microsoft.com/office/word/2010/wordml" xmlns:wpg="http://schemas.microsoft.com/office/word/2010/wordprocessingGroup" xmlns:wpi="http://schemas.microsoft.com/office/word/2010/wordprocessingInk" xmlns:wne="http://schemas.microsoft.com/office/word/2006/wordml" xmlns:wps="http://schemas.microsoft.com/office/word/2010/wordprocessingShape" mc:Ignorable="w14 wp14">
+  <w:docDefaults>
+    <w:rPrDefault>
+      <w:rPr>
+        <w:rFonts w:ascii="Calibri" w:eastAsia="Calibri" w:hAnsi="Calibri" w:cs="Calibri"/>
+        <w:sz w:val="22"/>
+        <w:szCs w:val="22"/>
+        <w:lang w:val="es-ES_tradnl" w:eastAsia="es-AR" w:bidi="ar-SA"/>
+      </w:rPr>
+    </w:rPrDefault>
+    <w:pPrDefault>
+      <w:pPr>
+        <w:spacing w:after="160" w:line="259" w:lineRule="auto"/>
+      </w:pPr>
+    </w:pPrDefault>
+  </w:docDefaults>
+  <w:latentStyles w:defLockedState="0" w:defUIPriority="99" w:defSemiHidden="1" w:defUnhideWhenUsed="1" w:defQFormat="0" w:count="267">
+    <w:lsdException w:name="Normal" w:semiHidden="0" w:uiPriority="0" w:unhideWhenUsed="0" w:qFormat="1"/>
+    <w:lsdException w:name="heading 1" w:semiHidden="0" w:uiPriority="9" w:unhideWhenUsed="0" w:qFormat="1"/>
+    <w:lsdException w:name="heading 2" w:uiPriority="9" w:qFormat="1"/>
+    <w:lsdException w:name="heading 3" w:uiPriority="9" w:qFormat="1"/>
+    <w:lsdException w:name="heading 4" w:uiPriority="9" w:qFormat="1"/>
+    <w:lsdException w:name="heading 5" w:uiPriority="9" w:qFormat="1"/>
+    <w:lsdException w:name="heading 6" w:uiPriority="9" w:qFormat="1"/>
+    <w:lsdException w:name="heading 7" w:uiPriority="9" w:qFormat="1"/>
+    <w:lsdException w:name="heading 8" w:uiPriority="9" w:qFormat="1"/>
+    <w:lsdException w:name="heading 9" w:uiPriority="9" w:qFormat="1"/>
+    <w:lsdException w:name="toc 1" w:uiPriority="39"/>
+    <w:lsdException w:name="toc 2" w:uiPriority="39"/>
+    <w:lsdException w:name="toc 3" w:uiPriority="39"/>
+    <w:lsdException w:name="toc 4" w:uiPriority="39"/>
+    <w:lsdException w:name="toc 5" w:uiPriority="39"/>
+    <w:lsdException w:name="toc 6" w:uiPriority="39"/>
+    <w:lsdException w:name="toc 7" w:uiPriority="39"/>
+    <w:lsdException w:name="toc 8" w:uiPriority="39"/>
+    <w:lsdException w:name="toc 9" w:uiPriority="39"/>
+    <w:lsdException w:name="caption" w:uiPriority="35" w:qFormat="1"/>
+    <w:lsdException w:name="Title" w:semiHidden="0" w:uiPriority="10" w:unhideWhenUsed="0" w:qFormat="1"/>
+    <w:lsdException w:name="Default Paragraph Font" w:uiPriority="1"/>
+    <w:lsdException w:name="Subtitle" w:semiHidden="0" w:uiPriority="11" w:unhideWhenUsed="0" w:qFormat="1"/>
+    <w:lsdException w:name="Strong" w:semiHidden="0" w:uiPriority="22" w:unhideWhenUsed="0" w:qFormat="1"/>
+    <w:lsdException w:name="Emphasis" w:semiHidden="0" w:uiPriority="20" w:unhideWhenUsed="0" w:qFormat="1"/>
+    <w:lsdException w:name="Table Grid" w:semiHidden="0" w:uiPriority="59" w:unhideWhenUsed="0"/>
+    <w:lsdException w:name="Placeholder Text" w:unhideWhenUsed="0"/>
+    <w:lsdException w:name="No Spacing" w:semiHidden="0" w:uiPriority="1" w:unhideWhenUsed="0" w:qFormat="1"/>
+    <w:lsdException w:name="Light Shading" w:semiHidden="0" w:uiPriority="60" w:unhideWhenUsed="0"/>
+    <w:lsdException w:name="Light List" w:semiHidden="0" w:uiPriority="61" w:unhideWhenUsed="0"/>
+    <w:lsdException w:name="Light Grid" w:semiHidden="0" w:uiPriority="62" w:unhideWhenUsed="0"/>
+    <w:lsdException w:name="Medium Shading 1" w:semiHidden="0" w:uiPriority="63" w:unhideWhenUsed="0"/>
+    <w:lsdException w:name="Medium Shading 2" w:semiHidden="0" w:uiPriority="64" w:unhideWhenUsed="0"/>
+    <w:lsdException w:name="Medium List 1" w:semiHidden="0" w:uiPriority="65" w:unhideWhenUsed="0"/>
+    <w:lsdException w:name="Medium List 2" w:semiHidden="0" w:uiPriority="66" w:unhideWhenUsed="0"/>
+    <w:lsdException w:name="Medium Grid 1" w:semiHidden="0" w:uiPriority="67" w:unhideWhenUsed="0"/>
+    <w:lsdException w:name="Medium Grid 2" w:semiHidden="0" w:uiPriority="68" w:unhideWhenUsed="0"/>
+    <w:lsdException w:name="Medium Grid 3" w:semiHidden="0" w:uiPriority="69" w:unhideWhenUsed="0"/>
+    <w:lsdException w:name="Dark List" w:semiHidden="0" w:uiPriority="70" w:unhideWhenUsed="0"/>
+    <w:lsdException w:name="Colorful Shading" w:semiHidden="0" w:uiPriority="71" w:unhideWhenUsed="0"/>
+    <w:lsdException w:name="Colorful List" w:semiHidden="0" w:uiPriority="72" w:unhideWhenUsed="0"/>
+    <w:lsdException w:name="Colorful Grid" w:semiHidden="0" w:uiPriority="73" w:unhideWhenUsed="0"/>
+    <w:lsdException w:name="Light Shading Accent 1" w:semiHidden="0" w:uiPriority="60" w:unhideWhenUsed="0"/>
+    <w:lsdException w:name="Light List Accent 1" w:semiHidden="0" w:uiPriority="61" w:unhideWhenUsed="0"/>
+    <w:lsdException w:name="Light Grid Accent 1" w:semiHidden="0" w:uiPriority="62" w:unhideWhenUsed="0"/>
+    <w:lsdException w:name="Medium Shading 1 Accent 1" w:semiHidden="0" w:uiPriority="63" w:unhideWhenUsed="0"/>
+    <w:lsdException w:name="Medium Shading 2 Accent 1" w:semiHidden="0" w:uiPriority="64" w:unhideWhenUsed="0"/>
+    <w:lsdException w:name="Medium List 1 Accent 1" w:semiHidden="0" w:uiPriority="65" w:unhideWhenUsed="0"/>
+    <w:lsdException w:name="Revision" w:unhideWhenUsed="0"/>
+    <w:lsdException w:name="List Paragraph" w:semiHidden="0" w:uiPriority="34" w:unhideWhenUsed="0" w:qFormat="1"/>
+    <w:lsdException w:name="Quote" w:semiHidden="0" w:uiPriority="29" w:unhideWhenUsed="0" w:qFormat="1"/>
+    <w:lsdException w:name="Intense Quote" w:semiHidden="0" w:uiPriority="30" w:unhideWhenUsed="0" w:qFormat="1"/>
+    <w:lsdException w:name="Medium List 2 Accent 1" w:semiHidden="0" w:uiPriority="66" w:unhideWhenUsed="0"/>
+    <w:lsdException w:name="Medium Grid 1 Accent 1" w:semiHidden="0" w:uiPriority="67" w:unhideWhenUsed="0"/>
+    <w:lsdException w:name="Medium Grid 2 Accent 1" w:semiHidden="0" w:uiPriority="68" w:unhideWhenUsed="0"/>
+    <w:lsdException w:name="Medium Grid 3 Accent 1" w:semiHidden="0" w:uiPriority="69" w:unhideWhenUsed="0"/>
+    <w:lsdException w:name="Dark List Accent 1" w:semiHidden="0" w:uiPriority="70" w:unhideWhenUsed="0"/>
+    <w:lsdException w:name="Colorful Shading Accent 1" w:semiHidden="0" w:uiPriority="71" w:unhideWhenUsed="0"/>
+    <w:lsdException w:name="Colorful List Accent 1" w:semiHidden="0" w:uiPriority="72" w:unhideWhenUsed="0"/>
+    <w:lsdException w:name="Colorful Grid Accent 1" w:semiHidden="0" w:uiPriority="73" w:unhideWhenUsed="0"/>
+    <w:lsdException w:name="Light Shading Accent 2" w:semiHidden="0" w:uiPriority="60" w:unhideWhenUsed="0"/>
+    <w:lsdException w:name="Light List Accent 2" w:semiHidden="0" w:uiPriority="61" w:unhideWhenUsed="0"/>
+    <w:lsdException w:name="Light Grid Accent 2" w:semiHidden="0" w:uiPriority="62" w:unhideWhenUsed="0"/>
+    <w:lsdException w:name="Medium Shading 1 Accent 2" w:semiHidden="0" w:uiPriority="63" w:unhideWhenUsed="0"/>
+    <w:lsdException w:name="Medium Shading 2 Accent 2" w:semiHidden="0" w:uiPriority="64" w:unhideWhenUsed="0"/>
+    <w:lsdException w:name="Medium List 1 Accent 2" w:semiHidden="0" w:uiPriority="65" w:unhideWhenUsed="0"/>
+    <w:lsdException w:name="Medium List 2 Accent 2" w:semiHidden="0" w:uiPriority="66" w:unhideWhenUsed="0"/>
+    <w:lsdException w:name="Medium Grid 1 Accent 2" w:semiHidden="0" w:uiPriority="67" w:unhideWhenUsed="0"/>
+    <w:lsdException w:name="Medium Grid 2 Accent 2" w:semiHidden="0" w:uiPriority="68" w:unhideWhenUsed="0"/>
+    <w:lsdException w:name="Medium Grid 3 Accent 2" w:semiHidden="0" w:uiPriority="69" w:unhideWhenUsed="0"/>
+    <w:lsdException w:name="Dark List Accent 2" w:semiHidden="0" w:uiPriority="70" w:unhideWhenUsed="0"/>
+    <w:lsdException w:name="Colorful Shading Accent 2" w:semiHidden="0" w:uiPriority="71" w:unhideWhenUsed="0"/>
+    <w:lsdException w:name="Colorful List Accent 2" w:semiHidden="0" w:uiPriority="72" w:unhideWhenUsed="0"/>
+    <w:lsdException w:name="Colorful Grid Accent 2" w:semiHidden="0" w:uiPriority="73" w:unhideWhenUsed="0"/>
+    <w:lsdException w:name="Light Shading Accent 3" w:semiHidden="0" w:uiPriority="60" w:unhideWhenUsed="0"/>
+    <w:lsdException w:name="Light List Accent 3" w:semiHidden="0" w:uiPriority="61" w:unhideWhenUsed="0"/>
+    <w:lsdException w:name="Light Grid Accent 3" w:semiHidden="0" w:uiPriority="62" w:unhideWhenUsed="0"/>
+    <w:lsdException w:name="Medium Shading 1 Accent 3" w:semiHidden="0" w:uiPriority="63" w:unhideWhenUsed="0"/>
+    <w:lsdException w:name="Medium Shading 2 Accent 3" w:semiHidden="0" w:uiPriority="64" w:unhideWhenUsed="0"/>
+    <w:lsdException w:name="Medium List 1 Accent 3" w:semiHidden="0" w:uiPriority="65" w:unhideWhenUsed="0"/>
+    <w:lsdException w:name="Medium List 2 Accent 3" w:semiHidden="0" w:uiPriority="66" w:unhideWhenUsed="0"/>
+    <w:lsdException w:name="Medium Grid 1 Accent 3" w:semiHidden="0" w:uiPriority="67" w:unhideWhenUsed="0"/>
+    <w:lsdException w:name="Medium Grid 2 Accent 3" w:semiHidden="0" w:uiPriority="68" w:unhideWhenUsed="0"/>
+    <w:lsdException w:name="Medium Grid 3 Accent 3" w:semiHidden="0" w:uiPriority="69" w:unhideWhenUsed="0"/>
+    <w:lsdException w:name="Dark List Accent 3" w:semiHidden="0" w:uiPriority="70" w:unhideWhenUsed="0"/>
+    <w:lsdException w:name="Colorful Shading Accent 3" w:semiHidden="0" w:uiPriority="71" w:unhideWhenUsed="0"/>
+    <w:lsdException w:name="Colorful List Accent 3" w:semiHidden="0" w:uiPriority="72" w:unhideWhenUsed="0"/>
+    <w:lsdException w:name="Colorful Grid Accent 3" w:semiHidden="0" w:uiPriority="73" w:unhideWhenUsed="0"/>
+    <w:lsdException w:name="Light Shading Accent 4" w:semiHidden="0" w:uiPriority="60" w:unhideWhenUsed="0"/>
+    <w:lsdException w:name="Light List Accent 4" w:semiHidden="0" w:uiPriority="61" w:unhideWhenUsed="0"/>
+    <w:lsdException w:name="Light Grid Accent 4" w:semiHidden="0" w:uiPriority="62" w:unhideWhenUsed="0"/>
+    <w:lsdException w:name="Medium Shading 1 Accent 4" w:semiHidden="0" w:uiPriority="63" w:unhideWhenUsed="0"/>
+    <w:lsdException w:name="Medium Shading 2 Accent 4" w:semiHidden="0" w:uiPriority="64" w:unhideWhenUsed="0"/>
+    <w:lsdException w:name="Medium List 1 Accent 4" w:semiHidden="0" w:uiPriority="65" w:unhideWhenUsed="0"/>
+    <w:lsdException w:name="Medium List 2 Accent 4" w:semiHidden="0" w:uiPriority="66" w:unhideWhenUsed="0"/>
+    <w:lsdException w:name="Medium Grid 1 Accent 4" w:semiHidden="0" w:uiPriority="67" w:unhideWhenUsed="0"/>
+    <w:lsdException w:name="Medium Grid 2 Accent 4" w:semiHidden="0" w:uiPriority="68" w:unhideWhenUsed="0"/>
+    <w:lsdException w:name="Medium Grid 3 Accent 4" w:semiHidden="0" w:uiPriority="69" w:unhideWhenUsed="0"/>
+    <w:lsdException w:name="Dark List Accent 4" w:semiHidden="0" w:uiPriority="70" w:unhideWhenUsed="0"/>
+    <w:lsdException w:name="Colorful Shading Accent 4" w:semiHidden="0" w:uiPriority="71" w:unhideWhenUsed="0"/>
+    <w:lsdException w:name="Colorful List Accent 4" w:semiHidden="0" w:uiPriority="72" w:unhideWhenUsed="0"/>
+    <w:lsdException w:name="Colorful Grid Accent 4" w:semiHidden="0" w:uiPriority="73" w:unhideWhenUsed="0"/>
+    <w:lsdException w:name="Light Shading Accent 5" w:semiHidden="0" w:uiPriority="60" w:unhideWhenUsed="0"/>
+    <w:lsdException w:name="Light List Accent 5" w:semiHidden="0" w:uiPriority="61" w:unhideWhenUsed="0"/>
+    <w:lsdException w:name="Light Grid Accent 5" w:semiHidden="0" w:uiPriority="62" w:unhideWhenUsed="0"/>
+    <w:lsdException w:name="Medium Shading 1 Accent 5" w:semiHidden="0" w:uiPriority="63" w:unhideWhenUsed="0"/>
+    <w:lsdException w:name="Medium Shading 2 Accent 5" w:semiHidden="0" w:uiPriority="64" w:unhideWhenUsed="0"/>
+    <w:lsdException w:name="Medium List 1 Accent 5" w:semiHidden="0" w:uiPriority="65" w:unhideWhenUsed="0"/>
+    <w:lsdException w:name="Medium List 2 Accent 5" w:semiHidden="0" w:uiPriority="66" w:unhideWhenUsed="0"/>
+    <w:lsdException w:name="Medium Grid 1 Accent 5" w:semiHidden="0" w:uiPriority="67" w:unhideWhenUsed="0"/>
+    <w:lsdException w:name="Medium Grid 2 Accent 5" w:semiHidden="0" w:uiPriority="68" w:unhideWhenUsed="0"/>
+    <w:lsdException w:name="Medium Grid 3 Accent 5" w:semiHidden="0" w:uiPriority="69" w:unhideWhenUsed="0"/>
+    <w:lsdException w:name="Dark List Accent 5" w:semiHidden="0" w:uiPriority="70" w:unhideWhenUsed="0"/>
+    <w:lsdException w:name="Colorful Shading Accent 5" w:semiHidden="0" w:uiPriority="71" w:unhideWhenUsed="0"/>
+    <w:lsdException w:name="Colorful List Accent 5" w:semiHidden="0" w:uiPriority="72" w:unhideWhenUsed="0"/>
+    <w:lsdException w:name="Colorful Grid Accent 5" w:semiHidden="0" w:uiPriority="73" w:unhideWhenUsed="0"/>
+    <w:lsdException w:name="Light Shading Accent 6" w:semiHidden="0" w:uiPriority="60" w:unhideWhenUsed="0"/>
+    <w:lsdException w:name="Light List Accent 6" w:semiHidden="0" w:uiPriority="61" w:unhideWhenUsed="0"/>
+    <w:lsdException w:name="Light Grid Accent 6" w:semiHidden="0" w:uiPriority="62" w:unhideWhenUsed="0"/>
+    <w:lsdException w:name="Medium Shading 1 Accent 6" w:semiHidden="0" w:uiPriority="63" w:unhideWhenUsed="0"/>
+    <w:lsdException w:name="Medium Shading 2 Accent 6" w:semiHidden="0" w:uiPriority="64" w:unhideWhenUsed="0"/>
+    <w:lsdException w:name="Medium List 1 Accent 6" w:semiHidden="0" w:uiPriority="65" w:unhideWhenUsed="0"/>
+    <w:lsdException w:name="Medium List 2 Accent 6" w:semiHidden="0" w:uiPriority="66" w:unhideWhenUsed="0"/>
+    <w:lsdException w:name="Medium Grid 1 Accent 6" w:semiHidden="0" w:uiPriority="67" w:unhideWhenUsed="0"/>
+    <w:lsdException w:name="Medium Grid 2 Accent 6" w:semiHidden="0" w:uiPriority="68" w:unhideWhenUsed="0"/>
+    <w:lsdException w:name="Medium Grid 3 Accent 6" w:semiHidden="0" w:uiPriority="69" w:unhideWhenUsed="0"/>
+    <w:lsdException w:name="Dark List Accent 6" w:semiHidden="0" w:uiPriority="70" w:unhideWhenUsed="0"/>
+    <w:lsdException w:name="Colorful Shading Accent 6" w:semiHidden="0" w:uiPriority="71" w:unhideWhenUsed="0"/>
+    <w:lsdException w:name="Colorful List Accent 6" w:semiHidden="0" w:uiPriority="72" w:unhideWhenUsed="0"/>
+    <w:lsdException w:name="Colorful Grid Accent 6" w:semiHidden="0" w:uiPriority="73" w:unhideWhenUsed="0"/>
+    <w:lsdException w:name="Subtle Emphasis" w:semiHidden="0" w:uiPriority="19" w:unhideWhenUsed="0" w:qFormat="1"/>
+    <w:lsdException w:name="Intense Emphasis" w:semiHidden="0" w:uiPriority="21" w:unhideWhenUsed="0" w:qFormat="1"/>
+    <w:lsdException w:name="Subtle Reference" w:semiHidden="0" w:uiPriority="31" w:unhideWhenUsed="0" w:qFormat="1"/>
+    <w:lsdException w:name="Intense Reference" w:semiHidden="0" w:uiPriority="32" w:unhideWhenUsed="0" w:qFormat="1"/>
+    <w:lsdException w:name="Book Title" w:semiHidden="0" w:uiPriority="33" w:unhideWhenUsed="0" w:qFormat="1"/>
+    <w:lsdException w:name="Bibliography" w:uiPriority="37"/>
+    <w:lsdException w:name="TOC Heading" w:uiPriority="39" w:qFormat="1"/>
   </w:latentStyles>
   <w:style w:type="paragraph" w:default="1" w:styleId="Normal">
     <w:name w:val="Normal"/>
@@ -4240,7 +5963,7 @@
   <a:extraClrSchemeLst/>
   <a:extLst>
     <a:ext uri="{05A4C25C-085E-4340-85A3-A5531E510DB2}">
-      <thm15:themeFamily xmlns:thm15="http://schemas.microsoft.com/office/thememl/2012/main" name="Office Theme" id="{62F939B6-93AF-4DB8-9C6B-D6C7DFDC589F}" vid="{4A3C46E8-61CC-4603-A589-7422A47A8E4A}"/>
+      <thm15:themeFamily xmlns:thm15="http://schemas.microsoft.com/office/thememl/2012/main" xmlns="" name="Office Theme" id="{62F939B6-93AF-4DB8-9C6B-D6C7DFDC589F}" vid="{4A3C46E8-61CC-4603-A589-7422A47A8E4A}"/>
     </a:ext>
   </a:extLst>
 </a:theme>
@@ -4266,7 +5989,7 @@
 </file>
 
 <file path=customXml/itemProps2.xml><?xml version="1.0" encoding="utf-8"?>
-<ds:datastoreItem xmlns:ds="http://schemas.openxmlformats.org/officeDocument/2006/customXml" ds:itemID="{7EA26E0F-FC48-4389-A4CC-4596D4D65F29}">
+<ds:datastoreItem xmlns:ds="http://schemas.openxmlformats.org/officeDocument/2006/customXml" ds:itemID="{5DA16D2B-E80B-4C76-8B70-B6F9DAC2E2D3}">
   <ds:schemaRefs>
     <ds:schemaRef ds:uri="http://schemas.openxmlformats.org/officeDocument/2006/bibliography"/>
   </ds:schemaRefs>

</xml_diff>

<commit_message>
El punto 5 subido
</commit_message>
<xml_diff>
--- a/Practica_DFD_Reserva_de_Vuelos.docx
+++ b/Practica_DFD_Reserva_de_Vuelos.docx
@@ -1,6 +1,6 @@
 
 <file path=word/document.xml><?xml version="1.0" encoding="utf-8"?>
-<w:document xmlns:wpc="http://schemas.microsoft.com/office/word/2010/wordprocessingCanvas" xmlns:cx="http://schemas.microsoft.com/office/drawing/2014/chartex" xmlns:cx1="http://schemas.microsoft.com/office/drawing/2015/9/8/chartex" xmlns:cx2="http://schemas.microsoft.com/office/drawing/2015/10/21/chartex" xmlns:cx3="http://schemas.microsoft.com/office/drawing/2016/5/9/chartex" xmlns:cx4="http://schemas.microsoft.com/office/drawing/2016/5/10/chartex" xmlns:cx5="http://schemas.microsoft.com/office/drawing/2016/5/11/chartex" xmlns:cx6="http://schemas.microsoft.com/office/drawing/2016/5/12/chartex" xmlns:cx7="http://schemas.microsoft.com/office/drawing/2016/5/13/chartex" xmlns:cx8="http://schemas.microsoft.com/office/drawing/2016/5/14/chartex" xmlns:mc="http://schemas.openxmlformats.org/markup-compatibility/2006" xmlns:aink="http://schemas.microsoft.com/office/drawing/2016/ink" xmlns:am3d="http://schemas.microsoft.com/office/drawing/2017/model3d" xmlns:o="urn:schemas-microsoft-com:office:office" xmlns:oel="http://schemas.microsoft.com/office/2019/extlst" xmlns:r="http://schemas.openxmlformats.org/officeDocument/2006/relationships" xmlns:m="http://schemas.openxmlformats.org/officeDocument/2006/math" xmlns:v="urn:schemas-microsoft-com:vml" xmlns:wp14="http://schemas.microsoft.com/office/word/2010/wordprocessingDrawing" xmlns:wp="http://schemas.openxmlformats.org/drawingml/2006/wordprocessingDrawing" xmlns:w10="urn:schemas-microsoft-com:office:word" xmlns:w="http://schemas.openxmlformats.org/wordprocessingml/2006/main" xmlns:w14="http://schemas.microsoft.com/office/word/2010/wordml" xmlns:w15="http://schemas.microsoft.com/office/word/2012/wordml" xmlns:w16cex="http://schemas.microsoft.com/office/word/2018/wordml/cex" xmlns:w16cid="http://schemas.microsoft.com/office/word/2016/wordml/cid" xmlns:w16="http://schemas.microsoft.com/office/word/2018/wordml" xmlns:w16du="http://schemas.microsoft.com/office/word/2023/wordml/word16du" xmlns:w16sdtdh="http://schemas.microsoft.com/office/word/2020/wordml/sdtdatahash" xmlns:w16se="http://schemas.microsoft.com/office/word/2015/wordml/symex" xmlns:wpg="http://schemas.microsoft.com/office/word/2010/wordprocessingGroup" xmlns:wpi="http://schemas.microsoft.com/office/word/2010/wordprocessingInk" xmlns:wne="http://schemas.microsoft.com/office/word/2006/wordml" xmlns:wps="http://schemas.microsoft.com/office/word/2010/wordprocessingShape" mc:Ignorable="w14 w15 w16se w16cid w16 w16cex w16sdtdh wp14">
+<w:document xmlns:wpc="http://schemas.microsoft.com/office/word/2010/wordprocessingCanvas" xmlns:mc="http://schemas.openxmlformats.org/markup-compatibility/2006" xmlns:o="urn:schemas-microsoft-com:office:office" xmlns:r="http://schemas.openxmlformats.org/officeDocument/2006/relationships" xmlns:m="http://schemas.openxmlformats.org/officeDocument/2006/math" xmlns:v="urn:schemas-microsoft-com:vml" xmlns:wp14="http://schemas.microsoft.com/office/word/2010/wordprocessingDrawing" xmlns:wp="http://schemas.openxmlformats.org/drawingml/2006/wordprocessingDrawing" xmlns:w10="urn:schemas-microsoft-com:office:word" xmlns:w="http://schemas.openxmlformats.org/wordprocessingml/2006/main" xmlns:w14="http://schemas.microsoft.com/office/word/2010/wordml" xmlns:w15="http://schemas.microsoft.com/office/word/2012/wordml" xmlns:wpg="http://schemas.microsoft.com/office/word/2010/wordprocessingGroup" xmlns:wpi="http://schemas.microsoft.com/office/word/2010/wordprocessingInk" xmlns:wne="http://schemas.microsoft.com/office/word/2006/wordml" xmlns:wps="http://schemas.microsoft.com/office/word/2010/wordprocessingShape" mc:Ignorable="w14 w15 wp14">
   <w:body>
     <w:p>
       <w:pPr>
@@ -1151,6 +1151,118 @@
     </w:p>
     <w:p>
       <w:pPr>
+        <w:pBdr>
+          <w:top w:val="nil"/>
+          <w:left w:val="nil"/>
+          <w:bottom w:val="nil"/>
+          <w:right w:val="nil"/>
+          <w:between w:val="nil"/>
+        </w:pBdr>
+        <w:spacing w:after="0" w:line="240" w:lineRule="auto"/>
+        <w:ind w:left="720"/>
+        <w:rPr>
+          <w:rFonts w:ascii="Courier New" w:eastAsia="Courier New" w:hAnsi="Courier New" w:cs="Courier New"/>
+          <w:b/>
+          <w:bCs/>
+          <w:color w:val="000000"/>
+          <w:sz w:val="21"/>
+          <w:szCs w:val="21"/>
+        </w:rPr>
+      </w:pPr>
+    </w:p>
+    <w:p>
+      <w:pPr>
+        <w:pBdr>
+          <w:top w:val="nil"/>
+          <w:left w:val="nil"/>
+          <w:bottom w:val="nil"/>
+          <w:right w:val="nil"/>
+          <w:between w:val="nil"/>
+        </w:pBdr>
+        <w:spacing w:after="0" w:line="240" w:lineRule="auto"/>
+        <w:ind w:left="360"/>
+        <w:jc w:val="both"/>
+        <w:rPr>
+          <w:rFonts w:ascii="Courier New" w:eastAsia="Courier New" w:hAnsi="Courier New" w:cs="Courier New"/>
+          <w:b/>
+          <w:bCs/>
+          <w:color w:val="000000"/>
+          <w:sz w:val="21"/>
+          <w:szCs w:val="21"/>
+        </w:rPr>
+      </w:pPr>
+      <w:r>
+        <w:rPr>
+          <w:rFonts w:ascii="Courier New" w:hAnsi="Courier New" w:cs="Courier New"/>
+          <w:color w:val="000000"/>
+          <w:sz w:val="21"/>
+          <w:szCs w:val="21"/>
+        </w:rPr>
+        <w:t>Elegimos la técnica de entrevista con la Estructura tipo embudo, empezando por preguntas más abiertas para i</w:t>
+      </w:r>
+      <w:r>
+        <w:rPr>
+          <w:rFonts w:ascii="Courier New" w:hAnsi="Courier New" w:cs="Courier New"/>
+          <w:color w:val="000000"/>
+          <w:sz w:val="21"/>
+          <w:szCs w:val="21"/>
+        </w:rPr>
+        <w:t>ntroducirnos de manera más general</w:t>
+      </w:r>
+      <w:bookmarkStart w:id="0" w:name="_GoBack"/>
+      <w:bookmarkEnd w:id="0"/>
+      <w:r>
+        <w:rPr>
+          <w:rFonts w:ascii="Courier New" w:hAnsi="Courier New" w:cs="Courier New"/>
+          <w:color w:val="000000"/>
+          <w:sz w:val="21"/>
+          <w:szCs w:val="21"/>
+        </w:rPr>
+        <w:t xml:space="preserve"> y posteriormente obtener datos más precisos.</w:t>
+      </w:r>
+    </w:p>
+    <w:p>
+      <w:pPr>
+        <w:pBdr>
+          <w:top w:val="nil"/>
+          <w:left w:val="nil"/>
+          <w:bottom w:val="nil"/>
+          <w:right w:val="nil"/>
+          <w:between w:val="nil"/>
+        </w:pBdr>
+        <w:spacing w:after="0" w:line="240" w:lineRule="auto"/>
+        <w:rPr>
+          <w:rFonts w:ascii="Courier New" w:eastAsia="Courier New" w:hAnsi="Courier New" w:cs="Courier New"/>
+          <w:b/>
+          <w:bCs/>
+          <w:color w:val="000000"/>
+          <w:sz w:val="21"/>
+          <w:szCs w:val="21"/>
+        </w:rPr>
+      </w:pPr>
+    </w:p>
+    <w:p>
+      <w:pPr>
+        <w:pBdr>
+          <w:top w:val="nil"/>
+          <w:left w:val="nil"/>
+          <w:bottom w:val="nil"/>
+          <w:right w:val="nil"/>
+          <w:between w:val="nil"/>
+        </w:pBdr>
+        <w:spacing w:after="0" w:line="240" w:lineRule="auto"/>
+        <w:rPr>
+          <w:rFonts w:ascii="Courier New" w:eastAsia="Courier New" w:hAnsi="Courier New" w:cs="Courier New"/>
+          <w:b/>
+          <w:bCs/>
+          <w:color w:val="000000"/>
+          <w:sz w:val="21"/>
+          <w:szCs w:val="21"/>
+        </w:rPr>
+      </w:pPr>
+    </w:p>
+    <w:p>
+      <w:pPr>
         <w:numPr>
           <w:ilvl w:val="0"/>
           <w:numId w:val="3"/>
@@ -1207,8 +1319,8 @@
           <w:szCs w:val="21"/>
         </w:rPr>
       </w:pPr>
-      <w:bookmarkStart w:id="0" w:name="_heading=h.gjdgxs" w:colFirst="0" w:colLast="0"/>
-      <w:bookmarkEnd w:id="0"/>
+      <w:bookmarkStart w:id="1" w:name="_heading=h.gjdgxs" w:colFirst="0" w:colLast="0"/>
+      <w:bookmarkEnd w:id="1"/>
       <w:r>
         <w:rPr>
           <w:rFonts w:ascii="Courier New" w:eastAsia="Courier New" w:hAnsi="Courier New" w:cs="Courier New"/>
@@ -1264,6 +1376,7 @@
           <w:noProof/>
           <w:sz w:val="21"/>
           <w:szCs w:val="21"/>
+          <w:lang w:val="es-AR"/>
         </w:rPr>
         <w:drawing>
           <wp:inline distT="0" distB="0" distL="0" distR="0" wp14:anchorId="40344B91" wp14:editId="3143DC6F">
@@ -1526,8 +1639,8 @@
           <w:szCs w:val="21"/>
         </w:rPr>
       </w:pPr>
-      <w:bookmarkStart w:id="1" w:name="_heading=h.pavrgpgbje0t" w:colFirst="0" w:colLast="0"/>
-      <w:bookmarkEnd w:id="1"/>
+      <w:bookmarkStart w:id="2" w:name="_heading=h.pavrgpgbje0t" w:colFirst="0" w:colLast="0"/>
+      <w:bookmarkEnd w:id="2"/>
     </w:p>
     <w:p>
       <w:pPr>
@@ -1595,16 +1708,7 @@
           <w:sz w:val="21"/>
           <w:szCs w:val="21"/>
         </w:rPr>
-        <w:t xml:space="preserve">La disponibilidad de asientos en un vuelo debe actualizarse </w:t>
-      </w:r>
-      <w:r>
-        <w:rPr>
-          <w:rFonts w:ascii="Courier New" w:eastAsia="Courier New" w:hAnsi="Courier New" w:cs="Courier New"/>
-          <w:sz w:val="21"/>
-          <w:szCs w:val="21"/>
-        </w:rPr>
-        <w:lastRenderedPageBreak/>
-        <w:t>en tiempo real, a medida que se realizan las reservas.</w:t>
+        <w:t>La disponibilidad de asientos en un vuelo debe actualizarse en tiempo real, a medida que se realizan las reservas.</w:t>
       </w:r>
     </w:p>
     <w:p>
@@ -4677,8 +4781,8 @@
 </file>
 
 <file path=word/numbering.xml><?xml version="1.0" encoding="utf-8"?>
-<w:numbering xmlns:wpc="http://schemas.microsoft.com/office/word/2010/wordprocessingCanvas" xmlns:cx="http://schemas.microsoft.com/office/drawing/2014/chartex" xmlns:cx1="http://schemas.microsoft.com/office/drawing/2015/9/8/chartex" xmlns:cx2="http://schemas.microsoft.com/office/drawing/2015/10/21/chartex" xmlns:cx3="http://schemas.microsoft.com/office/drawing/2016/5/9/chartex" xmlns:cx4="http://schemas.microsoft.com/office/drawing/2016/5/10/chartex" xmlns:cx5="http://schemas.microsoft.com/office/drawing/2016/5/11/chartex" xmlns:cx6="http://schemas.microsoft.com/office/drawing/2016/5/12/chartex" xmlns:cx7="http://schemas.microsoft.com/office/drawing/2016/5/13/chartex" xmlns:cx8="http://schemas.microsoft.com/office/drawing/2016/5/14/chartex" xmlns:mc="http://schemas.openxmlformats.org/markup-compatibility/2006" xmlns:aink="http://schemas.microsoft.com/office/drawing/2016/ink" xmlns:am3d="http://schemas.microsoft.com/office/drawing/2017/model3d" xmlns:o="urn:schemas-microsoft-com:office:office" xmlns:oel="http://schemas.microsoft.com/office/2019/extlst" xmlns:r="http://schemas.openxmlformats.org/officeDocument/2006/relationships" xmlns:m="http://schemas.openxmlformats.org/officeDocument/2006/math" xmlns:v="urn:schemas-microsoft-com:vml" xmlns:wp14="http://schemas.microsoft.com/office/word/2010/wordprocessingDrawing" xmlns:wp="http://schemas.openxmlformats.org/drawingml/2006/wordprocessingDrawing" xmlns:w10="urn:schemas-microsoft-com:office:word" xmlns:w="http://schemas.openxmlformats.org/wordprocessingml/2006/main" xmlns:w14="http://schemas.microsoft.com/office/word/2010/wordml" xmlns:w15="http://schemas.microsoft.com/office/word/2012/wordml" xmlns:w16cex="http://schemas.microsoft.com/office/word/2018/wordml/cex" xmlns:w16cid="http://schemas.microsoft.com/office/word/2016/wordml/cid" xmlns:w16="http://schemas.microsoft.com/office/word/2018/wordml" xmlns:w16du="http://schemas.microsoft.com/office/word/2023/wordml/word16du" xmlns:w16sdtdh="http://schemas.microsoft.com/office/word/2020/wordml/sdtdatahash" xmlns:w16se="http://schemas.microsoft.com/office/word/2015/wordml/symex" xmlns:wpg="http://schemas.microsoft.com/office/word/2010/wordprocessingGroup" xmlns:wpi="http://schemas.microsoft.com/office/word/2010/wordprocessingInk" xmlns:wne="http://schemas.microsoft.com/office/word/2006/wordml" xmlns:wps="http://schemas.microsoft.com/office/word/2010/wordprocessingShape" mc:Ignorable="w14 w15 w16se w16cid w16 w16cex w16sdtdh wp14">
-  <w:abstractNum w:abstractNumId="0" w15:restartNumberingAfterBreak="0">
+<w:numbering xmlns:wpc="http://schemas.microsoft.com/office/word/2010/wordprocessingCanvas" xmlns:mc="http://schemas.openxmlformats.org/markup-compatibility/2006" xmlns:o="urn:schemas-microsoft-com:office:office" xmlns:r="http://schemas.openxmlformats.org/officeDocument/2006/relationships" xmlns:m="http://schemas.openxmlformats.org/officeDocument/2006/math" xmlns:v="urn:schemas-microsoft-com:vml" xmlns:wp14="http://schemas.microsoft.com/office/word/2010/wordprocessingDrawing" xmlns:wp="http://schemas.openxmlformats.org/drawingml/2006/wordprocessingDrawing" xmlns:w10="urn:schemas-microsoft-com:office:word" xmlns:w="http://schemas.openxmlformats.org/wordprocessingml/2006/main" xmlns:w14="http://schemas.microsoft.com/office/word/2010/wordml" xmlns:w15="http://schemas.microsoft.com/office/word/2012/wordml" xmlns:wpg="http://schemas.microsoft.com/office/word/2010/wordprocessingGroup" xmlns:wpi="http://schemas.microsoft.com/office/word/2010/wordprocessingInk" xmlns:wne="http://schemas.microsoft.com/office/word/2006/wordml" xmlns:wps="http://schemas.microsoft.com/office/word/2010/wordprocessingShape" mc:Ignorable="w14 w15 wp14">
+  <w:abstractNum w:abstractNumId="0">
     <w:nsid w:val="108F6917"/>
     <w:multiLevelType w:val="multilevel"/>
     <w:tmpl w:val="B0E26628"/>
@@ -4764,7 +4868,7 @@
       </w:pPr>
     </w:lvl>
   </w:abstractNum>
-  <w:abstractNum w:abstractNumId="1" w15:restartNumberingAfterBreak="0">
+  <w:abstractNum w:abstractNumId="1">
     <w:nsid w:val="1145276F"/>
     <w:multiLevelType w:val="multilevel"/>
     <w:tmpl w:val="1B16A160"/>
@@ -4877,7 +4981,7 @@
       </w:rPr>
     </w:lvl>
   </w:abstractNum>
-  <w:abstractNum w:abstractNumId="2" w15:restartNumberingAfterBreak="0">
+  <w:abstractNum w:abstractNumId="2">
     <w:nsid w:val="3E3F4AA9"/>
     <w:multiLevelType w:val="multilevel"/>
     <w:tmpl w:val="D4B00E9E"/>
@@ -4990,20 +5094,20 @@
       </w:rPr>
     </w:lvl>
   </w:abstractNum>
-  <w:num w:numId="1" w16cid:durableId="107431334">
+  <w:num w:numId="1">
     <w:abstractNumId w:val="1"/>
   </w:num>
-  <w:num w:numId="2" w16cid:durableId="1580947902">
+  <w:num w:numId="2">
     <w:abstractNumId w:val="2"/>
   </w:num>
-  <w:num w:numId="3" w16cid:durableId="101807133">
+  <w:num w:numId="3">
     <w:abstractNumId w:val="0"/>
   </w:num>
 </w:numbering>
 </file>
 
 <file path=word/styles.xml><?xml version="1.0" encoding="utf-8"?>
-<w:styles xmlns:mc="http://schemas.openxmlformats.org/markup-compatibility/2006" xmlns:r="http://schemas.openxmlformats.org/officeDocument/2006/relationships" xmlns:w="http://schemas.openxmlformats.org/wordprocessingml/2006/main" xmlns:w14="http://schemas.microsoft.com/office/word/2010/wordml" xmlns:w15="http://schemas.microsoft.com/office/word/2012/wordml" xmlns:w16cex="http://schemas.microsoft.com/office/word/2018/wordml/cex" xmlns:w16cid="http://schemas.microsoft.com/office/word/2016/wordml/cid" xmlns:w16="http://schemas.microsoft.com/office/word/2018/wordml" xmlns:w16sdtdh="http://schemas.microsoft.com/office/word/2020/wordml/sdtdatahash" xmlns:w16se="http://schemas.microsoft.com/office/word/2015/wordml/symex" mc:Ignorable="w14 w15 w16se w16cid w16 w16cex w16sdtdh">
+<w:styles xmlns:mc="http://schemas.openxmlformats.org/markup-compatibility/2006" xmlns:r="http://schemas.openxmlformats.org/officeDocument/2006/relationships" xmlns:w="http://schemas.openxmlformats.org/wordprocessingml/2006/main" xmlns:w14="http://schemas.microsoft.com/office/word/2010/wordml" xmlns:w15="http://schemas.microsoft.com/office/word/2012/wordml" mc:Ignorable="w14 w15">
   <w:docDefaults>
     <w:rPrDefault>
       <w:rPr>
@@ -5019,7 +5123,7 @@
       </w:pPr>
     </w:pPrDefault>
   </w:docDefaults>
-  <w:latentStyles w:defLockedState="0" w:defUIPriority="99" w:defSemiHidden="0" w:defUnhideWhenUsed="0" w:defQFormat="0" w:count="376">
+  <w:latentStyles w:defLockedState="0" w:defUIPriority="99" w:defSemiHidden="0" w:defUnhideWhenUsed="0" w:defQFormat="0" w:count="371">
     <w:lsdException w:name="Normal" w:uiPriority="0" w:qFormat="1"/>
     <w:lsdException w:name="heading 1" w:uiPriority="9" w:qFormat="1"/>
     <w:lsdException w:name="heading 2" w:semiHidden="1" w:uiPriority="9" w:unhideWhenUsed="1" w:qFormat="1"/>
@@ -5391,11 +5495,6 @@
     <w:lsdException w:name="List Table 5 Dark Accent 6" w:uiPriority="50"/>
     <w:lsdException w:name="List Table 6 Colorful Accent 6" w:uiPriority="51"/>
     <w:lsdException w:name="List Table 7 Colorful Accent 6" w:uiPriority="52"/>
-    <w:lsdException w:name="Mention" w:semiHidden="1" w:unhideWhenUsed="1"/>
-    <w:lsdException w:name="Smart Hyperlink" w:semiHidden="1" w:unhideWhenUsed="1"/>
-    <w:lsdException w:name="Hashtag" w:semiHidden="1" w:unhideWhenUsed="1"/>
-    <w:lsdException w:name="Unresolved Mention" w:semiHidden="1" w:unhideWhenUsed="1"/>
-    <w:lsdException w:name="Smart Link" w:semiHidden="1" w:unhideWhenUsed="1"/>
   </w:latentStyles>
   <w:style w:type="paragraph" w:default="1" w:styleId="Normal">
     <w:name w:val="Normal"/>
@@ -5533,7 +5632,7 @@
       </w:tblCellMar>
     </w:tblPr>
   </w:style>
-  <w:style w:type="paragraph" w:styleId="Ttulo">
+  <w:style w:type="paragraph" w:styleId="Puesto">
     <w:name w:val="Title"/>
     <w:basedOn w:val="Normal"/>
     <w:next w:val="Normal"/>
@@ -5987,7 +6086,7 @@
 </file>
 
 <file path=customXml/itemProps2.xml><?xml version="1.0" encoding="utf-8"?>
-<ds:datastoreItem xmlns:ds="http://schemas.openxmlformats.org/officeDocument/2006/customXml" ds:itemID="{5DA16D2B-E80B-4C76-8B70-B6F9DAC2E2D3}">
+<ds:datastoreItem xmlns:ds="http://schemas.openxmlformats.org/officeDocument/2006/customXml" ds:itemID="{2FB44CCC-D1E3-43AF-AFCF-E2D36D69A47A}">
   <ds:schemaRefs>
     <ds:schemaRef ds:uri="http://schemas.openxmlformats.org/officeDocument/2006/bibliography"/>
   </ds:schemaRefs>

</xml_diff>